<commit_message>
Version 1v1 files uploaded
</commit_message>
<xml_diff>
--- a/csvgraph.docx
+++ b/csvgraph.docx
@@ -12,7 +12,19 @@
     </w:p>
     <w:p>
       <w:r>
-        <w:t>Manual for Version 1.0 2/1/2021</w:t>
+        <w:t>Manual for Version 1.</w:t>
+      </w:r>
+      <w:r>
+        <w:t>1</w:t>
+      </w:r>
+      <w:r>
+        <w:t xml:space="preserve"> </w:t>
+      </w:r>
+      <w:r>
+        <w:t>5</w:t>
+      </w:r>
+      <w:r>
+        <w:t>/1/2021</w:t>
       </w:r>
     </w:p>
     <w:p>
@@ -234,7 +246,7 @@
           </mc:Choice>
           <mc:Fallback>
             <w:pict>
-              <v:shapetype w14:anchorId="3E5725C1" id="_x0000_t32" coordsize="21600,21600" o:spt="32" o:oned="t" path="m,l21600,21600e" filled="f">
+              <v:shapetype w14:anchorId="775FB893" id="_x0000_t32" coordsize="21600,21600" o:spt="32" o:oned="t" path="m,l21600,21600e" filled="f">
                 <v:path arrowok="t" fillok="f" o:connecttype="none"/>
                 <o:lock v:ext="edit" shapetype="t"/>
               </v:shapetype>
@@ -310,7 +322,7 @@
           </mc:Choice>
           <mc:Fallback>
             <w:pict>
-              <v:shape w14:anchorId="05E7BC09" id="Straight Arrow Connector 4" o:spid="_x0000_s1026" type="#_x0000_t32" style="position:absolute;margin-left:365.25pt;margin-top:344.25pt;width:33pt;height:41.25pt;flip:x y;z-index:251657216;visibility:visible;mso-wrap-style:square;mso-width-percent:0;mso-height-percent:0;mso-wrap-distance-left:9pt;mso-wrap-distance-top:0;mso-wrap-distance-right:9pt;mso-wrap-distance-bottom:0;mso-position-horizontal:absolute;mso-position-horizontal-relative:text;mso-position-vertical:absolute;mso-position-vertical-relative:text;mso-width-percent:0;mso-height-percent:0;mso-width-relative:margin;mso-height-relative:margin" o:gfxdata="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" strokecolor="#bc4542 [3045]">
+              <v:shape w14:anchorId="2267A2F8" id="Straight Arrow Connector 4" o:spid="_x0000_s1026" type="#_x0000_t32" style="position:absolute;margin-left:365.25pt;margin-top:344.25pt;width:33pt;height:41.25pt;flip:x y;z-index:251657216;visibility:visible;mso-wrap-style:square;mso-width-percent:0;mso-height-percent:0;mso-wrap-distance-left:9pt;mso-wrap-distance-top:0;mso-wrap-distance-right:9pt;mso-wrap-distance-bottom:0;mso-position-horizontal:absolute;mso-position-horizontal-relative:text;mso-position-vertical:absolute;mso-position-vertical-relative:text;mso-width-percent:0;mso-height-percent:0;mso-width-relative:margin;mso-height-relative:margin" o:gfxdata="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" strokecolor="#bc4542 [3045]">
                 <v:stroke endarrow="block"/>
               </v:shape>
             </w:pict>
@@ -382,7 +394,7 @@
           </mc:Choice>
           <mc:Fallback>
             <w:pict>
-              <v:shape w14:anchorId="65A551E5" id="Straight Arrow Connector 3" o:spid="_x0000_s1026" type="#_x0000_t32" style="position:absolute;margin-left:266.25pt;margin-top:279pt;width:87.75pt;height:141pt;flip:y;z-index:251653120;visibility:visible;mso-wrap-style:square;mso-width-percent:0;mso-height-percent:0;mso-wrap-distance-left:9pt;mso-wrap-distance-top:0;mso-wrap-distance-right:9pt;mso-wrap-distance-bottom:0;mso-position-horizontal:absolute;mso-position-horizontal-relative:text;mso-position-vertical:absolute;mso-position-vertical-relative:text;mso-width-percent:0;mso-height-percent:0;mso-width-relative:margin;mso-height-relative:margin" o:gfxdata="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" strokecolor="#4579b8 [3044]">
+              <v:shape w14:anchorId="68BD561D" id="Straight Arrow Connector 3" o:spid="_x0000_s1026" type="#_x0000_t32" style="position:absolute;margin-left:266.25pt;margin-top:279pt;width:87.75pt;height:141pt;flip:y;z-index:251653120;visibility:visible;mso-wrap-style:square;mso-width-percent:0;mso-height-percent:0;mso-wrap-distance-left:9pt;mso-wrap-distance-top:0;mso-wrap-distance-right:9pt;mso-wrap-distance-bottom:0;mso-position-horizontal:absolute;mso-position-horizontal-relative:text;mso-position-vertical:absolute;mso-position-vertical-relative:text;mso-width-percent:0;mso-height-percent:0;mso-width-relative:margin;mso-height-relative:margin" o:gfxdata="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" strokecolor="#4579b8 [3044]">
                 <v:stroke endarrow="block"/>
               </v:shape>
             </w:pict>
@@ -454,7 +466,7 @@
           </mc:Choice>
           <mc:Fallback>
             <w:pict>
-              <v:shape w14:anchorId="73ECAFCC" id="Straight Arrow Connector 2" o:spid="_x0000_s1026" type="#_x0000_t32" style="position:absolute;margin-left:149.25pt;margin-top:198pt;width:204.75pt;height:224.25pt;flip:y;z-index:251652096;visibility:visible;mso-wrap-style:square;mso-width-percent:0;mso-height-percent:0;mso-wrap-distance-left:9pt;mso-wrap-distance-top:0;mso-wrap-distance-right:9pt;mso-wrap-distance-bottom:0;mso-position-horizontal:absolute;mso-position-horizontal-relative:text;mso-position-vertical:absolute;mso-position-vertical-relative:text;mso-width-percent:0;mso-height-percent:0;mso-width-relative:margin;mso-height-relative:margin" o:gfxdata="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" strokecolor="#4579b8 [3044]">
+              <v:shape w14:anchorId="42400344" id="Straight Arrow Connector 2" o:spid="_x0000_s1026" type="#_x0000_t32" style="position:absolute;margin-left:149.25pt;margin-top:198pt;width:204.75pt;height:224.25pt;flip:y;z-index:251652096;visibility:visible;mso-wrap-style:square;mso-width-percent:0;mso-height-percent:0;mso-wrap-distance-left:9pt;mso-wrap-distance-top:0;mso-wrap-distance-right:9pt;mso-wrap-distance-bottom:0;mso-position-horizontal:absolute;mso-position-horizontal-relative:text;mso-position-vertical:absolute;mso-position-vertical-relative:text;mso-width-percent:0;mso-height-percent:0;mso-width-relative:margin;mso-height-relative:margin" o:gfxdata="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" strokecolor="#4579b8 [3044]">
                 <v:stroke endarrow="block"/>
               </v:shape>
             </w:pict>
@@ -620,7 +632,7 @@
           </mc:Choice>
           <mc:Fallback>
             <w:pict>
-              <v:shape w14:anchorId="076FAA0F" id="Straight Arrow Connector 11" o:spid="_x0000_s1026" type="#_x0000_t32" style="position:absolute;margin-left:27.75pt;margin-top:350.25pt;width:30.75pt;height:59.25pt;flip:x y;z-index:251660288;visibility:visible;mso-wrap-style:square;mso-wrap-distance-left:9pt;mso-wrap-distance-top:0;mso-wrap-distance-right:9pt;mso-wrap-distance-bottom:0;mso-position-horizontal:absolute;mso-position-horizontal-relative:text;mso-position-vertical:absolute;mso-position-vertical-relative:text" o:gfxdata="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" strokecolor="#4579b8 [3044]">
+              <v:shape w14:anchorId="261403FB" id="Straight Arrow Connector 11" o:spid="_x0000_s1026" type="#_x0000_t32" style="position:absolute;margin-left:27.75pt;margin-top:350.25pt;width:30.75pt;height:59.25pt;flip:x y;z-index:251660288;visibility:visible;mso-wrap-style:square;mso-wrap-distance-left:9pt;mso-wrap-distance-top:0;mso-wrap-distance-right:9pt;mso-wrap-distance-bottom:0;mso-position-horizontal:absolute;mso-position-horizontal-relative:text;mso-position-vertical:absolute;mso-position-vertical-relative:text" o:gfxdata="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" strokecolor="#4579b8 [3044]">
                 <v:stroke endarrow="block"/>
               </v:shape>
             </w:pict>
@@ -759,7 +771,7 @@
           </mc:Choice>
           <mc:Fallback>
             <w:pict>
-              <v:shape w14:anchorId="1D844EC1" id="Straight Arrow Connector 18" o:spid="_x0000_s1026" type="#_x0000_t32" style="position:absolute;margin-left:141pt;margin-top:20.25pt;width:126pt;height:372pt;flip:x y;z-index:251661312;visibility:visible;mso-wrap-style:square;mso-wrap-distance-left:9pt;mso-wrap-distance-top:0;mso-wrap-distance-right:9pt;mso-wrap-distance-bottom:0;mso-position-horizontal:absolute;mso-position-horizontal-relative:text;mso-position-vertical:absolute;mso-position-vertical-relative:text" o:gfxdata="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" strokecolor="#bc4542 [3045]">
+              <v:shape w14:anchorId="5E5B179C" id="Straight Arrow Connector 18" o:spid="_x0000_s1026" type="#_x0000_t32" style="position:absolute;margin-left:141pt;margin-top:20.25pt;width:126pt;height:372pt;flip:x y;z-index:251661312;visibility:visible;mso-wrap-style:square;mso-wrap-distance-left:9pt;mso-wrap-distance-top:0;mso-wrap-distance-right:9pt;mso-wrap-distance-bottom:0;mso-position-horizontal:absolute;mso-position-horizontal-relative:text;mso-position-vertical:absolute;mso-position-vertical-relative:text" o:gfxdata="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" strokecolor="#bc4542 [3045]">
                 <v:stroke endarrow="block"/>
               </v:shape>
             </w:pict>
@@ -825,7 +837,7 @@
           </mc:Choice>
           <mc:Fallback>
             <w:pict>
-              <v:shape w14:anchorId="02A33140" id="Straight Arrow Connector 10" o:spid="_x0000_s1026" type="#_x0000_t32" style="position:absolute;margin-left:21pt;margin-top:120.75pt;width:345pt;height:294pt;flip:y;z-index:251655168;visibility:visible;mso-wrap-style:square;mso-wrap-distance-left:9pt;mso-wrap-distance-top:0;mso-wrap-distance-right:9pt;mso-wrap-distance-bottom:0;mso-position-horizontal:absolute;mso-position-horizontal-relative:text;mso-position-vertical:absolute;mso-position-vertical-relative:text" o:gfxdata="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" strokecolor="#4579b8 [3044]">
+              <v:shape w14:anchorId="367646AE" id="Straight Arrow Connector 10" o:spid="_x0000_s1026" type="#_x0000_t32" style="position:absolute;margin-left:21pt;margin-top:120.75pt;width:345pt;height:294pt;flip:y;z-index:251655168;visibility:visible;mso-wrap-style:square;mso-wrap-distance-left:9pt;mso-wrap-distance-top:0;mso-wrap-distance-right:9pt;mso-wrap-distance-bottom:0;mso-position-horizontal:absolute;mso-position-horizontal-relative:text;mso-position-vertical:absolute;mso-position-vertical-relative:text" o:gfxdata="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" strokecolor="#4579b8 [3044]">
                 <v:stroke endarrow="block"/>
               </v:shape>
             </w:pict>
@@ -891,7 +903,7 @@
           </mc:Choice>
           <mc:Fallback>
             <w:pict>
-              <v:shape w14:anchorId="0D632481" id="Straight Arrow Connector 9" o:spid="_x0000_s1026" type="#_x0000_t32" style="position:absolute;margin-left:50.25pt;margin-top:129.75pt;width:315.75pt;height:285pt;flip:y;z-index:251654144;visibility:visible;mso-wrap-style:square;mso-wrap-distance-left:9pt;mso-wrap-distance-top:0;mso-wrap-distance-right:9pt;mso-wrap-distance-bottom:0;mso-position-horizontal:absolute;mso-position-horizontal-relative:text;mso-position-vertical:absolute;mso-position-vertical-relative:text" o:gfxdata="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" strokecolor="#4579b8 [3044]">
+              <v:shape w14:anchorId="104ABD6C" id="Straight Arrow Connector 9" o:spid="_x0000_s1026" type="#_x0000_t32" style="position:absolute;margin-left:50.25pt;margin-top:129.75pt;width:315.75pt;height:285pt;flip:y;z-index:251654144;visibility:visible;mso-wrap-style:square;mso-wrap-distance-left:9pt;mso-wrap-distance-top:0;mso-wrap-distance-right:9pt;mso-wrap-distance-bottom:0;mso-position-horizontal:absolute;mso-position-horizontal-relative:text;mso-position-vertical:absolute;mso-position-vertical-relative:text" o:gfxdata="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" strokecolor="#4579b8 [3044]">
                 <v:stroke endarrow="block"/>
               </v:shape>
             </w:pict>
@@ -965,7 +977,7 @@
         <w:t xml:space="preserve">The y (vertical) title can be split into 2 lines by including \n at the end of the first line </w:t>
       </w:r>
       <w:r>
-        <w:t>e.g.</w:t>
+        <w:t>e.g.,</w:t>
       </w:r>
       <w:r>
         <w:t xml:space="preserve"> “vertical\naxis title”.</w:t>
@@ -1161,7 +1173,7 @@
           </mc:Choice>
           <mc:Fallback>
             <w:pict>
-              <v:shape w14:anchorId="53BEE8E2" id="Straight Arrow Connector 15" o:spid="_x0000_s1026" type="#_x0000_t32" style="position:absolute;margin-left:79.5pt;margin-top:233.25pt;width:4.5pt;height:194.25pt;flip:x y;z-index:251657728;visibility:visible;mso-wrap-style:square;mso-width-percent:0;mso-height-percent:0;mso-wrap-distance-left:9pt;mso-wrap-distance-top:0;mso-wrap-distance-right:9pt;mso-wrap-distance-bottom:0;mso-position-horizontal:absolute;mso-position-horizontal-relative:text;mso-position-vertical:absolute;mso-position-vertical-relative:text;mso-width-percent:0;mso-height-percent:0;mso-width-relative:margin;mso-height-relative:margin" o:gfxdata="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" strokecolor="#4579b8 [3044]">
+              <v:shape w14:anchorId="167CE55D" id="Straight Arrow Connector 15" o:spid="_x0000_s1026" type="#_x0000_t32" style="position:absolute;margin-left:79.5pt;margin-top:233.25pt;width:4.5pt;height:194.25pt;flip:x y;z-index:251657728;visibility:visible;mso-wrap-style:square;mso-width-percent:0;mso-height-percent:0;mso-wrap-distance-left:9pt;mso-wrap-distance-top:0;mso-wrap-distance-right:9pt;mso-wrap-distance-bottom:0;mso-position-horizontal:absolute;mso-position-horizontal-relative:text;mso-position-vertical:absolute;mso-position-vertical-relative:text;mso-width-percent:0;mso-height-percent:0;mso-width-relative:margin;mso-height-relative:margin" o:gfxdata="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" strokecolor="#4579b8 [3044]">
                 <v:stroke endarrow="block"/>
               </v:shape>
             </w:pict>
@@ -1227,7 +1239,7 @@
           </mc:Choice>
           <mc:Fallback>
             <w:pict>
-              <v:shape w14:anchorId="7FCB8892" id="Straight Arrow Connector 17" o:spid="_x0000_s1026" type="#_x0000_t32" style="position:absolute;margin-left:34.5pt;margin-top:59.8pt;width:63.75pt;height:558.75pt;flip:x y;z-index:251660800;visibility:visible;mso-wrap-style:square;mso-wrap-distance-left:9pt;mso-wrap-distance-top:0;mso-wrap-distance-right:9pt;mso-wrap-distance-bottom:0;mso-position-horizontal:absolute;mso-position-horizontal-relative:text;mso-position-vertical:absolute;mso-position-vertical-relative:text" o:gfxdata="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" strokecolor="#94b64e [3046]">
+              <v:shape w14:anchorId="29697DB2" id="Straight Arrow Connector 17" o:spid="_x0000_s1026" type="#_x0000_t32" style="position:absolute;margin-left:34.5pt;margin-top:59.8pt;width:63.75pt;height:558.75pt;flip:x y;z-index:251660800;visibility:visible;mso-wrap-style:square;mso-wrap-distance-left:9pt;mso-wrap-distance-top:0;mso-wrap-distance-right:9pt;mso-wrap-distance-bottom:0;mso-position-horizontal:absolute;mso-position-horizontal-relative:text;mso-position-vertical:absolute;mso-position-vertical-relative:text" o:gfxdata="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" strokecolor="#94b64e [3046]">
                 <v:stroke endarrow="block"/>
               </v:shape>
             </w:pict>
@@ -1293,7 +1305,7 @@
           </mc:Choice>
           <mc:Fallback>
             <w:pict>
-              <v:shape w14:anchorId="56A6DA8C" id="Straight Arrow Connector 14" o:spid="_x0000_s1026" type="#_x0000_t32" style="position:absolute;margin-left:14.25pt;margin-top:107.05pt;width:52.5pt;height:321pt;flip:y;z-index:251663360;visibility:visible;mso-wrap-style:square;mso-wrap-distance-left:9pt;mso-wrap-distance-top:0;mso-wrap-distance-right:9pt;mso-wrap-distance-bottom:0;mso-position-horizontal:absolute;mso-position-horizontal-relative:text;mso-position-vertical:absolute;mso-position-vertical-relative:text" o:gfxdata="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" strokecolor="#4579b8 [3044]">
+              <v:shape w14:anchorId="034D60ED" id="Straight Arrow Connector 14" o:spid="_x0000_s1026" type="#_x0000_t32" style="position:absolute;margin-left:14.25pt;margin-top:107.05pt;width:52.5pt;height:321pt;flip:y;z-index:251663360;visibility:visible;mso-wrap-style:square;mso-wrap-distance-left:9pt;mso-wrap-distance-top:0;mso-wrap-distance-right:9pt;mso-wrap-distance-bottom:0;mso-position-horizontal:absolute;mso-position-horizontal-relative:text;mso-position-vertical:absolute;mso-position-vertical-relative:text" o:gfxdata="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" strokecolor="#4579b8 [3044]">
                 <v:stroke endarrow="block"/>
               </v:shape>
             </w:pict>
@@ -1422,7 +1434,13 @@
     </w:p>
     <w:p>
       <w:r>
-        <w:t>It is also possible to select the x axis value be the line number in the file, or to specify the value in the column is a time (h:m:s with an optional leading date e.g. 1/1/2020 ).</w:t>
+        <w:t xml:space="preserve">It is also possible to select the x axis value be the line number in the file, or to specify the value in the column is a time (h:m:s with an optional leading date </w:t>
+      </w:r>
+      <w:r>
+        <w:t>e.g.,</w:t>
+      </w:r>
+      <w:r>
+        <w:t xml:space="preserve"> 1/1/2020 ).</w:t>
       </w:r>
     </w:p>
     <w:p>
@@ -1430,7 +1448,7 @@
         <w:t>Note that numbers or times can be within double quotes in the csvfile (</w:t>
       </w:r>
       <w:r>
-        <w:t>e.g.</w:t>
+        <w:t>e.g.,</w:t>
       </w:r>
       <w:r>
         <w:t xml:space="preserve"> “12” will be read as 12).</w:t>
@@ -1442,7 +1460,7 @@
         <w:t xml:space="preserve">The y column value may also be described as an expression potentially combining the values from multiple columns </w:t>
       </w:r>
       <w:r>
-        <w:t>e.g.</w:t>
+        <w:t>e.g.,</w:t>
       </w:r>
       <w:r>
         <w:t xml:space="preserve"> $2-$3 would plot the difference between the 2</w:t>
@@ -1493,7 +1511,7 @@
         <w:t>By default, traces are added without any processing (</w:t>
       </w:r>
       <w:r>
-        <w:t>i.e.</w:t>
+        <w:t>i.e.,</w:t>
       </w:r>
       <w:r>
         <w:t xml:space="preserve"> exactly as in the csv file), but csvgraph offers a number of options to “filter” the data before displaying it.</w:t>
@@ -1565,7 +1583,7 @@
           </mc:Choice>
           <mc:Fallback>
             <w:pict>
-              <v:shape w14:anchorId="1A11814B" id="Straight Arrow Connector 20" o:spid="_x0000_s1026" type="#_x0000_t32" style="position:absolute;margin-left:72.75pt;margin-top:43.35pt;width:126.75pt;height:138.75pt;flip:x y;z-index:251662336;visibility:visible;mso-wrap-style:square;mso-width-percent:0;mso-height-percent:0;mso-wrap-distance-left:9pt;mso-wrap-distance-top:0;mso-wrap-distance-right:9pt;mso-wrap-distance-bottom:0;mso-position-horizontal:absolute;mso-position-horizontal-relative:text;mso-position-vertical:absolute;mso-position-vertical-relative:text;mso-width-percent:0;mso-height-percent:0;mso-width-relative:margin;mso-height-relative:margin" o:gfxdata="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" strokecolor="#4579b8 [3044]">
+              <v:shape w14:anchorId="25F6C033" id="Straight Arrow Connector 20" o:spid="_x0000_s1026" type="#_x0000_t32" style="position:absolute;margin-left:72.75pt;margin-top:43.35pt;width:126.75pt;height:138.75pt;flip:x y;z-index:251662336;visibility:visible;mso-wrap-style:square;mso-width-percent:0;mso-height-percent:0;mso-wrap-distance-left:9pt;mso-wrap-distance-top:0;mso-wrap-distance-right:9pt;mso-wrap-distance-bottom:0;mso-position-horizontal:absolute;mso-position-horizontal-relative:text;mso-position-vertical:absolute;mso-position-vertical-relative:text;mso-width-percent:0;mso-height-percent:0;mso-width-relative:margin;mso-height-relative:margin" o:gfxdata="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" strokecolor="#4579b8 [3044]">
                 <v:stroke endarrow="block"/>
               </v:shape>
             </w:pict>
@@ -1738,17 +1756,14 @@
     </w:p>
     <w:p>
       <w:r>
-        <w:t xml:space="preserve">Using the same example data/scale as using in the “None” example above, </w:t>
-      </w:r>
-      <w:r>
-        <w:t>with a 2 sec time constant</w:t>
-      </w:r>
-      <w:r>
-        <w:t>, this gives:</w:t>
-      </w:r>
-    </w:p>
-    <w:p>
-      <w:r>
+        <w:t>Using the same example data/scale as using in the “None” example above, with a 2 sec time constant, this gives:</w:t>
+      </w:r>
+    </w:p>
+    <w:p>
+      <w:r>
+        <w:rPr>
+          <w:noProof/>
+        </w:rPr>
         <w:lastRenderedPageBreak/>
         <w:drawing>
           <wp:inline distT="0" distB="0" distL="0" distR="0" wp14:anchorId="65859324" wp14:editId="3A3A7B6C">
@@ -2089,13 +2104,7 @@
     <w:p/>
     <w:p>
       <w:r>
-        <w:t>This gives the equation for the line (</w:t>
-      </w:r>
-      <w:r>
-        <w:t>Y=2.38342e-13*X+10.004</w:t>
-      </w:r>
-      <w:r>
-        <w:t>) and the R^2 value which varies between zero (meaning a poor match to the underlying data, which is the case here) and 1 (a very good match to the data).</w:t>
+        <w:t>This gives the equation for the line (Y=2.38342e-13*X+10.004) and the R^2 value which varies between zero (meaning a poor match to the underlying data, which is the case here) and 1 (a very good match to the data).</w:t>
       </w:r>
     </w:p>
     <w:p>
@@ -2476,10 +2485,7 @@
     </w:p>
     <w:p>
       <w:r>
-        <w:t>If we view the log(magnitude)</w:t>
-      </w:r>
-      <w:r>
-        <w:t xml:space="preserve"> plot:</w:t>
+        <w:t>If we view the log(magnitude) plot:</w:t>
       </w:r>
     </w:p>
     <w:p>
@@ -2682,294 +2688,12 @@
       </w:pPr>
       <w:r>
         <w:lastRenderedPageBreak/>
-        <w:t>Appendix A – expressions</w:t>
-      </w:r>
-    </w:p>
-    <w:p>
-      <w:r>
-        <w:t xml:space="preserve">Csvgraph allows expressions that are basically a subset of those available in the language AWK (which for expressions is very similar to C), and AWK also provides the syntax to select a column ($n to select column n, </w:t>
-      </w:r>
-      <w:r>
-        <w:t>e.g.</w:t>
-      </w:r>
-      <w:r>
-        <w:t xml:space="preserve"> $5 to select column 5).</w:t>
-      </w:r>
-    </w:p>
-    <w:p>
-      <w:r>
-        <w:t>The operators available in decreasing priority are:</w:t>
-      </w:r>
-    </w:p>
-    <w:p>
-      <w:r>
-        <w:t xml:space="preserve">        +/-constants, +/-()</w:t>
-      </w:r>
-      <w:r>
-        <w:t>, +/-$n</w:t>
-      </w:r>
-    </w:p>
-    <w:p>
-      <w:r>
-        <w:t xml:space="preserve">        ~,!</w:t>
-      </w:r>
-    </w:p>
-    <w:p>
-      <w:r>
-        <w:t xml:space="preserve">        *,/,%</w:t>
-      </w:r>
-    </w:p>
-    <w:p>
-      <w:r>
-        <w:t xml:space="preserve">        +,-</w:t>
-      </w:r>
-    </w:p>
-    <w:p>
-      <w:r>
-        <w:t xml:space="preserve">        &gt;&gt;,&lt;&lt;</w:t>
-      </w:r>
-    </w:p>
-    <w:p>
-      <w:r>
-        <w:t xml:space="preserve">        &lt;,&gt;,&gt;=,&lt;=</w:t>
-      </w:r>
-    </w:p>
-    <w:p>
-      <w:r>
-        <w:t xml:space="preserve">        ==,!=</w:t>
-      </w:r>
-    </w:p>
-    <w:p>
-      <w:r>
-        <w:t xml:space="preserve">        &amp;</w:t>
-      </w:r>
-    </w:p>
-    <w:p>
-      <w:r>
-        <w:t xml:space="preserve">        ^</w:t>
-      </w:r>
-    </w:p>
-    <w:p>
-      <w:r>
-        <w:t xml:space="preserve">        |</w:t>
-      </w:r>
-    </w:p>
-    <w:p>
-      <w:r>
-        <w:t xml:space="preserve">        &amp;&amp;</w:t>
-      </w:r>
-    </w:p>
-    <w:p>
-      <w:r>
-        <w:t xml:space="preserve">        ||</w:t>
-      </w:r>
-    </w:p>
-    <w:p>
-      <w:r>
-        <w:t>Conditional expressions can be written using ? and : for example ($2==5)?3:4 which gives 3 if the value in column 2 is 5 and  4 it its not [ multiple ?: pairs can be used in an expression if necessary</w:t>
-      </w:r>
-      <w:r>
-        <w:t>.</w:t>
-      </w:r>
-    </w:p>
-    <w:p>
-      <w:r>
-        <w:t>One constant (pi) is available and the following functions:</w:t>
-      </w:r>
-    </w:p>
-    <w:p>
-      <w:r>
-        <w:t xml:space="preserve">        </w:t>
-      </w:r>
-      <w:r>
-        <w:t xml:space="preserve">  a</w:t>
-      </w:r>
-      <w:r>
-        <w:t>bs</w:t>
-      </w:r>
-      <w:r>
-        <w:t>()</w:t>
-      </w:r>
-    </w:p>
-    <w:p>
-      <w:r>
-        <w:t xml:space="preserve">          acos</w:t>
-      </w:r>
-      <w:r>
-        <w:t>()</w:t>
-      </w:r>
-    </w:p>
-    <w:p>
-      <w:r>
-        <w:t xml:space="preserve">          asin</w:t>
-      </w:r>
-      <w:r>
-        <w:t>()</w:t>
-      </w:r>
-    </w:p>
-    <w:p>
-      <w:r>
-        <w:t xml:space="preserve">          atan</w:t>
-      </w:r>
-      <w:r>
-        <w:t>()</w:t>
-      </w:r>
-      <w:r>
-        <w:t>,</w:t>
-      </w:r>
-    </w:p>
-    <w:p>
-      <w:r>
-        <w:t xml:space="preserve">          cos</w:t>
-      </w:r>
-      <w:r>
-        <w:t>()</w:t>
-      </w:r>
-      <w:r>
-        <w:t>,</w:t>
-      </w:r>
-    </w:p>
-    <w:p>
-      <w:r>
-        <w:t xml:space="preserve">          cosh</w:t>
-      </w:r>
-      <w:r>
-        <w:t>()</w:t>
-      </w:r>
-    </w:p>
-    <w:p>
-      <w:r>
-        <w:t xml:space="preserve">          exp</w:t>
-      </w:r>
-      <w:r>
-        <w:t>()</w:t>
-      </w:r>
-    </w:p>
-    <w:p>
-      <w:r>
-        <w:t xml:space="preserve">          log</w:t>
-      </w:r>
-      <w:r>
-        <w:t>()</w:t>
-      </w:r>
-    </w:p>
-    <w:p>
-      <w:r>
-        <w:t xml:space="preserve">          max</w:t>
-      </w:r>
-      <w:r>
-        <w:t>(,)</w:t>
-      </w:r>
-    </w:p>
-    <w:p>
-      <w:r>
-        <w:t xml:space="preserve">          min</w:t>
-      </w:r>
-      <w:r>
-        <w:t>(,)</w:t>
-      </w:r>
-    </w:p>
-    <w:p>
-      <w:r>
-        <w:t xml:space="preserve">          pow</w:t>
-      </w:r>
-      <w:r>
-        <w:t>(,)</w:t>
-      </w:r>
-    </w:p>
-    <w:p>
-      <w:r>
-        <w:t xml:space="preserve">          sin</w:t>
-      </w:r>
-      <w:r>
-        <w:t>()</w:t>
-      </w:r>
-    </w:p>
-    <w:p>
-      <w:r>
-        <w:lastRenderedPageBreak/>
-        <w:t xml:space="preserve">          sinh</w:t>
-      </w:r>
-      <w:r>
-        <w:t>()</w:t>
-      </w:r>
-    </w:p>
-    <w:p>
-      <w:r>
-        <w:t xml:space="preserve">          sqrt</w:t>
-      </w:r>
-      <w:r>
-        <w:t>()</w:t>
-      </w:r>
-    </w:p>
-    <w:p>
-      <w:r>
-        <w:t xml:space="preserve">          tan</w:t>
-      </w:r>
-      <w:r>
-        <w:t>()</w:t>
-      </w:r>
-    </w:p>
-    <w:p>
-      <w:r>
-        <w:t xml:space="preserve">          tanh</w:t>
-      </w:r>
-      <w:r>
-        <w:t>()</w:t>
-      </w:r>
-    </w:p>
-    <w:p>
-      <w:r>
-        <w:t>Functions take one argument except when shown “(,)” when they take two.</w:t>
-      </w:r>
-    </w:p>
-    <w:p>
-      <w:r>
-        <w:t>All the trig functions work in radians.</w:t>
-      </w:r>
-    </w:p>
-    <w:p>
-      <w:r>
-        <w:t>log () is log base e.</w:t>
-      </w:r>
-    </w:p>
-    <w:p>
-      <w:r>
-        <w:t xml:space="preserve">Numbers can be </w:t>
-      </w:r>
-      <w:r>
-        <w:t xml:space="preserve">integers, </w:t>
-      </w:r>
-      <w:r>
-        <w:t xml:space="preserve">normal </w:t>
-      </w:r>
-      <w:r>
-        <w:t>floating-point</w:t>
-      </w:r>
-      <w:r>
-        <w:t xml:space="preserve"> numbers </w:t>
-      </w:r>
-      <w:r>
-        <w:t xml:space="preserve">(eg 0.1 or 1e-20) </w:t>
-      </w:r>
-      <w:r>
-        <w:t xml:space="preserve">or </w:t>
-      </w:r>
-      <w:r>
-        <w:t>hex numbers (0xnnnn) – the operators &amp;,^,| (and, xor, or) work with 32 unsigned integers.</w:t>
-      </w:r>
-    </w:p>
-    <w:p>
-      <w:r>
-        <w:t>For efficiency expressions are “compiled” (and optimised)</w:t>
-      </w:r>
-      <w:r>
-        <w:t xml:space="preserve"> before a csv file is loaded.</w:t>
-      </w:r>
-    </w:p>
-    <w:p>
-      <w:r>
-        <w:t>For more complex processing on csv files the author recommends the use of AWK.</w:t>
+        <w:t>Help</w:t>
+      </w:r>
+    </w:p>
+    <w:p>
+      <w:r>
+        <w:t>Csvgraph is designed to be simple to use and most active areas of the screen have a tooltip that appears when you hover the mouse over them. From the main menu Help/About gives a brief summary of the available functions, while Help/Manual shows (this) manual assuming its available (see installation).</w:t>
       </w:r>
     </w:p>
     <w:p>
@@ -2977,6 +2701,256 @@
         <w:pStyle w:val="Heading1"/>
       </w:pPr>
       <w:r>
+        <w:t>Appendix A – expressions</w:t>
+      </w:r>
+    </w:p>
+    <w:p>
+      <w:r>
+        <w:t xml:space="preserve">Csvgraph allows expressions that are basically a subset of those available in the language AWK (which for expressions is very similar to C), and AWK also provides the syntax to select a column ($n to select column n, </w:t>
+      </w:r>
+      <w:r>
+        <w:t>e.g.,</w:t>
+      </w:r>
+      <w:r>
+        <w:t xml:space="preserve"> $5 to select column 5).</w:t>
+      </w:r>
+    </w:p>
+    <w:p>
+      <w:r>
+        <w:t>The operators available in decreasing priority are:</w:t>
+      </w:r>
+    </w:p>
+    <w:p>
+      <w:r>
+        <w:t xml:space="preserve">        +/-constants, +/-(), +/-$n</w:t>
+      </w:r>
+    </w:p>
+    <w:p>
+      <w:r>
+        <w:t xml:space="preserve">        ~,!</w:t>
+      </w:r>
+    </w:p>
+    <w:p>
+      <w:r>
+        <w:t xml:space="preserve">        *,/,%</w:t>
+      </w:r>
+    </w:p>
+    <w:p>
+      <w:r>
+        <w:t xml:space="preserve">        +,-</w:t>
+      </w:r>
+    </w:p>
+    <w:p>
+      <w:r>
+        <w:t xml:space="preserve">        &gt;&gt;,&lt;&lt;</w:t>
+      </w:r>
+    </w:p>
+    <w:p>
+      <w:r>
+        <w:t xml:space="preserve">        &lt;,&gt;,&gt;=,&lt;=</w:t>
+      </w:r>
+    </w:p>
+    <w:p>
+      <w:r>
+        <w:t xml:space="preserve">        ==,!=</w:t>
+      </w:r>
+    </w:p>
+    <w:p>
+      <w:r>
+        <w:t xml:space="preserve">        &amp;</w:t>
+      </w:r>
+    </w:p>
+    <w:p>
+      <w:r>
+        <w:t xml:space="preserve">        ^</w:t>
+      </w:r>
+    </w:p>
+    <w:p>
+      <w:r>
+        <w:t xml:space="preserve">        |</w:t>
+      </w:r>
+    </w:p>
+    <w:p>
+      <w:r>
+        <w:t xml:space="preserve">        &amp;&amp;</w:t>
+      </w:r>
+    </w:p>
+    <w:p>
+      <w:r>
+        <w:t xml:space="preserve">        ||</w:t>
+      </w:r>
+    </w:p>
+    <w:p>
+      <w:r>
+        <w:t>Conditional expressions can be written using ? and : for example ($2==5)?3:4 which gives 3 if the value in column 2 is 5 and  4 i</w:t>
+      </w:r>
+      <w:r>
+        <w:t>f</w:t>
+      </w:r>
+      <w:r>
+        <w:t xml:space="preserve"> it</w:t>
+      </w:r>
+      <w:r>
+        <w:t>’</w:t>
+      </w:r>
+      <w:r>
+        <w:t>s not [ multiple ?: pairs can be used in an expression if necessary</w:t>
+      </w:r>
+      <w:r>
+        <w:t>.</w:t>
+      </w:r>
+    </w:p>
+    <w:p>
+      <w:r>
+        <w:t>One constant (pi) is available and the following functions:</w:t>
+      </w:r>
+    </w:p>
+    <w:p>
+      <w:r>
+        <w:t xml:space="preserve">          abs()</w:t>
+      </w:r>
+    </w:p>
+    <w:p>
+      <w:r>
+        <w:t xml:space="preserve">          acos()</w:t>
+      </w:r>
+    </w:p>
+    <w:p>
+      <w:r>
+        <w:t xml:space="preserve">          asin()</w:t>
+      </w:r>
+    </w:p>
+    <w:p>
+      <w:r>
+        <w:t xml:space="preserve">          atan(),</w:t>
+      </w:r>
+    </w:p>
+    <w:p>
+      <w:r>
+        <w:t xml:space="preserve">          cos(),</w:t>
+      </w:r>
+    </w:p>
+    <w:p>
+      <w:r>
+        <w:t xml:space="preserve">          cosh()</w:t>
+      </w:r>
+    </w:p>
+    <w:p>
+      <w:r>
+        <w:t xml:space="preserve">          exp()</w:t>
+      </w:r>
+    </w:p>
+    <w:p>
+      <w:r>
+        <w:t xml:space="preserve">          log()</w:t>
+      </w:r>
+    </w:p>
+    <w:p>
+      <w:r>
+        <w:lastRenderedPageBreak/>
+        <w:t xml:space="preserve">          max(,)</w:t>
+      </w:r>
+    </w:p>
+    <w:p>
+      <w:r>
+        <w:t xml:space="preserve">          min(,)</w:t>
+      </w:r>
+    </w:p>
+    <w:p>
+      <w:r>
+        <w:t xml:space="preserve">          pow(,)</w:t>
+      </w:r>
+    </w:p>
+    <w:p>
+      <w:r>
+        <w:t xml:space="preserve">          sin()</w:t>
+      </w:r>
+    </w:p>
+    <w:p>
+      <w:r>
+        <w:t xml:space="preserve">          sinh()</w:t>
+      </w:r>
+    </w:p>
+    <w:p>
+      <w:r>
+        <w:t xml:space="preserve">          sqrt()</w:t>
+      </w:r>
+    </w:p>
+    <w:p>
+      <w:r>
+        <w:t xml:space="preserve">          tan()</w:t>
+      </w:r>
+    </w:p>
+    <w:p>
+      <w:r>
+        <w:t xml:space="preserve">          tanh()</w:t>
+      </w:r>
+    </w:p>
+    <w:p>
+      <w:r>
+        <w:t>Functions take one argument except when shown “(,)” when they take two.</w:t>
+      </w:r>
+    </w:p>
+    <w:p>
+      <w:r>
+        <w:t>All the trig functions work in radians.</w:t>
+      </w:r>
+    </w:p>
+    <w:p>
+      <w:r>
+        <w:t>log () is log base e.</w:t>
+      </w:r>
+    </w:p>
+    <w:p>
+      <w:r>
+        <w:t xml:space="preserve">Numbers can be </w:t>
+      </w:r>
+      <w:r>
+        <w:t xml:space="preserve">integers, </w:t>
+      </w:r>
+      <w:r>
+        <w:t xml:space="preserve">normal </w:t>
+      </w:r>
+      <w:r>
+        <w:t>floating-point</w:t>
+      </w:r>
+      <w:r>
+        <w:t xml:space="preserve"> numbers </w:t>
+      </w:r>
+      <w:r>
+        <w:t>(</w:t>
+      </w:r>
+      <w:r>
+        <w:t>e.g.,</w:t>
+      </w:r>
+      <w:r>
+        <w:t xml:space="preserve"> 0.1 or 1e-20) </w:t>
+      </w:r>
+      <w:r>
+        <w:t xml:space="preserve">or </w:t>
+      </w:r>
+      <w:r>
+        <w:t>hex numbers (0xnnnn) – the operators &amp;,^,| (and, xor, or) work with 32 unsigned integers.</w:t>
+      </w:r>
+    </w:p>
+    <w:p>
+      <w:r>
+        <w:t>For efficiency expressions are “compiled” (and optimised)</w:t>
+      </w:r>
+      <w:r>
+        <w:t xml:space="preserve"> before a csv file is loaded.</w:t>
+      </w:r>
+    </w:p>
+    <w:p>
+      <w:r>
+        <w:t>For more complex processing on csv files the author recommends the use of AWK.</w:t>
+      </w:r>
+    </w:p>
+    <w:p>
+      <w:pPr>
+        <w:pStyle w:val="Heading1"/>
+      </w:pPr>
+      <w:r>
         <w:t>Installation</w:t>
       </w:r>
     </w:p>
@@ -2998,7 +2972,78 @@
     </w:p>
     <w:p>
       <w:r>
+        <w:t>If you wish the Help/Manual function to work then copy csvgraph.pdf to the same directory (location) as csvgraph.exe</w:t>
+      </w:r>
+      <w:r>
+        <w:t>.</w:t>
+      </w:r>
+    </w:p>
+    <w:p>
+      <w:r>
         <w:t>A shortcut on your desktop makes it simple to execute csvgraph.</w:t>
+      </w:r>
+    </w:p>
+    <w:p>
+      <w:r>
+        <w:t xml:space="preserve">The first time you run csvgraph you may see a Windows warning </w:t>
+      </w:r>
+      <w:r>
+        <w:t>“</w:t>
+      </w:r>
+      <w:r>
+        <w:t>The Publisher could not be verified. Are you sure you want to run this software</w:t>
+      </w:r>
+      <w:r>
+        <w:t>”</w:t>
+      </w:r>
+      <w:r>
+        <w:t xml:space="preserve"> </w:t>
+      </w:r>
+      <w:r>
+        <w:t>(or similar)</w:t>
+      </w:r>
+      <w:r>
+        <w:t xml:space="preserve">, you can either run anyway (the executable from github should be safe) or compile your own executable from the source files (a free version of the required </w:t>
+      </w:r>
+      <w:r>
+        <w:t>B</w:t>
+      </w:r>
+      <w:r>
+        <w:t xml:space="preserve">uilder </w:t>
+      </w:r>
+      <w:r>
+        <w:t>C</w:t>
+      </w:r>
+      <w:r>
+        <w:t xml:space="preserve">++ compiler is available at </w:t>
+      </w:r>
+      <w:hyperlink r:id="rId25" w:history="1">
+        <w:r>
+          <w:rPr>
+            <w:rStyle w:val="Hyperlink"/>
+          </w:rPr>
+          <w:t>www.embarcadero.com/products/cbuilder/starter</w:t>
+        </w:r>
+      </w:hyperlink>
+      <w:r>
+        <w:t xml:space="preserve"> </w:t>
+      </w:r>
+      <w:r>
+        <w:t xml:space="preserve"> </w:t>
+      </w:r>
+      <w:r>
+        <w:t>).</w:t>
+      </w:r>
+    </w:p>
+    <w:p>
+      <w:r>
+        <w:t>You may also get a similar message from your pdf reader the first time you use Menu/Help/</w:t>
+      </w:r>
+      <w:r>
+        <w:t>M</w:t>
+      </w:r>
+      <w:r>
+        <w:t>anual function, again you can accept this as you know why the pdf reader was invoked.</w:t>
       </w:r>
     </w:p>
     <w:p>
@@ -3008,8 +3053,8 @@
     </w:p>
     <w:p/>
     <w:sectPr>
-      <w:headerReference w:type="default" r:id="rId25"/>
-      <w:footerReference w:type="default" r:id="rId26"/>
+      <w:headerReference w:type="default" r:id="rId26"/>
+      <w:footerReference w:type="default" r:id="rId27"/>
       <w:pgSz w:w="11906" w:h="16838"/>
       <w:pgMar w:top="1440" w:right="1440" w:bottom="1440" w:left="1440" w:header="708" w:footer="708" w:gutter="0"/>
       <w:cols w:space="708"/>
@@ -3054,6 +3099,7 @@
         <w:docPartUnique/>
       </w:docPartObj>
     </w:sdtPr>
+    <w:sdtEndPr/>
     <w:sdtContent>
       <w:sdt>
         <w:sdtPr>
@@ -3063,6 +3109,7 @@
             <w:docPartUnique/>
           </w:docPartObj>
         </w:sdtPr>
+        <w:sdtEndPr/>
         <w:sdtContent>
           <w:p>
             <w:pPr>
@@ -3204,7 +3251,13 @@
       <w:pStyle w:val="Header"/>
     </w:pPr>
     <w:r>
-      <w:t>Csvgraph 1v0 manual.</w:t>
+      <w:t>Csvgraph 1v</w:t>
+    </w:r>
+    <w:r>
+      <w:t>1</w:t>
+    </w:r>
+    <w:r>
+      <w:t xml:space="preserve"> manual.</w:t>
     </w:r>
   </w:p>
 </w:hdr>
@@ -3652,10 +3705,168 @@
       <w:szCs w:val="26"/>
     </w:rPr>
   </w:style>
+  <w:style w:type="paragraph" w:styleId="Heading3">
+    <w:name w:val="heading 3"/>
+    <w:basedOn w:val="Normal"/>
+    <w:next w:val="Normal"/>
+    <w:link w:val="Heading3Char"/>
+    <w:uiPriority w:val="9"/>
+    <w:semiHidden/>
+    <w:unhideWhenUsed/>
+    <w:qFormat/>
+    <w:rsid w:val="00E54BF4"/>
+    <w:pPr>
+      <w:keepNext/>
+      <w:keepLines/>
+      <w:spacing w:before="40" w:after="0"/>
+      <w:outlineLvl w:val="2"/>
+    </w:pPr>
+    <w:rPr>
+      <w:rFonts w:asciiTheme="majorHAnsi" w:eastAsiaTheme="majorEastAsia" w:hAnsiTheme="majorHAnsi" w:cstheme="majorBidi"/>
+      <w:color w:val="243F60" w:themeColor="accent1" w:themeShade="7F"/>
+      <w:sz w:val="24"/>
+      <w:szCs w:val="24"/>
+    </w:rPr>
+  </w:style>
+  <w:style w:type="paragraph" w:styleId="Heading4">
+    <w:name w:val="heading 4"/>
+    <w:basedOn w:val="Normal"/>
+    <w:next w:val="Normal"/>
+    <w:link w:val="Heading4Char"/>
+    <w:uiPriority w:val="9"/>
+    <w:semiHidden/>
+    <w:unhideWhenUsed/>
+    <w:qFormat/>
+    <w:rsid w:val="00E54BF4"/>
+    <w:pPr>
+      <w:keepNext/>
+      <w:keepLines/>
+      <w:spacing w:before="40" w:after="0"/>
+      <w:outlineLvl w:val="3"/>
+    </w:pPr>
+    <w:rPr>
+      <w:rFonts w:asciiTheme="majorHAnsi" w:eastAsiaTheme="majorEastAsia" w:hAnsiTheme="majorHAnsi" w:cstheme="majorBidi"/>
+      <w:i/>
+      <w:iCs/>
+      <w:color w:val="365F91" w:themeColor="accent1" w:themeShade="BF"/>
+    </w:rPr>
+  </w:style>
+  <w:style w:type="paragraph" w:styleId="Heading5">
+    <w:name w:val="heading 5"/>
+    <w:basedOn w:val="Normal"/>
+    <w:next w:val="Normal"/>
+    <w:link w:val="Heading5Char"/>
+    <w:uiPriority w:val="9"/>
+    <w:semiHidden/>
+    <w:unhideWhenUsed/>
+    <w:qFormat/>
+    <w:rsid w:val="00E54BF4"/>
+    <w:pPr>
+      <w:keepNext/>
+      <w:keepLines/>
+      <w:spacing w:before="40" w:after="0"/>
+      <w:outlineLvl w:val="4"/>
+    </w:pPr>
+    <w:rPr>
+      <w:rFonts w:asciiTheme="majorHAnsi" w:eastAsiaTheme="majorEastAsia" w:hAnsiTheme="majorHAnsi" w:cstheme="majorBidi"/>
+      <w:color w:val="365F91" w:themeColor="accent1" w:themeShade="BF"/>
+    </w:rPr>
+  </w:style>
+  <w:style w:type="paragraph" w:styleId="Heading6">
+    <w:name w:val="heading 6"/>
+    <w:basedOn w:val="Normal"/>
+    <w:next w:val="Normal"/>
+    <w:link w:val="Heading6Char"/>
+    <w:uiPriority w:val="9"/>
+    <w:semiHidden/>
+    <w:unhideWhenUsed/>
+    <w:qFormat/>
+    <w:rsid w:val="00E54BF4"/>
+    <w:pPr>
+      <w:keepNext/>
+      <w:keepLines/>
+      <w:spacing w:before="40" w:after="0"/>
+      <w:outlineLvl w:val="5"/>
+    </w:pPr>
+    <w:rPr>
+      <w:rFonts w:asciiTheme="majorHAnsi" w:eastAsiaTheme="majorEastAsia" w:hAnsiTheme="majorHAnsi" w:cstheme="majorBidi"/>
+      <w:color w:val="243F60" w:themeColor="accent1" w:themeShade="7F"/>
+    </w:rPr>
+  </w:style>
+  <w:style w:type="paragraph" w:styleId="Heading7">
+    <w:name w:val="heading 7"/>
+    <w:basedOn w:val="Normal"/>
+    <w:next w:val="Normal"/>
+    <w:link w:val="Heading7Char"/>
+    <w:uiPriority w:val="9"/>
+    <w:semiHidden/>
+    <w:unhideWhenUsed/>
+    <w:qFormat/>
+    <w:rsid w:val="00E54BF4"/>
+    <w:pPr>
+      <w:keepNext/>
+      <w:keepLines/>
+      <w:spacing w:before="40" w:after="0"/>
+      <w:outlineLvl w:val="6"/>
+    </w:pPr>
+    <w:rPr>
+      <w:rFonts w:asciiTheme="majorHAnsi" w:eastAsiaTheme="majorEastAsia" w:hAnsiTheme="majorHAnsi" w:cstheme="majorBidi"/>
+      <w:i/>
+      <w:iCs/>
+      <w:color w:val="243F60" w:themeColor="accent1" w:themeShade="7F"/>
+    </w:rPr>
+  </w:style>
+  <w:style w:type="paragraph" w:styleId="Heading8">
+    <w:name w:val="heading 8"/>
+    <w:basedOn w:val="Normal"/>
+    <w:next w:val="Normal"/>
+    <w:link w:val="Heading8Char"/>
+    <w:uiPriority w:val="9"/>
+    <w:semiHidden/>
+    <w:unhideWhenUsed/>
+    <w:qFormat/>
+    <w:rsid w:val="00E54BF4"/>
+    <w:pPr>
+      <w:keepNext/>
+      <w:keepLines/>
+      <w:spacing w:before="40" w:after="0"/>
+      <w:outlineLvl w:val="7"/>
+    </w:pPr>
+    <w:rPr>
+      <w:rFonts w:asciiTheme="majorHAnsi" w:eastAsiaTheme="majorEastAsia" w:hAnsiTheme="majorHAnsi" w:cstheme="majorBidi"/>
+      <w:color w:val="272727" w:themeColor="text1" w:themeTint="D8"/>
+      <w:sz w:val="21"/>
+      <w:szCs w:val="21"/>
+    </w:rPr>
+  </w:style>
+  <w:style w:type="paragraph" w:styleId="Heading9">
+    <w:name w:val="heading 9"/>
+    <w:basedOn w:val="Normal"/>
+    <w:next w:val="Normal"/>
+    <w:link w:val="Heading9Char"/>
+    <w:uiPriority w:val="9"/>
+    <w:semiHidden/>
+    <w:unhideWhenUsed/>
+    <w:qFormat/>
+    <w:rsid w:val="00E54BF4"/>
+    <w:pPr>
+      <w:keepNext/>
+      <w:keepLines/>
+      <w:spacing w:before="40" w:after="0"/>
+      <w:outlineLvl w:val="8"/>
+    </w:pPr>
+    <w:rPr>
+      <w:rFonts w:asciiTheme="majorHAnsi" w:eastAsiaTheme="majorEastAsia" w:hAnsiTheme="majorHAnsi" w:cstheme="majorBidi"/>
+      <w:i/>
+      <w:iCs/>
+      <w:color w:val="272727" w:themeColor="text1" w:themeTint="D8"/>
+      <w:sz w:val="21"/>
+      <w:szCs w:val="21"/>
+    </w:rPr>
+  </w:style>
   <w:style w:type="character" w:default="1" w:styleId="DefaultParagraphFont">
     <w:name w:val="Default Paragraph Font"/>
     <w:uiPriority w:val="1"/>
-    <w:semiHidden/>
     <w:unhideWhenUsed/>
   </w:style>
   <w:style w:type="table" w:default="1" w:styleId="TableNormal">
@@ -3801,6 +4012,168 @@
     <w:link w:val="Footer"/>
     <w:uiPriority w:val="99"/>
     <w:rsid w:val="008E54FA"/>
+  </w:style>
+  <w:style w:type="character" w:customStyle="1" w:styleId="Heading3Char">
+    <w:name w:val="Heading 3 Char"/>
+    <w:basedOn w:val="DefaultParagraphFont"/>
+    <w:link w:val="Heading3"/>
+    <w:uiPriority w:val="9"/>
+    <w:semiHidden/>
+    <w:rsid w:val="00E54BF4"/>
+    <w:rPr>
+      <w:rFonts w:asciiTheme="majorHAnsi" w:eastAsiaTheme="majorEastAsia" w:hAnsiTheme="majorHAnsi" w:cstheme="majorBidi"/>
+      <w:color w:val="243F60" w:themeColor="accent1" w:themeShade="7F"/>
+      <w:sz w:val="24"/>
+      <w:szCs w:val="24"/>
+    </w:rPr>
+  </w:style>
+  <w:style w:type="character" w:customStyle="1" w:styleId="Heading4Char">
+    <w:name w:val="Heading 4 Char"/>
+    <w:basedOn w:val="DefaultParagraphFont"/>
+    <w:link w:val="Heading4"/>
+    <w:uiPriority w:val="9"/>
+    <w:semiHidden/>
+    <w:rsid w:val="00E54BF4"/>
+    <w:rPr>
+      <w:rFonts w:asciiTheme="majorHAnsi" w:eastAsiaTheme="majorEastAsia" w:hAnsiTheme="majorHAnsi" w:cstheme="majorBidi"/>
+      <w:i/>
+      <w:iCs/>
+      <w:color w:val="365F91" w:themeColor="accent1" w:themeShade="BF"/>
+    </w:rPr>
+  </w:style>
+  <w:style w:type="character" w:customStyle="1" w:styleId="Heading5Char">
+    <w:name w:val="Heading 5 Char"/>
+    <w:basedOn w:val="DefaultParagraphFont"/>
+    <w:link w:val="Heading5"/>
+    <w:uiPriority w:val="9"/>
+    <w:semiHidden/>
+    <w:rsid w:val="00E54BF4"/>
+    <w:rPr>
+      <w:rFonts w:asciiTheme="majorHAnsi" w:eastAsiaTheme="majorEastAsia" w:hAnsiTheme="majorHAnsi" w:cstheme="majorBidi"/>
+      <w:color w:val="365F91" w:themeColor="accent1" w:themeShade="BF"/>
+    </w:rPr>
+  </w:style>
+  <w:style w:type="character" w:customStyle="1" w:styleId="Heading6Char">
+    <w:name w:val="Heading 6 Char"/>
+    <w:basedOn w:val="DefaultParagraphFont"/>
+    <w:link w:val="Heading6"/>
+    <w:uiPriority w:val="9"/>
+    <w:semiHidden/>
+    <w:rsid w:val="00E54BF4"/>
+    <w:rPr>
+      <w:rFonts w:asciiTheme="majorHAnsi" w:eastAsiaTheme="majorEastAsia" w:hAnsiTheme="majorHAnsi" w:cstheme="majorBidi"/>
+      <w:color w:val="243F60" w:themeColor="accent1" w:themeShade="7F"/>
+    </w:rPr>
+  </w:style>
+  <w:style w:type="character" w:customStyle="1" w:styleId="Heading7Char">
+    <w:name w:val="Heading 7 Char"/>
+    <w:basedOn w:val="DefaultParagraphFont"/>
+    <w:link w:val="Heading7"/>
+    <w:uiPriority w:val="9"/>
+    <w:semiHidden/>
+    <w:rsid w:val="00E54BF4"/>
+    <w:rPr>
+      <w:rFonts w:asciiTheme="majorHAnsi" w:eastAsiaTheme="majorEastAsia" w:hAnsiTheme="majorHAnsi" w:cstheme="majorBidi"/>
+      <w:i/>
+      <w:iCs/>
+      <w:color w:val="243F60" w:themeColor="accent1" w:themeShade="7F"/>
+    </w:rPr>
+  </w:style>
+  <w:style w:type="character" w:customStyle="1" w:styleId="Heading8Char">
+    <w:name w:val="Heading 8 Char"/>
+    <w:basedOn w:val="DefaultParagraphFont"/>
+    <w:link w:val="Heading8"/>
+    <w:uiPriority w:val="9"/>
+    <w:semiHidden/>
+    <w:rsid w:val="00E54BF4"/>
+    <w:rPr>
+      <w:rFonts w:asciiTheme="majorHAnsi" w:eastAsiaTheme="majorEastAsia" w:hAnsiTheme="majorHAnsi" w:cstheme="majorBidi"/>
+      <w:color w:val="272727" w:themeColor="text1" w:themeTint="D8"/>
+      <w:sz w:val="21"/>
+      <w:szCs w:val="21"/>
+    </w:rPr>
+  </w:style>
+  <w:style w:type="character" w:customStyle="1" w:styleId="Heading9Char">
+    <w:name w:val="Heading 9 Char"/>
+    <w:basedOn w:val="DefaultParagraphFont"/>
+    <w:link w:val="Heading9"/>
+    <w:uiPriority w:val="9"/>
+    <w:semiHidden/>
+    <w:rsid w:val="00E54BF4"/>
+    <w:rPr>
+      <w:rFonts w:asciiTheme="majorHAnsi" w:eastAsiaTheme="majorEastAsia" w:hAnsiTheme="majorHAnsi" w:cstheme="majorBidi"/>
+      <w:i/>
+      <w:iCs/>
+      <w:color w:val="272727" w:themeColor="text1" w:themeTint="D8"/>
+      <w:sz w:val="21"/>
+      <w:szCs w:val="21"/>
+    </w:rPr>
+  </w:style>
+  <w:style w:type="paragraph" w:styleId="Subtitle">
+    <w:name w:val="Subtitle"/>
+    <w:basedOn w:val="Normal"/>
+    <w:next w:val="Normal"/>
+    <w:link w:val="SubtitleChar"/>
+    <w:uiPriority w:val="11"/>
+    <w:qFormat/>
+    <w:rsid w:val="00E54BF4"/>
+    <w:pPr>
+      <w:numPr>
+        <w:ilvl w:val="1"/>
+      </w:numPr>
+    </w:pPr>
+    <w:rPr>
+      <w:rFonts w:eastAsiaTheme="minorEastAsia"/>
+      <w:color w:val="5A5A5A" w:themeColor="text1" w:themeTint="A5"/>
+      <w:spacing w:val="15"/>
+    </w:rPr>
+  </w:style>
+  <w:style w:type="character" w:customStyle="1" w:styleId="SubtitleChar">
+    <w:name w:val="Subtitle Char"/>
+    <w:basedOn w:val="DefaultParagraphFont"/>
+    <w:link w:val="Subtitle"/>
+    <w:uiPriority w:val="11"/>
+    <w:rsid w:val="00E54BF4"/>
+    <w:rPr>
+      <w:rFonts w:eastAsiaTheme="minorEastAsia"/>
+      <w:color w:val="5A5A5A" w:themeColor="text1" w:themeTint="A5"/>
+      <w:spacing w:val="15"/>
+    </w:rPr>
+  </w:style>
+  <w:style w:type="character" w:styleId="Hyperlink">
+    <w:name w:val="Hyperlink"/>
+    <w:basedOn w:val="DefaultParagraphFont"/>
+    <w:uiPriority w:val="99"/>
+    <w:unhideWhenUsed/>
+    <w:rsid w:val="00C75017"/>
+    <w:rPr>
+      <w:color w:val="0000FF" w:themeColor="hyperlink"/>
+      <w:u w:val="single"/>
+    </w:rPr>
+  </w:style>
+  <w:style w:type="character" w:styleId="UnresolvedMention">
+    <w:name w:val="Unresolved Mention"/>
+    <w:basedOn w:val="DefaultParagraphFont"/>
+    <w:uiPriority w:val="99"/>
+    <w:semiHidden/>
+    <w:unhideWhenUsed/>
+    <w:rsid w:val="00C75017"/>
+    <w:rPr>
+      <w:color w:val="605E5C"/>
+      <w:shd w:val="clear" w:color="auto" w:fill="E1DFDD"/>
+    </w:rPr>
+  </w:style>
+  <w:style w:type="character" w:styleId="FollowedHyperlink">
+    <w:name w:val="FollowedHyperlink"/>
+    <w:basedOn w:val="DefaultParagraphFont"/>
+    <w:uiPriority w:val="99"/>
+    <w:semiHidden/>
+    <w:unhideWhenUsed/>
+    <w:rsid w:val="00AD1BF4"/>
+    <w:rPr>
+      <w:color w:val="800080" w:themeColor="followedHyperlink"/>
+      <w:u w:val="single"/>
+    </w:rPr>
   </w:style>
 </w:styles>
 </file>

</xml_diff>

<commit_message>
Add Files via upload for 1v2
</commit_message>
<xml_diff>
--- a/csvgraph.docx
+++ b/csvgraph.docx
@@ -15,13 +15,13 @@
         <w:t>Manual for Version 1.</w:t>
       </w:r>
       <w:r>
-        <w:t>1</w:t>
+        <w:t>2</w:t>
       </w:r>
       <w:r>
         <w:t xml:space="preserve"> </w:t>
       </w:r>
       <w:r>
-        <w:t>5</w:t>
+        <w:t>24</w:t>
       </w:r>
       <w:r>
         <w:t>/1/2021</w:t>
@@ -132,7 +132,7 @@
                     <pic:cNvPicPr/>
                   </pic:nvPicPr>
                   <pic:blipFill>
-                    <a:blip r:embed="rId6"/>
+                    <a:blip r:embed="rId7"/>
                     <a:stretch>
                       <a:fillRect/>
                     </a:stretch>
@@ -246,7 +246,7 @@
           </mc:Choice>
           <mc:Fallback>
             <w:pict>
-              <v:shapetype w14:anchorId="775FB893" id="_x0000_t32" coordsize="21600,21600" o:spt="32" o:oned="t" path="m,l21600,21600e" filled="f">
+              <v:shapetype w14:anchorId="4282B133" id="_x0000_t32" coordsize="21600,21600" o:spt="32" o:oned="t" path="m,l21600,21600e" filled="f">
                 <v:path arrowok="t" fillok="f" o:connecttype="none"/>
                 <o:lock v:ext="edit" shapetype="t"/>
               </v:shapetype>
@@ -322,7 +322,7 @@
           </mc:Choice>
           <mc:Fallback>
             <w:pict>
-              <v:shape w14:anchorId="2267A2F8" id="Straight Arrow Connector 4" o:spid="_x0000_s1026" type="#_x0000_t32" style="position:absolute;margin-left:365.25pt;margin-top:344.25pt;width:33pt;height:41.25pt;flip:x y;z-index:251657216;visibility:visible;mso-wrap-style:square;mso-width-percent:0;mso-height-percent:0;mso-wrap-distance-left:9pt;mso-wrap-distance-top:0;mso-wrap-distance-right:9pt;mso-wrap-distance-bottom:0;mso-position-horizontal:absolute;mso-position-horizontal-relative:text;mso-position-vertical:absolute;mso-position-vertical-relative:text;mso-width-percent:0;mso-height-percent:0;mso-width-relative:margin;mso-height-relative:margin" o:gfxdata="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" strokecolor="#bc4542 [3045]">
+              <v:shape w14:anchorId="19A7122E" id="Straight Arrow Connector 4" o:spid="_x0000_s1026" type="#_x0000_t32" style="position:absolute;margin-left:365.25pt;margin-top:344.25pt;width:33pt;height:41.25pt;flip:x y;z-index:251657216;visibility:visible;mso-wrap-style:square;mso-width-percent:0;mso-height-percent:0;mso-wrap-distance-left:9pt;mso-wrap-distance-top:0;mso-wrap-distance-right:9pt;mso-wrap-distance-bottom:0;mso-position-horizontal:absolute;mso-position-horizontal-relative:text;mso-position-vertical:absolute;mso-position-vertical-relative:text;mso-width-percent:0;mso-height-percent:0;mso-width-relative:margin;mso-height-relative:margin" o:gfxdata="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" strokecolor="#bc4542 [3045]">
                 <v:stroke endarrow="block"/>
               </v:shape>
             </w:pict>
@@ -394,7 +394,7 @@
           </mc:Choice>
           <mc:Fallback>
             <w:pict>
-              <v:shape w14:anchorId="68BD561D" id="Straight Arrow Connector 3" o:spid="_x0000_s1026" type="#_x0000_t32" style="position:absolute;margin-left:266.25pt;margin-top:279pt;width:87.75pt;height:141pt;flip:y;z-index:251653120;visibility:visible;mso-wrap-style:square;mso-width-percent:0;mso-height-percent:0;mso-wrap-distance-left:9pt;mso-wrap-distance-top:0;mso-wrap-distance-right:9pt;mso-wrap-distance-bottom:0;mso-position-horizontal:absolute;mso-position-horizontal-relative:text;mso-position-vertical:absolute;mso-position-vertical-relative:text;mso-width-percent:0;mso-height-percent:0;mso-width-relative:margin;mso-height-relative:margin" o:gfxdata="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" strokecolor="#4579b8 [3044]">
+              <v:shape w14:anchorId="07BD47A2" id="Straight Arrow Connector 3" o:spid="_x0000_s1026" type="#_x0000_t32" style="position:absolute;margin-left:266.25pt;margin-top:279pt;width:87.75pt;height:141pt;flip:y;z-index:251653120;visibility:visible;mso-wrap-style:square;mso-width-percent:0;mso-height-percent:0;mso-wrap-distance-left:9pt;mso-wrap-distance-top:0;mso-wrap-distance-right:9pt;mso-wrap-distance-bottom:0;mso-position-horizontal:absolute;mso-position-horizontal-relative:text;mso-position-vertical:absolute;mso-position-vertical-relative:text;mso-width-percent:0;mso-height-percent:0;mso-width-relative:margin;mso-height-relative:margin" o:gfxdata="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" strokecolor="#4579b8 [3044]">
                 <v:stroke endarrow="block"/>
               </v:shape>
             </w:pict>
@@ -466,7 +466,7 @@
           </mc:Choice>
           <mc:Fallback>
             <w:pict>
-              <v:shape w14:anchorId="42400344" id="Straight Arrow Connector 2" o:spid="_x0000_s1026" type="#_x0000_t32" style="position:absolute;margin-left:149.25pt;margin-top:198pt;width:204.75pt;height:224.25pt;flip:y;z-index:251652096;visibility:visible;mso-wrap-style:square;mso-width-percent:0;mso-height-percent:0;mso-wrap-distance-left:9pt;mso-wrap-distance-top:0;mso-wrap-distance-right:9pt;mso-wrap-distance-bottom:0;mso-position-horizontal:absolute;mso-position-horizontal-relative:text;mso-position-vertical:absolute;mso-position-vertical-relative:text;mso-width-percent:0;mso-height-percent:0;mso-width-relative:margin;mso-height-relative:margin" o:gfxdata="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" strokecolor="#4579b8 [3044]">
+              <v:shape w14:anchorId="5366CDCB" id="Straight Arrow Connector 2" o:spid="_x0000_s1026" type="#_x0000_t32" style="position:absolute;margin-left:149.25pt;margin-top:198pt;width:204.75pt;height:224.25pt;flip:y;z-index:251652096;visibility:visible;mso-wrap-style:square;mso-width-percent:0;mso-height-percent:0;mso-wrap-distance-left:9pt;mso-wrap-distance-top:0;mso-wrap-distance-right:9pt;mso-wrap-distance-bottom:0;mso-position-horizontal:absolute;mso-position-horizontal-relative:text;mso-position-vertical:absolute;mso-position-vertical-relative:text;mso-width-percent:0;mso-height-percent:0;mso-width-relative:margin;mso-height-relative:margin" o:gfxdata="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" strokecolor="#4579b8 [3044]">
                 <v:stroke endarrow="block"/>
               </v:shape>
             </w:pict>
@@ -493,7 +493,7 @@
                     <pic:cNvPicPr/>
                   </pic:nvPicPr>
                   <pic:blipFill>
-                    <a:blip r:embed="rId6"/>
+                    <a:blip r:embed="rId7"/>
                     <a:stretch>
                       <a:fillRect/>
                     </a:stretch>
@@ -632,7 +632,7 @@
           </mc:Choice>
           <mc:Fallback>
             <w:pict>
-              <v:shape w14:anchorId="261403FB" id="Straight Arrow Connector 11" o:spid="_x0000_s1026" type="#_x0000_t32" style="position:absolute;margin-left:27.75pt;margin-top:350.25pt;width:30.75pt;height:59.25pt;flip:x y;z-index:251660288;visibility:visible;mso-wrap-style:square;mso-wrap-distance-left:9pt;mso-wrap-distance-top:0;mso-wrap-distance-right:9pt;mso-wrap-distance-bottom:0;mso-position-horizontal:absolute;mso-position-horizontal-relative:text;mso-position-vertical:absolute;mso-position-vertical-relative:text" o:gfxdata="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" strokecolor="#4579b8 [3044]">
+              <v:shape w14:anchorId="76E37CBA" id="Straight Arrow Connector 11" o:spid="_x0000_s1026" type="#_x0000_t32" style="position:absolute;margin-left:27.75pt;margin-top:350.25pt;width:30.75pt;height:59.25pt;flip:x y;z-index:251660288;visibility:visible;mso-wrap-style:square;mso-wrap-distance-left:9pt;mso-wrap-distance-top:0;mso-wrap-distance-right:9pt;mso-wrap-distance-bottom:0;mso-position-horizontal:absolute;mso-position-horizontal-relative:text;mso-position-vertical:absolute;mso-position-vertical-relative:text" o:gfxdata="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" strokecolor="#4579b8 [3044]">
                 <v:stroke endarrow="block"/>
               </v:shape>
             </w:pict>
@@ -659,7 +659,7 @@
                     <pic:cNvPicPr/>
                   </pic:nvPicPr>
                   <pic:blipFill>
-                    <a:blip r:embed="rId7"/>
+                    <a:blip r:embed="rId8"/>
                     <a:stretch>
                       <a:fillRect/>
                     </a:stretch>
@@ -771,7 +771,7 @@
           </mc:Choice>
           <mc:Fallback>
             <w:pict>
-              <v:shape w14:anchorId="5E5B179C" id="Straight Arrow Connector 18" o:spid="_x0000_s1026" type="#_x0000_t32" style="position:absolute;margin-left:141pt;margin-top:20.25pt;width:126pt;height:372pt;flip:x y;z-index:251661312;visibility:visible;mso-wrap-style:square;mso-wrap-distance-left:9pt;mso-wrap-distance-top:0;mso-wrap-distance-right:9pt;mso-wrap-distance-bottom:0;mso-position-horizontal:absolute;mso-position-horizontal-relative:text;mso-position-vertical:absolute;mso-position-vertical-relative:text" o:gfxdata="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" strokecolor="#bc4542 [3045]">
+              <v:shape w14:anchorId="2CACEE98" id="Straight Arrow Connector 18" o:spid="_x0000_s1026" type="#_x0000_t32" style="position:absolute;margin-left:141pt;margin-top:20.25pt;width:126pt;height:372pt;flip:x y;z-index:251661312;visibility:visible;mso-wrap-style:square;mso-wrap-distance-left:9pt;mso-wrap-distance-top:0;mso-wrap-distance-right:9pt;mso-wrap-distance-bottom:0;mso-position-horizontal:absolute;mso-position-horizontal-relative:text;mso-position-vertical:absolute;mso-position-vertical-relative:text" o:gfxdata="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" strokecolor="#bc4542 [3045]">
                 <v:stroke endarrow="block"/>
               </v:shape>
             </w:pict>
@@ -837,7 +837,7 @@
           </mc:Choice>
           <mc:Fallback>
             <w:pict>
-              <v:shape w14:anchorId="367646AE" id="Straight Arrow Connector 10" o:spid="_x0000_s1026" type="#_x0000_t32" style="position:absolute;margin-left:21pt;margin-top:120.75pt;width:345pt;height:294pt;flip:y;z-index:251655168;visibility:visible;mso-wrap-style:square;mso-wrap-distance-left:9pt;mso-wrap-distance-top:0;mso-wrap-distance-right:9pt;mso-wrap-distance-bottom:0;mso-position-horizontal:absolute;mso-position-horizontal-relative:text;mso-position-vertical:absolute;mso-position-vertical-relative:text" o:gfxdata="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" strokecolor="#4579b8 [3044]">
+              <v:shape w14:anchorId="741BE168" id="Straight Arrow Connector 10" o:spid="_x0000_s1026" type="#_x0000_t32" style="position:absolute;margin-left:21pt;margin-top:120.75pt;width:345pt;height:294pt;flip:y;z-index:251655168;visibility:visible;mso-wrap-style:square;mso-wrap-distance-left:9pt;mso-wrap-distance-top:0;mso-wrap-distance-right:9pt;mso-wrap-distance-bottom:0;mso-position-horizontal:absolute;mso-position-horizontal-relative:text;mso-position-vertical:absolute;mso-position-vertical-relative:text" o:gfxdata="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" strokecolor="#4579b8 [3044]">
                 <v:stroke endarrow="block"/>
               </v:shape>
             </w:pict>
@@ -903,7 +903,7 @@
           </mc:Choice>
           <mc:Fallback>
             <w:pict>
-              <v:shape w14:anchorId="104ABD6C" id="Straight Arrow Connector 9" o:spid="_x0000_s1026" type="#_x0000_t32" style="position:absolute;margin-left:50.25pt;margin-top:129.75pt;width:315.75pt;height:285pt;flip:y;z-index:251654144;visibility:visible;mso-wrap-style:square;mso-wrap-distance-left:9pt;mso-wrap-distance-top:0;mso-wrap-distance-right:9pt;mso-wrap-distance-bottom:0;mso-position-horizontal:absolute;mso-position-horizontal-relative:text;mso-position-vertical:absolute;mso-position-vertical-relative:text" o:gfxdata="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" strokecolor="#4579b8 [3044]">
+              <v:shape w14:anchorId="48DA43EB" id="Straight Arrow Connector 9" o:spid="_x0000_s1026" type="#_x0000_t32" style="position:absolute;margin-left:50.25pt;margin-top:129.75pt;width:315.75pt;height:285pt;flip:y;z-index:251654144;visibility:visible;mso-wrap-style:square;mso-wrap-distance-left:9pt;mso-wrap-distance-top:0;mso-wrap-distance-right:9pt;mso-wrap-distance-bottom:0;mso-position-horizontal:absolute;mso-position-horizontal-relative:text;mso-position-vertical:absolute;mso-position-vertical-relative:text" o:gfxdata="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" strokecolor="#4579b8 [3044]">
                 <v:stroke endarrow="block"/>
               </v:shape>
             </w:pict>
@@ -930,7 +930,7 @@
                     <pic:cNvPicPr/>
                   </pic:nvPicPr>
                   <pic:blipFill>
-                    <a:blip r:embed="rId8"/>
+                    <a:blip r:embed="rId9"/>
                     <a:stretch>
                       <a:fillRect/>
                     </a:stretch>
@@ -1014,7 +1014,7 @@
                     <pic:cNvPicPr/>
                   </pic:nvPicPr>
                   <pic:blipFill>
-                    <a:blip r:embed="rId9"/>
+                    <a:blip r:embed="rId10"/>
                     <a:stretch>
                       <a:fillRect/>
                     </a:stretch>
@@ -1173,7 +1173,7 @@
           </mc:Choice>
           <mc:Fallback>
             <w:pict>
-              <v:shape w14:anchorId="167CE55D" id="Straight Arrow Connector 15" o:spid="_x0000_s1026" type="#_x0000_t32" style="position:absolute;margin-left:79.5pt;margin-top:233.25pt;width:4.5pt;height:194.25pt;flip:x y;z-index:251657728;visibility:visible;mso-wrap-style:square;mso-width-percent:0;mso-height-percent:0;mso-wrap-distance-left:9pt;mso-wrap-distance-top:0;mso-wrap-distance-right:9pt;mso-wrap-distance-bottom:0;mso-position-horizontal:absolute;mso-position-horizontal-relative:text;mso-position-vertical:absolute;mso-position-vertical-relative:text;mso-width-percent:0;mso-height-percent:0;mso-width-relative:margin;mso-height-relative:margin" o:gfxdata="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" strokecolor="#4579b8 [3044]">
+              <v:shape w14:anchorId="41D6A519" id="Straight Arrow Connector 15" o:spid="_x0000_s1026" type="#_x0000_t32" style="position:absolute;margin-left:79.5pt;margin-top:233.25pt;width:4.5pt;height:194.25pt;flip:x y;z-index:251657728;visibility:visible;mso-wrap-style:square;mso-width-percent:0;mso-height-percent:0;mso-wrap-distance-left:9pt;mso-wrap-distance-top:0;mso-wrap-distance-right:9pt;mso-wrap-distance-bottom:0;mso-position-horizontal:absolute;mso-position-horizontal-relative:text;mso-position-vertical:absolute;mso-position-vertical-relative:text;mso-width-percent:0;mso-height-percent:0;mso-width-relative:margin;mso-height-relative:margin" o:gfxdata="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" strokecolor="#4579b8 [3044]">
                 <v:stroke endarrow="block"/>
               </v:shape>
             </w:pict>
@@ -1239,7 +1239,7 @@
           </mc:Choice>
           <mc:Fallback>
             <w:pict>
-              <v:shape w14:anchorId="29697DB2" id="Straight Arrow Connector 17" o:spid="_x0000_s1026" type="#_x0000_t32" style="position:absolute;margin-left:34.5pt;margin-top:59.8pt;width:63.75pt;height:558.75pt;flip:x y;z-index:251660800;visibility:visible;mso-wrap-style:square;mso-wrap-distance-left:9pt;mso-wrap-distance-top:0;mso-wrap-distance-right:9pt;mso-wrap-distance-bottom:0;mso-position-horizontal:absolute;mso-position-horizontal-relative:text;mso-position-vertical:absolute;mso-position-vertical-relative:text" o:gfxdata="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" strokecolor="#94b64e [3046]">
+              <v:shape w14:anchorId="2BCD1517" id="Straight Arrow Connector 17" o:spid="_x0000_s1026" type="#_x0000_t32" style="position:absolute;margin-left:34.5pt;margin-top:59.8pt;width:63.75pt;height:558.75pt;flip:x y;z-index:251660800;visibility:visible;mso-wrap-style:square;mso-wrap-distance-left:9pt;mso-wrap-distance-top:0;mso-wrap-distance-right:9pt;mso-wrap-distance-bottom:0;mso-position-horizontal:absolute;mso-position-horizontal-relative:text;mso-position-vertical:absolute;mso-position-vertical-relative:text" o:gfxdata="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" strokecolor="#94b64e [3046]">
                 <v:stroke endarrow="block"/>
               </v:shape>
             </w:pict>
@@ -1305,7 +1305,7 @@
           </mc:Choice>
           <mc:Fallback>
             <w:pict>
-              <v:shape w14:anchorId="034D60ED" id="Straight Arrow Connector 14" o:spid="_x0000_s1026" type="#_x0000_t32" style="position:absolute;margin-left:14.25pt;margin-top:107.05pt;width:52.5pt;height:321pt;flip:y;z-index:251663360;visibility:visible;mso-wrap-style:square;mso-wrap-distance-left:9pt;mso-wrap-distance-top:0;mso-wrap-distance-right:9pt;mso-wrap-distance-bottom:0;mso-position-horizontal:absolute;mso-position-horizontal-relative:text;mso-position-vertical:absolute;mso-position-vertical-relative:text" o:gfxdata="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" strokecolor="#4579b8 [3044]">
+              <v:shape w14:anchorId="5D5116D2" id="Straight Arrow Connector 14" o:spid="_x0000_s1026" type="#_x0000_t32" style="position:absolute;margin-left:14.25pt;margin-top:107.05pt;width:52.5pt;height:321pt;flip:y;z-index:251663360;visibility:visible;mso-wrap-style:square;mso-wrap-distance-left:9pt;mso-wrap-distance-top:0;mso-wrap-distance-right:9pt;mso-wrap-distance-bottom:0;mso-position-horizontal:absolute;mso-position-horizontal-relative:text;mso-position-vertical:absolute;mso-position-vertical-relative:text" o:gfxdata="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" strokecolor="#4579b8 [3044]">
                 <v:stroke endarrow="block"/>
               </v:shape>
             </w:pict>
@@ -1324,82 +1324,6 @@
             <wp:extent cx="2686050" cy="4410075"/>
             <wp:effectExtent l="0" t="0" r="0" b="9525"/>
             <wp:docPr id="13" name="Picture 13"/>
-            <wp:cNvGraphicFramePr>
-              <a:graphicFrameLocks xmlns:a="http://schemas.openxmlformats.org/drawingml/2006/main" noChangeAspect="1"/>
-            </wp:cNvGraphicFramePr>
-            <a:graphic xmlns:a="http://schemas.openxmlformats.org/drawingml/2006/main">
-              <a:graphicData uri="http://schemas.openxmlformats.org/drawingml/2006/picture">
-                <pic:pic xmlns:pic="http://schemas.openxmlformats.org/drawingml/2006/picture">
-                  <pic:nvPicPr>
-                    <pic:cNvPr id="1" name=""/>
-                    <pic:cNvPicPr/>
-                  </pic:nvPicPr>
-                  <pic:blipFill>
-                    <a:blip r:embed="rId10"/>
-                    <a:stretch>
-                      <a:fillRect/>
-                    </a:stretch>
-                  </pic:blipFill>
-                  <pic:spPr>
-                    <a:xfrm>
-                      <a:off x="0" y="0"/>
-                      <a:ext cx="2686050" cy="4410075"/>
-                    </a:xfrm>
-                    <a:prstGeom prst="rect">
-                      <a:avLst/>
-                    </a:prstGeom>
-                  </pic:spPr>
-                </pic:pic>
-              </a:graphicData>
-            </a:graphic>
-          </wp:inline>
-        </w:drawing>
-      </w:r>
-    </w:p>
-    <w:p>
-      <w:r>
-        <w:t>As seen previously the easiest way to select traces is to click on the names of the columns (shown in blue above). Multiple Y columns may be selected using shift and a left click or control and a left click of the mouse.</w:t>
-      </w:r>
-    </w:p>
-    <w:p>
-      <w:r>
-        <w:t xml:space="preserve">Alternatively, the columns may be selected by typing numbers into the areas to the right of the X column and Y column legends.   As shown above multiple Y column numbers are separated by </w:t>
-      </w:r>
-      <w:r>
-        <w:t>commas</w:t>
-      </w:r>
-      <w:r>
-        <w:t>.  The 1</w:t>
-      </w:r>
-      <w:r>
-        <w:rPr>
-          <w:vertAlign w:val="superscript"/>
-        </w:rPr>
-        <w:t>st</w:t>
-      </w:r>
-      <w:r>
-        <w:t xml:space="preserve"> column in the file is numbered 1, the second 2 etc – and these can be found from the 2</w:t>
-      </w:r>
-      <w:r>
-        <w:rPr>
-          <w:vertAlign w:val="superscript"/>
-        </w:rPr>
-        <w:t>nd</w:t>
-      </w:r>
-      <w:r>
-        <w:t xml:space="preserve"> csvgraph window as shown below:</w:t>
-      </w:r>
-    </w:p>
-    <w:p>
-      <w:r>
-        <w:rPr>
-          <w:noProof/>
-        </w:rPr>
-        <w:drawing>
-          <wp:inline distT="0" distB="0" distL="0" distR="0" wp14:anchorId="0FD3CBFB" wp14:editId="312DFF45">
-            <wp:extent cx="5731510" cy="1455420"/>
-            <wp:effectExtent l="0" t="0" r="2540" b="0"/>
-            <wp:docPr id="16" name="Picture 16"/>
             <wp:cNvGraphicFramePr>
               <a:graphicFrameLocks xmlns:a="http://schemas.openxmlformats.org/drawingml/2006/main" noChangeAspect="1"/>
             </wp:cNvGraphicFramePr>
@@ -1419,6 +1343,82 @@
                   <pic:spPr>
                     <a:xfrm>
                       <a:off x="0" y="0"/>
+                      <a:ext cx="2686050" cy="4410075"/>
+                    </a:xfrm>
+                    <a:prstGeom prst="rect">
+                      <a:avLst/>
+                    </a:prstGeom>
+                  </pic:spPr>
+                </pic:pic>
+              </a:graphicData>
+            </a:graphic>
+          </wp:inline>
+        </w:drawing>
+      </w:r>
+    </w:p>
+    <w:p>
+      <w:r>
+        <w:t>As seen previously the easiest way to select traces is to click on the names of the columns (shown in blue above). Multiple Y columns may be selected using shift and a left click or control and a left click of the mouse.</w:t>
+      </w:r>
+    </w:p>
+    <w:p>
+      <w:r>
+        <w:t xml:space="preserve">Alternatively, the columns may be selected by typing numbers into the areas to the right of the X column and Y column legends.   As shown above multiple Y column numbers are separated by </w:t>
+      </w:r>
+      <w:r>
+        <w:t>commas</w:t>
+      </w:r>
+      <w:r>
+        <w:t>.  The 1</w:t>
+      </w:r>
+      <w:r>
+        <w:rPr>
+          <w:vertAlign w:val="superscript"/>
+        </w:rPr>
+        <w:t>st</w:t>
+      </w:r>
+      <w:r>
+        <w:t xml:space="preserve"> column in the file is numbered 1, the second 2 etc – and these can be found from the 2</w:t>
+      </w:r>
+      <w:r>
+        <w:rPr>
+          <w:vertAlign w:val="superscript"/>
+        </w:rPr>
+        <w:t>nd</w:t>
+      </w:r>
+      <w:r>
+        <w:t xml:space="preserve"> csvgraph window as shown below:</w:t>
+      </w:r>
+    </w:p>
+    <w:p>
+      <w:r>
+        <w:rPr>
+          <w:noProof/>
+        </w:rPr>
+        <w:drawing>
+          <wp:inline distT="0" distB="0" distL="0" distR="0" wp14:anchorId="0FD3CBFB" wp14:editId="312DFF45">
+            <wp:extent cx="5731510" cy="1455420"/>
+            <wp:effectExtent l="0" t="0" r="2540" b="0"/>
+            <wp:docPr id="16" name="Picture 16"/>
+            <wp:cNvGraphicFramePr>
+              <a:graphicFrameLocks xmlns:a="http://schemas.openxmlformats.org/drawingml/2006/main" noChangeAspect="1"/>
+            </wp:cNvGraphicFramePr>
+            <a:graphic xmlns:a="http://schemas.openxmlformats.org/drawingml/2006/main">
+              <a:graphicData uri="http://schemas.openxmlformats.org/drawingml/2006/picture">
+                <pic:pic xmlns:pic="http://schemas.openxmlformats.org/drawingml/2006/picture">
+                  <pic:nvPicPr>
+                    <pic:cNvPr id="1" name=""/>
+                    <pic:cNvPicPr/>
+                  </pic:nvPicPr>
+                  <pic:blipFill>
+                    <a:blip r:embed="rId12"/>
+                    <a:stretch>
+                      <a:fillRect/>
+                    </a:stretch>
+                  </pic:blipFill>
+                  <pic:spPr>
+                    <a:xfrm>
+                      <a:off x="0" y="0"/>
                       <a:ext cx="5731510" cy="1455420"/>
                     </a:xfrm>
                     <a:prstGeom prst="rect">
@@ -1434,7 +1434,21 @@
     </w:p>
     <w:p>
       <w:r>
-        <w:t xml:space="preserve">It is also possible to select the x axis value be the line number in the file, or to specify the value in the column is a time (h:m:s with an optional leading date </w:t>
+        <w:t xml:space="preserve">It is also possible to select the x axis value </w:t>
+      </w:r>
+      <w:r>
+        <w:t xml:space="preserve">to </w:t>
+      </w:r>
+      <w:r>
+        <w:t>be the line number in the file, or to specify the value in the column is a time (h:</w:t>
+      </w:r>
+      <w:proofErr w:type="gramStart"/>
+      <w:r>
+        <w:t>m:s</w:t>
+      </w:r>
+      <w:proofErr w:type="gramEnd"/>
+      <w:r>
+        <w:t xml:space="preserve"> with an optional leading date </w:t>
       </w:r>
       <w:r>
         <w:t>e.g.,</w:t>
@@ -1442,6 +1456,52 @@
       <w:r>
         <w:t xml:space="preserve"> 1/1/2020 ).</w:t>
       </w:r>
+      <w:r>
+        <w:t xml:space="preserve"> If “time” is selected then time on the x-axis will start at zero and be in seconds</w:t>
+      </w:r>
+      <w:r>
+        <w:t xml:space="preserve"> (i.e., the first value read will be used as an offset for all future values)</w:t>
+      </w:r>
+      <w:r>
+        <w:t xml:space="preserve">. If the time increments past 23:59:59.9999 to 0:0:0 the x axis value will be </w:t>
+      </w:r>
+      <w:r>
+        <w:lastRenderedPageBreak/>
+        <w:t>86400 (24 hours in seconds) rather than rolling back to zero</w:t>
+      </w:r>
+      <w:r>
+        <w:t xml:space="preserve"> so times longer than 1 day are automatically supported</w:t>
+      </w:r>
+      <w:r>
+        <w:t>. Because of this action the actual date [ if present] is ignored (that’s partly because there are a large number of possible date formats</w:t>
+      </w:r>
+      <w:r>
+        <w:t xml:space="preserve"> in common use</w:t>
+      </w:r>
+      <w:r>
+        <w:t xml:space="preserve"> e</w:t>
+      </w:r>
+      <w:r>
+        <w:t>.</w:t>
+      </w:r>
+      <w:r>
+        <w:t>g</w:t>
+      </w:r>
+      <w:r>
+        <w:t>.,</w:t>
+      </w:r>
+      <w:r>
+        <w:t xml:space="preserve"> MM/DD/YY, </w:t>
+      </w:r>
+      <w:r>
+        <w:t xml:space="preserve">DD/MM/YY, YY/MM/DD, Mon-DD-YYYY, </w:t>
+      </w:r>
+      <w:r>
+        <w:t>DD-Mon-YYYY</w:t>
+      </w:r>
+      <w:r>
+        <w:t>, etc and it’s not possible for csvgraph to accurately guess which one has been used).</w:t>
+      </w:r>
     </w:p>
     <w:p>
       <w:r>
@@ -1456,7 +1516,6 @@
     </w:p>
     <w:p>
       <w:r>
-        <w:lastRenderedPageBreak/>
         <w:t xml:space="preserve">The y column value may also be described as an expression potentially combining the values from multiple columns </w:t>
       </w:r>
       <w:r>
@@ -1583,7 +1642,7 @@
           </mc:Choice>
           <mc:Fallback>
             <w:pict>
-              <v:shape w14:anchorId="25F6C033" id="Straight Arrow Connector 20" o:spid="_x0000_s1026" type="#_x0000_t32" style="position:absolute;margin-left:72.75pt;margin-top:43.35pt;width:126.75pt;height:138.75pt;flip:x y;z-index:251662336;visibility:visible;mso-wrap-style:square;mso-width-percent:0;mso-height-percent:0;mso-wrap-distance-left:9pt;mso-wrap-distance-top:0;mso-wrap-distance-right:9pt;mso-wrap-distance-bottom:0;mso-position-horizontal:absolute;mso-position-horizontal-relative:text;mso-position-vertical:absolute;mso-position-vertical-relative:text;mso-width-percent:0;mso-height-percent:0;mso-width-relative:margin;mso-height-relative:margin" o:gfxdata="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" strokecolor="#4579b8 [3044]">
+              <v:shape w14:anchorId="67E4D246" id="Straight Arrow Connector 20" o:spid="_x0000_s1026" type="#_x0000_t32" style="position:absolute;margin-left:72.75pt;margin-top:43.35pt;width:126.75pt;height:138.75pt;flip:x y;z-index:251662336;visibility:visible;mso-wrap-style:square;mso-width-percent:0;mso-height-percent:0;mso-wrap-distance-left:9pt;mso-wrap-distance-top:0;mso-wrap-distance-right:9pt;mso-wrap-distance-bottom:0;mso-position-horizontal:absolute;mso-position-horizontal-relative:text;mso-position-vertical:absolute;mso-position-vertical-relative:text;mso-width-percent:0;mso-height-percent:0;mso-width-relative:margin;mso-height-relative:margin" o:gfxdata="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" strokecolor="#4579b8 [3044]">
                 <v:stroke endarrow="block"/>
               </v:shape>
             </w:pict>
@@ -1599,109 +1658,6 @@
             <wp:extent cx="2695575" cy="1104900"/>
             <wp:effectExtent l="0" t="0" r="9525" b="0"/>
             <wp:docPr id="19" name="Picture 19"/>
-            <wp:cNvGraphicFramePr>
-              <a:graphicFrameLocks xmlns:a="http://schemas.openxmlformats.org/drawingml/2006/main" noChangeAspect="1"/>
-            </wp:cNvGraphicFramePr>
-            <a:graphic xmlns:a="http://schemas.openxmlformats.org/drawingml/2006/main">
-              <a:graphicData uri="http://schemas.openxmlformats.org/drawingml/2006/picture">
-                <pic:pic xmlns:pic="http://schemas.openxmlformats.org/drawingml/2006/picture">
-                  <pic:nvPicPr>
-                    <pic:cNvPr id="1" name=""/>
-                    <pic:cNvPicPr/>
-                  </pic:nvPicPr>
-                  <pic:blipFill>
-                    <a:blip r:embed="rId12"/>
-                    <a:stretch>
-                      <a:fillRect/>
-                    </a:stretch>
-                  </pic:blipFill>
-                  <pic:spPr>
-                    <a:xfrm>
-                      <a:off x="0" y="0"/>
-                      <a:ext cx="2695575" cy="1104900"/>
-                    </a:xfrm>
-                    <a:prstGeom prst="rect">
-                      <a:avLst/>
-                    </a:prstGeom>
-                  </pic:spPr>
-                </pic:pic>
-              </a:graphicData>
-            </a:graphic>
-          </wp:inline>
-        </w:drawing>
-      </w:r>
-    </w:p>
-    <w:p>
-      <w:r>
-        <w:t>The simplest option which is unlikely to be needed unless you need to view extremely large files or have limited RAM is “Compress identical Y values”. If this is ticked then sequences with identical Y values will be compressed (just the first and last point in a sequence kept) – the line graph will be identical with this option ticked.</w:t>
-      </w:r>
-      <w:r>
-        <w:t xml:space="preserve"> Note this is not true if filtering is applied as the filter values will only be calculated at stored points</w:t>
-      </w:r>
-      <w:r>
-        <w:t xml:space="preserve"> (csvgraph will remind you if you select “compress” and a filter).</w:t>
-      </w:r>
-    </w:p>
-    <w:p>
-      <w:r>
-        <w:t>Underneath this a range of filters can be selected and these are described below.</w:t>
-      </w:r>
-    </w:p>
-    <w:p>
-      <w:pPr>
-        <w:pStyle w:val="Heading2"/>
-      </w:pPr>
-      <w:r>
-        <w:t>None</w:t>
-      </w:r>
-    </w:p>
-    <w:p>
-      <w:r>
-        <w:t>No filtering is done (this is the default)</w:t>
-      </w:r>
-      <w:r>
-        <w:t xml:space="preserve"> – the data is displayed exactly as it is in the csv file.</w:t>
-      </w:r>
-    </w:p>
-    <w:p>
-      <w:r>
-        <w:t xml:space="preserve">Looking at the example file </w:t>
-      </w:r>
-      <w:r>
-        <w:t>demo1M.csv</w:t>
-      </w:r>
-      <w:r>
-        <w:t xml:space="preserve"> scaled with x from 0 to 2500 and Y from -10 to +20 </w:t>
-      </w:r>
-      <w:r>
-        <w:t xml:space="preserve">(using menu/Scales to set these limits) </w:t>
-      </w:r>
-      <w:r>
-        <w:t>gives:</w:t>
-      </w:r>
-    </w:p>
-    <w:p>
-      <w:pPr>
-        <w:autoSpaceDE w:val="0"/>
-        <w:autoSpaceDN w:val="0"/>
-        <w:adjustRightInd w:val="0"/>
-        <w:spacing w:after="0" w:line="240" w:lineRule="auto"/>
-        <w:rPr>
-          <w:rFonts w:ascii="MS Sans Serif" w:hAnsi="MS Sans Serif" w:cs="MS Sans Serif"/>
-          <w:sz w:val="16"/>
-          <w:szCs w:val="16"/>
-        </w:rPr>
-      </w:pPr>
-      <w:r>
-        <w:rPr>
-          <w:noProof/>
-        </w:rPr>
-        <w:lastRenderedPageBreak/>
-        <w:drawing>
-          <wp:inline distT="0" distB="0" distL="0" distR="0" wp14:anchorId="6E8BB643" wp14:editId="02644921">
-            <wp:extent cx="5731510" cy="4363085"/>
-            <wp:effectExtent l="0" t="0" r="2540" b="0"/>
-            <wp:docPr id="21" name="Picture 21"/>
             <wp:cNvGraphicFramePr>
               <a:graphicFrameLocks xmlns:a="http://schemas.openxmlformats.org/drawingml/2006/main" noChangeAspect="1"/>
             </wp:cNvGraphicFramePr>
@@ -1721,7 +1677,7 @@
                   <pic:spPr>
                     <a:xfrm>
                       <a:off x="0" y="0"/>
-                      <a:ext cx="5731510" cy="4363085"/>
+                      <a:ext cx="2695575" cy="1104900"/>
                     </a:xfrm>
                     <a:prstGeom prst="rect">
                       <a:avLst/>
@@ -1734,42 +1690,90 @@
         </w:drawing>
       </w:r>
     </w:p>
-    <w:p/>
+    <w:p>
+      <w:r>
+        <w:t>The simplest option which is unlikely to be needed unless you need to view extremely large files or have limited RAM is “Compress identical Y values”. If this is ticked then sequences with identical Y values will be compressed (just the first and last point in a sequence kept) – the line graph will be identical with this option ticked.</w:t>
+      </w:r>
+      <w:r>
+        <w:t xml:space="preserve"> Note this is not true if filtering is applied as the filter values will only be calculated at stored points</w:t>
+      </w:r>
+      <w:r>
+        <w:t xml:space="preserve"> (csvgraph will remind you if you select “compress” and a filter).</w:t>
+      </w:r>
+    </w:p>
+    <w:p>
+      <w:r>
+        <w:t>Underneath this a range of filters can be selected and these are described below.</w:t>
+      </w:r>
+    </w:p>
+    <w:p>
+      <w:pPr>
+        <w:rPr>
+          <w:rFonts w:asciiTheme="majorHAnsi" w:eastAsiaTheme="majorEastAsia" w:hAnsiTheme="majorHAnsi" w:cstheme="majorBidi"/>
+          <w:color w:val="365F91" w:themeColor="accent1" w:themeShade="BF"/>
+          <w:sz w:val="26"/>
+          <w:szCs w:val="26"/>
+        </w:rPr>
+      </w:pPr>
+      <w:r>
+        <w:br w:type="page"/>
+      </w:r>
+    </w:p>
     <w:p>
       <w:pPr>
         <w:pStyle w:val="Heading2"/>
       </w:pPr>
       <w:r>
-        <w:t>Median</w:t>
-      </w:r>
-      <w:r>
-        <w:t>/Median1</w:t>
-      </w:r>
-      <w:r>
-        <w:t xml:space="preserve"> Filter</w:t>
-      </w:r>
-    </w:p>
-    <w:p>
-      <w:r>
-        <w:t>This applies an approximate median filter to each point which (approximately) takes the median of points +/- the specified filter time constant either side and plots this.</w:t>
-      </w:r>
-    </w:p>
-    <w:p>
-      <w:r>
-        <w:t>Using the same example data/scale as using in the “None” example above, with a 2 sec time constant, this gives:</w:t>
-      </w:r>
-    </w:p>
-    <w:p>
+        <w:lastRenderedPageBreak/>
+        <w:t>None</w:t>
+      </w:r>
+    </w:p>
+    <w:p>
+      <w:r>
+        <w:t>No filtering is done (this is the default)</w:t>
+      </w:r>
+      <w:r>
+        <w:t xml:space="preserve"> – the data is displayed exactly as it is in the csv file.</w:t>
+      </w:r>
+    </w:p>
+    <w:p>
+      <w:r>
+        <w:t xml:space="preserve">Looking at the example file </w:t>
+      </w:r>
+      <w:r>
+        <w:t>demo1M.csv</w:t>
+      </w:r>
+      <w:r>
+        <w:t xml:space="preserve"> scaled with x from 0 to 2500 and Y from -10 to +20 </w:t>
+      </w:r>
+      <w:r>
+        <w:t xml:space="preserve">(using menu/Scales to set these limits) </w:t>
+      </w:r>
+      <w:r>
+        <w:t>gives:</w:t>
+      </w:r>
+    </w:p>
+    <w:p>
+      <w:pPr>
+        <w:autoSpaceDE w:val="0"/>
+        <w:autoSpaceDN w:val="0"/>
+        <w:adjustRightInd w:val="0"/>
+        <w:spacing w:after="0" w:line="240" w:lineRule="auto"/>
+        <w:rPr>
+          <w:rFonts w:ascii="MS Sans Serif" w:hAnsi="MS Sans Serif" w:cs="MS Sans Serif"/>
+          <w:sz w:val="16"/>
+          <w:szCs w:val="16"/>
+        </w:rPr>
+      </w:pPr>
       <w:r>
         <w:rPr>
           <w:noProof/>
         </w:rPr>
-        <w:lastRenderedPageBreak/>
         <w:drawing>
-          <wp:inline distT="0" distB="0" distL="0" distR="0" wp14:anchorId="65859324" wp14:editId="3A3A7B6C">
+          <wp:inline distT="0" distB="0" distL="0" distR="0" wp14:anchorId="6E8BB643" wp14:editId="02644921">
             <wp:extent cx="5731510" cy="4363085"/>
             <wp:effectExtent l="0" t="0" r="2540" b="0"/>
-            <wp:docPr id="22" name="Picture 22"/>
+            <wp:docPr id="21" name="Picture 21"/>
             <wp:cNvGraphicFramePr>
               <a:graphicFrameLocks xmlns:a="http://schemas.openxmlformats.org/drawingml/2006/main" noChangeAspect="1"/>
             </wp:cNvGraphicFramePr>
@@ -1802,55 +1806,18 @@
         </w:drawing>
       </w:r>
     </w:p>
-    <w:p>
-      <w:r>
-        <w:t>If the spikes on the original were noise then this filter has completely removed them without impacting any of the other values.</w:t>
-      </w:r>
-    </w:p>
-    <w:p>
-      <w:r>
-        <w:t>The difference between the Median and Median 1 filters is more subtle (they both give the same result in this example), the Median 1 filter gives a</w:t>
-      </w:r>
-      <w:r>
-        <w:t xml:space="preserve"> </w:t>
-      </w:r>
-      <w:r>
-        <w:t>smooth</w:t>
-      </w:r>
-      <w:r>
-        <w:t>er</w:t>
-      </w:r>
-      <w:r>
-        <w:t xml:space="preserve"> change when the underlying data changes. Note there is no “lag” with a median filter (compare </w:t>
-      </w:r>
-      <w:r>
-        <w:t xml:space="preserve">this </w:t>
-      </w:r>
-      <w:r>
-        <w:t>to the linear filter below).</w:t>
-      </w:r>
-    </w:p>
-    <w:p>
-      <w:r>
-        <w:t>T</w:t>
-      </w:r>
-      <w:r>
-        <w:t>he algorithm used is very efficient</w:t>
-      </w:r>
-      <w:r>
-        <w:t xml:space="preserve"> so large filter times can be used if </w:t>
-      </w:r>
-      <w:r>
-        <w:t>required, the</w:t>
-      </w:r>
-      <w:r>
-        <w:t xml:space="preserve"> </w:t>
-      </w:r>
-      <w:r>
-        <w:t xml:space="preserve">(exact) </w:t>
-      </w:r>
-      <w:r>
-        <w:t>median of the whole data can be found by supplying a very large value for the time constant.</w:t>
+    <w:p/>
+    <w:p>
+      <w:pPr>
+        <w:rPr>
+          <w:rFonts w:asciiTheme="majorHAnsi" w:eastAsiaTheme="majorEastAsia" w:hAnsiTheme="majorHAnsi" w:cstheme="majorBidi"/>
+          <w:color w:val="365F91" w:themeColor="accent1" w:themeShade="BF"/>
+          <w:sz w:val="26"/>
+          <w:szCs w:val="26"/>
+        </w:rPr>
+      </w:pPr>
+      <w:r>
+        <w:br w:type="page"/>
       </w:r>
     </w:p>
     <w:p>
@@ -1858,35 +1825,36 @@
         <w:pStyle w:val="Heading2"/>
       </w:pPr>
       <w:r>
-        <w:t>Linear Filter</w:t>
-      </w:r>
-    </w:p>
-    <w:p>
-      <w:r>
-        <w:t>This is a first order low pass filter with the time constant specified.</w:t>
-      </w:r>
-    </w:p>
-    <w:p>
-      <w:r>
-        <w:t>Using the same data as the Median filter above (2 sec time constant) gives:</w:t>
-      </w:r>
-    </w:p>
-    <w:p/>
-    <w:p/>
-    <w:p>
-      <w:r>
         <w:lastRenderedPageBreak/>
-        <w:t xml:space="preserve"> </w:t>
-      </w:r>
+        <w:t>Median</w:t>
+      </w:r>
+      <w:r>
+        <w:t>/Median1</w:t>
+      </w:r>
+      <w:r>
+        <w:t xml:space="preserve"> Filter</w:t>
+      </w:r>
+    </w:p>
+    <w:p>
+      <w:r>
+        <w:t>This applies an approximate median filter to each point which (approximately) takes the median of points +/- the specified filter time constant either side and plots this.</w:t>
+      </w:r>
+    </w:p>
+    <w:p>
+      <w:r>
+        <w:t>Using the same example data/scale as using in the “None” example above, with a 2 sec time constant, this gives:</w:t>
+      </w:r>
+    </w:p>
+    <w:p>
       <w:r>
         <w:rPr>
           <w:noProof/>
         </w:rPr>
         <w:drawing>
-          <wp:inline distT="0" distB="0" distL="0" distR="0" wp14:anchorId="5ACFD0EF" wp14:editId="416250C6">
+          <wp:inline distT="0" distB="0" distL="0" distR="0" wp14:anchorId="65859324" wp14:editId="3A3A7B6C">
             <wp:extent cx="5731510" cy="4363085"/>
             <wp:effectExtent l="0" t="0" r="2540" b="0"/>
-            <wp:docPr id="23" name="Picture 23"/>
+            <wp:docPr id="22" name="Picture 22"/>
             <wp:cNvGraphicFramePr>
               <a:graphicFrameLocks xmlns:a="http://schemas.openxmlformats.org/drawingml/2006/main" noChangeAspect="1"/>
             </wp:cNvGraphicFramePr>
@@ -1921,20 +1889,102 @@
     </w:p>
     <w:p>
       <w:r>
-        <w:t>Zooming into one of the spikes shows that while this filter has reduced the height of the spikes it has also extended their duration:</w:t>
-      </w:r>
-    </w:p>
-    <w:p>
+        <w:t>If the spikes on the original were noise then this filter has completely removed them without impacting any of the other values.</w:t>
+      </w:r>
+    </w:p>
+    <w:p>
+      <w:r>
+        <w:t>The difference between the Median and Median 1 filters is more subtle (they both give the same result in this example), the Median 1 filter gives a</w:t>
+      </w:r>
+      <w:r>
+        <w:t xml:space="preserve"> </w:t>
+      </w:r>
+      <w:r>
+        <w:t>smooth</w:t>
+      </w:r>
+      <w:r>
+        <w:t>er</w:t>
+      </w:r>
+      <w:r>
+        <w:t xml:space="preserve"> change when the underlying data changes. Note there is no “lag” with a median filter (compare </w:t>
+      </w:r>
+      <w:r>
+        <w:t xml:space="preserve">this </w:t>
+      </w:r>
+      <w:r>
+        <w:t>to the linear filter below).</w:t>
+      </w:r>
+    </w:p>
+    <w:p>
+      <w:r>
+        <w:t>T</w:t>
+      </w:r>
+      <w:r>
+        <w:t>he algorithm used is very efficient</w:t>
+      </w:r>
+      <w:r>
+        <w:t xml:space="preserve"> so large filter times can be used if </w:t>
+      </w:r>
+      <w:r>
+        <w:t>required, the</w:t>
+      </w:r>
+      <w:r>
+        <w:t xml:space="preserve"> </w:t>
+      </w:r>
+      <w:r>
+        <w:t xml:space="preserve">(exact) </w:t>
+      </w:r>
+      <w:r>
+        <w:t>median of the whole data can be found by supplying a very large value for the time constant.</w:t>
+      </w:r>
+    </w:p>
+    <w:p>
+      <w:pPr>
+        <w:rPr>
+          <w:rFonts w:asciiTheme="majorHAnsi" w:eastAsiaTheme="majorEastAsia" w:hAnsiTheme="majorHAnsi" w:cstheme="majorBidi"/>
+          <w:color w:val="365F91" w:themeColor="accent1" w:themeShade="BF"/>
+          <w:sz w:val="26"/>
+          <w:szCs w:val="26"/>
+        </w:rPr>
+      </w:pPr>
+      <w:r>
+        <w:br w:type="page"/>
+      </w:r>
+    </w:p>
+    <w:p>
+      <w:pPr>
+        <w:pStyle w:val="Heading2"/>
+      </w:pPr>
+      <w:r>
+        <w:lastRenderedPageBreak/>
+        <w:t>Linear Filter</w:t>
+      </w:r>
+    </w:p>
+    <w:p>
+      <w:r>
+        <w:t>This is a first order low pass filter with the time constant specified.</w:t>
+      </w:r>
+    </w:p>
+    <w:p>
+      <w:r>
+        <w:t>Using the same data as the Median filter above (2 sec time constant) gives:</w:t>
+      </w:r>
+    </w:p>
+    <w:p/>
+    <w:p/>
+    <w:p>
+      <w:r>
+        <w:t xml:space="preserve"> </w:t>
+      </w:r>
       <w:r>
         <w:rPr>
           <w:noProof/>
         </w:rPr>
-        <w:lastRenderedPageBreak/>
         <w:drawing>
-          <wp:inline distT="0" distB="0" distL="0" distR="0" wp14:anchorId="299D2DE7" wp14:editId="6EC8E50C">
+          <wp:inline distT="0" distB="0" distL="0" distR="0" wp14:anchorId="5ACFD0EF" wp14:editId="416250C6">
             <wp:extent cx="5731510" cy="4363085"/>
             <wp:effectExtent l="0" t="0" r="2540" b="0"/>
-            <wp:docPr id="24" name="Picture 24"/>
+            <wp:docPr id="23" name="Picture 23"/>
             <wp:cNvGraphicFramePr>
               <a:graphicFrameLocks xmlns:a="http://schemas.openxmlformats.org/drawingml/2006/main" noChangeAspect="1"/>
             </wp:cNvGraphicFramePr>
@@ -1969,38 +2019,20 @@
     </w:p>
     <w:p>
       <w:r>
-        <w:br w:type="page"/>
-      </w:r>
-    </w:p>
-    <w:p>
-      <w:pPr>
-        <w:pStyle w:val="Heading2"/>
-      </w:pPr>
-      <w:r>
+        <w:t>Zooming into one of the spikes shows that while this filter has reduced the height of the spikes it has also extended their duration:</w:t>
+      </w:r>
+    </w:p>
+    <w:p>
+      <w:r>
+        <w:rPr>
+          <w:noProof/>
+        </w:rPr>
         <w:lastRenderedPageBreak/>
-        <w:t>Linear Regression</w:t>
-      </w:r>
-    </w:p>
-    <w:p>
-      <w:r>
-        <w:t>Selecting this filter will result in a straight line which is the best (least squares) fit to the input data.</w:t>
-      </w:r>
-    </w:p>
-    <w:p>
-      <w:r>
-        <w:t>In the example above this gives:</w:t>
-      </w:r>
-    </w:p>
-    <w:p>
-      <w:r>
-        <w:rPr>
-          <w:noProof/>
-        </w:rPr>
         <w:drawing>
-          <wp:inline distT="0" distB="0" distL="0" distR="0" wp14:anchorId="284E44B9" wp14:editId="0EEA5CC6">
+          <wp:inline distT="0" distB="0" distL="0" distR="0" wp14:anchorId="299D2DE7" wp14:editId="6EC8E50C">
             <wp:extent cx="5731510" cy="4363085"/>
             <wp:effectExtent l="0" t="0" r="2540" b="0"/>
-            <wp:docPr id="25" name="Picture 25"/>
+            <wp:docPr id="24" name="Picture 24"/>
             <wp:cNvGraphicFramePr>
               <a:graphicFrameLocks xmlns:a="http://schemas.openxmlformats.org/drawingml/2006/main" noChangeAspect="1"/>
             </wp:cNvGraphicFramePr>
@@ -2035,127 +2067,26 @@
     </w:p>
     <w:p>
       <w:r>
-        <w:t>If you look at the other csvgraph window you will see the text:</w:t>
-      </w:r>
-    </w:p>
-    <w:p>
-      <w:pPr>
-        <w:spacing w:after="0"/>
-        <w:ind w:left="720"/>
-      </w:pPr>
-      <w:r>
-        <w:t>Adding trace of Col-2 (col 2)</w:t>
-      </w:r>
-    </w:p>
-    <w:p>
-      <w:pPr>
-        <w:spacing w:after="0"/>
-        <w:ind w:left="720"/>
-      </w:pPr>
-      <w:r>
-        <w:t xml:space="preserve"> vs Time(sec) (col 1)</w:t>
-      </w:r>
-    </w:p>
-    <w:p>
-      <w:pPr>
-        <w:spacing w:after="0"/>
-        <w:ind w:left="720"/>
-      </w:pPr>
-      <w:r>
-        <w:t>1000000 lines read from csv file</w:t>
-      </w:r>
-    </w:p>
-    <w:p>
-      <w:pPr>
-        <w:spacing w:after="0"/>
-        <w:ind w:left="720"/>
-      </w:pPr>
-      <w:r>
-        <w:t>Best Least squares straight line is Y=2.38342e-13*X+10.004 which has an R^2 of 2.95898e-16</w:t>
-      </w:r>
-    </w:p>
-    <w:p>
-      <w:pPr>
-        <w:spacing w:after="0"/>
-        <w:ind w:left="720"/>
-      </w:pPr>
-      <w:r>
-        <w:t>Maximum value = 10.004 found on trace 0 (Col-2 (Lin. regression (y=mx+c))) at X=0</w:t>
-      </w:r>
-    </w:p>
-    <w:p>
-      <w:pPr>
-        <w:spacing w:after="0"/>
-        <w:ind w:left="720"/>
-      </w:pPr>
-      <w:r>
-        <w:t>Minimum value = 10.004 found on trace 0 (Col-2 (Lin. regression (y=mx+c))) at X=0</w:t>
-      </w:r>
-    </w:p>
-    <w:p>
-      <w:pPr>
-        <w:spacing w:after="0"/>
-        <w:ind w:left="720"/>
-      </w:pPr>
-      <w:r>
-        <w:t>Added column 2 in 0.750000 secs. 22.0 MB ram used</w:t>
-      </w:r>
-    </w:p>
-    <w:p/>
-    <w:p>
-      <w:r>
-        <w:t>This gives the equation for the line (Y=2.38342e-13*X+10.004) and the R^2 value which varies between zero (meaning a poor match to the underlying data, which is the case here) and 1 (a very good match to the data).</w:t>
-      </w:r>
-    </w:p>
-    <w:p>
-      <w:r>
-        <w:t>In this case it has removed the spikes in a similar way as the median filter, but the resultant y value is a little different (here it is the average Y value (10.004) rather than the median (10.000)).</w:t>
-      </w:r>
-    </w:p>
-    <w:p/>
+        <w:br w:type="page"/>
+      </w:r>
+    </w:p>
     <w:p>
       <w:pPr>
         <w:pStyle w:val="Heading2"/>
       </w:pPr>
       <w:r>
         <w:lastRenderedPageBreak/>
-        <w:t>Polynomial fit</w:t>
-      </w:r>
-    </w:p>
-    <w:p>
-      <w:r>
-        <w:t xml:space="preserve">This is a </w:t>
-      </w:r>
-      <w:r>
-        <w:t>more general form than linear regression as the order of the polynomial can be selected.</w:t>
-      </w:r>
-    </w:p>
-    <w:p>
-      <w:r>
-        <w:t>If the order is 1 this gives identical results to the linear regression option, but higher orders can give a better fit.</w:t>
-      </w:r>
-    </w:p>
-    <w:p>
-      <w:r>
-        <w:t xml:space="preserve">Using the same example </w:t>
-      </w:r>
-      <w:r>
-        <w:t xml:space="preserve">as above </w:t>
-      </w:r>
-      <w:r>
-        <w:t>and a 30</w:t>
-      </w:r>
-      <w:r>
-        <w:rPr>
-          <w:vertAlign w:val="superscript"/>
-        </w:rPr>
-        <w:t>th</w:t>
-      </w:r>
-      <w:r>
-        <w:t xml:space="preserve"> order polynomial </w:t>
-      </w:r>
-      <w:r>
-        <w:t>gives:</w:t>
+        <w:t>Linear Regression</w:t>
+      </w:r>
+    </w:p>
+    <w:p>
+      <w:r>
+        <w:t>Selecting this filter will result in a straight line which is the best (least squares) fit to the input data.</w:t>
+      </w:r>
+    </w:p>
+    <w:p>
+      <w:r>
+        <w:t>In the example above this gives:</w:t>
       </w:r>
     </w:p>
     <w:p>
@@ -2164,10 +2095,10 @@
           <w:noProof/>
         </w:rPr>
         <w:drawing>
-          <wp:inline distT="0" distB="0" distL="0" distR="0" wp14:anchorId="1F94AF89" wp14:editId="0340290C">
+          <wp:inline distT="0" distB="0" distL="0" distR="0" wp14:anchorId="284E44B9" wp14:editId="0EEA5CC6">
             <wp:extent cx="5731510" cy="4363085"/>
             <wp:effectExtent l="0" t="0" r="2540" b="0"/>
-            <wp:docPr id="26" name="Picture 26"/>
+            <wp:docPr id="25" name="Picture 25"/>
             <wp:cNvGraphicFramePr>
               <a:graphicFrameLocks xmlns:a="http://schemas.openxmlformats.org/drawingml/2006/main" noChangeAspect="1"/>
             </wp:cNvGraphicFramePr>
@@ -2202,10 +2133,104 @@
     </w:p>
     <w:p>
       <w:r>
-        <w:t>Which is the polynomial with the equation</w:t>
-      </w:r>
-      <w:r>
-        <w:t xml:space="preserve"> (as before this is given in the 2</w:t>
+        <w:t>If you look at the other csvgraph window you will see the text:</w:t>
+      </w:r>
+    </w:p>
+    <w:p>
+      <w:pPr>
+        <w:spacing w:after="0"/>
+        <w:ind w:left="720"/>
+      </w:pPr>
+      <w:r>
+        <w:t>Adding trace of Col-2 (col 2)</w:t>
+      </w:r>
+    </w:p>
+    <w:p>
+      <w:pPr>
+        <w:spacing w:after="0"/>
+        <w:ind w:left="720"/>
+      </w:pPr>
+      <w:r>
+        <w:t xml:space="preserve"> vs Time(sec) (col 1)</w:t>
+      </w:r>
+    </w:p>
+    <w:p>
+      <w:pPr>
+        <w:spacing w:after="0"/>
+        <w:ind w:left="720"/>
+      </w:pPr>
+      <w:r>
+        <w:t>1000000 lines read from csv file</w:t>
+      </w:r>
+    </w:p>
+    <w:p>
+      <w:pPr>
+        <w:spacing w:after="0"/>
+        <w:ind w:left="720"/>
+      </w:pPr>
+      <w:r>
+        <w:t>Best Least squares straight line is Y=2.38342e-13*X+10.004 which has an R^2 of 2.95898e-16</w:t>
+      </w:r>
+    </w:p>
+    <w:p>
+      <w:pPr>
+        <w:spacing w:after="0"/>
+        <w:ind w:left="720"/>
+      </w:pPr>
+      <w:r>
+        <w:t>Maximum value = 10.004 found on trace 0 (Col-2 (Lin. regression (y=mx+c))) at X=0</w:t>
+      </w:r>
+    </w:p>
+    <w:p>
+      <w:pPr>
+        <w:spacing w:after="0"/>
+        <w:ind w:left="720"/>
+      </w:pPr>
+      <w:r>
+        <w:t>Minimum value = 10.004 found on trace 0 (Col-2 (Lin. regression (y=mx+c))) at X=0</w:t>
+      </w:r>
+    </w:p>
+    <w:p>
+      <w:pPr>
+        <w:spacing w:after="0"/>
+        <w:ind w:left="720"/>
+      </w:pPr>
+      <w:r>
+        <w:t>Added column 2 in 0.750000 secs. 22.0 MB ram used</w:t>
+      </w:r>
+    </w:p>
+    <w:p/>
+    <w:p>
+      <w:r>
+        <w:t>This gives the equation for the line (Y=2.38342e-13*X+10.004) and the R^2 value which varies between zero (meaning a poor match to the underlying data, which is the case here) and 1 (a very good match to the data).</w:t>
+      </w:r>
+    </w:p>
+    <w:p>
+      <w:r>
+        <w:t>In this case it has removed the spikes in a similar way as the median filter, but the resultant y value is a little different (here it is the average Y value (10.004) rather than the median (10.000)).</w:t>
+      </w:r>
+    </w:p>
+    <w:p/>
+    <w:p>
+      <w:pPr>
+        <w:pStyle w:val="Heading2"/>
+      </w:pPr>
+      <w:r>
+        <w:lastRenderedPageBreak/>
+        <w:t xml:space="preserve">Logarithmic Regression </w:t>
+      </w:r>
+    </w:p>
+    <w:p>
+      <w:r>
+        <w:t xml:space="preserve">Fits the equation y=m*log(x)+c using a </w:t>
+      </w:r>
+      <w:r>
+        <w:t>best (least squares) fit to the input data.</w:t>
+      </w:r>
+    </w:p>
+    <w:p>
+      <w:r>
+        <w:t>In the same was as linear regression (above), the 2</w:t>
       </w:r>
       <w:r>
         <w:rPr>
@@ -2214,77 +2239,38 @@
         <w:t>nd</w:t>
       </w:r>
       <w:r>
-        <w:t xml:space="preserve"> csvgraph window):</w:t>
-      </w:r>
-    </w:p>
-    <w:p>
-      <w:pPr>
-        <w:autoSpaceDE w:val="0"/>
-        <w:autoSpaceDN w:val="0"/>
-        <w:adjustRightInd w:val="0"/>
-        <w:spacing w:after="0" w:line="240" w:lineRule="auto"/>
-        <w:ind w:left="720"/>
-        <w:rPr>
-          <w:rFonts w:ascii="MS Sans Serif" w:hAnsi="MS Sans Serif" w:cs="MS Sans Serif"/>
-          <w:sz w:val="16"/>
-          <w:szCs w:val="16"/>
-        </w:rPr>
-      </w:pPr>
-      <w:r>
-        <w:rPr>
-          <w:rFonts w:ascii="MS Sans Serif" w:hAnsi="MS Sans Serif" w:cs="MS Sans Serif"/>
-          <w:sz w:val="16"/>
-          <w:szCs w:val="16"/>
-        </w:rPr>
-        <w:t>Y=(((((((((((((((((((((((((((((6.97951274809e-137*X-1.04691504709e-130)*X+7.46518751585e-125)*X-3.36717955513e-119)*X+1.07841837595e-113)*X-2.60977659582e-108)*X+4.95825937558e-103)*X-7.585603359e-98)*X+9.51094773116e-93)*X-9.8953321991e-88)*X+8.61839059489e-83)*X-6.32174846775e-78)*X+3.92052333073e-73)*X-2.05984542296e-68)*X+9.172676001e-64)*X-3.45829252723e-59)*X+1.10109000948e-54)*X-2.94854105574e-50)*X+6.60274774225e-46)*X-1.22708309395e-41)*X+1.87412804271e-37)*X-2.32316065069e-33)*X+2.30046310128e-29)*X-1.78304928219e-25)*X+1.0534361431e-21)*X-4.5791256059e-18)*X+1.39448963045e-14)*X-2.76963858661e-11)*X+3.20180968581e-08)*X-1.7483403854e-05)*X+10.006685239</w:t>
-      </w:r>
-    </w:p>
-    <w:p/>
-    <w:p>
-      <w:r>
-        <w:t>The file csvfun1.csv gives a more realistic</w:t>
-      </w:r>
-      <w:r>
-        <w:t xml:space="preserve"> example</w:t>
-      </w:r>
-      <w:r>
-        <w:t xml:space="preserve"> of polynomial fitting – the screen shot below shows a 1</w:t>
+        <w:t xml:space="preserve"> </w:t>
+      </w:r>
+      <w:proofErr w:type="spellStart"/>
+      <w:r>
+        <w:t>csvgraph</w:t>
+      </w:r>
+      <w:proofErr w:type="spellEnd"/>
+      <w:r>
+        <w:t xml:space="preserve"> windows gives the fitted equation and the </w:t>
+      </w:r>
+      <w:r>
+        <w:t>corresponding R</w:t>
       </w:r>
       <w:r>
         <w:rPr>
           <w:vertAlign w:val="superscript"/>
         </w:rPr>
-        <w:t>st</w:t>
-      </w:r>
-      <w:r>
-        <w:t>, 2</w:t>
-      </w:r>
-      <w:r>
-        <w:rPr>
-          <w:vertAlign w:val="superscript"/>
-        </w:rPr>
-        <w:t>nd</w:t>
-      </w:r>
-      <w:r>
-        <w:t xml:space="preserve"> and 3</w:t>
-      </w:r>
-      <w:r>
-        <w:rPr>
-          <w:vertAlign w:val="superscript"/>
-        </w:rPr>
-        <w:t>rd</w:t>
-      </w:r>
-      <w:r>
-        <w:t xml:space="preserve"> order fit to exp(-i/10) – it can be seen that the 3</w:t>
-      </w:r>
-      <w:r>
-        <w:rPr>
-          <w:vertAlign w:val="superscript"/>
-        </w:rPr>
-        <w:t>rd</w:t>
-      </w:r>
-      <w:r>
-        <w:t xml:space="preserve"> order polynomial is a very good fit:</w:t>
+        <w:t>2</w:t>
+      </w:r>
+      <w:r>
+        <w:t xml:space="preserve"> value.</w:t>
+      </w:r>
+    </w:p>
+    <w:p>
+      <w:r>
+        <w:t xml:space="preserve">The supplied data file </w:t>
+      </w:r>
+      <w:r>
+        <w:t>csvfun3.csv</w:t>
+      </w:r>
+      <w:r>
+        <w:t xml:space="preserve"> includes an example, see graph below.</w:t>
       </w:r>
     </w:p>
     <w:p>
@@ -2292,12 +2278,11 @@
         <w:rPr>
           <w:noProof/>
         </w:rPr>
-        <w:lastRenderedPageBreak/>
         <w:drawing>
-          <wp:inline distT="0" distB="0" distL="0" distR="0" wp14:anchorId="5A150B4F" wp14:editId="7AB8E819">
-            <wp:extent cx="5731510" cy="4363085"/>
-            <wp:effectExtent l="0" t="0" r="2540" b="0"/>
-            <wp:docPr id="28" name="Picture 28"/>
+          <wp:inline distT="0" distB="0" distL="0" distR="0" wp14:anchorId="3E3F2C51" wp14:editId="43882738">
+            <wp:extent cx="5493600" cy="5410824"/>
+            <wp:effectExtent l="0" t="0" r="0" b="0"/>
+            <wp:docPr id="27" name="Picture 27"/>
             <wp:cNvGraphicFramePr>
               <a:graphicFrameLocks xmlns:a="http://schemas.openxmlformats.org/drawingml/2006/main" noChangeAspect="1"/>
             </wp:cNvGraphicFramePr>
@@ -2317,7 +2302,7 @@
                   <pic:spPr>
                     <a:xfrm>
                       <a:off x="0" y="0"/>
-                      <a:ext cx="5731510" cy="4363085"/>
+                      <a:ext cx="5503763" cy="5420834"/>
                     </a:xfrm>
                     <a:prstGeom prst="rect">
                       <a:avLst/>
@@ -2331,59 +2316,121 @@
       </w:r>
     </w:p>
     <w:p>
+      <w:r>
+        <w:t>In the 2</w:t>
+      </w:r>
+      <w:r>
+        <w:rPr>
+          <w:vertAlign w:val="superscript"/>
+        </w:rPr>
+        <w:t>nd</w:t>
+      </w:r>
+      <w:r>
+        <w:t xml:space="preserve"> </w:t>
+      </w:r>
+      <w:proofErr w:type="spellStart"/>
+      <w:r>
+        <w:t>csvgraph</w:t>
+      </w:r>
+      <w:proofErr w:type="spellEnd"/>
+      <w:r>
+        <w:t xml:space="preserve"> window you will see the fit (which in this case is exact):</w:t>
+      </w:r>
+    </w:p>
+    <w:p>
+      <w:pPr>
+        <w:rPr>
+          <w:rFonts w:ascii="MS Sans Serif" w:hAnsi="MS Sans Serif" w:cs="MS Sans Serif"/>
+          <w:sz w:val="16"/>
+          <w:szCs w:val="16"/>
+        </w:rPr>
+      </w:pPr>
+      <w:r>
+        <w:rPr>
+          <w:rFonts w:ascii="MS Sans Serif" w:hAnsi="MS Sans Serif" w:cs="MS Sans Serif"/>
+          <w:sz w:val="16"/>
+          <w:szCs w:val="16"/>
+        </w:rPr>
+        <w:t>Best Least squares line is Y=-2*log(X)+3 which has an R^2 of 1</w:t>
+      </w:r>
+      <w:r>
+        <w:rPr>
+          <w:rFonts w:ascii="MS Sans Serif" w:hAnsi="MS Sans Serif" w:cs="MS Sans Serif"/>
+          <w:sz w:val="16"/>
+          <w:szCs w:val="16"/>
+        </w:rPr>
+        <w:t>.</w:t>
+      </w:r>
+    </w:p>
+    <w:p>
+      <w:pPr>
+        <w:rPr>
+          <w:rFonts w:ascii="MS Sans Serif" w:hAnsi="MS Sans Serif" w:cs="MS Sans Serif"/>
+          <w:sz w:val="16"/>
+          <w:szCs w:val="16"/>
+        </w:rPr>
+      </w:pPr>
+      <w:r>
+        <w:rPr>
+          <w:rFonts w:ascii="MS Sans Serif" w:hAnsi="MS Sans Serif" w:cs="MS Sans Serif"/>
+          <w:sz w:val="16"/>
+          <w:szCs w:val="16"/>
+        </w:rPr>
+        <w:br w:type="page"/>
+      </w:r>
+    </w:p>
+    <w:p>
       <w:pPr>
         <w:pStyle w:val="Heading2"/>
       </w:pPr>
       <w:r>
-        <w:t>FFT</w:t>
-      </w:r>
-    </w:p>
-    <w:p>
-      <w:r>
-        <w:t>The FFT filters apply a Fast Fourier Transform to the data to create the frequency spectrum.</w:t>
-      </w:r>
-    </w:p>
-    <w:p>
-      <w:r>
-        <w:t>If the original data had an x axis in seconds the new x axis will be scaled in frequency (Hz).</w:t>
-      </w:r>
-    </w:p>
-    <w:p>
-      <w:r>
-        <w:t>The FFT assumes a constant time step is present in the supplied csv file – csvgraph will warn you if this is not true.</w:t>
-      </w:r>
-    </w:p>
-    <w:p>
-      <w:r>
-        <w:t>The result can either be viewed as a magnitude or log(magnitude)</w:t>
-      </w:r>
-      <w:r>
-        <w:t xml:space="preserve"> [ in dB]</w:t>
-      </w:r>
-      <w:r>
-        <w:t xml:space="preserve">, using the log form compresses the dynamic range so that small values are easier to see. </w:t>
-      </w:r>
-    </w:p>
-    <w:p>
-      <w:r>
-        <w:t>The supplied file csvfun2.csv has a number of waveforms that illustrate the Fourier transform.</w:t>
-      </w:r>
-    </w:p>
-    <w:p>
-      <w:r>
-        <w:t xml:space="preserve">The first </w:t>
-      </w:r>
-      <w:r>
-        <w:t>graph below</w:t>
-      </w:r>
-      <w:r>
-        <w:t xml:space="preserve"> is column 7 of this file which shows 271Hz, 50Hz and 1Hz sinewaves – in the time domain </w:t>
-      </w:r>
-      <w:r>
-        <w:t xml:space="preserve">(with “None” selected as a filter) </w:t>
-      </w:r>
-      <w:r>
-        <w:t>this gives:</w:t>
+        <w:lastRenderedPageBreak/>
+        <w:t>Exponential Regression</w:t>
+      </w:r>
+    </w:p>
+    <w:p>
+      <w:r>
+        <w:t>Fits the equation y=</w:t>
+      </w:r>
+      <w:r>
+        <w:t>c*</w:t>
+      </w:r>
+      <w:proofErr w:type="spellStart"/>
+      <w:r>
+        <w:t>e</w:t>
+      </w:r>
+      <w:r>
+        <w:rPr>
+          <w:vertAlign w:val="superscript"/>
+        </w:rPr>
+        <w:t>m</w:t>
+      </w:r>
+      <w:proofErr w:type="spellEnd"/>
+      <w:r>
+        <w:rPr>
+          <w:vertAlign w:val="superscript"/>
+        </w:rPr>
+        <w:t>*</w:t>
+      </w:r>
+      <w:r>
+        <w:rPr>
+          <w:vertAlign w:val="superscript"/>
+        </w:rPr>
+        <w:t xml:space="preserve">x </w:t>
+      </w:r>
+      <w:r>
+        <w:t>using a best (least squares) fit to the input data.</w:t>
+      </w:r>
+    </w:p>
+    <w:p>
+      <w:r>
+        <w:t xml:space="preserve">The supplied data file </w:t>
+      </w:r>
+      <w:r>
+        <w:t>csvfun3.csv</w:t>
+      </w:r>
+      <w:r>
+        <w:t xml:space="preserve"> includes an example, see graph below.</w:t>
       </w:r>
     </w:p>
     <w:p>
@@ -2391,12 +2438,11 @@
         <w:rPr>
           <w:noProof/>
         </w:rPr>
-        <w:lastRenderedPageBreak/>
         <w:drawing>
-          <wp:inline distT="0" distB="0" distL="0" distR="0" wp14:anchorId="1AE5CB83" wp14:editId="4F0507DC">
+          <wp:inline distT="0" distB="0" distL="0" distR="0" wp14:anchorId="7F31D504" wp14:editId="02A0CBD0">
             <wp:extent cx="5731510" cy="4363085"/>
             <wp:effectExtent l="0" t="0" r="2540" b="0"/>
-            <wp:docPr id="30" name="Picture 30"/>
+            <wp:docPr id="34" name="Picture 34"/>
             <wp:cNvGraphicFramePr>
               <a:graphicFrameLocks xmlns:a="http://schemas.openxmlformats.org/drawingml/2006/main" noChangeAspect="1"/>
             </wp:cNvGraphicFramePr>
@@ -2430,14 +2476,58 @@
       </w:r>
     </w:p>
     <w:p>
-      <w:r>
-        <w:t>While in the frequency domain we can</w:t>
-      </w:r>
-      <w:r>
-        <w:t xml:space="preserve"> clearly</w:t>
-      </w:r>
-      <w:r>
-        <w:t xml:space="preserve"> see the 3 individual frequencies:</w:t>
+      <w:pPr>
+        <w:rPr>
+          <w:rFonts w:asciiTheme="majorHAnsi" w:eastAsiaTheme="majorEastAsia" w:hAnsiTheme="majorHAnsi" w:cstheme="majorBidi"/>
+          <w:color w:val="365F91" w:themeColor="accent1" w:themeShade="BF"/>
+          <w:sz w:val="26"/>
+          <w:szCs w:val="26"/>
+        </w:rPr>
+      </w:pPr>
+      <w:r>
+        <w:br w:type="page"/>
+      </w:r>
+    </w:p>
+    <w:p>
+      <w:pPr>
+        <w:pStyle w:val="Heading2"/>
+      </w:pPr>
+      <w:r>
+        <w:lastRenderedPageBreak/>
+        <w:t>Power Regression</w:t>
+      </w:r>
+    </w:p>
+    <w:p>
+      <w:r>
+        <w:t>Fits the equation y=</w:t>
+      </w:r>
+      <w:r>
+        <w:t>c*</w:t>
+      </w:r>
+      <w:proofErr w:type="spellStart"/>
+      <w:r>
+        <w:t>x</w:t>
+      </w:r>
+      <w:r>
+        <w:rPr>
+          <w:vertAlign w:val="superscript"/>
+        </w:rPr>
+        <w:t>m</w:t>
+      </w:r>
+      <w:proofErr w:type="spellEnd"/>
+      <w:r>
+        <w:t xml:space="preserve"> using a best (least squares) fit to the input data.</w:t>
+      </w:r>
+    </w:p>
+    <w:p>
+      <w:r>
+        <w:t xml:space="preserve">The supplied data file </w:t>
+      </w:r>
+      <w:r>
+        <w:t>csvfun3.csv</w:t>
+      </w:r>
+      <w:r>
+        <w:t xml:space="preserve"> includes an example, see graph below.</w:t>
       </w:r>
     </w:p>
     <w:p>
@@ -2445,12 +2535,11 @@
         <w:rPr>
           <w:noProof/>
         </w:rPr>
-        <w:lastRenderedPageBreak/>
         <w:drawing>
-          <wp:inline distT="0" distB="0" distL="0" distR="0" wp14:anchorId="10E7C5D7" wp14:editId="013E4CE9">
+          <wp:inline distT="0" distB="0" distL="0" distR="0" wp14:anchorId="27F00678" wp14:editId="1F758420">
             <wp:extent cx="5731510" cy="4363085"/>
             <wp:effectExtent l="0" t="0" r="2540" b="0"/>
-            <wp:docPr id="29" name="Picture 29"/>
+            <wp:docPr id="35" name="Picture 35"/>
             <wp:cNvGraphicFramePr>
               <a:graphicFrameLocks xmlns:a="http://schemas.openxmlformats.org/drawingml/2006/main" noChangeAspect="1"/>
             </wp:cNvGraphicFramePr>
@@ -2484,8 +2573,67 @@
       </w:r>
     </w:p>
     <w:p>
-      <w:r>
-        <w:t>If we view the log(magnitude) plot:</w:t>
+      <w:pPr>
+        <w:rPr>
+          <w:rFonts w:asciiTheme="majorHAnsi" w:eastAsiaTheme="majorEastAsia" w:hAnsiTheme="majorHAnsi" w:cstheme="majorBidi"/>
+          <w:color w:val="365F91" w:themeColor="accent1" w:themeShade="BF"/>
+          <w:sz w:val="26"/>
+          <w:szCs w:val="26"/>
+        </w:rPr>
+      </w:pPr>
+      <w:r>
+        <w:br w:type="page"/>
+      </w:r>
+    </w:p>
+    <w:p>
+      <w:pPr>
+        <w:pStyle w:val="Heading2"/>
+      </w:pPr>
+      <w:r>
+        <w:lastRenderedPageBreak/>
+        <w:t>R</w:t>
+      </w:r>
+      <w:r>
+        <w:t>eciprocal</w:t>
+      </w:r>
+      <w:r>
+        <w:t xml:space="preserve"> Regression</w:t>
+      </w:r>
+    </w:p>
+    <w:p>
+      <w:r>
+        <w:t>Fits the equation y=</w:t>
+      </w:r>
+      <w:r>
+        <w:t xml:space="preserve"> (</w:t>
+      </w:r>
+      <w:r>
+        <w:t>m</w:t>
+      </w:r>
+      <w:r>
+        <w:t>/</w:t>
+      </w:r>
+      <w:proofErr w:type="gramStart"/>
+      <w:r>
+        <w:t>x)</w:t>
+      </w:r>
+      <w:r>
+        <w:t>+</w:t>
+      </w:r>
+      <w:proofErr w:type="gramEnd"/>
+      <w:r>
+        <w:t>c using a best (least squares) fit to the input data.</w:t>
+      </w:r>
+    </w:p>
+    <w:p>
+      <w:r>
+        <w:t xml:space="preserve">The supplied data file </w:t>
+      </w:r>
+      <w:r>
+        <w:t>csvfun3.csv</w:t>
+      </w:r>
+      <w:r>
+        <w:t xml:space="preserve"> includes an example, see graph below.</w:t>
       </w:r>
     </w:p>
     <w:p>
@@ -2493,12 +2641,11 @@
         <w:rPr>
           <w:noProof/>
         </w:rPr>
-        <w:lastRenderedPageBreak/>
         <w:drawing>
-          <wp:inline distT="0" distB="0" distL="0" distR="0" wp14:anchorId="28D05616" wp14:editId="658F2549">
+          <wp:inline distT="0" distB="0" distL="0" distR="0" wp14:anchorId="4ACD687A" wp14:editId="547AE76F">
             <wp:extent cx="5731510" cy="4363085"/>
             <wp:effectExtent l="0" t="0" r="2540" b="0"/>
-            <wp:docPr id="31" name="Picture 31"/>
+            <wp:docPr id="36" name="Picture 36"/>
             <wp:cNvGraphicFramePr>
               <a:graphicFrameLocks xmlns:a="http://schemas.openxmlformats.org/drawingml/2006/main" noChangeAspect="1"/>
             </wp:cNvGraphicFramePr>
@@ -2532,25 +2679,58 @@
       </w:r>
     </w:p>
     <w:p>
-      <w:r>
-        <w:t xml:space="preserve">It can be seen that what appeared to be zero when viewed on a linear scale </w:t>
-      </w:r>
-      <w:r>
-        <w:t>are</w:t>
-      </w:r>
-      <w:r>
-        <w:t xml:space="preserve"> actually very small numbers – but again the peaks are clearly visible.</w:t>
-      </w:r>
-    </w:p>
-    <w:p>
-      <w:r>
-        <w:t xml:space="preserve">This effect </w:t>
-      </w:r>
-      <w:r>
-        <w:t xml:space="preserve">(small non-zero values) </w:t>
-      </w:r>
-      <w:r>
-        <w:t>can be reduced a little by using a “window” function and csvgraph offers the Hanning (sometimes called the Hann) window function and its effect can be seen below:</w:t>
+      <w:pPr>
+        <w:rPr>
+          <w:rFonts w:asciiTheme="majorHAnsi" w:eastAsiaTheme="majorEastAsia" w:hAnsiTheme="majorHAnsi" w:cstheme="majorBidi"/>
+          <w:color w:val="365F91" w:themeColor="accent1" w:themeShade="BF"/>
+          <w:sz w:val="26"/>
+          <w:szCs w:val="26"/>
+        </w:rPr>
+      </w:pPr>
+      <w:r>
+        <w:br w:type="page"/>
+      </w:r>
+    </w:p>
+    <w:p>
+      <w:pPr>
+        <w:pStyle w:val="Heading2"/>
+      </w:pPr>
+      <w:r>
+        <w:lastRenderedPageBreak/>
+        <w:t>Inverse Linear Regression</w:t>
+      </w:r>
+    </w:p>
+    <w:p>
+      <w:r>
+        <w:t>Fits the equation y=</w:t>
+      </w:r>
+      <w:r>
+        <w:t>1/(</w:t>
+      </w:r>
+      <w:r>
+        <w:t>m*</w:t>
+      </w:r>
+      <w:proofErr w:type="spellStart"/>
+      <w:r>
+        <w:t>x+c</w:t>
+      </w:r>
+      <w:proofErr w:type="spellEnd"/>
+      <w:r>
+        <w:t>)</w:t>
+      </w:r>
+      <w:r>
+        <w:t xml:space="preserve"> using a best (least squares) fit to the input data.</w:t>
+      </w:r>
+    </w:p>
+    <w:p>
+      <w:r>
+        <w:t xml:space="preserve">The supplied data file </w:t>
+      </w:r>
+      <w:r>
+        <w:t>csvfun3.csv</w:t>
+      </w:r>
+      <w:r>
+        <w:t xml:space="preserve"> includes an example, see graph below.</w:t>
       </w:r>
     </w:p>
     <w:p>
@@ -2558,12 +2738,11 @@
         <w:rPr>
           <w:noProof/>
         </w:rPr>
-        <w:lastRenderedPageBreak/>
         <w:drawing>
-          <wp:inline distT="0" distB="0" distL="0" distR="0" wp14:anchorId="67A35473" wp14:editId="4A56301C">
+          <wp:inline distT="0" distB="0" distL="0" distR="0" wp14:anchorId="57BCB6D7" wp14:editId="4C1230A4">
             <wp:extent cx="5731510" cy="4363085"/>
             <wp:effectExtent l="0" t="0" r="2540" b="0"/>
-            <wp:docPr id="32" name="Picture 32"/>
+            <wp:docPr id="37" name="Picture 37"/>
             <wp:cNvGraphicFramePr>
               <a:graphicFrameLocks xmlns:a="http://schemas.openxmlformats.org/drawingml/2006/main" noChangeAspect="1"/>
             </wp:cNvGraphicFramePr>
@@ -2597,36 +2776,55 @@
       </w:r>
     </w:p>
     <w:p>
-      <w:r>
-        <w:t>For more information on FFT’s and windowing functions please search the web or read one of the many books on this subject.</w:t>
-      </w:r>
-    </w:p>
-    <w:p>
+      <w:pPr>
+        <w:rPr>
+          <w:rFonts w:asciiTheme="majorHAnsi" w:eastAsiaTheme="majorEastAsia" w:hAnsiTheme="majorHAnsi" w:cstheme="majorBidi"/>
+          <w:color w:val="365F91" w:themeColor="accent1" w:themeShade="BF"/>
+          <w:sz w:val="26"/>
+          <w:szCs w:val="26"/>
+        </w:rPr>
+      </w:pPr>
       <w:r>
         <w:br w:type="page"/>
       </w:r>
     </w:p>
     <w:p>
       <w:pPr>
-        <w:pStyle w:val="Heading1"/>
+        <w:pStyle w:val="Heading2"/>
       </w:pPr>
       <w:r>
         <w:lastRenderedPageBreak/>
-        <w:t>Undocking the control panel</w:t>
-      </w:r>
-    </w:p>
-    <w:p>
-      <w:r>
-        <w:t>If the right-hand control panel is clicked in an area where there is no control then it will “undock” from the graph window to give a 3</w:t>
-      </w:r>
-      <w:r>
-        <w:rPr>
-          <w:vertAlign w:val="superscript"/>
-        </w:rPr>
-        <w:t>rd</w:t>
-      </w:r>
-      <w:r>
-        <w:t xml:space="preserve"> csvgraph window:</w:t>
+        <w:t>Hyperbolic Regression</w:t>
+      </w:r>
+    </w:p>
+    <w:p>
+      <w:r>
+        <w:t>Fits the equation y=</w:t>
+      </w:r>
+      <w:r>
+        <w:t>x</w:t>
+      </w:r>
+      <w:r>
+        <w:t>/(m*</w:t>
+      </w:r>
+      <w:proofErr w:type="spellStart"/>
+      <w:r>
+        <w:t>x+c</w:t>
+      </w:r>
+      <w:proofErr w:type="spellEnd"/>
+      <w:r>
+        <w:t>) using a best (least squares) fit to the input data.</w:t>
+      </w:r>
+    </w:p>
+    <w:p>
+      <w:r>
+        <w:t xml:space="preserve">The supplied data file </w:t>
+      </w:r>
+      <w:r>
+        <w:t>csvfun3.csv</w:t>
+      </w:r>
+      <w:r>
+        <w:t xml:space="preserve"> includes an example, see graph below.</w:t>
       </w:r>
     </w:p>
     <w:p>
@@ -2635,10 +2833,10 @@
           <w:noProof/>
         </w:rPr>
         <w:drawing>
-          <wp:inline distT="0" distB="0" distL="0" distR="0" wp14:anchorId="08CBB9EF" wp14:editId="70F47D2C">
-            <wp:extent cx="2114543" cy="7271445"/>
-            <wp:effectExtent l="0" t="0" r="635" b="5715"/>
-            <wp:docPr id="33" name="Picture 33"/>
+          <wp:inline distT="0" distB="0" distL="0" distR="0" wp14:anchorId="6B39A9D1" wp14:editId="29E2805F">
+            <wp:extent cx="5731510" cy="4363085"/>
+            <wp:effectExtent l="0" t="0" r="2540" b="0"/>
+            <wp:docPr id="38" name="Picture 38"/>
             <wp:cNvGraphicFramePr>
               <a:graphicFrameLocks xmlns:a="http://schemas.openxmlformats.org/drawingml/2006/main" noChangeAspect="1"/>
             </wp:cNvGraphicFramePr>
@@ -2658,6 +2856,943 @@
                   <pic:spPr>
                     <a:xfrm>
                       <a:off x="0" y="0"/>
+                      <a:ext cx="5731510" cy="4363085"/>
+                    </a:xfrm>
+                    <a:prstGeom prst="rect">
+                      <a:avLst/>
+                    </a:prstGeom>
+                  </pic:spPr>
+                </pic:pic>
+              </a:graphicData>
+            </a:graphic>
+          </wp:inline>
+        </w:drawing>
+      </w:r>
+    </w:p>
+    <w:p>
+      <w:pPr>
+        <w:rPr>
+          <w:rFonts w:asciiTheme="majorHAnsi" w:eastAsiaTheme="majorEastAsia" w:hAnsiTheme="majorHAnsi" w:cstheme="majorBidi"/>
+          <w:color w:val="365F91" w:themeColor="accent1" w:themeShade="BF"/>
+          <w:sz w:val="26"/>
+          <w:szCs w:val="26"/>
+        </w:rPr>
+      </w:pPr>
+      <w:r>
+        <w:br w:type="page"/>
+      </w:r>
+    </w:p>
+    <w:p>
+      <w:pPr>
+        <w:pStyle w:val="Heading2"/>
+      </w:pPr>
+      <w:r>
+        <w:lastRenderedPageBreak/>
+        <w:t>Square Root Regression</w:t>
+      </w:r>
+    </w:p>
+    <w:p>
+      <w:r>
+        <w:t>Fits the equation y=m*</w:t>
+      </w:r>
+      <w:r>
+        <w:t>sqrt</w:t>
+      </w:r>
+      <w:r>
+        <w:t>(x)+c using a best (least squares) fit to the input data.</w:t>
+      </w:r>
+    </w:p>
+    <w:p>
+      <w:r>
+        <w:t xml:space="preserve">The supplied data file </w:t>
+      </w:r>
+      <w:r>
+        <w:t>csvfun3.csv</w:t>
+      </w:r>
+      <w:r>
+        <w:t xml:space="preserve"> includes an example, see graph below.</w:t>
+      </w:r>
+    </w:p>
+    <w:p>
+      <w:r>
+        <w:rPr>
+          <w:noProof/>
+        </w:rPr>
+        <w:drawing>
+          <wp:inline distT="0" distB="0" distL="0" distR="0" wp14:anchorId="7C62FD65" wp14:editId="41088E81">
+            <wp:extent cx="5731510" cy="4363085"/>
+            <wp:effectExtent l="0" t="0" r="2540" b="0"/>
+            <wp:docPr id="39" name="Picture 39"/>
+            <wp:cNvGraphicFramePr>
+              <a:graphicFrameLocks xmlns:a="http://schemas.openxmlformats.org/drawingml/2006/main" noChangeAspect="1"/>
+            </wp:cNvGraphicFramePr>
+            <a:graphic xmlns:a="http://schemas.openxmlformats.org/drawingml/2006/main">
+              <a:graphicData uri="http://schemas.openxmlformats.org/drawingml/2006/picture">
+                <pic:pic xmlns:pic="http://schemas.openxmlformats.org/drawingml/2006/picture">
+                  <pic:nvPicPr>
+                    <pic:cNvPr id="1" name=""/>
+                    <pic:cNvPicPr/>
+                  </pic:nvPicPr>
+                  <pic:blipFill>
+                    <a:blip r:embed="rId25"/>
+                    <a:stretch>
+                      <a:fillRect/>
+                    </a:stretch>
+                  </pic:blipFill>
+                  <pic:spPr>
+                    <a:xfrm>
+                      <a:off x="0" y="0"/>
+                      <a:ext cx="5731510" cy="4363085"/>
+                    </a:xfrm>
+                    <a:prstGeom prst="rect">
+                      <a:avLst/>
+                    </a:prstGeom>
+                  </pic:spPr>
+                </pic:pic>
+              </a:graphicData>
+            </a:graphic>
+          </wp:inline>
+        </w:drawing>
+      </w:r>
+    </w:p>
+    <w:p/>
+    <w:p>
+      <w:pPr>
+        <w:rPr>
+          <w:rFonts w:asciiTheme="majorHAnsi" w:eastAsiaTheme="majorEastAsia" w:hAnsiTheme="majorHAnsi" w:cstheme="majorBidi"/>
+          <w:color w:val="365F91" w:themeColor="accent1" w:themeShade="BF"/>
+          <w:sz w:val="26"/>
+          <w:szCs w:val="26"/>
+        </w:rPr>
+      </w:pPr>
+      <w:r>
+        <w:br w:type="page"/>
+      </w:r>
+    </w:p>
+    <w:p>
+      <w:pPr>
+        <w:pStyle w:val="Heading2"/>
+      </w:pPr>
+      <w:r>
+        <w:lastRenderedPageBreak/>
+        <w:t>Polynomial fit</w:t>
+      </w:r>
+    </w:p>
+    <w:p>
+      <w:r>
+        <w:t xml:space="preserve">This is a </w:t>
+      </w:r>
+      <w:r>
+        <w:t>more general form than linear regression as the order of the polynomial can be selected.</w:t>
+      </w:r>
+    </w:p>
+    <w:p>
+      <w:r>
+        <w:t>If the order is 1 this gives identical results to the linear regression option, but higher orders can give a better fit.</w:t>
+      </w:r>
+    </w:p>
+    <w:p>
+      <w:r>
+        <w:t xml:space="preserve">Using the same example </w:t>
+      </w:r>
+      <w:r>
+        <w:t xml:space="preserve">as above </w:t>
+      </w:r>
+      <w:r>
+        <w:t>and a 30</w:t>
+      </w:r>
+      <w:r>
+        <w:rPr>
+          <w:vertAlign w:val="superscript"/>
+        </w:rPr>
+        <w:t>th</w:t>
+      </w:r>
+      <w:r>
+        <w:t xml:space="preserve"> order polynomial </w:t>
+      </w:r>
+      <w:r>
+        <w:t>gives:</w:t>
+      </w:r>
+    </w:p>
+    <w:p>
+      <w:r>
+        <w:rPr>
+          <w:noProof/>
+        </w:rPr>
+        <w:drawing>
+          <wp:inline distT="0" distB="0" distL="0" distR="0" wp14:anchorId="1F94AF89" wp14:editId="0340290C">
+            <wp:extent cx="5731510" cy="4363085"/>
+            <wp:effectExtent l="0" t="0" r="2540" b="0"/>
+            <wp:docPr id="26" name="Picture 26"/>
+            <wp:cNvGraphicFramePr>
+              <a:graphicFrameLocks xmlns:a="http://schemas.openxmlformats.org/drawingml/2006/main" noChangeAspect="1"/>
+            </wp:cNvGraphicFramePr>
+            <a:graphic xmlns:a="http://schemas.openxmlformats.org/drawingml/2006/main">
+              <a:graphicData uri="http://schemas.openxmlformats.org/drawingml/2006/picture">
+                <pic:pic xmlns:pic="http://schemas.openxmlformats.org/drawingml/2006/picture">
+                  <pic:nvPicPr>
+                    <pic:cNvPr id="1" name=""/>
+                    <pic:cNvPicPr/>
+                  </pic:nvPicPr>
+                  <pic:blipFill>
+                    <a:blip r:embed="rId26"/>
+                    <a:stretch>
+                      <a:fillRect/>
+                    </a:stretch>
+                  </pic:blipFill>
+                  <pic:spPr>
+                    <a:xfrm>
+                      <a:off x="0" y="0"/>
+                      <a:ext cx="5731510" cy="4363085"/>
+                    </a:xfrm>
+                    <a:prstGeom prst="rect">
+                      <a:avLst/>
+                    </a:prstGeom>
+                  </pic:spPr>
+                </pic:pic>
+              </a:graphicData>
+            </a:graphic>
+          </wp:inline>
+        </w:drawing>
+      </w:r>
+    </w:p>
+    <w:p>
+      <w:r>
+        <w:t>Which is the polynomial with the equation</w:t>
+      </w:r>
+      <w:r>
+        <w:t xml:space="preserve"> (as before this is given in the 2</w:t>
+      </w:r>
+      <w:r>
+        <w:rPr>
+          <w:vertAlign w:val="superscript"/>
+        </w:rPr>
+        <w:t>nd</w:t>
+      </w:r>
+      <w:r>
+        <w:t xml:space="preserve"> csvgraph window):</w:t>
+      </w:r>
+    </w:p>
+    <w:p>
+      <w:pPr>
+        <w:autoSpaceDE w:val="0"/>
+        <w:autoSpaceDN w:val="0"/>
+        <w:adjustRightInd w:val="0"/>
+        <w:spacing w:after="0" w:line="240" w:lineRule="auto"/>
+        <w:ind w:left="720"/>
+        <w:rPr>
+          <w:rFonts w:ascii="MS Sans Serif" w:hAnsi="MS Sans Serif" w:cs="MS Sans Serif"/>
+          <w:sz w:val="16"/>
+          <w:szCs w:val="16"/>
+        </w:rPr>
+      </w:pPr>
+      <w:r>
+        <w:rPr>
+          <w:rFonts w:ascii="MS Sans Serif" w:hAnsi="MS Sans Serif" w:cs="MS Sans Serif"/>
+          <w:sz w:val="16"/>
+          <w:szCs w:val="16"/>
+        </w:rPr>
+        <w:t>Y=(((((((((((((((((((((((((((((6.97951274809e-137*X-1.04691504709e-130)*X+7.46518751585e-125)*X-3.36717955513e-119)*X+1.07841837595e-113)*X-2.60977659582e-108)*X+4.95825937558e-103)*X-7.585603359e-98)*X+9.51094773116e-93)*X-9.8953321991e-88)*X+8.61839059489e-83)*X-6.32174846775e-78)*X+3.92052333073e-73)*X-2.05984542296e-68)*X+9.172676001e-64)*X-3.45829252723e-59)*X+1.10109000948e-54)*X-2.94854105574e-50)*X+6.60274774225e-46)*X-1.22708309395e-41)*X+1.87412804271e-37)*X-2.32316065069e-33)*X+2.30046310128e-29)*X-1.78304928219e-25)*X+1.0534361431e-21)*X-4.5791256059e-18)*X+1.39448963045e-14)*X-2.76963858661e-11)*X+3.20180968581e-08)*X-1.7483403854e-05)*X+10.006685239</w:t>
+      </w:r>
+    </w:p>
+    <w:p/>
+    <w:p>
+      <w:r>
+        <w:br w:type="page"/>
+      </w:r>
+    </w:p>
+    <w:p>
+      <w:r>
+        <w:lastRenderedPageBreak/>
+        <w:t>The file csvfun1.csv gives a more realistic</w:t>
+      </w:r>
+      <w:r>
+        <w:t xml:space="preserve"> example</w:t>
+      </w:r>
+      <w:r>
+        <w:t xml:space="preserve"> of polynomial fitting – the screen shot below shows a 1</w:t>
+      </w:r>
+      <w:r>
+        <w:rPr>
+          <w:vertAlign w:val="superscript"/>
+        </w:rPr>
+        <w:t>st</w:t>
+      </w:r>
+      <w:r>
+        <w:t>, 2</w:t>
+      </w:r>
+      <w:r>
+        <w:rPr>
+          <w:vertAlign w:val="superscript"/>
+        </w:rPr>
+        <w:t>nd</w:t>
+      </w:r>
+      <w:r>
+        <w:t xml:space="preserve"> and 3</w:t>
+      </w:r>
+      <w:r>
+        <w:rPr>
+          <w:vertAlign w:val="superscript"/>
+        </w:rPr>
+        <w:t>rd</w:t>
+      </w:r>
+      <w:r>
+        <w:t xml:space="preserve"> order fit to exp(-i/10) – it can be seen that the 3</w:t>
+      </w:r>
+      <w:r>
+        <w:rPr>
+          <w:vertAlign w:val="superscript"/>
+        </w:rPr>
+        <w:t>rd</w:t>
+      </w:r>
+      <w:r>
+        <w:t xml:space="preserve"> order polynomial is a very good fit:</w:t>
+      </w:r>
+    </w:p>
+    <w:p>
+      <w:r>
+        <w:rPr>
+          <w:noProof/>
+        </w:rPr>
+        <w:drawing>
+          <wp:inline distT="0" distB="0" distL="0" distR="0" wp14:anchorId="5A150B4F" wp14:editId="7AB8E819">
+            <wp:extent cx="5731510" cy="4363085"/>
+            <wp:effectExtent l="0" t="0" r="2540" b="0"/>
+            <wp:docPr id="28" name="Picture 28"/>
+            <wp:cNvGraphicFramePr>
+              <a:graphicFrameLocks xmlns:a="http://schemas.openxmlformats.org/drawingml/2006/main" noChangeAspect="1"/>
+            </wp:cNvGraphicFramePr>
+            <a:graphic xmlns:a="http://schemas.openxmlformats.org/drawingml/2006/main">
+              <a:graphicData uri="http://schemas.openxmlformats.org/drawingml/2006/picture">
+                <pic:pic xmlns:pic="http://schemas.openxmlformats.org/drawingml/2006/picture">
+                  <pic:nvPicPr>
+                    <pic:cNvPr id="1" name=""/>
+                    <pic:cNvPicPr/>
+                  </pic:nvPicPr>
+                  <pic:blipFill>
+                    <a:blip r:embed="rId27"/>
+                    <a:stretch>
+                      <a:fillRect/>
+                    </a:stretch>
+                  </pic:blipFill>
+                  <pic:spPr>
+                    <a:xfrm>
+                      <a:off x="0" y="0"/>
+                      <a:ext cx="5731510" cy="4363085"/>
+                    </a:xfrm>
+                    <a:prstGeom prst="rect">
+                      <a:avLst/>
+                    </a:prstGeom>
+                  </pic:spPr>
+                </pic:pic>
+              </a:graphicData>
+            </a:graphic>
+          </wp:inline>
+        </w:drawing>
+      </w:r>
+    </w:p>
+    <w:p>
+      <w:r>
+        <w:br w:type="page"/>
+      </w:r>
+    </w:p>
+    <w:p>
+      <w:r>
+        <w:lastRenderedPageBreak/>
+        <w:t>Note that a polynomial fit may require a quite high order (and thus a complex equation) to fit shapes that could be better described by one of the other equations listed earlier.</w:t>
+      </w:r>
+    </w:p>
+    <w:p>
+      <w:r>
+        <w:t xml:space="preserve">As an example, see the graph below which shows a </w:t>
+      </w:r>
+      <w:r>
+        <w:t>Logarithmic</w:t>
+      </w:r>
+      <w:r>
+        <w:t xml:space="preserve"> </w:t>
+      </w:r>
+      <w:r>
+        <w:t>regression fits it exactly with a simple equation (with two coefficients)</w:t>
+      </w:r>
+      <w:r>
+        <w:t xml:space="preserve"> </w:t>
+      </w:r>
+      <w:r>
+        <w:t>y=m*log(x)+c</w:t>
+      </w:r>
+      <w:r>
+        <w:t xml:space="preserve"> with m=-2 and c=3</w:t>
+      </w:r>
+      <w:r>
+        <w:t>, whereas even an 10</w:t>
+      </w:r>
+      <w:r>
+        <w:rPr>
+          <w:vertAlign w:val="superscript"/>
+        </w:rPr>
+        <w:t>th</w:t>
+      </w:r>
+      <w:r>
+        <w:t xml:space="preserve"> order polynomial (with </w:t>
+      </w:r>
+      <w:r>
+        <w:t>eleven</w:t>
+      </w:r>
+      <w:r>
+        <w:t xml:space="preserve"> coefficients) is not as accurate</w:t>
+      </w:r>
+      <w:r>
+        <w:t xml:space="preserve"> (</w:t>
+      </w:r>
+      <w:r>
+        <w:t>while i</w:t>
+      </w:r>
+      <w:r>
+        <w:t>t</w:t>
+      </w:r>
+      <w:r>
+        <w:t xml:space="preserve"> captures the overall shape quite well </w:t>
+      </w:r>
+      <w:r>
+        <w:t>it has an error of 0.56 which is 19% at x=1).</w:t>
+      </w:r>
+    </w:p>
+    <w:p>
+      <w:r>
+        <w:t>The accuracy of the polynomial fit is given in the 2</w:t>
+      </w:r>
+      <w:r>
+        <w:rPr>
+          <w:vertAlign w:val="superscript"/>
+        </w:rPr>
+        <w:t>nd</w:t>
+      </w:r>
+      <w:r>
+        <w:t xml:space="preserve"> csv graph window together with the equation – in this case this gives:</w:t>
+      </w:r>
+    </w:p>
+    <w:p>
+      <w:pPr>
+        <w:autoSpaceDE w:val="0"/>
+        <w:autoSpaceDN w:val="0"/>
+        <w:adjustRightInd w:val="0"/>
+        <w:spacing w:after="0" w:line="240" w:lineRule="auto"/>
+        <w:rPr>
+          <w:rFonts w:ascii="MS Sans Serif" w:hAnsi="MS Sans Serif" w:cs="MS Sans Serif"/>
+          <w:sz w:val="16"/>
+          <w:szCs w:val="16"/>
+        </w:rPr>
+      </w:pPr>
+      <w:r>
+        <w:rPr>
+          <w:rFonts w:ascii="MS Sans Serif" w:hAnsi="MS Sans Serif" w:cs="MS Sans Serif"/>
+          <w:sz w:val="16"/>
+          <w:szCs w:val="16"/>
+        </w:rPr>
+        <w:t>Polynomial approximating function is:</w:t>
+      </w:r>
+    </w:p>
+    <w:p>
+      <w:pPr>
+        <w:autoSpaceDE w:val="0"/>
+        <w:autoSpaceDN w:val="0"/>
+        <w:adjustRightInd w:val="0"/>
+        <w:spacing w:after="0" w:line="240" w:lineRule="auto"/>
+        <w:rPr>
+          <w:rFonts w:ascii="MS Sans Serif" w:hAnsi="MS Sans Serif" w:cs="MS Sans Serif"/>
+          <w:sz w:val="16"/>
+          <w:szCs w:val="16"/>
+        </w:rPr>
+      </w:pPr>
+      <w:r>
+        <w:rPr>
+          <w:rFonts w:ascii="MS Sans Serif" w:hAnsi="MS Sans Serif" w:cs="MS Sans Serif"/>
+          <w:sz w:val="16"/>
+          <w:szCs w:val="16"/>
+        </w:rPr>
+        <w:t>Y=(((((((((3.95024207162e-19*X-4.19902777376e-</w:t>
+      </w:r>
+      <w:proofErr w:type="gramStart"/>
+      <w:r>
+        <w:rPr>
+          <w:rFonts w:ascii="MS Sans Serif" w:hAnsi="MS Sans Serif" w:cs="MS Sans Serif"/>
+          <w:sz w:val="16"/>
+          <w:szCs w:val="16"/>
+        </w:rPr>
+        <w:t>16)*</w:t>
+      </w:r>
+      <w:proofErr w:type="gramEnd"/>
+      <w:r>
+        <w:rPr>
+          <w:rFonts w:ascii="MS Sans Serif" w:hAnsi="MS Sans Serif" w:cs="MS Sans Serif"/>
+          <w:sz w:val="16"/>
+          <w:szCs w:val="16"/>
+        </w:rPr>
+        <w:t>X+1.92483796192e-13)*X-4.9806768972e-11)*X+7.99852880753e-09)*X-8.25907300266e-07)*X+5.5007335504e-05)*X-0.00231419319452)*X+0.0590981377101)*X-0.902570371669)*X+3.28864444205</w:t>
+      </w:r>
+    </w:p>
+    <w:p>
+      <w:pPr>
+        <w:autoSpaceDE w:val="0"/>
+        <w:autoSpaceDN w:val="0"/>
+        <w:adjustRightInd w:val="0"/>
+        <w:spacing w:after="0" w:line="240" w:lineRule="auto"/>
+        <w:rPr>
+          <w:rFonts w:ascii="MS Sans Serif" w:hAnsi="MS Sans Serif" w:cs="MS Sans Serif"/>
+          <w:sz w:val="16"/>
+          <w:szCs w:val="16"/>
+        </w:rPr>
+      </w:pPr>
+      <w:r>
+        <w:rPr>
+          <w:rFonts w:ascii="MS Sans Serif" w:hAnsi="MS Sans Serif" w:cs="MS Sans Serif"/>
+          <w:sz w:val="16"/>
+          <w:szCs w:val="16"/>
+        </w:rPr>
+        <w:t xml:space="preserve">  with orthogonal poly </w:t>
+      </w:r>
+      <w:proofErr w:type="gramStart"/>
+      <w:r>
+        <w:rPr>
+          <w:rFonts w:ascii="MS Sans Serif" w:hAnsi="MS Sans Serif" w:cs="MS Sans Serif"/>
+          <w:sz w:val="16"/>
+          <w:szCs w:val="16"/>
+        </w:rPr>
+        <w:t xml:space="preserve">  :</w:t>
+      </w:r>
+      <w:proofErr w:type="gramEnd"/>
+      <w:r>
+        <w:rPr>
+          <w:rFonts w:ascii="MS Sans Serif" w:hAnsi="MS Sans Serif" w:cs="MS Sans Serif"/>
+          <w:sz w:val="16"/>
+          <w:szCs w:val="16"/>
+        </w:rPr>
+        <w:t xml:space="preserve"> max abs error is 0.557087795729, rms error is 0.0613672600078</w:t>
+      </w:r>
+    </w:p>
+    <w:p>
+      <w:r>
+        <w:rPr>
+          <w:rFonts w:ascii="MS Sans Serif" w:hAnsi="MS Sans Serif" w:cs="MS Sans Serif"/>
+          <w:sz w:val="16"/>
+          <w:szCs w:val="16"/>
+        </w:rPr>
+        <w:t xml:space="preserve">  with conventional poly: max abs error is 0.557087795729, rms error is 0.0613672600078</w:t>
+      </w:r>
+    </w:p>
+    <w:p>
+      <w:r>
+        <w:t xml:space="preserve">This is why it worth trying all the simpler regressions offered by </w:t>
+      </w:r>
+      <w:proofErr w:type="spellStart"/>
+      <w:r>
+        <w:t>csvgraph</w:t>
+      </w:r>
+      <w:proofErr w:type="spellEnd"/>
+      <w:r>
+        <w:t xml:space="preserve"> before resorting to a high order </w:t>
+      </w:r>
+      <w:r>
+        <w:t xml:space="preserve">(greater than 3) </w:t>
+      </w:r>
+      <w:r>
+        <w:t>polynomial.</w:t>
+      </w:r>
+    </w:p>
+    <w:p>
+      <w:r>
+        <w:rPr>
+          <w:noProof/>
+        </w:rPr>
+        <w:drawing>
+          <wp:inline distT="0" distB="0" distL="0" distR="0" wp14:anchorId="643A5F28" wp14:editId="1CFC789F">
+            <wp:extent cx="5731510" cy="4363085"/>
+            <wp:effectExtent l="0" t="0" r="2540" b="0"/>
+            <wp:docPr id="40" name="Picture 40"/>
+            <wp:cNvGraphicFramePr>
+              <a:graphicFrameLocks xmlns:a="http://schemas.openxmlformats.org/drawingml/2006/main" noChangeAspect="1"/>
+            </wp:cNvGraphicFramePr>
+            <a:graphic xmlns:a="http://schemas.openxmlformats.org/drawingml/2006/main">
+              <a:graphicData uri="http://schemas.openxmlformats.org/drawingml/2006/picture">
+                <pic:pic xmlns:pic="http://schemas.openxmlformats.org/drawingml/2006/picture">
+                  <pic:nvPicPr>
+                    <pic:cNvPr id="1" name=""/>
+                    <pic:cNvPicPr/>
+                  </pic:nvPicPr>
+                  <pic:blipFill>
+                    <a:blip r:embed="rId28"/>
+                    <a:stretch>
+                      <a:fillRect/>
+                    </a:stretch>
+                  </pic:blipFill>
+                  <pic:spPr>
+                    <a:xfrm>
+                      <a:off x="0" y="0"/>
+                      <a:ext cx="5731510" cy="4363085"/>
+                    </a:xfrm>
+                    <a:prstGeom prst="rect">
+                      <a:avLst/>
+                    </a:prstGeom>
+                  </pic:spPr>
+                </pic:pic>
+              </a:graphicData>
+            </a:graphic>
+          </wp:inline>
+        </w:drawing>
+      </w:r>
+    </w:p>
+    <w:p>
+      <w:pPr>
+        <w:rPr>
+          <w:rFonts w:asciiTheme="majorHAnsi" w:eastAsiaTheme="majorEastAsia" w:hAnsiTheme="majorHAnsi" w:cstheme="majorBidi"/>
+          <w:color w:val="365F91" w:themeColor="accent1" w:themeShade="BF"/>
+          <w:sz w:val="26"/>
+          <w:szCs w:val="26"/>
+        </w:rPr>
+      </w:pPr>
+      <w:r>
+        <w:br w:type="page"/>
+      </w:r>
+    </w:p>
+    <w:p>
+      <w:pPr>
+        <w:pStyle w:val="Heading2"/>
+      </w:pPr>
+      <w:r>
+        <w:lastRenderedPageBreak/>
+        <w:t>FFT</w:t>
+      </w:r>
+    </w:p>
+    <w:p>
+      <w:r>
+        <w:t>The FFT filters apply a Fast Fourier Transform to the data to create the frequency spectrum.</w:t>
+      </w:r>
+    </w:p>
+    <w:p>
+      <w:r>
+        <w:t>If the original data had an x axis in seconds the new x axis will be scaled in frequency (Hz).</w:t>
+      </w:r>
+    </w:p>
+    <w:p>
+      <w:r>
+        <w:t>The FFT assumes a constant time step is present in the supplied csv file – csvgraph will warn you if this is not true.</w:t>
+      </w:r>
+    </w:p>
+    <w:p>
+      <w:r>
+        <w:t>The result can either be viewed as a magnitude or log(magnitude)</w:t>
+      </w:r>
+      <w:r>
+        <w:t xml:space="preserve"> [ in dB]</w:t>
+      </w:r>
+      <w:r>
+        <w:t xml:space="preserve">, using the log form compresses the dynamic range so that small values are easier to see. </w:t>
+      </w:r>
+    </w:p>
+    <w:p>
+      <w:r>
+        <w:t>The supplied file csvfun2.csv has a number of waveforms that illustrate the Fourier transform.</w:t>
+      </w:r>
+    </w:p>
+    <w:p>
+      <w:r>
+        <w:t xml:space="preserve">The first </w:t>
+      </w:r>
+      <w:r>
+        <w:t>graph below</w:t>
+      </w:r>
+      <w:r>
+        <w:t xml:space="preserve"> is column 7 of this file which shows 271Hz, 50Hz and 1Hz sinewaves – in the time domain </w:t>
+      </w:r>
+      <w:r>
+        <w:t xml:space="preserve">(with “None” selected as a filter) </w:t>
+      </w:r>
+      <w:r>
+        <w:t>this gives:</w:t>
+      </w:r>
+    </w:p>
+    <w:p>
+      <w:r>
+        <w:rPr>
+          <w:noProof/>
+        </w:rPr>
+        <w:drawing>
+          <wp:inline distT="0" distB="0" distL="0" distR="0" wp14:anchorId="1AE5CB83" wp14:editId="4F0507DC">
+            <wp:extent cx="5731510" cy="4363085"/>
+            <wp:effectExtent l="0" t="0" r="2540" b="0"/>
+            <wp:docPr id="30" name="Picture 30"/>
+            <wp:cNvGraphicFramePr>
+              <a:graphicFrameLocks xmlns:a="http://schemas.openxmlformats.org/drawingml/2006/main" noChangeAspect="1"/>
+            </wp:cNvGraphicFramePr>
+            <a:graphic xmlns:a="http://schemas.openxmlformats.org/drawingml/2006/main">
+              <a:graphicData uri="http://schemas.openxmlformats.org/drawingml/2006/picture">
+                <pic:pic xmlns:pic="http://schemas.openxmlformats.org/drawingml/2006/picture">
+                  <pic:nvPicPr>
+                    <pic:cNvPr id="1" name=""/>
+                    <pic:cNvPicPr/>
+                  </pic:nvPicPr>
+                  <pic:blipFill>
+                    <a:blip r:embed="rId29"/>
+                    <a:stretch>
+                      <a:fillRect/>
+                    </a:stretch>
+                  </pic:blipFill>
+                  <pic:spPr>
+                    <a:xfrm>
+                      <a:off x="0" y="0"/>
+                      <a:ext cx="5731510" cy="4363085"/>
+                    </a:xfrm>
+                    <a:prstGeom prst="rect">
+                      <a:avLst/>
+                    </a:prstGeom>
+                  </pic:spPr>
+                </pic:pic>
+              </a:graphicData>
+            </a:graphic>
+          </wp:inline>
+        </w:drawing>
+      </w:r>
+    </w:p>
+    <w:p>
+      <w:r>
+        <w:t>While in the frequency domain we can</w:t>
+      </w:r>
+      <w:r>
+        <w:t xml:space="preserve"> clearly</w:t>
+      </w:r>
+      <w:r>
+        <w:t xml:space="preserve"> see the 3 individual frequencies:</w:t>
+      </w:r>
+    </w:p>
+    <w:p>
+      <w:r>
+        <w:rPr>
+          <w:noProof/>
+        </w:rPr>
+        <w:lastRenderedPageBreak/>
+        <w:drawing>
+          <wp:inline distT="0" distB="0" distL="0" distR="0" wp14:anchorId="10E7C5D7" wp14:editId="013E4CE9">
+            <wp:extent cx="5731510" cy="4363085"/>
+            <wp:effectExtent l="0" t="0" r="2540" b="0"/>
+            <wp:docPr id="29" name="Picture 29"/>
+            <wp:cNvGraphicFramePr>
+              <a:graphicFrameLocks xmlns:a="http://schemas.openxmlformats.org/drawingml/2006/main" noChangeAspect="1"/>
+            </wp:cNvGraphicFramePr>
+            <a:graphic xmlns:a="http://schemas.openxmlformats.org/drawingml/2006/main">
+              <a:graphicData uri="http://schemas.openxmlformats.org/drawingml/2006/picture">
+                <pic:pic xmlns:pic="http://schemas.openxmlformats.org/drawingml/2006/picture">
+                  <pic:nvPicPr>
+                    <pic:cNvPr id="1" name=""/>
+                    <pic:cNvPicPr/>
+                  </pic:nvPicPr>
+                  <pic:blipFill>
+                    <a:blip r:embed="rId30"/>
+                    <a:stretch>
+                      <a:fillRect/>
+                    </a:stretch>
+                  </pic:blipFill>
+                  <pic:spPr>
+                    <a:xfrm>
+                      <a:off x="0" y="0"/>
+                      <a:ext cx="5731510" cy="4363085"/>
+                    </a:xfrm>
+                    <a:prstGeom prst="rect">
+                      <a:avLst/>
+                    </a:prstGeom>
+                  </pic:spPr>
+                </pic:pic>
+              </a:graphicData>
+            </a:graphic>
+          </wp:inline>
+        </w:drawing>
+      </w:r>
+    </w:p>
+    <w:p>
+      <w:r>
+        <w:br w:type="page"/>
+      </w:r>
+    </w:p>
+    <w:p>
+      <w:r>
+        <w:lastRenderedPageBreak/>
+        <w:t>If we view the log(magnitude) plot:</w:t>
+      </w:r>
+    </w:p>
+    <w:p>
+      <w:r>
+        <w:rPr>
+          <w:noProof/>
+        </w:rPr>
+        <w:drawing>
+          <wp:inline distT="0" distB="0" distL="0" distR="0" wp14:anchorId="28D05616" wp14:editId="658F2549">
+            <wp:extent cx="5731510" cy="4363085"/>
+            <wp:effectExtent l="0" t="0" r="2540" b="0"/>
+            <wp:docPr id="31" name="Picture 31"/>
+            <wp:cNvGraphicFramePr>
+              <a:graphicFrameLocks xmlns:a="http://schemas.openxmlformats.org/drawingml/2006/main" noChangeAspect="1"/>
+            </wp:cNvGraphicFramePr>
+            <a:graphic xmlns:a="http://schemas.openxmlformats.org/drawingml/2006/main">
+              <a:graphicData uri="http://schemas.openxmlformats.org/drawingml/2006/picture">
+                <pic:pic xmlns:pic="http://schemas.openxmlformats.org/drawingml/2006/picture">
+                  <pic:nvPicPr>
+                    <pic:cNvPr id="1" name=""/>
+                    <pic:cNvPicPr/>
+                  </pic:nvPicPr>
+                  <pic:blipFill>
+                    <a:blip r:embed="rId31"/>
+                    <a:stretch>
+                      <a:fillRect/>
+                    </a:stretch>
+                  </pic:blipFill>
+                  <pic:spPr>
+                    <a:xfrm>
+                      <a:off x="0" y="0"/>
+                      <a:ext cx="5731510" cy="4363085"/>
+                    </a:xfrm>
+                    <a:prstGeom prst="rect">
+                      <a:avLst/>
+                    </a:prstGeom>
+                  </pic:spPr>
+                </pic:pic>
+              </a:graphicData>
+            </a:graphic>
+          </wp:inline>
+        </w:drawing>
+      </w:r>
+    </w:p>
+    <w:p>
+      <w:r>
+        <w:t xml:space="preserve">It can be seen that what appeared to be zero when viewed on a linear scale </w:t>
+      </w:r>
+      <w:r>
+        <w:t>are</w:t>
+      </w:r>
+      <w:r>
+        <w:t xml:space="preserve"> actually very small numbers – but again the peaks are clearly visible.</w:t>
+      </w:r>
+    </w:p>
+    <w:p>
+      <w:r>
+        <w:br w:type="page"/>
+      </w:r>
+    </w:p>
+    <w:p>
+      <w:r>
+        <w:lastRenderedPageBreak/>
+        <w:t xml:space="preserve">This effect </w:t>
+      </w:r>
+      <w:r>
+        <w:t xml:space="preserve">(small non-zero values) </w:t>
+      </w:r>
+      <w:r>
+        <w:t>can be reduced a little by using a “window” function and csvgraph offers the Hanning (sometimes called the Hann) window function and its effect can be seen below:</w:t>
+      </w:r>
+    </w:p>
+    <w:p>
+      <w:r>
+        <w:rPr>
+          <w:noProof/>
+        </w:rPr>
+        <w:drawing>
+          <wp:inline distT="0" distB="0" distL="0" distR="0" wp14:anchorId="67A35473" wp14:editId="4A56301C">
+            <wp:extent cx="5731510" cy="4363085"/>
+            <wp:effectExtent l="0" t="0" r="2540" b="0"/>
+            <wp:docPr id="32" name="Picture 32"/>
+            <wp:cNvGraphicFramePr>
+              <a:graphicFrameLocks xmlns:a="http://schemas.openxmlformats.org/drawingml/2006/main" noChangeAspect="1"/>
+            </wp:cNvGraphicFramePr>
+            <a:graphic xmlns:a="http://schemas.openxmlformats.org/drawingml/2006/main">
+              <a:graphicData uri="http://schemas.openxmlformats.org/drawingml/2006/picture">
+                <pic:pic xmlns:pic="http://schemas.openxmlformats.org/drawingml/2006/picture">
+                  <pic:nvPicPr>
+                    <pic:cNvPr id="1" name=""/>
+                    <pic:cNvPicPr/>
+                  </pic:nvPicPr>
+                  <pic:blipFill>
+                    <a:blip r:embed="rId32"/>
+                    <a:stretch>
+                      <a:fillRect/>
+                    </a:stretch>
+                  </pic:blipFill>
+                  <pic:spPr>
+                    <a:xfrm>
+                      <a:off x="0" y="0"/>
+                      <a:ext cx="5731510" cy="4363085"/>
+                    </a:xfrm>
+                    <a:prstGeom prst="rect">
+                      <a:avLst/>
+                    </a:prstGeom>
+                  </pic:spPr>
+                </pic:pic>
+              </a:graphicData>
+            </a:graphic>
+          </wp:inline>
+        </w:drawing>
+      </w:r>
+    </w:p>
+    <w:p>
+      <w:r>
+        <w:t>For more information on FFT’s and windowing functions please search the web or read one of the many books on this subject.</w:t>
+      </w:r>
+    </w:p>
+    <w:p>
+      <w:r>
+        <w:br w:type="page"/>
+      </w:r>
+    </w:p>
+    <w:p>
+      <w:pPr>
+        <w:pStyle w:val="Heading1"/>
+      </w:pPr>
+      <w:r>
+        <w:lastRenderedPageBreak/>
+        <w:t>Undocking the control panel</w:t>
+      </w:r>
+    </w:p>
+    <w:p>
+      <w:r>
+        <w:t>If the right-hand control panel is clicked in an area where there is no control then it will “undock” from the graph window to give a 3</w:t>
+      </w:r>
+      <w:r>
+        <w:rPr>
+          <w:vertAlign w:val="superscript"/>
+        </w:rPr>
+        <w:t>rd</w:t>
+      </w:r>
+      <w:r>
+        <w:t xml:space="preserve"> csvgraph window:</w:t>
+      </w:r>
+    </w:p>
+    <w:p>
+      <w:r>
+        <w:rPr>
+          <w:noProof/>
+        </w:rPr>
+        <w:drawing>
+          <wp:inline distT="0" distB="0" distL="0" distR="0" wp14:anchorId="08CBB9EF" wp14:editId="70F47D2C">
+            <wp:extent cx="2114543" cy="7271445"/>
+            <wp:effectExtent l="0" t="0" r="635" b="5715"/>
+            <wp:docPr id="33" name="Picture 33"/>
+            <wp:cNvGraphicFramePr>
+              <a:graphicFrameLocks xmlns:a="http://schemas.openxmlformats.org/drawingml/2006/main" noChangeAspect="1"/>
+            </wp:cNvGraphicFramePr>
+            <a:graphic xmlns:a="http://schemas.openxmlformats.org/drawingml/2006/main">
+              <a:graphicData uri="http://schemas.openxmlformats.org/drawingml/2006/picture">
+                <pic:pic xmlns:pic="http://schemas.openxmlformats.org/drawingml/2006/picture">
+                  <pic:nvPicPr>
+                    <pic:cNvPr id="1" name=""/>
+                    <pic:cNvPicPr/>
+                  </pic:nvPicPr>
+                  <pic:blipFill>
+                    <a:blip r:embed="rId33"/>
+                    <a:stretch>
+                      <a:fillRect/>
+                    </a:stretch>
+                  </pic:blipFill>
+                  <pic:spPr>
+                    <a:xfrm>
+                      <a:off x="0" y="0"/>
                       <a:ext cx="2133920" cy="7338077"/>
                     </a:xfrm>
                     <a:prstGeom prst="rect">
@@ -3017,7 +4152,7 @@
       <w:r>
         <w:t xml:space="preserve">++ compiler is available at </w:t>
       </w:r>
-      <w:hyperlink r:id="rId25" w:history="1">
+      <w:hyperlink r:id="rId34" w:history="1">
         <w:r>
           <w:rPr>
             <w:rStyle w:val="Hyperlink"/>
@@ -3051,10 +4186,116 @@
         <w:t>See the file LICENSE for details but csvgraph is free for both commercial and non-commercial use.</w:t>
       </w:r>
     </w:p>
-    <w:p/>
+    <w:p>
+      <w:pPr>
+        <w:pStyle w:val="Heading1"/>
+      </w:pPr>
+      <w:r>
+        <w:t>Changes</w:t>
+      </w:r>
+    </w:p>
+    <w:p>
+      <w:r>
+        <w:t>1v0 - 3/1/2020 - 1</w:t>
+      </w:r>
+      <w:r>
+        <w:rPr>
+          <w:vertAlign w:val="superscript"/>
+        </w:rPr>
+        <w:t>st</w:t>
+      </w:r>
+      <w:r>
+        <w:t xml:space="preserve"> release on </w:t>
+      </w:r>
+      <w:proofErr w:type="spellStart"/>
+      <w:r>
+        <w:t>Github</w:t>
+      </w:r>
+      <w:proofErr w:type="spellEnd"/>
+    </w:p>
+    <w:p>
+      <w:r>
+        <w:t>1v1 – 6/1/2020 – Improvements to (this) manual.</w:t>
+      </w:r>
+    </w:p>
+    <w:p>
+      <w:pPr>
+        <w:ind w:left="720" w:firstLine="720"/>
+      </w:pPr>
+      <w:r>
+        <w:t>- Bug fix to potentially incorrect DC component of FFT</w:t>
+      </w:r>
+    </w:p>
+    <w:p>
+      <w:pPr>
+        <w:ind w:left="720" w:firstLine="720"/>
+      </w:pPr>
+      <w:r>
+        <w:lastRenderedPageBreak/>
+        <w:t xml:space="preserve">- ability to access (this) manual with </w:t>
+      </w:r>
+      <w:proofErr w:type="spellStart"/>
+      <w:r>
+        <w:t>csvgraph</w:t>
+      </w:r>
+      <w:proofErr w:type="spellEnd"/>
+      <w:r>
+        <w:t xml:space="preserve"> using menu/Help/Manual</w:t>
+      </w:r>
+    </w:p>
+    <w:p>
+      <w:r>
+        <w:t xml:space="preserve">1v2 – 24/1/2020 </w:t>
+      </w:r>
+      <w:r>
+        <w:t>–</w:t>
+      </w:r>
+      <w:r>
+        <w:t xml:space="preserve"> </w:t>
+      </w:r>
+      <w:r>
+        <w:t xml:space="preserve">bug fix “inf” in csv file would be read as an extremely large number (infinity) </w:t>
+      </w:r>
+    </w:p>
+    <w:p>
+      <w:pPr>
+        <w:ind w:left="720" w:firstLine="720"/>
+      </w:pPr>
+      <w:r>
+        <w:t xml:space="preserve">     which then caused issues when </w:t>
+      </w:r>
+      <w:proofErr w:type="spellStart"/>
+      <w:r>
+        <w:t>csvgraph</w:t>
+      </w:r>
+      <w:proofErr w:type="spellEnd"/>
+      <w:r>
+        <w:t xml:space="preserve"> tried to scale numbers and draw the </w:t>
+      </w:r>
+    </w:p>
+    <w:p>
+      <w:pPr>
+        <w:ind w:left="1440"/>
+      </w:pPr>
+      <w:r>
+        <w:t xml:space="preserve">     graph</w:t>
+      </w:r>
+    </w:p>
+    <w:p>
+      <w:pPr>
+        <w:pStyle w:val="ListParagraph"/>
+        <w:numPr>
+          <w:ilvl w:val="0"/>
+          <w:numId w:val="1"/>
+        </w:numPr>
+      </w:pPr>
+      <w:r>
+        <w:t>Added many more options for “filtering” including exponential, power, hyperbolic and sqrt.</w:t>
+      </w:r>
+    </w:p>
     <w:sectPr>
-      <w:headerReference w:type="default" r:id="rId26"/>
-      <w:footerReference w:type="default" r:id="rId27"/>
+      <w:headerReference w:type="default" r:id="rId35"/>
+      <w:footerReference w:type="default" r:id="rId36"/>
       <w:pgSz w:w="11906" w:h="16838"/>
       <w:pgMar w:top="1440" w:right="1440" w:bottom="1440" w:left="1440" w:header="708" w:footer="708" w:gutter="0"/>
       <w:cols w:space="708"/>
@@ -3254,13 +4495,133 @@
       <w:t>Csvgraph 1v</w:t>
     </w:r>
     <w:r>
-      <w:t>1</w:t>
+      <w:t>2</w:t>
     </w:r>
     <w:r>
       <w:t xml:space="preserve"> manual.</w:t>
     </w:r>
   </w:p>
 </w:hdr>
+</file>
+
+<file path=word/numbering.xml><?xml version="1.0" encoding="utf-8"?>
+<w:numbering xmlns:wpc="http://schemas.microsoft.com/office/word/2010/wordprocessingCanvas" xmlns:cx="http://schemas.microsoft.com/office/drawing/2014/chartex" xmlns:cx1="http://schemas.microsoft.com/office/drawing/2015/9/8/chartex" xmlns:cx2="http://schemas.microsoft.com/office/drawing/2015/10/21/chartex" xmlns:cx3="http://schemas.microsoft.com/office/drawing/2016/5/9/chartex" xmlns:cx4="http://schemas.microsoft.com/office/drawing/2016/5/10/chartex" xmlns:cx5="http://schemas.microsoft.com/office/drawing/2016/5/11/chartex" xmlns:cx6="http://schemas.microsoft.com/office/drawing/2016/5/12/chartex" xmlns:cx7="http://schemas.microsoft.com/office/drawing/2016/5/13/chartex" xmlns:cx8="http://schemas.microsoft.com/office/drawing/2016/5/14/chartex" xmlns:mc="http://schemas.openxmlformats.org/markup-compatibility/2006" xmlns:aink="http://schemas.microsoft.com/office/drawing/2016/ink" xmlns:am3d="http://schemas.microsoft.com/office/drawing/2017/model3d" xmlns:o="urn:schemas-microsoft-com:office:office" xmlns:r="http://schemas.openxmlformats.org/officeDocument/2006/relationships" xmlns:m="http://schemas.openxmlformats.org/officeDocument/2006/math" xmlns:v="urn:schemas-microsoft-com:vml" xmlns:wp14="http://schemas.microsoft.com/office/word/2010/wordprocessingDrawing" xmlns:wp="http://schemas.openxmlformats.org/drawingml/2006/wordprocessingDrawing" xmlns:w10="urn:schemas-microsoft-com:office:word" xmlns:w="http://schemas.openxmlformats.org/wordprocessingml/2006/main" xmlns:w14="http://schemas.microsoft.com/office/word/2010/wordml" xmlns:w15="http://schemas.microsoft.com/office/word/2012/wordml" xmlns:w16cex="http://schemas.microsoft.com/office/word/2018/wordml/cex" xmlns:w16cid="http://schemas.microsoft.com/office/word/2016/wordml/cid" xmlns:w16="http://schemas.microsoft.com/office/word/2018/wordml" xmlns:w16se="http://schemas.microsoft.com/office/word/2015/wordml/symex" xmlns:wpg="http://schemas.microsoft.com/office/word/2010/wordprocessingGroup" xmlns:wpi="http://schemas.microsoft.com/office/word/2010/wordprocessingInk" xmlns:wne="http://schemas.microsoft.com/office/word/2006/wordml" xmlns:wps="http://schemas.microsoft.com/office/word/2010/wordprocessingShape" mc:Ignorable="w14 w15 w16se w16cid w16 w16cex wp14">
+  <w:abstractNum w:abstractNumId="0" w15:restartNumberingAfterBreak="0">
+    <w:nsid w:val="46B41815"/>
+    <w:multiLevelType w:val="hybridMultilevel"/>
+    <w:tmpl w:val="783C2DC4"/>
+    <w:lvl w:ilvl="0" w:tplc="D6AAE15E">
+      <w:numFmt w:val="bullet"/>
+      <w:lvlText w:val="-"/>
+      <w:lvlJc w:val="left"/>
+      <w:pPr>
+        <w:ind w:left="1845" w:hanging="360"/>
+      </w:pPr>
+      <w:rPr>
+        <w:rFonts w:ascii="Calibri" w:eastAsiaTheme="minorHAnsi" w:hAnsi="Calibri" w:cs="Calibri" w:hint="default"/>
+      </w:rPr>
+    </w:lvl>
+    <w:lvl w:ilvl="1" w:tplc="08090003" w:tentative="1">
+      <w:start w:val="1"/>
+      <w:numFmt w:val="bullet"/>
+      <w:lvlText w:val="o"/>
+      <w:lvlJc w:val="left"/>
+      <w:pPr>
+        <w:ind w:left="2565" w:hanging="360"/>
+      </w:pPr>
+      <w:rPr>
+        <w:rFonts w:ascii="Courier New" w:hAnsi="Courier New" w:cs="Courier New" w:hint="default"/>
+      </w:rPr>
+    </w:lvl>
+    <w:lvl w:ilvl="2" w:tplc="08090005" w:tentative="1">
+      <w:start w:val="1"/>
+      <w:numFmt w:val="bullet"/>
+      <w:lvlText w:val=""/>
+      <w:lvlJc w:val="left"/>
+      <w:pPr>
+        <w:ind w:left="3285" w:hanging="360"/>
+      </w:pPr>
+      <w:rPr>
+        <w:rFonts w:ascii="Wingdings" w:hAnsi="Wingdings" w:hint="default"/>
+      </w:rPr>
+    </w:lvl>
+    <w:lvl w:ilvl="3" w:tplc="08090001" w:tentative="1">
+      <w:start w:val="1"/>
+      <w:numFmt w:val="bullet"/>
+      <w:lvlText w:val=""/>
+      <w:lvlJc w:val="left"/>
+      <w:pPr>
+        <w:ind w:left="4005" w:hanging="360"/>
+      </w:pPr>
+      <w:rPr>
+        <w:rFonts w:ascii="Symbol" w:hAnsi="Symbol" w:hint="default"/>
+      </w:rPr>
+    </w:lvl>
+    <w:lvl w:ilvl="4" w:tplc="08090003" w:tentative="1">
+      <w:start w:val="1"/>
+      <w:numFmt w:val="bullet"/>
+      <w:lvlText w:val="o"/>
+      <w:lvlJc w:val="left"/>
+      <w:pPr>
+        <w:ind w:left="4725" w:hanging="360"/>
+      </w:pPr>
+      <w:rPr>
+        <w:rFonts w:ascii="Courier New" w:hAnsi="Courier New" w:cs="Courier New" w:hint="default"/>
+      </w:rPr>
+    </w:lvl>
+    <w:lvl w:ilvl="5" w:tplc="08090005" w:tentative="1">
+      <w:start w:val="1"/>
+      <w:numFmt w:val="bullet"/>
+      <w:lvlText w:val=""/>
+      <w:lvlJc w:val="left"/>
+      <w:pPr>
+        <w:ind w:left="5445" w:hanging="360"/>
+      </w:pPr>
+      <w:rPr>
+        <w:rFonts w:ascii="Wingdings" w:hAnsi="Wingdings" w:hint="default"/>
+      </w:rPr>
+    </w:lvl>
+    <w:lvl w:ilvl="6" w:tplc="08090001" w:tentative="1">
+      <w:start w:val="1"/>
+      <w:numFmt w:val="bullet"/>
+      <w:lvlText w:val=""/>
+      <w:lvlJc w:val="left"/>
+      <w:pPr>
+        <w:ind w:left="6165" w:hanging="360"/>
+      </w:pPr>
+      <w:rPr>
+        <w:rFonts w:ascii="Symbol" w:hAnsi="Symbol" w:hint="default"/>
+      </w:rPr>
+    </w:lvl>
+    <w:lvl w:ilvl="7" w:tplc="08090003" w:tentative="1">
+      <w:start w:val="1"/>
+      <w:numFmt w:val="bullet"/>
+      <w:lvlText w:val="o"/>
+      <w:lvlJc w:val="left"/>
+      <w:pPr>
+        <w:ind w:left="6885" w:hanging="360"/>
+      </w:pPr>
+      <w:rPr>
+        <w:rFonts w:ascii="Courier New" w:hAnsi="Courier New" w:cs="Courier New" w:hint="default"/>
+      </w:rPr>
+    </w:lvl>
+    <w:lvl w:ilvl="8" w:tplc="08090005" w:tentative="1">
+      <w:start w:val="1"/>
+      <w:numFmt w:val="bullet"/>
+      <w:lvlText w:val=""/>
+      <w:lvlJc w:val="left"/>
+      <w:pPr>
+        <w:ind w:left="7605" w:hanging="360"/>
+      </w:pPr>
+      <w:rPr>
+        <w:rFonts w:ascii="Wingdings" w:hAnsi="Wingdings" w:hint="default"/>
+      </w:rPr>
+    </w:lvl>
+  </w:abstractNum>
+  <w:num w:numId="1">
+    <w:abstractNumId w:val="0"/>
+  </w:num>
+</w:numbering>
 </file>
 
 <file path=word/styles.xml><?xml version="1.0" encoding="utf-8"?>
@@ -3867,6 +5228,7 @@
   <w:style w:type="character" w:default="1" w:styleId="DefaultParagraphFont">
     <w:name w:val="Default Paragraph Font"/>
     <w:uiPriority w:val="1"/>
+    <w:semiHidden/>
     <w:unhideWhenUsed/>
   </w:style>
   <w:style w:type="table" w:default="1" w:styleId="TableNormal">
@@ -4175,6 +5537,17 @@
       <w:u w:val="single"/>
     </w:rPr>
   </w:style>
+  <w:style w:type="paragraph" w:styleId="ListParagraph">
+    <w:name w:val="List Paragraph"/>
+    <w:basedOn w:val="Normal"/>
+    <w:uiPriority w:val="34"/>
+    <w:qFormat/>
+    <w:rsid w:val="00755A60"/>
+    <w:pPr>
+      <w:ind w:left="720"/>
+      <w:contextualSpacing/>
+    </w:pPr>
+  </w:style>
 </w:styles>
 </file>
 

</xml_diff>

<commit_message>
Files for 1v2 release
</commit_message>
<xml_diff>
--- a/csvgraph.docx
+++ b/csvgraph.docx
@@ -246,7 +246,7 @@
           </mc:Choice>
           <mc:Fallback>
             <w:pict>
-              <v:shapetype w14:anchorId="4282B133" id="_x0000_t32" coordsize="21600,21600" o:spt="32" o:oned="t" path="m,l21600,21600e" filled="f">
+              <v:shapetype w14:anchorId="0A00AA84" id="_x0000_t32" coordsize="21600,21600" o:spt="32" o:oned="t" path="m,l21600,21600e" filled="f">
                 <v:path arrowok="t" fillok="f" o:connecttype="none"/>
                 <o:lock v:ext="edit" shapetype="t"/>
               </v:shapetype>
@@ -322,7 +322,7 @@
           </mc:Choice>
           <mc:Fallback>
             <w:pict>
-              <v:shape w14:anchorId="19A7122E" id="Straight Arrow Connector 4" o:spid="_x0000_s1026" type="#_x0000_t32" style="position:absolute;margin-left:365.25pt;margin-top:344.25pt;width:33pt;height:41.25pt;flip:x y;z-index:251657216;visibility:visible;mso-wrap-style:square;mso-width-percent:0;mso-height-percent:0;mso-wrap-distance-left:9pt;mso-wrap-distance-top:0;mso-wrap-distance-right:9pt;mso-wrap-distance-bottom:0;mso-position-horizontal:absolute;mso-position-horizontal-relative:text;mso-position-vertical:absolute;mso-position-vertical-relative:text;mso-width-percent:0;mso-height-percent:0;mso-width-relative:margin;mso-height-relative:margin" o:gfxdata="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" strokecolor="#bc4542 [3045]">
+              <v:shape w14:anchorId="52D4C031" id="Straight Arrow Connector 4" o:spid="_x0000_s1026" type="#_x0000_t32" style="position:absolute;margin-left:365.25pt;margin-top:344.25pt;width:33pt;height:41.25pt;flip:x y;z-index:251657216;visibility:visible;mso-wrap-style:square;mso-width-percent:0;mso-height-percent:0;mso-wrap-distance-left:9pt;mso-wrap-distance-top:0;mso-wrap-distance-right:9pt;mso-wrap-distance-bottom:0;mso-position-horizontal:absolute;mso-position-horizontal-relative:text;mso-position-vertical:absolute;mso-position-vertical-relative:text;mso-width-percent:0;mso-height-percent:0;mso-width-relative:margin;mso-height-relative:margin" o:gfxdata="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" strokecolor="#bc4542 [3045]">
                 <v:stroke endarrow="block"/>
               </v:shape>
             </w:pict>
@@ -394,7 +394,7 @@
           </mc:Choice>
           <mc:Fallback>
             <w:pict>
-              <v:shape w14:anchorId="07BD47A2" id="Straight Arrow Connector 3" o:spid="_x0000_s1026" type="#_x0000_t32" style="position:absolute;margin-left:266.25pt;margin-top:279pt;width:87.75pt;height:141pt;flip:y;z-index:251653120;visibility:visible;mso-wrap-style:square;mso-width-percent:0;mso-height-percent:0;mso-wrap-distance-left:9pt;mso-wrap-distance-top:0;mso-wrap-distance-right:9pt;mso-wrap-distance-bottom:0;mso-position-horizontal:absolute;mso-position-horizontal-relative:text;mso-position-vertical:absolute;mso-position-vertical-relative:text;mso-width-percent:0;mso-height-percent:0;mso-width-relative:margin;mso-height-relative:margin" o:gfxdata="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" strokecolor="#4579b8 [3044]">
+              <v:shape w14:anchorId="5002D3C3" id="Straight Arrow Connector 3" o:spid="_x0000_s1026" type="#_x0000_t32" style="position:absolute;margin-left:266.25pt;margin-top:279pt;width:87.75pt;height:141pt;flip:y;z-index:251653120;visibility:visible;mso-wrap-style:square;mso-width-percent:0;mso-height-percent:0;mso-wrap-distance-left:9pt;mso-wrap-distance-top:0;mso-wrap-distance-right:9pt;mso-wrap-distance-bottom:0;mso-position-horizontal:absolute;mso-position-horizontal-relative:text;mso-position-vertical:absolute;mso-position-vertical-relative:text;mso-width-percent:0;mso-height-percent:0;mso-width-relative:margin;mso-height-relative:margin" o:gfxdata="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" strokecolor="#4579b8 [3044]">
                 <v:stroke endarrow="block"/>
               </v:shape>
             </w:pict>
@@ -466,7 +466,7 @@
           </mc:Choice>
           <mc:Fallback>
             <w:pict>
-              <v:shape w14:anchorId="5366CDCB" id="Straight Arrow Connector 2" o:spid="_x0000_s1026" type="#_x0000_t32" style="position:absolute;margin-left:149.25pt;margin-top:198pt;width:204.75pt;height:224.25pt;flip:y;z-index:251652096;visibility:visible;mso-wrap-style:square;mso-width-percent:0;mso-height-percent:0;mso-wrap-distance-left:9pt;mso-wrap-distance-top:0;mso-wrap-distance-right:9pt;mso-wrap-distance-bottom:0;mso-position-horizontal:absolute;mso-position-horizontal-relative:text;mso-position-vertical:absolute;mso-position-vertical-relative:text;mso-width-percent:0;mso-height-percent:0;mso-width-relative:margin;mso-height-relative:margin" o:gfxdata="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" strokecolor="#4579b8 [3044]">
+              <v:shape w14:anchorId="38673B3E" id="Straight Arrow Connector 2" o:spid="_x0000_s1026" type="#_x0000_t32" style="position:absolute;margin-left:149.25pt;margin-top:198pt;width:204.75pt;height:224.25pt;flip:y;z-index:251652096;visibility:visible;mso-wrap-style:square;mso-width-percent:0;mso-height-percent:0;mso-wrap-distance-left:9pt;mso-wrap-distance-top:0;mso-wrap-distance-right:9pt;mso-wrap-distance-bottom:0;mso-position-horizontal:absolute;mso-position-horizontal-relative:text;mso-position-vertical:absolute;mso-position-vertical-relative:text;mso-width-percent:0;mso-height-percent:0;mso-width-relative:margin;mso-height-relative:margin" o:gfxdata="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" strokecolor="#4579b8 [3044]">
                 <v:stroke endarrow="block"/>
               </v:shape>
             </w:pict>
@@ -632,7 +632,7 @@
           </mc:Choice>
           <mc:Fallback>
             <w:pict>
-              <v:shape w14:anchorId="76E37CBA" id="Straight Arrow Connector 11" o:spid="_x0000_s1026" type="#_x0000_t32" style="position:absolute;margin-left:27.75pt;margin-top:350.25pt;width:30.75pt;height:59.25pt;flip:x y;z-index:251660288;visibility:visible;mso-wrap-style:square;mso-wrap-distance-left:9pt;mso-wrap-distance-top:0;mso-wrap-distance-right:9pt;mso-wrap-distance-bottom:0;mso-position-horizontal:absolute;mso-position-horizontal-relative:text;mso-position-vertical:absolute;mso-position-vertical-relative:text" o:gfxdata="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" strokecolor="#4579b8 [3044]">
+              <v:shape w14:anchorId="2139FBC3" id="Straight Arrow Connector 11" o:spid="_x0000_s1026" type="#_x0000_t32" style="position:absolute;margin-left:27.75pt;margin-top:350.25pt;width:30.75pt;height:59.25pt;flip:x y;z-index:251660288;visibility:visible;mso-wrap-style:square;mso-wrap-distance-left:9pt;mso-wrap-distance-top:0;mso-wrap-distance-right:9pt;mso-wrap-distance-bottom:0;mso-position-horizontal:absolute;mso-position-horizontal-relative:text;mso-position-vertical:absolute;mso-position-vertical-relative:text" o:gfxdata="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" strokecolor="#4579b8 [3044]">
                 <v:stroke endarrow="block"/>
               </v:shape>
             </w:pict>
@@ -771,7 +771,7 @@
           </mc:Choice>
           <mc:Fallback>
             <w:pict>
-              <v:shape w14:anchorId="2CACEE98" id="Straight Arrow Connector 18" o:spid="_x0000_s1026" type="#_x0000_t32" style="position:absolute;margin-left:141pt;margin-top:20.25pt;width:126pt;height:372pt;flip:x y;z-index:251661312;visibility:visible;mso-wrap-style:square;mso-wrap-distance-left:9pt;mso-wrap-distance-top:0;mso-wrap-distance-right:9pt;mso-wrap-distance-bottom:0;mso-position-horizontal:absolute;mso-position-horizontal-relative:text;mso-position-vertical:absolute;mso-position-vertical-relative:text" o:gfxdata="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" strokecolor="#bc4542 [3045]">
+              <v:shape w14:anchorId="7D35E73F" id="Straight Arrow Connector 18" o:spid="_x0000_s1026" type="#_x0000_t32" style="position:absolute;margin-left:141pt;margin-top:20.25pt;width:126pt;height:372pt;flip:x y;z-index:251661312;visibility:visible;mso-wrap-style:square;mso-wrap-distance-left:9pt;mso-wrap-distance-top:0;mso-wrap-distance-right:9pt;mso-wrap-distance-bottom:0;mso-position-horizontal:absolute;mso-position-horizontal-relative:text;mso-position-vertical:absolute;mso-position-vertical-relative:text" o:gfxdata="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" strokecolor="#bc4542 [3045]">
                 <v:stroke endarrow="block"/>
               </v:shape>
             </w:pict>
@@ -837,7 +837,7 @@
           </mc:Choice>
           <mc:Fallback>
             <w:pict>
-              <v:shape w14:anchorId="741BE168" id="Straight Arrow Connector 10" o:spid="_x0000_s1026" type="#_x0000_t32" style="position:absolute;margin-left:21pt;margin-top:120.75pt;width:345pt;height:294pt;flip:y;z-index:251655168;visibility:visible;mso-wrap-style:square;mso-wrap-distance-left:9pt;mso-wrap-distance-top:0;mso-wrap-distance-right:9pt;mso-wrap-distance-bottom:0;mso-position-horizontal:absolute;mso-position-horizontal-relative:text;mso-position-vertical:absolute;mso-position-vertical-relative:text" o:gfxdata="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" strokecolor="#4579b8 [3044]">
+              <v:shape w14:anchorId="1DE3BB7E" id="Straight Arrow Connector 10" o:spid="_x0000_s1026" type="#_x0000_t32" style="position:absolute;margin-left:21pt;margin-top:120.75pt;width:345pt;height:294pt;flip:y;z-index:251655168;visibility:visible;mso-wrap-style:square;mso-wrap-distance-left:9pt;mso-wrap-distance-top:0;mso-wrap-distance-right:9pt;mso-wrap-distance-bottom:0;mso-position-horizontal:absolute;mso-position-horizontal-relative:text;mso-position-vertical:absolute;mso-position-vertical-relative:text" o:gfxdata="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" strokecolor="#4579b8 [3044]">
                 <v:stroke endarrow="block"/>
               </v:shape>
             </w:pict>
@@ -903,7 +903,7 @@
           </mc:Choice>
           <mc:Fallback>
             <w:pict>
-              <v:shape w14:anchorId="48DA43EB" id="Straight Arrow Connector 9" o:spid="_x0000_s1026" type="#_x0000_t32" style="position:absolute;margin-left:50.25pt;margin-top:129.75pt;width:315.75pt;height:285pt;flip:y;z-index:251654144;visibility:visible;mso-wrap-style:square;mso-wrap-distance-left:9pt;mso-wrap-distance-top:0;mso-wrap-distance-right:9pt;mso-wrap-distance-bottom:0;mso-position-horizontal:absolute;mso-position-horizontal-relative:text;mso-position-vertical:absolute;mso-position-vertical-relative:text" o:gfxdata="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" strokecolor="#4579b8 [3044]">
+              <v:shape w14:anchorId="5372C651" id="Straight Arrow Connector 9" o:spid="_x0000_s1026" type="#_x0000_t32" style="position:absolute;margin-left:50.25pt;margin-top:129.75pt;width:315.75pt;height:285pt;flip:y;z-index:251654144;visibility:visible;mso-wrap-style:square;mso-wrap-distance-left:9pt;mso-wrap-distance-top:0;mso-wrap-distance-right:9pt;mso-wrap-distance-bottom:0;mso-position-horizontal:absolute;mso-position-horizontal-relative:text;mso-position-vertical:absolute;mso-position-vertical-relative:text" o:gfxdata="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" strokecolor="#4579b8 [3044]">
                 <v:stroke endarrow="block"/>
               </v:shape>
             </w:pict>
@@ -1173,7 +1173,7 @@
           </mc:Choice>
           <mc:Fallback>
             <w:pict>
-              <v:shape w14:anchorId="41D6A519" id="Straight Arrow Connector 15" o:spid="_x0000_s1026" type="#_x0000_t32" style="position:absolute;margin-left:79.5pt;margin-top:233.25pt;width:4.5pt;height:194.25pt;flip:x y;z-index:251657728;visibility:visible;mso-wrap-style:square;mso-width-percent:0;mso-height-percent:0;mso-wrap-distance-left:9pt;mso-wrap-distance-top:0;mso-wrap-distance-right:9pt;mso-wrap-distance-bottom:0;mso-position-horizontal:absolute;mso-position-horizontal-relative:text;mso-position-vertical:absolute;mso-position-vertical-relative:text;mso-width-percent:0;mso-height-percent:0;mso-width-relative:margin;mso-height-relative:margin" o:gfxdata="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" strokecolor="#4579b8 [3044]">
+              <v:shape w14:anchorId="21DA8FFD" id="Straight Arrow Connector 15" o:spid="_x0000_s1026" type="#_x0000_t32" style="position:absolute;margin-left:79.5pt;margin-top:233.25pt;width:4.5pt;height:194.25pt;flip:x y;z-index:251657728;visibility:visible;mso-wrap-style:square;mso-width-percent:0;mso-height-percent:0;mso-wrap-distance-left:9pt;mso-wrap-distance-top:0;mso-wrap-distance-right:9pt;mso-wrap-distance-bottom:0;mso-position-horizontal:absolute;mso-position-horizontal-relative:text;mso-position-vertical:absolute;mso-position-vertical-relative:text;mso-width-percent:0;mso-height-percent:0;mso-width-relative:margin;mso-height-relative:margin" o:gfxdata="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" strokecolor="#4579b8 [3044]">
                 <v:stroke endarrow="block"/>
               </v:shape>
             </w:pict>
@@ -1239,7 +1239,7 @@
           </mc:Choice>
           <mc:Fallback>
             <w:pict>
-              <v:shape w14:anchorId="2BCD1517" id="Straight Arrow Connector 17" o:spid="_x0000_s1026" type="#_x0000_t32" style="position:absolute;margin-left:34.5pt;margin-top:59.8pt;width:63.75pt;height:558.75pt;flip:x y;z-index:251660800;visibility:visible;mso-wrap-style:square;mso-wrap-distance-left:9pt;mso-wrap-distance-top:0;mso-wrap-distance-right:9pt;mso-wrap-distance-bottom:0;mso-position-horizontal:absolute;mso-position-horizontal-relative:text;mso-position-vertical:absolute;mso-position-vertical-relative:text" o:gfxdata="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" strokecolor="#94b64e [3046]">
+              <v:shape w14:anchorId="6B9A169F" id="Straight Arrow Connector 17" o:spid="_x0000_s1026" type="#_x0000_t32" style="position:absolute;margin-left:34.5pt;margin-top:59.8pt;width:63.75pt;height:558.75pt;flip:x y;z-index:251660800;visibility:visible;mso-wrap-style:square;mso-wrap-distance-left:9pt;mso-wrap-distance-top:0;mso-wrap-distance-right:9pt;mso-wrap-distance-bottom:0;mso-position-horizontal:absolute;mso-position-horizontal-relative:text;mso-position-vertical:absolute;mso-position-vertical-relative:text" o:gfxdata="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" strokecolor="#94b64e [3046]">
                 <v:stroke endarrow="block"/>
               </v:shape>
             </w:pict>
@@ -1305,7 +1305,7 @@
           </mc:Choice>
           <mc:Fallback>
             <w:pict>
-              <v:shape w14:anchorId="5D5116D2" id="Straight Arrow Connector 14" o:spid="_x0000_s1026" type="#_x0000_t32" style="position:absolute;margin-left:14.25pt;margin-top:107.05pt;width:52.5pt;height:321pt;flip:y;z-index:251663360;visibility:visible;mso-wrap-style:square;mso-wrap-distance-left:9pt;mso-wrap-distance-top:0;mso-wrap-distance-right:9pt;mso-wrap-distance-bottom:0;mso-position-horizontal:absolute;mso-position-horizontal-relative:text;mso-position-vertical:absolute;mso-position-vertical-relative:text" o:gfxdata="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" strokecolor="#4579b8 [3044]">
+              <v:shape w14:anchorId="09088747" id="Straight Arrow Connector 14" o:spid="_x0000_s1026" type="#_x0000_t32" style="position:absolute;margin-left:14.25pt;margin-top:107.05pt;width:52.5pt;height:321pt;flip:y;z-index:251663360;visibility:visible;mso-wrap-style:square;mso-wrap-distance-left:9pt;mso-wrap-distance-top:0;mso-wrap-distance-right:9pt;mso-wrap-distance-bottom:0;mso-position-horizontal:absolute;mso-position-horizontal-relative:text;mso-position-vertical:absolute;mso-position-vertical-relative:text" o:gfxdata="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" strokecolor="#4579b8 [3044]">
                 <v:stroke endarrow="block"/>
               </v:shape>
             </w:pict>
@@ -1642,7 +1642,7 @@
           </mc:Choice>
           <mc:Fallback>
             <w:pict>
-              <v:shape w14:anchorId="67E4D246" id="Straight Arrow Connector 20" o:spid="_x0000_s1026" type="#_x0000_t32" style="position:absolute;margin-left:72.75pt;margin-top:43.35pt;width:126.75pt;height:138.75pt;flip:x y;z-index:251662336;visibility:visible;mso-wrap-style:square;mso-width-percent:0;mso-height-percent:0;mso-wrap-distance-left:9pt;mso-wrap-distance-top:0;mso-wrap-distance-right:9pt;mso-wrap-distance-bottom:0;mso-position-horizontal:absolute;mso-position-horizontal-relative:text;mso-position-vertical:absolute;mso-position-vertical-relative:text;mso-width-percent:0;mso-height-percent:0;mso-width-relative:margin;mso-height-relative:margin" o:gfxdata="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" strokecolor="#4579b8 [3044]">
+              <v:shape w14:anchorId="192CC2C4" id="Straight Arrow Connector 20" o:spid="_x0000_s1026" type="#_x0000_t32" style="position:absolute;margin-left:72.75pt;margin-top:43.35pt;width:126.75pt;height:138.75pt;flip:x y;z-index:251662336;visibility:visible;mso-wrap-style:square;mso-width-percent:0;mso-height-percent:0;mso-wrap-distance-left:9pt;mso-wrap-distance-top:0;mso-wrap-distance-right:9pt;mso-wrap-distance-bottom:0;mso-position-horizontal:absolute;mso-position-horizontal-relative:text;mso-position-vertical:absolute;mso-position-vertical-relative:text;mso-width-percent:0;mso-height-percent:0;mso-width-relative:margin;mso-height-relative:margin" o:gfxdata="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" strokecolor="#4579b8 [3044]">
                 <v:stroke endarrow="block"/>
               </v:shape>
             </w:pict>
@@ -2222,10 +2222,7 @@
     </w:p>
     <w:p>
       <w:r>
-        <w:t xml:space="preserve">Fits the equation y=m*log(x)+c using a </w:t>
-      </w:r>
-      <w:r>
-        <w:t>best (least squares) fit to the input data.</w:t>
+        <w:t>Fits the equation y=m*log(x)+c using a best (least squares) fit to the input data.</w:t>
       </w:r>
     </w:p>
     <w:p>
@@ -2351,31 +2348,23 @@
           <w:sz w:val="16"/>
           <w:szCs w:val="16"/>
         </w:rPr>
-        <w:t>Best Least squares line is Y=-2*log(X)+3 which has an R^2 of 1</w:t>
-      </w:r>
-      <w:r>
+        <w:t>Best Least squares line is Y=-2*log(X)+3 which has an R^2 of 1.</w:t>
+      </w:r>
+    </w:p>
+    <w:p>
+      <w:pPr>
         <w:rPr>
           <w:rFonts w:ascii="MS Sans Serif" w:hAnsi="MS Sans Serif" w:cs="MS Sans Serif"/>
           <w:sz w:val="16"/>
           <w:szCs w:val="16"/>
         </w:rPr>
-        <w:t>.</w:t>
-      </w:r>
-    </w:p>
-    <w:p>
-      <w:pPr>
+      </w:pPr>
+      <w:r>
         <w:rPr>
           <w:rFonts w:ascii="MS Sans Serif" w:hAnsi="MS Sans Serif" w:cs="MS Sans Serif"/>
           <w:sz w:val="16"/>
           <w:szCs w:val="16"/>
         </w:rPr>
-      </w:pPr>
-      <w:r>
-        <w:rPr>
-          <w:rFonts w:ascii="MS Sans Serif" w:hAnsi="MS Sans Serif" w:cs="MS Sans Serif"/>
-          <w:sz w:val="16"/>
-          <w:szCs w:val="16"/>
-        </w:rPr>
         <w:br w:type="page"/>
       </w:r>
     </w:p>
@@ -2390,10 +2379,7 @@
     </w:p>
     <w:p>
       <w:r>
-        <w:t>Fits the equation y=</w:t>
-      </w:r>
-      <w:r>
-        <w:t>c*</w:t>
+        <w:t>Fits the equation y=c*</w:t>
       </w:r>
       <w:proofErr w:type="spellStart"/>
       <w:r>
@@ -2410,13 +2396,7 @@
         <w:rPr>
           <w:vertAlign w:val="superscript"/>
         </w:rPr>
-        <w:t>*</w:t>
-      </w:r>
-      <w:r>
-        <w:rPr>
-          <w:vertAlign w:val="superscript"/>
-        </w:rPr>
-        <w:t xml:space="preserve">x </w:t>
+        <w:t xml:space="preserve">*x </w:t>
       </w:r>
       <w:r>
         <w:t>using a best (least squares) fit to the input data.</w:t>
@@ -2499,10 +2479,7 @@
     </w:p>
     <w:p>
       <w:r>
-        <w:t>Fits the equation y=</w:t>
-      </w:r>
-      <w:r>
-        <w:t>c*</w:t>
+        <w:t>Fits the equation y=c*</w:t>
       </w:r>
       <w:proofErr w:type="spellStart"/>
       <w:r>
@@ -2602,23 +2579,11 @@
     </w:p>
     <w:p>
       <w:r>
-        <w:t>Fits the equation y=</w:t>
-      </w:r>
-      <w:r>
-        <w:t xml:space="preserve"> (</w:t>
-      </w:r>
-      <w:r>
-        <w:t>m</w:t>
-      </w:r>
-      <w:r>
-        <w:t>/</w:t>
+        <w:t>Fits the equation y= (m/</w:t>
       </w:r>
       <w:proofErr w:type="gramStart"/>
       <w:r>
-        <w:t>x)</w:t>
-      </w:r>
-      <w:r>
-        <w:t>+</w:t>
+        <w:t>x)+</w:t>
       </w:r>
       <w:proofErr w:type="gramEnd"/>
       <w:r>
@@ -2702,13 +2667,7 @@
     </w:p>
     <w:p>
       <w:r>
-        <w:t>Fits the equation y=</w:t>
-      </w:r>
-      <w:r>
-        <w:t>1/(</w:t>
-      </w:r>
-      <w:r>
-        <w:t>m*</w:t>
+        <w:t>Fits the equation y=1/(m*</w:t>
       </w:r>
       <w:proofErr w:type="spellStart"/>
       <w:r>
@@ -2716,10 +2675,7 @@
       </w:r>
       <w:proofErr w:type="spellEnd"/>
       <w:r>
-        <w:t>)</w:t>
-      </w:r>
-      <w:r>
-        <w:t xml:space="preserve"> using a best (least squares) fit to the input data.</w:t>
+        <w:t>) using a best (least squares) fit to the input data.</w:t>
       </w:r>
     </w:p>
     <w:p>
@@ -2799,13 +2755,7 @@
     </w:p>
     <w:p>
       <w:r>
-        <w:t>Fits the equation y=</w:t>
-      </w:r>
-      <w:r>
-        <w:t>x</w:t>
-      </w:r>
-      <w:r>
-        <w:t>/(m*</w:t>
+        <w:t>Fits the equation y=x/(m*</w:t>
       </w:r>
       <w:proofErr w:type="spellStart"/>
       <w:r>
@@ -2893,13 +2843,7 @@
     </w:p>
     <w:p>
       <w:r>
-        <w:t>Fits the equation y=m*</w:t>
-      </w:r>
-      <w:r>
-        <w:t>sqrt</w:t>
-      </w:r>
-      <w:r>
-        <w:t>(x)+c using a best (least squares) fit to the input data.</w:t>
+        <w:t>Fits the equation y=m*sqrt(x)+c using a best (least squares) fit to the input data.</w:t>
       </w:r>
     </w:p>
     <w:p>
@@ -3207,22 +3151,13 @@
         <w:t xml:space="preserve">As an example, see the graph below which shows a </w:t>
       </w:r>
       <w:r>
-        <w:t>Logarithmic</w:t>
-      </w:r>
-      <w:r>
-        <w:t xml:space="preserve"> </w:t>
+        <w:t xml:space="preserve">Logarithmic </w:t>
       </w:r>
       <w:r>
         <w:t>regression fits it exactly with a simple equation (with two coefficients)</w:t>
       </w:r>
       <w:r>
-        <w:t xml:space="preserve"> </w:t>
-      </w:r>
-      <w:r>
-        <w:t>y=m*log(x)+c</w:t>
-      </w:r>
-      <w:r>
-        <w:t xml:space="preserve"> with m=-2 and c=3</w:t>
+        <w:t xml:space="preserve"> y=m*log(x)+c with m=-2 and c=3</w:t>
       </w:r>
       <w:r>
         <w:t>, whereas even an 10</w:t>
@@ -4196,7 +4131,13 @@
     </w:p>
     <w:p>
       <w:r>
-        <w:t>1v0 - 3/1/2020 - 1</w:t>
+        <w:t>1v0 - 3/1/202</w:t>
+      </w:r>
+      <w:r>
+        <w:t>1</w:t>
+      </w:r>
+      <w:r>
+        <w:t xml:space="preserve"> - 1</w:t>
       </w:r>
       <w:r>
         <w:rPr>
@@ -4215,7 +4156,13 @@
     </w:p>
     <w:p>
       <w:r>
-        <w:t>1v1 – 6/1/2020 – Improvements to (this) manual.</w:t>
+        <w:t>1v1 – 6/1/202</w:t>
+      </w:r>
+      <w:r>
+        <w:t>1</w:t>
+      </w:r>
+      <w:r>
+        <w:t xml:space="preserve"> – Improvements to (this) manual.</w:t>
       </w:r>
     </w:p>
     <w:p>
@@ -4245,7 +4192,13 @@
     </w:p>
     <w:p>
       <w:r>
-        <w:t xml:space="preserve">1v2 – 24/1/2020 </w:t>
+        <w:t>1v2 – 24/1/202</w:t>
+      </w:r>
+      <w:r>
+        <w:t>1</w:t>
+      </w:r>
+      <w:r>
+        <w:t xml:space="preserve"> </w:t>
       </w:r>
       <w:r>
         <w:t>–</w:t>

</xml_diff>

<commit_message>
Upload 2v0 of 2v0 files
</commit_message>
<xml_diff>
--- a/csvgraph.docx
+++ b/csvgraph.docx
@@ -12,16 +12,16 @@
     </w:p>
     <w:p>
       <w:r>
-        <w:t>Manual for Version 1.</w:t>
-      </w:r>
-      <w:r>
-        <w:t>3</w:t>
+        <w:t xml:space="preserve">Manual for Version </w:t>
+      </w:r>
+      <w:r>
+        <w:t>2.0</w:t>
       </w:r>
       <w:r>
         <w:t xml:space="preserve"> </w:t>
       </w:r>
       <w:r>
-        <w:t>3</w:t>
+        <w:t>17</w:t>
       </w:r>
       <w:r>
         <w:t>/</w:t>
@@ -252,7 +252,7 @@
           </mc:Choice>
           <mc:Fallback>
             <w:pict>
-              <v:shapetype w14:anchorId="617C5D20" id="_x0000_t32" coordsize="21600,21600" o:spt="32" o:oned="t" path="m,l21600,21600e" filled="f">
+              <v:shapetype w14:anchorId="1F003578" id="_x0000_t32" coordsize="21600,21600" o:spt="32" o:oned="t" path="m,l21600,21600e" filled="f">
                 <v:path arrowok="t" fillok="f" o:connecttype="none"/>
                 <o:lock v:ext="edit" shapetype="t"/>
               </v:shapetype>
@@ -328,7 +328,7 @@
           </mc:Choice>
           <mc:Fallback>
             <w:pict>
-              <v:shape w14:anchorId="055D4CA7" id="Straight Arrow Connector 4" o:spid="_x0000_s1026" type="#_x0000_t32" style="position:absolute;margin-left:365.25pt;margin-top:344.25pt;width:33pt;height:41.25pt;flip:x y;z-index:251657216;visibility:visible;mso-wrap-style:square;mso-width-percent:0;mso-height-percent:0;mso-wrap-distance-left:9pt;mso-wrap-distance-top:0;mso-wrap-distance-right:9pt;mso-wrap-distance-bottom:0;mso-position-horizontal:absolute;mso-position-horizontal-relative:text;mso-position-vertical:absolute;mso-position-vertical-relative:text;mso-width-percent:0;mso-height-percent:0;mso-width-relative:margin;mso-height-relative:margin" o:gfxdata="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" strokecolor="#bc4542 [3045]">
+              <v:shape w14:anchorId="6D69DF8F" id="Straight Arrow Connector 4" o:spid="_x0000_s1026" type="#_x0000_t32" style="position:absolute;margin-left:365.25pt;margin-top:344.25pt;width:33pt;height:41.25pt;flip:x y;z-index:251657216;visibility:visible;mso-wrap-style:square;mso-width-percent:0;mso-height-percent:0;mso-wrap-distance-left:9pt;mso-wrap-distance-top:0;mso-wrap-distance-right:9pt;mso-wrap-distance-bottom:0;mso-position-horizontal:absolute;mso-position-horizontal-relative:text;mso-position-vertical:absolute;mso-position-vertical-relative:text;mso-width-percent:0;mso-height-percent:0;mso-width-relative:margin;mso-height-relative:margin" o:gfxdata="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" strokecolor="#bc4542 [3045]">
                 <v:stroke endarrow="block"/>
               </v:shape>
             </w:pict>
@@ -400,7 +400,7 @@
           </mc:Choice>
           <mc:Fallback>
             <w:pict>
-              <v:shape w14:anchorId="0C208CEF" id="Straight Arrow Connector 3" o:spid="_x0000_s1026" type="#_x0000_t32" style="position:absolute;margin-left:266.25pt;margin-top:279pt;width:87.75pt;height:141pt;flip:y;z-index:251653120;visibility:visible;mso-wrap-style:square;mso-width-percent:0;mso-height-percent:0;mso-wrap-distance-left:9pt;mso-wrap-distance-top:0;mso-wrap-distance-right:9pt;mso-wrap-distance-bottom:0;mso-position-horizontal:absolute;mso-position-horizontal-relative:text;mso-position-vertical:absolute;mso-position-vertical-relative:text;mso-width-percent:0;mso-height-percent:0;mso-width-relative:margin;mso-height-relative:margin" o:gfxdata="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" strokecolor="#4579b8 [3044]">
+              <v:shape w14:anchorId="4C92267F" id="Straight Arrow Connector 3" o:spid="_x0000_s1026" type="#_x0000_t32" style="position:absolute;margin-left:266.25pt;margin-top:279pt;width:87.75pt;height:141pt;flip:y;z-index:251653120;visibility:visible;mso-wrap-style:square;mso-width-percent:0;mso-height-percent:0;mso-wrap-distance-left:9pt;mso-wrap-distance-top:0;mso-wrap-distance-right:9pt;mso-wrap-distance-bottom:0;mso-position-horizontal:absolute;mso-position-horizontal-relative:text;mso-position-vertical:absolute;mso-position-vertical-relative:text;mso-width-percent:0;mso-height-percent:0;mso-width-relative:margin;mso-height-relative:margin" o:gfxdata="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" strokecolor="#4579b8 [3044]">
                 <v:stroke endarrow="block"/>
               </v:shape>
             </w:pict>
@@ -472,7 +472,7 @@
           </mc:Choice>
           <mc:Fallback>
             <w:pict>
-              <v:shape w14:anchorId="1C85FBF5" id="Straight Arrow Connector 2" o:spid="_x0000_s1026" type="#_x0000_t32" style="position:absolute;margin-left:149.25pt;margin-top:198pt;width:204.75pt;height:224.25pt;flip:y;z-index:251652096;visibility:visible;mso-wrap-style:square;mso-width-percent:0;mso-height-percent:0;mso-wrap-distance-left:9pt;mso-wrap-distance-top:0;mso-wrap-distance-right:9pt;mso-wrap-distance-bottom:0;mso-position-horizontal:absolute;mso-position-horizontal-relative:text;mso-position-vertical:absolute;mso-position-vertical-relative:text;mso-width-percent:0;mso-height-percent:0;mso-width-relative:margin;mso-height-relative:margin" o:gfxdata="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" strokecolor="#4579b8 [3044]">
+              <v:shape w14:anchorId="3CB863C0" id="Straight Arrow Connector 2" o:spid="_x0000_s1026" type="#_x0000_t32" style="position:absolute;margin-left:149.25pt;margin-top:198pt;width:204.75pt;height:224.25pt;flip:y;z-index:251652096;visibility:visible;mso-wrap-style:square;mso-width-percent:0;mso-height-percent:0;mso-wrap-distance-left:9pt;mso-wrap-distance-top:0;mso-wrap-distance-right:9pt;mso-wrap-distance-bottom:0;mso-position-horizontal:absolute;mso-position-horizontal-relative:text;mso-position-vertical:absolute;mso-position-vertical-relative:text;mso-width-percent:0;mso-height-percent:0;mso-width-relative:margin;mso-height-relative:margin" o:gfxdata="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" strokecolor="#4579b8 [3044]">
                 <v:stroke endarrow="block"/>
               </v:shape>
             </w:pict>
@@ -658,7 +658,7 @@
           </mc:Choice>
           <mc:Fallback>
             <w:pict>
-              <v:shape w14:anchorId="53F20330" id="Straight Arrow Connector 11" o:spid="_x0000_s1026" type="#_x0000_t32" style="position:absolute;margin-left:27.75pt;margin-top:350.25pt;width:30.75pt;height:59.25pt;flip:x y;z-index:251660288;visibility:visible;mso-wrap-style:square;mso-wrap-distance-left:9pt;mso-wrap-distance-top:0;mso-wrap-distance-right:9pt;mso-wrap-distance-bottom:0;mso-position-horizontal:absolute;mso-position-horizontal-relative:text;mso-position-vertical:absolute;mso-position-vertical-relative:text" o:gfxdata="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" strokecolor="#4579b8 [3044]">
+              <v:shape w14:anchorId="0893B050" id="Straight Arrow Connector 11" o:spid="_x0000_s1026" type="#_x0000_t32" style="position:absolute;margin-left:27.75pt;margin-top:350.25pt;width:30.75pt;height:59.25pt;flip:x y;z-index:251660288;visibility:visible;mso-wrap-style:square;mso-wrap-distance-left:9pt;mso-wrap-distance-top:0;mso-wrap-distance-right:9pt;mso-wrap-distance-bottom:0;mso-position-horizontal:absolute;mso-position-horizontal-relative:text;mso-position-vertical:absolute;mso-position-vertical-relative:text" o:gfxdata="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" strokecolor="#4579b8 [3044]">
                 <v:stroke endarrow="block"/>
               </v:shape>
             </w:pict>
@@ -797,7 +797,7 @@
           </mc:Choice>
           <mc:Fallback>
             <w:pict>
-              <v:shape w14:anchorId="597E3D5C" id="Straight Arrow Connector 18" o:spid="_x0000_s1026" type="#_x0000_t32" style="position:absolute;margin-left:141pt;margin-top:20.25pt;width:126pt;height:372pt;flip:x y;z-index:251661312;visibility:visible;mso-wrap-style:square;mso-wrap-distance-left:9pt;mso-wrap-distance-top:0;mso-wrap-distance-right:9pt;mso-wrap-distance-bottom:0;mso-position-horizontal:absolute;mso-position-horizontal-relative:text;mso-position-vertical:absolute;mso-position-vertical-relative:text" o:gfxdata="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" strokecolor="#bc4542 [3045]">
+              <v:shape w14:anchorId="3264706B" id="Straight Arrow Connector 18" o:spid="_x0000_s1026" type="#_x0000_t32" style="position:absolute;margin-left:141pt;margin-top:20.25pt;width:126pt;height:372pt;flip:x y;z-index:251661312;visibility:visible;mso-wrap-style:square;mso-wrap-distance-left:9pt;mso-wrap-distance-top:0;mso-wrap-distance-right:9pt;mso-wrap-distance-bottom:0;mso-position-horizontal:absolute;mso-position-horizontal-relative:text;mso-position-vertical:absolute;mso-position-vertical-relative:text" o:gfxdata="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" strokecolor="#bc4542 [3045]">
                 <v:stroke endarrow="block"/>
               </v:shape>
             </w:pict>
@@ -863,7 +863,7 @@
           </mc:Choice>
           <mc:Fallback>
             <w:pict>
-              <v:shape w14:anchorId="3ED08FAE" id="Straight Arrow Connector 10" o:spid="_x0000_s1026" type="#_x0000_t32" style="position:absolute;margin-left:21pt;margin-top:120.75pt;width:345pt;height:294pt;flip:y;z-index:251655168;visibility:visible;mso-wrap-style:square;mso-wrap-distance-left:9pt;mso-wrap-distance-top:0;mso-wrap-distance-right:9pt;mso-wrap-distance-bottom:0;mso-position-horizontal:absolute;mso-position-horizontal-relative:text;mso-position-vertical:absolute;mso-position-vertical-relative:text" o:gfxdata="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" strokecolor="#4579b8 [3044]">
+              <v:shape w14:anchorId="0E66F3D9" id="Straight Arrow Connector 10" o:spid="_x0000_s1026" type="#_x0000_t32" style="position:absolute;margin-left:21pt;margin-top:120.75pt;width:345pt;height:294pt;flip:y;z-index:251655168;visibility:visible;mso-wrap-style:square;mso-wrap-distance-left:9pt;mso-wrap-distance-top:0;mso-wrap-distance-right:9pt;mso-wrap-distance-bottom:0;mso-position-horizontal:absolute;mso-position-horizontal-relative:text;mso-position-vertical:absolute;mso-position-vertical-relative:text" o:gfxdata="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" strokecolor="#4579b8 [3044]">
                 <v:stroke endarrow="block"/>
               </v:shape>
             </w:pict>
@@ -929,7 +929,7 @@
           </mc:Choice>
           <mc:Fallback>
             <w:pict>
-              <v:shape w14:anchorId="5CA5369C" id="Straight Arrow Connector 9" o:spid="_x0000_s1026" type="#_x0000_t32" style="position:absolute;margin-left:50.25pt;margin-top:129.75pt;width:315.75pt;height:285pt;flip:y;z-index:251654144;visibility:visible;mso-wrap-style:square;mso-wrap-distance-left:9pt;mso-wrap-distance-top:0;mso-wrap-distance-right:9pt;mso-wrap-distance-bottom:0;mso-position-horizontal:absolute;mso-position-horizontal-relative:text;mso-position-vertical:absolute;mso-position-vertical-relative:text" o:gfxdata="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" strokecolor="#4579b8 [3044]">
+              <v:shape w14:anchorId="4C36C22D" id="Straight Arrow Connector 9" o:spid="_x0000_s1026" type="#_x0000_t32" style="position:absolute;margin-left:50.25pt;margin-top:129.75pt;width:315.75pt;height:285pt;flip:y;z-index:251654144;visibility:visible;mso-wrap-style:square;mso-wrap-distance-left:9pt;mso-wrap-distance-top:0;mso-wrap-distance-right:9pt;mso-wrap-distance-bottom:0;mso-position-horizontal:absolute;mso-position-horizontal-relative:text;mso-position-vertical:absolute;mso-position-vertical-relative:text" o:gfxdata="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" strokecolor="#4579b8 [3044]">
                 <v:stroke endarrow="block"/>
               </v:shape>
             </w:pict>
@@ -1205,7 +1205,7 @@
           </mc:Choice>
           <mc:Fallback>
             <w:pict>
-              <v:shape w14:anchorId="5624C3BC" id="Straight Arrow Connector 15" o:spid="_x0000_s1026" type="#_x0000_t32" style="position:absolute;margin-left:79.5pt;margin-top:233.25pt;width:4.5pt;height:194.25pt;flip:x y;z-index:251657728;visibility:visible;mso-wrap-style:square;mso-width-percent:0;mso-height-percent:0;mso-wrap-distance-left:9pt;mso-wrap-distance-top:0;mso-wrap-distance-right:9pt;mso-wrap-distance-bottom:0;mso-position-horizontal:absolute;mso-position-horizontal-relative:text;mso-position-vertical:absolute;mso-position-vertical-relative:text;mso-width-percent:0;mso-height-percent:0;mso-width-relative:margin;mso-height-relative:margin" o:gfxdata="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" strokecolor="#4579b8 [3044]">
+              <v:shape w14:anchorId="2EE9DBF5" id="Straight Arrow Connector 15" o:spid="_x0000_s1026" type="#_x0000_t32" style="position:absolute;margin-left:79.5pt;margin-top:233.25pt;width:4.5pt;height:194.25pt;flip:x y;z-index:251657728;visibility:visible;mso-wrap-style:square;mso-width-percent:0;mso-height-percent:0;mso-wrap-distance-left:9pt;mso-wrap-distance-top:0;mso-wrap-distance-right:9pt;mso-wrap-distance-bottom:0;mso-position-horizontal:absolute;mso-position-horizontal-relative:text;mso-position-vertical:absolute;mso-position-vertical-relative:text;mso-width-percent:0;mso-height-percent:0;mso-width-relative:margin;mso-height-relative:margin" o:gfxdata="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" strokecolor="#4579b8 [3044]">
                 <v:stroke endarrow="block"/>
               </v:shape>
             </w:pict>
@@ -1271,7 +1271,7 @@
           </mc:Choice>
           <mc:Fallback>
             <w:pict>
-              <v:shape w14:anchorId="67E367B2" id="Straight Arrow Connector 17" o:spid="_x0000_s1026" type="#_x0000_t32" style="position:absolute;margin-left:34.5pt;margin-top:59.8pt;width:63.75pt;height:558.75pt;flip:x y;z-index:251660800;visibility:visible;mso-wrap-style:square;mso-wrap-distance-left:9pt;mso-wrap-distance-top:0;mso-wrap-distance-right:9pt;mso-wrap-distance-bottom:0;mso-position-horizontal:absolute;mso-position-horizontal-relative:text;mso-position-vertical:absolute;mso-position-vertical-relative:text" o:gfxdata="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" strokecolor="#94b64e [3046]">
+              <v:shape w14:anchorId="12281FEB" id="Straight Arrow Connector 17" o:spid="_x0000_s1026" type="#_x0000_t32" style="position:absolute;margin-left:34.5pt;margin-top:59.8pt;width:63.75pt;height:558.75pt;flip:x y;z-index:251660800;visibility:visible;mso-wrap-style:square;mso-wrap-distance-left:9pt;mso-wrap-distance-top:0;mso-wrap-distance-right:9pt;mso-wrap-distance-bottom:0;mso-position-horizontal:absolute;mso-position-horizontal-relative:text;mso-position-vertical:absolute;mso-position-vertical-relative:text" o:gfxdata="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" strokecolor="#94b64e [3046]">
                 <v:stroke endarrow="block"/>
               </v:shape>
             </w:pict>
@@ -1337,7 +1337,7 @@
           </mc:Choice>
           <mc:Fallback>
             <w:pict>
-              <v:shape w14:anchorId="0C01377E" id="Straight Arrow Connector 14" o:spid="_x0000_s1026" type="#_x0000_t32" style="position:absolute;margin-left:14.25pt;margin-top:107.05pt;width:52.5pt;height:321pt;flip:y;z-index:251663360;visibility:visible;mso-wrap-style:square;mso-wrap-distance-left:9pt;mso-wrap-distance-top:0;mso-wrap-distance-right:9pt;mso-wrap-distance-bottom:0;mso-position-horizontal:absolute;mso-position-horizontal-relative:text;mso-position-vertical:absolute;mso-position-vertical-relative:text" o:gfxdata="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" strokecolor="#4579b8 [3044]">
+              <v:shape w14:anchorId="3BE8BA62" id="Straight Arrow Connector 14" o:spid="_x0000_s1026" type="#_x0000_t32" style="position:absolute;margin-left:14.25pt;margin-top:107.05pt;width:52.5pt;height:321pt;flip:y;z-index:251663360;visibility:visible;mso-wrap-style:square;mso-wrap-distance-left:9pt;mso-wrap-distance-top:0;mso-wrap-distance-right:9pt;mso-wrap-distance-bottom:0;mso-position-horizontal:absolute;mso-position-horizontal-relative:text;mso-position-vertical:absolute;mso-position-vertical-relative:text" o:gfxdata="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" strokecolor="#4579b8 [3044]">
                 <v:stroke endarrow="block"/>
               </v:shape>
             </w:pict>
@@ -1666,7 +1666,7 @@
           </mc:Choice>
           <mc:Fallback>
             <w:pict>
-              <v:shape w14:anchorId="1C02395E" id="Straight Arrow Connector 20" o:spid="_x0000_s1026" type="#_x0000_t32" style="position:absolute;margin-left:72.75pt;margin-top:43.35pt;width:126.75pt;height:138.75pt;flip:x y;z-index:251662336;visibility:visible;mso-wrap-style:square;mso-width-percent:0;mso-height-percent:0;mso-wrap-distance-left:9pt;mso-wrap-distance-top:0;mso-wrap-distance-right:9pt;mso-wrap-distance-bottom:0;mso-position-horizontal:absolute;mso-position-horizontal-relative:text;mso-position-vertical:absolute;mso-position-vertical-relative:text;mso-width-percent:0;mso-height-percent:0;mso-width-relative:margin;mso-height-relative:margin" o:gfxdata="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" strokecolor="#4579b8 [3044]">
+              <v:shape w14:anchorId="6D056D90" id="Straight Arrow Connector 20" o:spid="_x0000_s1026" type="#_x0000_t32" style="position:absolute;margin-left:72.75pt;margin-top:43.35pt;width:126.75pt;height:138.75pt;flip:x y;z-index:251662336;visibility:visible;mso-wrap-style:square;mso-width-percent:0;mso-height-percent:0;mso-wrap-distance-left:9pt;mso-wrap-distance-top:0;mso-wrap-distance-right:9pt;mso-wrap-distance-bottom:0;mso-position-horizontal:absolute;mso-position-horizontal-relative:text;mso-position-vertical:absolute;mso-position-vertical-relative:text;mso-width-percent:0;mso-height-percent:0;mso-width-relative:margin;mso-height-relative:margin" o:gfxdata="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" strokecolor="#4579b8 [3044]">
                 <v:stroke endarrow="block"/>
               </v:shape>
             </w:pict>
@@ -2361,7 +2361,7 @@
           </mc:Choice>
           <mc:Fallback>
             <w:pict>
-              <v:line w14:anchorId="7CD9B0E3" id="Straight Connector 41" o:spid="_x0000_s1026" style="position:absolute;flip:x y;z-index:251664384;visibility:visible;mso-wrap-style:square;mso-width-percent:0;mso-height-percent:0;mso-wrap-distance-left:9pt;mso-wrap-distance-top:0;mso-wrap-distance-right:9pt;mso-wrap-distance-bottom:0;mso-position-horizontal:absolute;mso-position-horizontal-relative:text;mso-position-vertical:absolute;mso-position-vertical-relative:text;mso-width-percent:0;mso-height-percent:0;mso-width-relative:margin;mso-height-relative:margin" from="121.9pt,23pt" to="170.1pt,78.55pt" o:gfxdata="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" strokecolor="#4579b8 [3044]"/>
+              <v:line w14:anchorId="0DE3CC18" id="Straight Connector 41" o:spid="_x0000_s1026" style="position:absolute;flip:x y;z-index:251664384;visibility:visible;mso-wrap-style:square;mso-width-percent:0;mso-height-percent:0;mso-wrap-distance-left:9pt;mso-wrap-distance-top:0;mso-wrap-distance-right:9pt;mso-wrap-distance-bottom:0;mso-position-horizontal:absolute;mso-position-horizontal-relative:text;mso-position-vertical:absolute;mso-position-vertical-relative:text;mso-width-percent:0;mso-height-percent:0;mso-width-relative:margin;mso-height-relative:margin" from="121.9pt,23pt" to="170.1pt,78.55pt" o:gfxdata="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" strokecolor="#4579b8 [3044]"/>
             </w:pict>
           </mc:Fallback>
         </mc:AlternateContent>
@@ -2437,7 +2437,7 @@
           </mc:Choice>
           <mc:Fallback>
             <w:pict>
-              <v:shapetype w14:anchorId="61F63E92" id="_x0000_t6" coordsize="21600,21600" o:spt="6" path="m,l,21600r21600,xe">
+              <v:shapetype w14:anchorId="2CCA741F" id="_x0000_t6" coordsize="21600,21600" o:spt="6" path="m,l,21600r21600,xe">
                 <v:stroke joinstyle="miter"/>
                 <v:path gradientshapeok="t" o:connecttype="custom" o:connectlocs="0,0;0,10800;0,21600;10800,21600;21600,21600;10800,10800" textboxrect="1800,12600,12600,19800"/>
               </v:shapetype>
@@ -2514,7 +2514,7 @@
           </mc:Choice>
           <mc:Fallback>
             <w:pict>
-              <v:oval w14:anchorId="723996AC" id="Oval 45" o:spid="_x0000_s1026" style="position:absolute;margin-left:133.25pt;margin-top:4.05pt;width:3.6pt;height:3.6pt;z-index:251666432;visibility:visible;mso-wrap-style:square;mso-width-percent:0;mso-wrap-distance-left:9pt;mso-wrap-distance-top:0;mso-wrap-distance-right:9pt;mso-wrap-distance-bottom:0;mso-position-horizontal:absolute;mso-position-horizontal-relative:text;mso-position-vertical:absolute;mso-position-vertical-relative:text;mso-width-percent:0;mso-width-relative:margin;v-text-anchor:middle" o:gfxdata="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" fillcolor="black [3200]" strokecolor="black [1600]" strokeweight="2pt"/>
+              <v:oval w14:anchorId="726D6D62" id="Oval 45" o:spid="_x0000_s1026" style="position:absolute;margin-left:133.25pt;margin-top:4.05pt;width:3.6pt;height:3.6pt;z-index:251666432;visibility:visible;mso-wrap-style:square;mso-width-percent:0;mso-wrap-distance-left:9pt;mso-wrap-distance-top:0;mso-wrap-distance-right:9pt;mso-wrap-distance-bottom:0;mso-position-horizontal:absolute;mso-position-horizontal-relative:text;mso-position-vertical:absolute;mso-position-vertical-relative:text;mso-width-percent:0;mso-width-relative:margin;v-text-anchor:middle" o:gfxdata="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" fillcolor="black [3200]" strokecolor="black [1600]" strokeweight="2pt"/>
             </w:pict>
           </mc:Fallback>
         </mc:AlternateContent>
@@ -4820,14 +4820,32 @@
       <w:r>
         <w:t>a*</w:t>
       </w:r>
-      <w:r>
-        <w:t>x+b*</w:t>
+      <w:proofErr w:type="spellStart"/>
+      <w:r>
+        <w:t>x+b</w:t>
+      </w:r>
+      <w:proofErr w:type="spellEnd"/>
+      <w:r>
+        <w:t>*</w:t>
       </w:r>
       <w:r>
         <w:t>sqrt(x)+c</w:t>
       </w:r>
       <w:r>
         <w:t>.</w:t>
+      </w:r>
+    </w:p>
+    <w:p>
+      <w:r>
+        <w:t xml:space="preserve">2v0 – 17/2/2021 – Major internal changes to reduce RAM usage and improve speed. </w:t>
+      </w:r>
+    </w:p>
+    <w:p>
+      <w:pPr>
+        <w:ind w:left="720" w:firstLine="720"/>
+      </w:pPr>
+      <w:r>
+        <w:t>No changes to function.</w:t>
       </w:r>
     </w:p>
     <w:sectPr>
@@ -5028,11 +5046,22 @@
     <w:pPr>
       <w:pStyle w:val="Header"/>
     </w:pPr>
+    <w:proofErr w:type="spellStart"/>
     <w:r>
-      <w:t>Csvgraph 1v</w:t>
+      <w:t>Csvgraph</w:t>
+    </w:r>
+    <w:proofErr w:type="spellEnd"/>
+    <w:r>
+      <w:t xml:space="preserve"> </w:t>
     </w:r>
     <w:r>
-      <w:t>3</w:t>
+      <w:t>2</w:t>
+    </w:r>
+    <w:r>
+      <w:t>v</w:t>
+    </w:r>
+    <w:r>
+      <w:t>0</w:t>
     </w:r>
     <w:r>
       <w:t xml:space="preserve"> manual.</w:t>

</xml_diff>

<commit_message>
Files uploaded for version 2v1
</commit_message>
<xml_diff>
--- a/csvgraph.docx
+++ b/csvgraph.docx
@@ -15,19 +15,22 @@
         <w:t xml:space="preserve">Manual for Version </w:t>
       </w:r>
       <w:r>
-        <w:t>2.0</w:t>
+        <w:t>2.</w:t>
+      </w:r>
+      <w:r>
+        <w:t>1</w:t>
       </w:r>
       <w:r>
         <w:t xml:space="preserve"> </w:t>
       </w:r>
       <w:r>
-        <w:t>17</w:t>
+        <w:t>21</w:t>
       </w:r>
       <w:r>
         <w:t>/</w:t>
       </w:r>
       <w:r>
-        <w:t>2</w:t>
+        <w:t>3</w:t>
       </w:r>
       <w:r>
         <w:t>/2021</w:t>
@@ -252,7 +255,7 @@
           </mc:Choice>
           <mc:Fallback>
             <w:pict>
-              <v:shapetype w14:anchorId="1F003578" id="_x0000_t32" coordsize="21600,21600" o:spt="32" o:oned="t" path="m,l21600,21600e" filled="f">
+              <v:shapetype w14:anchorId="048A94FE" id="_x0000_t32" coordsize="21600,21600" o:spt="32" o:oned="t" path="m,l21600,21600e" filled="f">
                 <v:path arrowok="t" fillok="f" o:connecttype="none"/>
                 <o:lock v:ext="edit" shapetype="t"/>
               </v:shapetype>
@@ -328,7 +331,7 @@
           </mc:Choice>
           <mc:Fallback>
             <w:pict>
-              <v:shape w14:anchorId="6D69DF8F" id="Straight Arrow Connector 4" o:spid="_x0000_s1026" type="#_x0000_t32" style="position:absolute;margin-left:365.25pt;margin-top:344.25pt;width:33pt;height:41.25pt;flip:x y;z-index:251657216;visibility:visible;mso-wrap-style:square;mso-width-percent:0;mso-height-percent:0;mso-wrap-distance-left:9pt;mso-wrap-distance-top:0;mso-wrap-distance-right:9pt;mso-wrap-distance-bottom:0;mso-position-horizontal:absolute;mso-position-horizontal-relative:text;mso-position-vertical:absolute;mso-position-vertical-relative:text;mso-width-percent:0;mso-height-percent:0;mso-width-relative:margin;mso-height-relative:margin" o:gfxdata="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" strokecolor="#bc4542 [3045]">
+              <v:shape w14:anchorId="5510C825" id="Straight Arrow Connector 4" o:spid="_x0000_s1026" type="#_x0000_t32" style="position:absolute;margin-left:365.25pt;margin-top:344.25pt;width:33pt;height:41.25pt;flip:x y;z-index:251657216;visibility:visible;mso-wrap-style:square;mso-width-percent:0;mso-height-percent:0;mso-wrap-distance-left:9pt;mso-wrap-distance-top:0;mso-wrap-distance-right:9pt;mso-wrap-distance-bottom:0;mso-position-horizontal:absolute;mso-position-horizontal-relative:text;mso-position-vertical:absolute;mso-position-vertical-relative:text;mso-width-percent:0;mso-height-percent:0;mso-width-relative:margin;mso-height-relative:margin" o:gfxdata="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" strokecolor="#bc4542 [3045]">
                 <v:stroke endarrow="block"/>
               </v:shape>
             </w:pict>
@@ -400,7 +403,7 @@
           </mc:Choice>
           <mc:Fallback>
             <w:pict>
-              <v:shape w14:anchorId="4C92267F" id="Straight Arrow Connector 3" o:spid="_x0000_s1026" type="#_x0000_t32" style="position:absolute;margin-left:266.25pt;margin-top:279pt;width:87.75pt;height:141pt;flip:y;z-index:251653120;visibility:visible;mso-wrap-style:square;mso-width-percent:0;mso-height-percent:0;mso-wrap-distance-left:9pt;mso-wrap-distance-top:0;mso-wrap-distance-right:9pt;mso-wrap-distance-bottom:0;mso-position-horizontal:absolute;mso-position-horizontal-relative:text;mso-position-vertical:absolute;mso-position-vertical-relative:text;mso-width-percent:0;mso-height-percent:0;mso-width-relative:margin;mso-height-relative:margin" o:gfxdata="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" strokecolor="#4579b8 [3044]">
+              <v:shape w14:anchorId="7AC582B0" id="Straight Arrow Connector 3" o:spid="_x0000_s1026" type="#_x0000_t32" style="position:absolute;margin-left:266.25pt;margin-top:279pt;width:87.75pt;height:141pt;flip:y;z-index:251653120;visibility:visible;mso-wrap-style:square;mso-width-percent:0;mso-height-percent:0;mso-wrap-distance-left:9pt;mso-wrap-distance-top:0;mso-wrap-distance-right:9pt;mso-wrap-distance-bottom:0;mso-position-horizontal:absolute;mso-position-horizontal-relative:text;mso-position-vertical:absolute;mso-position-vertical-relative:text;mso-width-percent:0;mso-height-percent:0;mso-width-relative:margin;mso-height-relative:margin" o:gfxdata="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" strokecolor="#4579b8 [3044]">
                 <v:stroke endarrow="block"/>
               </v:shape>
             </w:pict>
@@ -472,7 +475,7 @@
           </mc:Choice>
           <mc:Fallback>
             <w:pict>
-              <v:shape w14:anchorId="3CB863C0" id="Straight Arrow Connector 2" o:spid="_x0000_s1026" type="#_x0000_t32" style="position:absolute;margin-left:149.25pt;margin-top:198pt;width:204.75pt;height:224.25pt;flip:y;z-index:251652096;visibility:visible;mso-wrap-style:square;mso-width-percent:0;mso-height-percent:0;mso-wrap-distance-left:9pt;mso-wrap-distance-top:0;mso-wrap-distance-right:9pt;mso-wrap-distance-bottom:0;mso-position-horizontal:absolute;mso-position-horizontal-relative:text;mso-position-vertical:absolute;mso-position-vertical-relative:text;mso-width-percent:0;mso-height-percent:0;mso-width-relative:margin;mso-height-relative:margin" o:gfxdata="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" strokecolor="#4579b8 [3044]">
+              <v:shape w14:anchorId="59CCB61F" id="Straight Arrow Connector 2" o:spid="_x0000_s1026" type="#_x0000_t32" style="position:absolute;margin-left:149.25pt;margin-top:198pt;width:204.75pt;height:224.25pt;flip:y;z-index:251652096;visibility:visible;mso-wrap-style:square;mso-width-percent:0;mso-height-percent:0;mso-wrap-distance-left:9pt;mso-wrap-distance-top:0;mso-wrap-distance-right:9pt;mso-wrap-distance-bottom:0;mso-position-horizontal:absolute;mso-position-horizontal-relative:text;mso-position-vertical:absolute;mso-position-vertical-relative:text;mso-width-percent:0;mso-height-percent:0;mso-width-relative:margin;mso-height-relative:margin" o:gfxdata="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" strokecolor="#4579b8 [3044]">
                 <v:stroke endarrow="block"/>
               </v:shape>
             </w:pict>
@@ -658,7 +661,7 @@
           </mc:Choice>
           <mc:Fallback>
             <w:pict>
-              <v:shape w14:anchorId="0893B050" id="Straight Arrow Connector 11" o:spid="_x0000_s1026" type="#_x0000_t32" style="position:absolute;margin-left:27.75pt;margin-top:350.25pt;width:30.75pt;height:59.25pt;flip:x y;z-index:251660288;visibility:visible;mso-wrap-style:square;mso-wrap-distance-left:9pt;mso-wrap-distance-top:0;mso-wrap-distance-right:9pt;mso-wrap-distance-bottom:0;mso-position-horizontal:absolute;mso-position-horizontal-relative:text;mso-position-vertical:absolute;mso-position-vertical-relative:text" o:gfxdata="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" strokecolor="#4579b8 [3044]">
+              <v:shape w14:anchorId="05FC2D95" id="Straight Arrow Connector 11" o:spid="_x0000_s1026" type="#_x0000_t32" style="position:absolute;margin-left:27.75pt;margin-top:350.25pt;width:30.75pt;height:59.25pt;flip:x y;z-index:251660288;visibility:visible;mso-wrap-style:square;mso-wrap-distance-left:9pt;mso-wrap-distance-top:0;mso-wrap-distance-right:9pt;mso-wrap-distance-bottom:0;mso-position-horizontal:absolute;mso-position-horizontal-relative:text;mso-position-vertical:absolute;mso-position-vertical-relative:text" o:gfxdata="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" strokecolor="#4579b8 [3044]">
                 <v:stroke endarrow="block"/>
               </v:shape>
             </w:pict>
@@ -797,7 +800,7 @@
           </mc:Choice>
           <mc:Fallback>
             <w:pict>
-              <v:shape w14:anchorId="3264706B" id="Straight Arrow Connector 18" o:spid="_x0000_s1026" type="#_x0000_t32" style="position:absolute;margin-left:141pt;margin-top:20.25pt;width:126pt;height:372pt;flip:x y;z-index:251661312;visibility:visible;mso-wrap-style:square;mso-wrap-distance-left:9pt;mso-wrap-distance-top:0;mso-wrap-distance-right:9pt;mso-wrap-distance-bottom:0;mso-position-horizontal:absolute;mso-position-horizontal-relative:text;mso-position-vertical:absolute;mso-position-vertical-relative:text" o:gfxdata="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" strokecolor="#bc4542 [3045]">
+              <v:shape w14:anchorId="5ABB4416" id="Straight Arrow Connector 18" o:spid="_x0000_s1026" type="#_x0000_t32" style="position:absolute;margin-left:141pt;margin-top:20.25pt;width:126pt;height:372pt;flip:x y;z-index:251661312;visibility:visible;mso-wrap-style:square;mso-wrap-distance-left:9pt;mso-wrap-distance-top:0;mso-wrap-distance-right:9pt;mso-wrap-distance-bottom:0;mso-position-horizontal:absolute;mso-position-horizontal-relative:text;mso-position-vertical:absolute;mso-position-vertical-relative:text" o:gfxdata="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" strokecolor="#bc4542 [3045]">
                 <v:stroke endarrow="block"/>
               </v:shape>
             </w:pict>
@@ -863,7 +866,7 @@
           </mc:Choice>
           <mc:Fallback>
             <w:pict>
-              <v:shape w14:anchorId="0E66F3D9" id="Straight Arrow Connector 10" o:spid="_x0000_s1026" type="#_x0000_t32" style="position:absolute;margin-left:21pt;margin-top:120.75pt;width:345pt;height:294pt;flip:y;z-index:251655168;visibility:visible;mso-wrap-style:square;mso-wrap-distance-left:9pt;mso-wrap-distance-top:0;mso-wrap-distance-right:9pt;mso-wrap-distance-bottom:0;mso-position-horizontal:absolute;mso-position-horizontal-relative:text;mso-position-vertical:absolute;mso-position-vertical-relative:text" o:gfxdata="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" strokecolor="#4579b8 [3044]">
+              <v:shape w14:anchorId="3ADB3C2F" id="Straight Arrow Connector 10" o:spid="_x0000_s1026" type="#_x0000_t32" style="position:absolute;margin-left:21pt;margin-top:120.75pt;width:345pt;height:294pt;flip:y;z-index:251655168;visibility:visible;mso-wrap-style:square;mso-wrap-distance-left:9pt;mso-wrap-distance-top:0;mso-wrap-distance-right:9pt;mso-wrap-distance-bottom:0;mso-position-horizontal:absolute;mso-position-horizontal-relative:text;mso-position-vertical:absolute;mso-position-vertical-relative:text" o:gfxdata="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" strokecolor="#4579b8 [3044]">
                 <v:stroke endarrow="block"/>
               </v:shape>
             </w:pict>
@@ -929,7 +932,7 @@
           </mc:Choice>
           <mc:Fallback>
             <w:pict>
-              <v:shape w14:anchorId="4C36C22D" id="Straight Arrow Connector 9" o:spid="_x0000_s1026" type="#_x0000_t32" style="position:absolute;margin-left:50.25pt;margin-top:129.75pt;width:315.75pt;height:285pt;flip:y;z-index:251654144;visibility:visible;mso-wrap-style:square;mso-wrap-distance-left:9pt;mso-wrap-distance-top:0;mso-wrap-distance-right:9pt;mso-wrap-distance-bottom:0;mso-position-horizontal:absolute;mso-position-horizontal-relative:text;mso-position-vertical:absolute;mso-position-vertical-relative:text" o:gfxdata="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" strokecolor="#4579b8 [3044]">
+              <v:shape w14:anchorId="6EC6A3ED" id="Straight Arrow Connector 9" o:spid="_x0000_s1026" type="#_x0000_t32" style="position:absolute;margin-left:50.25pt;margin-top:129.75pt;width:315.75pt;height:285pt;flip:y;z-index:251654144;visibility:visible;mso-wrap-style:square;mso-wrap-distance-left:9pt;mso-wrap-distance-top:0;mso-wrap-distance-right:9pt;mso-wrap-distance-bottom:0;mso-position-horizontal:absolute;mso-position-horizontal-relative:text;mso-position-vertical:absolute;mso-position-vertical-relative:text" o:gfxdata="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" strokecolor="#4579b8 [3044]">
                 <v:stroke endarrow="block"/>
               </v:shape>
             </w:pict>
@@ -1205,7 +1208,7 @@
           </mc:Choice>
           <mc:Fallback>
             <w:pict>
-              <v:shape w14:anchorId="2EE9DBF5" id="Straight Arrow Connector 15" o:spid="_x0000_s1026" type="#_x0000_t32" style="position:absolute;margin-left:79.5pt;margin-top:233.25pt;width:4.5pt;height:194.25pt;flip:x y;z-index:251657728;visibility:visible;mso-wrap-style:square;mso-width-percent:0;mso-height-percent:0;mso-wrap-distance-left:9pt;mso-wrap-distance-top:0;mso-wrap-distance-right:9pt;mso-wrap-distance-bottom:0;mso-position-horizontal:absolute;mso-position-horizontal-relative:text;mso-position-vertical:absolute;mso-position-vertical-relative:text;mso-width-percent:0;mso-height-percent:0;mso-width-relative:margin;mso-height-relative:margin" o:gfxdata="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" strokecolor="#4579b8 [3044]">
+              <v:shape w14:anchorId="2B2A40E9" id="Straight Arrow Connector 15" o:spid="_x0000_s1026" type="#_x0000_t32" style="position:absolute;margin-left:79.5pt;margin-top:233.25pt;width:4.5pt;height:194.25pt;flip:x y;z-index:251657728;visibility:visible;mso-wrap-style:square;mso-width-percent:0;mso-height-percent:0;mso-wrap-distance-left:9pt;mso-wrap-distance-top:0;mso-wrap-distance-right:9pt;mso-wrap-distance-bottom:0;mso-position-horizontal:absolute;mso-position-horizontal-relative:text;mso-position-vertical:absolute;mso-position-vertical-relative:text;mso-width-percent:0;mso-height-percent:0;mso-width-relative:margin;mso-height-relative:margin" o:gfxdata="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" strokecolor="#4579b8 [3044]">
                 <v:stroke endarrow="block"/>
               </v:shape>
             </w:pict>
@@ -1271,7 +1274,7 @@
           </mc:Choice>
           <mc:Fallback>
             <w:pict>
-              <v:shape w14:anchorId="12281FEB" id="Straight Arrow Connector 17" o:spid="_x0000_s1026" type="#_x0000_t32" style="position:absolute;margin-left:34.5pt;margin-top:59.8pt;width:63.75pt;height:558.75pt;flip:x y;z-index:251660800;visibility:visible;mso-wrap-style:square;mso-wrap-distance-left:9pt;mso-wrap-distance-top:0;mso-wrap-distance-right:9pt;mso-wrap-distance-bottom:0;mso-position-horizontal:absolute;mso-position-horizontal-relative:text;mso-position-vertical:absolute;mso-position-vertical-relative:text" o:gfxdata="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" strokecolor="#94b64e [3046]">
+              <v:shape w14:anchorId="7A47DA88" id="Straight Arrow Connector 17" o:spid="_x0000_s1026" type="#_x0000_t32" style="position:absolute;margin-left:34.5pt;margin-top:59.8pt;width:63.75pt;height:558.75pt;flip:x y;z-index:251660800;visibility:visible;mso-wrap-style:square;mso-wrap-distance-left:9pt;mso-wrap-distance-top:0;mso-wrap-distance-right:9pt;mso-wrap-distance-bottom:0;mso-position-horizontal:absolute;mso-position-horizontal-relative:text;mso-position-vertical:absolute;mso-position-vertical-relative:text" o:gfxdata="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" strokecolor="#94b64e [3046]">
                 <v:stroke endarrow="block"/>
               </v:shape>
             </w:pict>
@@ -1337,7 +1340,7 @@
           </mc:Choice>
           <mc:Fallback>
             <w:pict>
-              <v:shape w14:anchorId="3BE8BA62" id="Straight Arrow Connector 14" o:spid="_x0000_s1026" type="#_x0000_t32" style="position:absolute;margin-left:14.25pt;margin-top:107.05pt;width:52.5pt;height:321pt;flip:y;z-index:251663360;visibility:visible;mso-wrap-style:square;mso-wrap-distance-left:9pt;mso-wrap-distance-top:0;mso-wrap-distance-right:9pt;mso-wrap-distance-bottom:0;mso-position-horizontal:absolute;mso-position-horizontal-relative:text;mso-position-vertical:absolute;mso-position-vertical-relative:text" o:gfxdata="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" strokecolor="#4579b8 [3044]">
+              <v:shape w14:anchorId="4E8AFC6D" id="Straight Arrow Connector 14" o:spid="_x0000_s1026" type="#_x0000_t32" style="position:absolute;margin-left:14.25pt;margin-top:107.05pt;width:52.5pt;height:321pt;flip:y;z-index:251663360;visibility:visible;mso-wrap-style:square;mso-wrap-distance-left:9pt;mso-wrap-distance-top:0;mso-wrap-distance-right:9pt;mso-wrap-distance-bottom:0;mso-position-horizontal:absolute;mso-position-horizontal-relative:text;mso-position-vertical:absolute;mso-position-vertical-relative:text" o:gfxdata="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" strokecolor="#4579b8 [3044]">
                 <v:stroke endarrow="block"/>
               </v:shape>
             </w:pict>
@@ -1588,6 +1591,9 @@
       <w:r>
         <w:t>Filtering</w:t>
       </w:r>
+      <w:r>
+        <w:t>/curve fitting</w:t>
+      </w:r>
     </w:p>
     <w:p>
       <w:r>
@@ -1601,6 +1607,78 @@
       </w:r>
     </w:p>
     <w:p>
+      <w:r>
+        <w:rPr>
+          <w:noProof/>
+        </w:rPr>
+        <mc:AlternateContent>
+          <mc:Choice Requires="wps">
+            <w:drawing>
+              <wp:anchor distT="0" distB="0" distL="114300" distR="114300" simplePos="0" relativeHeight="251668480" behindDoc="0" locked="0" layoutInCell="1" allowOverlap="1" wp14:anchorId="60731CF5" wp14:editId="5EE2D3BE">
+                <wp:simplePos x="0" y="0"/>
+                <wp:positionH relativeFrom="column">
+                  <wp:posOffset>1289652</wp:posOffset>
+                </wp:positionH>
+                <wp:positionV relativeFrom="paragraph">
+                  <wp:posOffset>120515</wp:posOffset>
+                </wp:positionV>
+                <wp:extent cx="835433" cy="1310512"/>
+                <wp:effectExtent l="38100" t="38100" r="22225" b="23495"/>
+                <wp:wrapNone/>
+                <wp:docPr id="52" name="Straight Arrow Connector 52"/>
+                <wp:cNvGraphicFramePr/>
+                <a:graphic xmlns:a="http://schemas.openxmlformats.org/drawingml/2006/main">
+                  <a:graphicData uri="http://schemas.microsoft.com/office/word/2010/wordprocessingShape">
+                    <wps:wsp>
+                      <wps:cNvCnPr/>
+                      <wps:spPr>
+                        <a:xfrm flipH="1" flipV="1">
+                          <a:off x="0" y="0"/>
+                          <a:ext cx="835433" cy="1310512"/>
+                        </a:xfrm>
+                        <a:prstGeom prst="straightConnector1">
+                          <a:avLst/>
+                        </a:prstGeom>
+                        <a:ln>
+                          <a:tailEnd type="triangle"/>
+                        </a:ln>
+                      </wps:spPr>
+                      <wps:style>
+                        <a:lnRef idx="1">
+                          <a:schemeClr val="accent3"/>
+                        </a:lnRef>
+                        <a:fillRef idx="0">
+                          <a:schemeClr val="accent3"/>
+                        </a:fillRef>
+                        <a:effectRef idx="0">
+                          <a:schemeClr val="accent3"/>
+                        </a:effectRef>
+                        <a:fontRef idx="minor">
+                          <a:schemeClr val="tx1"/>
+                        </a:fontRef>
+                      </wps:style>
+                      <wps:bodyPr/>
+                    </wps:wsp>
+                  </a:graphicData>
+                </a:graphic>
+                <wp14:sizeRelH relativeFrom="margin">
+                  <wp14:pctWidth>0</wp14:pctWidth>
+                </wp14:sizeRelH>
+                <wp14:sizeRelV relativeFrom="margin">
+                  <wp14:pctHeight>0</wp14:pctHeight>
+                </wp14:sizeRelV>
+              </wp:anchor>
+            </w:drawing>
+          </mc:Choice>
+          <mc:Fallback>
+            <w:pict>
+              <v:shape w14:anchorId="09BC8CA9" id="Straight Arrow Connector 52" o:spid="_x0000_s1026" type="#_x0000_t32" style="position:absolute;margin-left:101.55pt;margin-top:9.5pt;width:65.8pt;height:103.2pt;flip:x y;z-index:251668480;visibility:visible;mso-wrap-style:square;mso-width-percent:0;mso-height-percent:0;mso-wrap-distance-left:9pt;mso-wrap-distance-top:0;mso-wrap-distance-right:9pt;mso-wrap-distance-bottom:0;mso-position-horizontal:absolute;mso-position-horizontal-relative:text;mso-position-vertical:absolute;mso-position-vertical-relative:text;mso-width-percent:0;mso-height-percent:0;mso-width-relative:margin;mso-height-relative:margin" o:gfxdata="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" strokecolor="#94b64e [3046]">
+                <v:stroke endarrow="block"/>
+              </v:shape>
+            </w:pict>
+          </mc:Fallback>
+        </mc:AlternateContent>
+      </w:r>
       <w:r>
         <w:rPr>
           <w:noProof/>
@@ -1666,7 +1744,7 @@
           </mc:Choice>
           <mc:Fallback>
             <w:pict>
-              <v:shape w14:anchorId="6D056D90" id="Straight Arrow Connector 20" o:spid="_x0000_s1026" type="#_x0000_t32" style="position:absolute;margin-left:72.75pt;margin-top:43.35pt;width:126.75pt;height:138.75pt;flip:x y;z-index:251662336;visibility:visible;mso-wrap-style:square;mso-width-percent:0;mso-height-percent:0;mso-wrap-distance-left:9pt;mso-wrap-distance-top:0;mso-wrap-distance-right:9pt;mso-wrap-distance-bottom:0;mso-position-horizontal:absolute;mso-position-horizontal-relative:text;mso-position-vertical:absolute;mso-position-vertical-relative:text;mso-width-percent:0;mso-height-percent:0;mso-width-relative:margin;mso-height-relative:margin" o:gfxdata="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" strokecolor="#4579b8 [3044]">
+              <v:shape w14:anchorId="0119AB26" id="Straight Arrow Connector 20" o:spid="_x0000_s1026" type="#_x0000_t32" style="position:absolute;margin-left:72.75pt;margin-top:43.35pt;width:126.75pt;height:138.75pt;flip:x y;z-index:251662336;visibility:visible;mso-wrap-style:square;mso-width-percent:0;mso-height-percent:0;mso-wrap-distance-left:9pt;mso-wrap-distance-top:0;mso-wrap-distance-right:9pt;mso-wrap-distance-bottom:0;mso-position-horizontal:absolute;mso-position-horizontal-relative:text;mso-position-vertical:absolute;mso-position-vertical-relative:text;mso-width-percent:0;mso-height-percent:0;mso-width-relative:margin;mso-height-relative:margin" o:gfxdata="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" strokecolor="#4579b8 [3044]">
                 <v:stroke endarrow="block"/>
               </v:shape>
             </w:pict>
@@ -2361,7 +2439,7 @@
           </mc:Choice>
           <mc:Fallback>
             <w:pict>
-              <v:line w14:anchorId="0DE3CC18" id="Straight Connector 41" o:spid="_x0000_s1026" style="position:absolute;flip:x y;z-index:251664384;visibility:visible;mso-wrap-style:square;mso-width-percent:0;mso-height-percent:0;mso-wrap-distance-left:9pt;mso-wrap-distance-top:0;mso-wrap-distance-right:9pt;mso-wrap-distance-bottom:0;mso-position-horizontal:absolute;mso-position-horizontal-relative:text;mso-position-vertical:absolute;mso-position-vertical-relative:text;mso-width-percent:0;mso-height-percent:0;mso-width-relative:margin;mso-height-relative:margin" from="121.9pt,23pt" to="170.1pt,78.55pt" o:gfxdata="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" strokecolor="#4579b8 [3044]"/>
+              <v:line w14:anchorId="192C818E" id="Straight Connector 41" o:spid="_x0000_s1026" style="position:absolute;flip:x y;z-index:251664384;visibility:visible;mso-wrap-style:square;mso-width-percent:0;mso-height-percent:0;mso-wrap-distance-left:9pt;mso-wrap-distance-top:0;mso-wrap-distance-right:9pt;mso-wrap-distance-bottom:0;mso-position-horizontal:absolute;mso-position-horizontal-relative:text;mso-position-vertical:absolute;mso-position-vertical-relative:text;mso-width-percent:0;mso-height-percent:0;mso-width-relative:margin;mso-height-relative:margin" from="121.9pt,23pt" to="170.1pt,78.55pt" o:gfxdata="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" strokecolor="#4579b8 [3044]"/>
             </w:pict>
           </mc:Fallback>
         </mc:AlternateContent>
@@ -2437,7 +2515,7 @@
           </mc:Choice>
           <mc:Fallback>
             <w:pict>
-              <v:shapetype w14:anchorId="2CCA741F" id="_x0000_t6" coordsize="21600,21600" o:spt="6" path="m,l,21600r21600,xe">
+              <v:shapetype w14:anchorId="3403BFA9" id="_x0000_t6" coordsize="21600,21600" o:spt="6" path="m,l,21600r21600,xe">
                 <v:stroke joinstyle="miter"/>
                 <v:path gradientshapeok="t" o:connecttype="custom" o:connectlocs="0,0;0,10800;0,21600;10800,21600;21600,21600;10800,10800" textboxrect="1800,12600,12600,19800"/>
               </v:shapetype>
@@ -2514,7 +2592,7 @@
           </mc:Choice>
           <mc:Fallback>
             <w:pict>
-              <v:oval w14:anchorId="726D6D62" id="Oval 45" o:spid="_x0000_s1026" style="position:absolute;margin-left:133.25pt;margin-top:4.05pt;width:3.6pt;height:3.6pt;z-index:251666432;visibility:visible;mso-wrap-style:square;mso-width-percent:0;mso-wrap-distance-left:9pt;mso-wrap-distance-top:0;mso-wrap-distance-right:9pt;mso-wrap-distance-bottom:0;mso-position-horizontal:absolute;mso-position-horizontal-relative:text;mso-position-vertical:absolute;mso-position-vertical-relative:text;mso-width-percent:0;mso-width-relative:margin;v-text-anchor:middle" o:gfxdata="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" fillcolor="black [3200]" strokecolor="black [1600]" strokeweight="2pt"/>
+              <v:oval w14:anchorId="40B5CCAD" id="Oval 45" o:spid="_x0000_s1026" style="position:absolute;margin-left:133.25pt;margin-top:4.05pt;width:3.6pt;height:3.6pt;z-index:251666432;visibility:visible;mso-wrap-style:square;mso-width-percent:0;mso-wrap-distance-left:9pt;mso-wrap-distance-top:0;mso-wrap-distance-right:9pt;mso-wrap-distance-bottom:0;mso-position-horizontal:absolute;mso-position-horizontal-relative:text;mso-position-vertical:absolute;mso-position-vertical-relative:text;mso-width-percent:0;mso-width-relative:margin;v-text-anchor:middle" o:gfxdata="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" fillcolor="black [3200]" strokecolor="black [1600]" strokeweight="2pt"/>
             </w:pict>
           </mc:Fallback>
         </mc:AlternateContent>
@@ -3499,69 +3577,87 @@
     <w:p>
       <w:pPr>
         <w:pStyle w:val="Heading2"/>
+        <w:rPr>
+          <w:vertAlign w:val="superscript"/>
+        </w:rPr>
       </w:pPr>
       <w:r>
         <w:lastRenderedPageBreak/>
-        <w:t>Polynomial fit</w:t>
-      </w:r>
-    </w:p>
-    <w:p>
-      <w:r>
-        <w:t xml:space="preserve">This is a </w:t>
-      </w:r>
-      <w:r>
-        <w:t>more general form than linear regression as the order of the polynomial can be selected.</w:t>
-      </w:r>
-    </w:p>
-    <w:p>
-      <w:r>
-        <w:t xml:space="preserve">If the order is 1 this gives identical results to the </w:t>
-      </w:r>
-      <w:r>
-        <w:t xml:space="preserve">(least squares) </w:t>
-      </w:r>
-      <w:r>
-        <w:t xml:space="preserve">linear regression </w:t>
-      </w:r>
-      <w:r>
-        <w:t>y=</w:t>
+        <w:t>Y=</w:t>
       </w:r>
       <w:proofErr w:type="spellStart"/>
       <w:r>
-        <w:t>mx+c</w:t>
+        <w:t>a+b</w:t>
       </w:r>
       <w:proofErr w:type="spellEnd"/>
       <w:r>
-        <w:t xml:space="preserve"> </w:t>
-      </w:r>
-      <w:r>
-        <w:t>option, but higher orders can give a better fit.</w:t>
-      </w:r>
-    </w:p>
-    <w:p>
-      <w:r>
-        <w:t xml:space="preserve">Using </w:t>
-      </w:r>
-      <w:r>
-        <w:t>demo1M.csv</w:t>
-      </w:r>
-      <w:r>
-        <w:t xml:space="preserve"> </w:t>
-      </w:r>
-      <w:r>
-        <w:t>and a 30</w:t>
+        <w:t>*sqrt(x)+c*</w:t>
+      </w:r>
+      <w:proofErr w:type="spellStart"/>
+      <w:r>
+        <w:t>x+d</w:t>
+      </w:r>
+      <w:proofErr w:type="spellEnd"/>
+      <w:r>
+        <w:t>*x</w:t>
       </w:r>
       <w:r>
         <w:rPr>
           <w:vertAlign w:val="superscript"/>
         </w:rPr>
-        <w:t>th</w:t>
-      </w:r>
-      <w:r>
-        <w:t xml:space="preserve"> order polynomial </w:t>
-      </w:r>
-      <w:r>
-        <w:t>gives:</w:t>
+        <w:t>1.5</w:t>
+      </w:r>
+    </w:p>
+    <w:p>
+      <w:r>
+        <w:t>This is similar to the function above but has one more term (d*x</w:t>
+      </w:r>
+      <w:r>
+        <w:rPr>
+          <w:vertAlign w:val="superscript"/>
+        </w:rPr>
+        <w:t>1.</w:t>
+      </w:r>
+      <w:proofErr w:type="gramStart"/>
+      <w:r>
+        <w:rPr>
+          <w:vertAlign w:val="superscript"/>
+        </w:rPr>
+        <w:t xml:space="preserve">5 </w:t>
+      </w:r>
+      <w:r>
+        <w:t>)</w:t>
+      </w:r>
+      <w:proofErr w:type="gramEnd"/>
+      <w:r>
+        <w:t>.</w:t>
+      </w:r>
+    </w:p>
+    <w:p>
+      <w:r>
+        <w:t>As usual, the fitted equation (with numerical values for the coefficients) is found in the 2</w:t>
+      </w:r>
+      <w:r>
+        <w:rPr>
+          <w:vertAlign w:val="superscript"/>
+        </w:rPr>
+        <w:t>nd</w:t>
+      </w:r>
+      <w:r>
+        <w:t xml:space="preserve"> csv graph window. </w:t>
+      </w:r>
+    </w:p>
+    <w:p>
+      <w:pPr>
+        <w:pStyle w:val="Heading2"/>
+      </w:pPr>
+      <w:r>
+        <w:t>Polynomial in sqrt(x)</w:t>
+      </w:r>
+    </w:p>
+    <w:p>
+      <w:r>
+        <w:t>The general case (polynomials in sqrt(x)) is also available by selecting “Poly in sqrt(x) order:” and specifying the required order in the “order” box to the right.</w:t>
       </w:r>
     </w:p>
     <w:p>
@@ -3570,10 +3666,10 @@
           <w:noProof/>
         </w:rPr>
         <w:drawing>
-          <wp:inline distT="0" distB="0" distL="0" distR="0" wp14:anchorId="1F94AF89" wp14:editId="0340290C">
-            <wp:extent cx="5731510" cy="4363085"/>
-            <wp:effectExtent l="0" t="0" r="2540" b="0"/>
-            <wp:docPr id="26" name="Picture 26"/>
+          <wp:inline distT="0" distB="0" distL="0" distR="0" wp14:anchorId="651E7D3F" wp14:editId="5DB7C602">
+            <wp:extent cx="2743200" cy="914400"/>
+            <wp:effectExtent l="0" t="0" r="0" b="0"/>
+            <wp:docPr id="47" name="Picture 47"/>
             <wp:cNvGraphicFramePr>
               <a:graphicFrameLocks xmlns:a="http://schemas.openxmlformats.org/drawingml/2006/main" noChangeAspect="1"/>
             </wp:cNvGraphicFramePr>
@@ -3593,7 +3689,7 @@
                   <pic:spPr>
                     <a:xfrm>
                       <a:off x="0" y="0"/>
-                      <a:ext cx="5731510" cy="4363085"/>
+                      <a:ext cx="2743200" cy="914400"/>
                     </a:xfrm>
                     <a:prstGeom prst="rect">
                       <a:avLst/>
@@ -3608,10 +3704,34 @@
     </w:p>
     <w:p>
       <w:r>
-        <w:t>Which is the polynomial with the equation</w:t>
-      </w:r>
-      <w:r>
-        <w:t xml:space="preserve"> (as before this is given in the 2</w:t>
+        <w:t xml:space="preserve">For </w:t>
+      </w:r>
+      <w:proofErr w:type="gramStart"/>
+      <w:r>
+        <w:t>example</w:t>
+      </w:r>
+      <w:proofErr w:type="gramEnd"/>
+      <w:r>
+        <w:t xml:space="preserve"> selecting order=2 will fit</w:t>
+      </w:r>
+      <w:r>
+        <w:t xml:space="preserve"> Y=a*</w:t>
+      </w:r>
+      <w:proofErr w:type="spellStart"/>
+      <w:r>
+        <w:t>x+b</w:t>
+      </w:r>
+      <w:proofErr w:type="spellEnd"/>
+      <w:r>
+        <w:t>*sqrt(X)+c</w:t>
+      </w:r>
+      <w:r>
+        <w:t>.</w:t>
+      </w:r>
+    </w:p>
+    <w:p>
+      <w:r>
+        <w:t>As usual, the fitted equation (with numerical values for the coefficients) is found in the 2</w:t>
       </w:r>
       <w:r>
         <w:rPr>
@@ -3620,83 +3740,269 @@
         <w:t>nd</w:t>
       </w:r>
       <w:r>
-        <w:t xml:space="preserve"> csvgraph window):</w:t>
-      </w:r>
-    </w:p>
-    <w:p>
-      <w:pPr>
-        <w:autoSpaceDE w:val="0"/>
-        <w:autoSpaceDN w:val="0"/>
-        <w:adjustRightInd w:val="0"/>
-        <w:spacing w:after="0" w:line="240" w:lineRule="auto"/>
-        <w:ind w:left="720"/>
-        <w:rPr>
-          <w:rFonts w:ascii="MS Sans Serif" w:hAnsi="MS Sans Serif" w:cs="MS Sans Serif"/>
-          <w:sz w:val="16"/>
-          <w:szCs w:val="16"/>
-        </w:rPr>
-      </w:pPr>
-      <w:r>
-        <w:rPr>
-          <w:rFonts w:ascii="MS Sans Serif" w:hAnsi="MS Sans Serif" w:cs="MS Sans Serif"/>
-          <w:sz w:val="16"/>
-          <w:szCs w:val="16"/>
-        </w:rPr>
-        <w:t>Y=(((((((((((((((((((((((((((((6.97951274809e-137*X-1.04691504709e-130)*X+7.46518751585e-125)*X-3.36717955513e-119)*X+1.07841837595e-113)*X-2.60977659582e-108)*X+4.95825937558e-103)*X-7.585603359e-98)*X+9.51094773116e-93)*X-9.8953321991e-88)*X+8.61839059489e-83)*X-6.32174846775e-78)*X+3.92052333073e-73)*X-2.05984542296e-68)*X+9.172676001e-64)*X-3.45829252723e-59)*X+1.10109000948e-54)*X-2.94854105574e-50)*X+6.60274774225e-46)*X-1.22708309395e-41)*X+1.87412804271e-37)*X-2.32316065069e-33)*X+2.30046310128e-29)*X-1.78304928219e-25)*X+1.0534361431e-21)*X-4.5791256059e-18)*X+1.39448963045e-14)*X-2.76963858661e-11)*X+3.20180968581e-08)*X-1.7483403854e-05)*X+10.006685239</w:t>
+        <w:t xml:space="preserve"> csv graph window. Not all powers of x may be present (only non-zero coefficients are shown).</w:t>
+      </w:r>
+    </w:p>
+    <w:p>
+      <w:r>
+        <w:t>Note that with a very large number of data points specifying a large order may result in a long wait for the results (</w:t>
+      </w:r>
+      <w:proofErr w:type="spellStart"/>
+      <w:proofErr w:type="gramStart"/>
+      <w:r>
+        <w:t>eg</w:t>
+      </w:r>
+      <w:proofErr w:type="spellEnd"/>
+      <w:proofErr w:type="gramEnd"/>
+      <w:r>
+        <w:t xml:space="preserve"> order 10 will take ~ </w:t>
+      </w:r>
+      <w:r>
+        <w:t>0.5</w:t>
+      </w:r>
+      <w:r>
+        <w:t xml:space="preserve"> minute on a reasonably modern PC, while order 20 will take about 1 minute both for 15 Million data points).</w:t>
+      </w:r>
+      <w:r>
+        <w:t xml:space="preserve"> For orders of 1,2,3 it is more efficient to select that particular form from the menu rather than using the general fit with an order of 1,2 or 3 but the results should be identical.</w:t>
       </w:r>
     </w:p>
     <w:p/>
     <w:p>
-      <w:r>
-        <w:br w:type="page"/>
+      <w:pPr>
+        <w:pStyle w:val="Heading2"/>
+      </w:pPr>
+      <w:r>
+        <w:t>Y=(</w:t>
+      </w:r>
+      <w:proofErr w:type="spellStart"/>
+      <w:r>
+        <w:t>a+b</w:t>
+      </w:r>
+      <w:proofErr w:type="spellEnd"/>
+      <w:r>
+        <w:t xml:space="preserve">*x)/(1+c*x) </w:t>
+      </w:r>
+    </w:p>
+    <w:p>
+      <w:r>
+        <w:t xml:space="preserve">This fits the rational function </w:t>
+      </w:r>
+      <w:r>
+        <w:t>Y=(</w:t>
+      </w:r>
+      <w:proofErr w:type="spellStart"/>
+      <w:r>
+        <w:t>a+b</w:t>
+      </w:r>
+      <w:proofErr w:type="spellEnd"/>
+      <w:r>
+        <w:t>*x)/(1+c*x)</w:t>
+      </w:r>
+      <w:r>
+        <w:t xml:space="preserve">. </w:t>
+      </w:r>
+    </w:p>
+    <w:p>
+      <w:r>
+        <w:t>As usual, the fitted equation (with numerical values for the coefficients) is found in the 2</w:t>
+      </w:r>
+      <w:r>
+        <w:rPr>
+          <w:vertAlign w:val="superscript"/>
+        </w:rPr>
+        <w:t>nd</w:t>
+      </w:r>
+      <w:r>
+        <w:t xml:space="preserve"> csv graph window. </w:t>
+      </w:r>
+    </w:p>
+    <w:p>
+      <w:pPr>
+        <w:pStyle w:val="Heading2"/>
+      </w:pPr>
+      <w:r>
+        <w:t>Y=(a+bx+cx</w:t>
+      </w:r>
+      <w:r>
+        <w:rPr>
+          <w:vertAlign w:val="superscript"/>
+        </w:rPr>
+        <w:t>2</w:t>
+      </w:r>
+      <w:r>
+        <w:t>)/(1+dx+ex</w:t>
+      </w:r>
+      <w:r>
+        <w:rPr>
+          <w:vertAlign w:val="superscript"/>
+        </w:rPr>
+        <w:t>2</w:t>
+      </w:r>
+      <w:r>
+        <w:t>)</w:t>
+      </w:r>
+    </w:p>
+    <w:p>
+      <w:r>
+        <w:t xml:space="preserve">This fits the rational function </w:t>
+      </w:r>
+      <w:r>
+        <w:t>Y=(a+bx+cx</w:t>
+      </w:r>
+      <w:r>
+        <w:rPr>
+          <w:vertAlign w:val="superscript"/>
+        </w:rPr>
+        <w:t>2</w:t>
+      </w:r>
+      <w:r>
+        <w:t>)/(1+dx+ex</w:t>
+      </w:r>
+      <w:r>
+        <w:rPr>
+          <w:vertAlign w:val="superscript"/>
+        </w:rPr>
+        <w:t>2</w:t>
+      </w:r>
+      <w:r>
+        <w:t>)</w:t>
+      </w:r>
+      <w:r>
+        <w:t>.</w:t>
+      </w:r>
+    </w:p>
+    <w:p>
+      <w:r>
+        <w:t>As usual, the fitted equation (with numerical values for the coefficients) is found in the 2</w:t>
+      </w:r>
+      <w:r>
+        <w:rPr>
+          <w:vertAlign w:val="superscript"/>
+        </w:rPr>
+        <w:t>nd</w:t>
+      </w:r>
+      <w:r>
+        <w:t xml:space="preserve"> csv graph window. </w:t>
+      </w:r>
+    </w:p>
+    <w:p>
+      <w:pPr>
+        <w:pStyle w:val="Heading2"/>
+      </w:pPr>
+      <w:r>
+        <w:t>Rational (poly/poly)</w:t>
+      </w:r>
+    </w:p>
+    <w:p>
+      <w:r>
+        <w:t>The general case (polynomial/polynomial) is also available by selecting “rational (poly/poly) order:” and specifying the required order in the “order” box to the right.</w:t>
+      </w:r>
+    </w:p>
+    <w:p>
+      <w:r>
+        <w:rPr>
+          <w:noProof/>
+        </w:rPr>
+        <w:drawing>
+          <wp:inline distT="0" distB="0" distL="0" distR="0" wp14:anchorId="72455F79" wp14:editId="6A6CA4EF">
+            <wp:extent cx="2743200" cy="914400"/>
+            <wp:effectExtent l="0" t="0" r="0" b="0"/>
+            <wp:docPr id="48" name="Picture 48"/>
+            <wp:cNvGraphicFramePr>
+              <a:graphicFrameLocks xmlns:a="http://schemas.openxmlformats.org/drawingml/2006/main" noChangeAspect="1"/>
+            </wp:cNvGraphicFramePr>
+            <a:graphic xmlns:a="http://schemas.openxmlformats.org/drawingml/2006/main">
+              <a:graphicData uri="http://schemas.openxmlformats.org/drawingml/2006/picture">
+                <pic:pic xmlns:pic="http://schemas.openxmlformats.org/drawingml/2006/picture">
+                  <pic:nvPicPr>
+                    <pic:cNvPr id="1" name=""/>
+                    <pic:cNvPicPr/>
+                  </pic:nvPicPr>
+                  <pic:blipFill>
+                    <a:blip r:embed="rId28"/>
+                    <a:stretch>
+                      <a:fillRect/>
+                    </a:stretch>
+                  </pic:blipFill>
+                  <pic:spPr>
+                    <a:xfrm>
+                      <a:off x="0" y="0"/>
+                      <a:ext cx="2743200" cy="914400"/>
+                    </a:xfrm>
+                    <a:prstGeom prst="rect">
+                      <a:avLst/>
+                    </a:prstGeom>
+                  </pic:spPr>
+                </pic:pic>
+              </a:graphicData>
+            </a:graphic>
+          </wp:inline>
+        </w:drawing>
+      </w:r>
+    </w:p>
+    <w:p>
+      <w:r>
+        <w:t>As usual, the fitted equation (with numerical values for the coefficients) is found in the 2</w:t>
+      </w:r>
+      <w:r>
+        <w:rPr>
+          <w:vertAlign w:val="superscript"/>
+        </w:rPr>
+        <w:t>nd</w:t>
+      </w:r>
+      <w:r>
+        <w:t xml:space="preserve"> csv graph window. Not all powers of x may be present (only non-zero coefficients are shown).</w:t>
       </w:r>
     </w:p>
     <w:p>
       <w:r>
         <w:lastRenderedPageBreak/>
-        <w:t>The file csvfun1.csv gives a more realistic</w:t>
-      </w:r>
-      <w:r>
-        <w:t xml:space="preserve"> example</w:t>
-      </w:r>
-      <w:r>
-        <w:t xml:space="preserve"> of polynomial fitting – the screen shot below shows a 1</w:t>
-      </w:r>
-      <w:r>
-        <w:rPr>
-          <w:vertAlign w:val="superscript"/>
-        </w:rPr>
-        <w:t>st</w:t>
-      </w:r>
-      <w:r>
-        <w:t>, 2</w:t>
-      </w:r>
-      <w:r>
-        <w:rPr>
-          <w:vertAlign w:val="superscript"/>
-        </w:rPr>
-        <w:t>nd</w:t>
-      </w:r>
-      <w:r>
-        <w:t xml:space="preserve"> and 3</w:t>
-      </w:r>
-      <w:r>
-        <w:rPr>
-          <w:vertAlign w:val="superscript"/>
-        </w:rPr>
-        <w:t>rd</w:t>
-      </w:r>
-      <w:r>
-        <w:t xml:space="preserve"> order fit to exp(-i/10) – it can be seen that the 3</w:t>
-      </w:r>
-      <w:r>
-        <w:rPr>
-          <w:vertAlign w:val="superscript"/>
-        </w:rPr>
-        <w:t>rd</w:t>
-      </w:r>
-      <w:r>
-        <w:t xml:space="preserve"> order polynomial is a very good fit:</w:t>
+        <w:t>Note that with a very large number of data points specifying a large order may result in a long wait for the results (</w:t>
+      </w:r>
+      <w:proofErr w:type="spellStart"/>
+      <w:proofErr w:type="gramStart"/>
+      <w:r>
+        <w:t>eg</w:t>
+      </w:r>
+      <w:proofErr w:type="spellEnd"/>
+      <w:proofErr w:type="gramEnd"/>
+      <w:r>
+        <w:t xml:space="preserve"> order 10 will take ~ </w:t>
+      </w:r>
+      <w:r>
+        <w:t>0.5</w:t>
+      </w:r>
+      <w:r>
+        <w:t xml:space="preserve"> minute on a reasonably modern PC, while order 20 will take about </w:t>
+      </w:r>
+      <w:r>
+        <w:t>1</w:t>
+      </w:r>
+      <w:r>
+        <w:t xml:space="preserve"> minute </w:t>
+      </w:r>
+      <w:r>
+        <w:t xml:space="preserve">both </w:t>
+      </w:r>
+      <w:r>
+        <w:t>for 15 Million data points).</w:t>
+      </w:r>
+      <w:r>
+        <w:t xml:space="preserve"> For small values of order, it is more efficient to select the required equation directly from the available list rather than use this general case, but the results should be identical whichever approach is used.</w:t>
+      </w:r>
+    </w:p>
+    <w:p>
+      <w:r>
+        <w:t xml:space="preserve">Ratios of polynomials can give a better fit to many functions than using a higher order polynomial </w:t>
+      </w:r>
+      <w:proofErr w:type="spellStart"/>
+      <w:r>
+        <w:t>eg</w:t>
+      </w:r>
+      <w:proofErr w:type="spellEnd"/>
+      <w:r>
+        <w:t>:</w:t>
       </w:r>
     </w:p>
     <w:p>
@@ -3705,10 +4011,10 @@
           <w:noProof/>
         </w:rPr>
         <w:drawing>
-          <wp:inline distT="0" distB="0" distL="0" distR="0" wp14:anchorId="5A150B4F" wp14:editId="7AB8E819">
-            <wp:extent cx="5731510" cy="4363085"/>
-            <wp:effectExtent l="0" t="0" r="2540" b="0"/>
-            <wp:docPr id="28" name="Picture 28"/>
+          <wp:inline distT="0" distB="0" distL="0" distR="0" wp14:anchorId="11C30E0C" wp14:editId="431EB1D3">
+            <wp:extent cx="4029205" cy="3960459"/>
+            <wp:effectExtent l="0" t="0" r="0" b="2540"/>
+            <wp:docPr id="51" name="Picture 51"/>
             <wp:cNvGraphicFramePr>
               <a:graphicFrameLocks xmlns:a="http://schemas.openxmlformats.org/drawingml/2006/main" noChangeAspect="1"/>
             </wp:cNvGraphicFramePr>
@@ -3728,7 +4034,7 @@
                   <pic:spPr>
                     <a:xfrm>
                       <a:off x="0" y="0"/>
-                      <a:ext cx="5731510" cy="4363085"/>
+                      <a:ext cx="4034504" cy="3965668"/>
                     </a:xfrm>
                     <a:prstGeom prst="rect">
                       <a:avLst/>
@@ -3742,31 +4048,84 @@
       </w:r>
     </w:p>
     <w:p>
+      <w:pPr>
+        <w:rPr>
+          <w:rFonts w:asciiTheme="majorHAnsi" w:eastAsiaTheme="majorEastAsia" w:hAnsiTheme="majorHAnsi" w:cstheme="majorBidi"/>
+          <w:color w:val="365F91" w:themeColor="accent1" w:themeShade="BF"/>
+          <w:sz w:val="26"/>
+          <w:szCs w:val="26"/>
+        </w:rPr>
+      </w:pPr>
+      <w:r>
+        <w:t xml:space="preserve">The polynomial fit has a maximum error of 0.726, while the rational fit has a maximum error of 0.439 </w:t>
+      </w:r>
+      <w:r>
+        <w:t>with both using the same number of coefficients. D</w:t>
+      </w:r>
+      <w:r>
+        <w:t>on’t forget in this case a sqrt(x) fit would give an exact match with effectively zero error</w:t>
+      </w:r>
+      <w:r>
+        <w:t xml:space="preserve"> with only two coefficients.</w:t>
+      </w:r>
       <w:r>
         <w:br w:type="page"/>
       </w:r>
     </w:p>
     <w:p>
+      <w:pPr>
+        <w:pStyle w:val="Heading2"/>
+      </w:pPr>
       <w:r>
         <w:lastRenderedPageBreak/>
-        <w:t>Note that a polynomial fit may require a quite high order (and thus a complex equation) to fit shapes that could be better described by one of the other equations listed earlier.</w:t>
-      </w:r>
-    </w:p>
-    <w:p>
-      <w:r>
-        <w:t xml:space="preserve">As an example, see the graph below which shows a </w:t>
-      </w:r>
-      <w:r>
-        <w:t xml:space="preserve">Logarithmic </w:t>
-      </w:r>
-      <w:r>
-        <w:t>regression fits it exactly with a simple equation (with two coefficients)</w:t>
-      </w:r>
-      <w:r>
-        <w:t xml:space="preserve"> y=m*log(x)+c with m=-2 and c=3</w:t>
-      </w:r>
-      <w:r>
-        <w:t>, whereas even an 10</w:t>
+        <w:t>Polynomial fit</w:t>
+      </w:r>
+    </w:p>
+    <w:p>
+      <w:r>
+        <w:t xml:space="preserve">This is a </w:t>
+      </w:r>
+      <w:r>
+        <w:t>more general form than linear regression as the order of the polynomial can be selected.</w:t>
+      </w:r>
+    </w:p>
+    <w:p>
+      <w:r>
+        <w:t xml:space="preserve">If the order is 1 this gives identical results to the </w:t>
+      </w:r>
+      <w:r>
+        <w:t xml:space="preserve">(least squares) </w:t>
+      </w:r>
+      <w:r>
+        <w:t xml:space="preserve">linear regression </w:t>
+      </w:r>
+      <w:r>
+        <w:t>y=</w:t>
+      </w:r>
+      <w:proofErr w:type="spellStart"/>
+      <w:r>
+        <w:t>mx+c</w:t>
+      </w:r>
+      <w:proofErr w:type="spellEnd"/>
+      <w:r>
+        <w:t xml:space="preserve"> </w:t>
+      </w:r>
+      <w:r>
+        <w:t>option, but higher orders can give a better fit.</w:t>
+      </w:r>
+    </w:p>
+    <w:p>
+      <w:r>
+        <w:t xml:space="preserve">Using </w:t>
+      </w:r>
+      <w:r>
+        <w:t>demo1M.csv</w:t>
+      </w:r>
+      <w:r>
+        <w:t xml:space="preserve"> </w:t>
+      </w:r>
+      <w:r>
+        <w:t>and a 30</w:t>
       </w:r>
       <w:r>
         <w:rPr>
@@ -3775,126 +4134,10 @@
         <w:t>th</w:t>
       </w:r>
       <w:r>
-        <w:t xml:space="preserve"> order polynomial (with </w:t>
-      </w:r>
-      <w:r>
-        <w:t>eleven</w:t>
-      </w:r>
-      <w:r>
-        <w:t xml:space="preserve"> coefficients) is not as accurate</w:t>
-      </w:r>
-      <w:r>
-        <w:t xml:space="preserve"> (</w:t>
-      </w:r>
-      <w:r>
-        <w:t>while i</w:t>
-      </w:r>
-      <w:r>
-        <w:t>t</w:t>
-      </w:r>
-      <w:r>
-        <w:t xml:space="preserve"> captures the overall shape quite well </w:t>
-      </w:r>
-      <w:r>
-        <w:t>it has an error of 0.56 which is 19% at x=1).</w:t>
-      </w:r>
-    </w:p>
-    <w:p>
-      <w:r>
-        <w:t>The accuracy of the polynomial fit is given in the 2</w:t>
-      </w:r>
-      <w:r>
-        <w:rPr>
-          <w:vertAlign w:val="superscript"/>
-        </w:rPr>
-        <w:t>nd</w:t>
-      </w:r>
-      <w:r>
-        <w:t xml:space="preserve"> csv graph window together with the equation – in this case this gives:</w:t>
-      </w:r>
-    </w:p>
-    <w:p>
-      <w:pPr>
-        <w:autoSpaceDE w:val="0"/>
-        <w:autoSpaceDN w:val="0"/>
-        <w:adjustRightInd w:val="0"/>
-        <w:spacing w:after="0" w:line="240" w:lineRule="auto"/>
-        <w:rPr>
-          <w:rFonts w:ascii="MS Sans Serif" w:hAnsi="MS Sans Serif" w:cs="MS Sans Serif"/>
-          <w:sz w:val="16"/>
-          <w:szCs w:val="16"/>
-        </w:rPr>
-      </w:pPr>
-      <w:r>
-        <w:rPr>
-          <w:rFonts w:ascii="MS Sans Serif" w:hAnsi="MS Sans Serif" w:cs="MS Sans Serif"/>
-          <w:sz w:val="16"/>
-          <w:szCs w:val="16"/>
-        </w:rPr>
-        <w:t>Polynomial approximating function is:</w:t>
-      </w:r>
-    </w:p>
-    <w:p>
-      <w:pPr>
-        <w:autoSpaceDE w:val="0"/>
-        <w:autoSpaceDN w:val="0"/>
-        <w:adjustRightInd w:val="0"/>
-        <w:spacing w:after="0" w:line="240" w:lineRule="auto"/>
-        <w:rPr>
-          <w:rFonts w:ascii="MS Sans Serif" w:hAnsi="MS Sans Serif" w:cs="MS Sans Serif"/>
-          <w:sz w:val="16"/>
-          <w:szCs w:val="16"/>
-        </w:rPr>
-      </w:pPr>
-      <w:r>
-        <w:rPr>
-          <w:rFonts w:ascii="MS Sans Serif" w:hAnsi="MS Sans Serif" w:cs="MS Sans Serif"/>
-          <w:sz w:val="16"/>
-          <w:szCs w:val="16"/>
-        </w:rPr>
-        <w:t>Y=(((((((((3.95024207162e-19*X-4.19902777376e-16)*X+1.92483796192e-13)*X-4.9806768972e-11)*X+7.99852880753e-09)*X-8.25907300266e-07)*X+5.5007335504e-05)*X-0.00231419319452)*X+0.0590981377101)*X-0.902570371669)*X+3.28864444205</w:t>
-      </w:r>
-    </w:p>
-    <w:p>
-      <w:pPr>
-        <w:autoSpaceDE w:val="0"/>
-        <w:autoSpaceDN w:val="0"/>
-        <w:adjustRightInd w:val="0"/>
-        <w:spacing w:after="0" w:line="240" w:lineRule="auto"/>
-        <w:rPr>
-          <w:rFonts w:ascii="MS Sans Serif" w:hAnsi="MS Sans Serif" w:cs="MS Sans Serif"/>
-          <w:sz w:val="16"/>
-          <w:szCs w:val="16"/>
-        </w:rPr>
-      </w:pPr>
-      <w:r>
-        <w:rPr>
-          <w:rFonts w:ascii="MS Sans Serif" w:hAnsi="MS Sans Serif" w:cs="MS Sans Serif"/>
-          <w:sz w:val="16"/>
-          <w:szCs w:val="16"/>
-        </w:rPr>
-        <w:t xml:space="preserve">  with orthogonal poly   : max abs error is 0.557087795729, rms error is 0.0613672600078</w:t>
-      </w:r>
-    </w:p>
-    <w:p>
-      <w:r>
-        <w:rPr>
-          <w:rFonts w:ascii="MS Sans Serif" w:hAnsi="MS Sans Serif" w:cs="MS Sans Serif"/>
-          <w:sz w:val="16"/>
-          <w:szCs w:val="16"/>
-        </w:rPr>
-        <w:t xml:space="preserve">  with conventional poly: max abs error is 0.557087795729, rms error is 0.0613672600078</w:t>
-      </w:r>
-    </w:p>
-    <w:p>
-      <w:r>
-        <w:t xml:space="preserve">This is why it worth trying all the simpler regressions offered by csvgraph before resorting to a high order </w:t>
-      </w:r>
-      <w:r>
-        <w:t xml:space="preserve">(greater than 3) </w:t>
-      </w:r>
-      <w:r>
-        <w:t>polynomial.</w:t>
+        <w:t xml:space="preserve"> order polynomial </w:t>
+      </w:r>
+      <w:r>
+        <w:t>gives:</w:t>
       </w:r>
     </w:p>
     <w:p>
@@ -3903,10 +4146,10 @@
           <w:noProof/>
         </w:rPr>
         <w:drawing>
-          <wp:inline distT="0" distB="0" distL="0" distR="0" wp14:anchorId="643A5F28" wp14:editId="1CFC789F">
+          <wp:inline distT="0" distB="0" distL="0" distR="0" wp14:anchorId="1F94AF89" wp14:editId="0340290C">
             <wp:extent cx="5731510" cy="4363085"/>
             <wp:effectExtent l="0" t="0" r="2540" b="0"/>
-            <wp:docPr id="40" name="Picture 40"/>
+            <wp:docPr id="26" name="Picture 26"/>
             <wp:cNvGraphicFramePr>
               <a:graphicFrameLocks xmlns:a="http://schemas.openxmlformats.org/drawingml/2006/main" noChangeAspect="1"/>
             </wp:cNvGraphicFramePr>
@@ -3940,73 +4183,96 @@
       </w:r>
     </w:p>
     <w:p>
-      <w:pPr>
-        <w:rPr>
-          <w:rFonts w:asciiTheme="majorHAnsi" w:eastAsiaTheme="majorEastAsia" w:hAnsiTheme="majorHAnsi" w:cstheme="majorBidi"/>
-          <w:color w:val="365F91" w:themeColor="accent1" w:themeShade="BF"/>
-          <w:sz w:val="26"/>
-          <w:szCs w:val="26"/>
-        </w:rPr>
-      </w:pPr>
+      <w:r>
+        <w:t>Which is the polynomial with the equation</w:t>
+      </w:r>
+      <w:r>
+        <w:t xml:space="preserve"> (as before this is given in the 2</w:t>
+      </w:r>
+      <w:r>
+        <w:rPr>
+          <w:vertAlign w:val="superscript"/>
+        </w:rPr>
+        <w:t>nd</w:t>
+      </w:r>
+      <w:r>
+        <w:t xml:space="preserve"> csvgraph window):</w:t>
+      </w:r>
+    </w:p>
+    <w:p>
+      <w:pPr>
+        <w:autoSpaceDE w:val="0"/>
+        <w:autoSpaceDN w:val="0"/>
+        <w:adjustRightInd w:val="0"/>
+        <w:spacing w:after="0" w:line="240" w:lineRule="auto"/>
+        <w:ind w:left="720"/>
+        <w:rPr>
+          <w:rFonts w:ascii="MS Sans Serif" w:hAnsi="MS Sans Serif" w:cs="MS Sans Serif"/>
+          <w:sz w:val="16"/>
+          <w:szCs w:val="16"/>
+        </w:rPr>
+      </w:pPr>
+      <w:r>
+        <w:rPr>
+          <w:rFonts w:ascii="MS Sans Serif" w:hAnsi="MS Sans Serif" w:cs="MS Sans Serif"/>
+          <w:sz w:val="16"/>
+          <w:szCs w:val="16"/>
+        </w:rPr>
+        <w:t>Y=(((((((((((((((((((((((((((((6.97951274809e-137*X-1.04691504709e-130)*X+7.46518751585e-125)*X-3.36717955513e-119)*X+1.07841837595e-113)*X-2.60977659582e-108)*X+4.95825937558e-103)*X-7.585603359e-98)*X+9.51094773116e-93)*X-9.8953321991e-88)*X+8.61839059489e-83)*X-6.32174846775e-78)*X+3.92052333073e-73)*X-2.05984542296e-68)*X+9.172676001e-64)*X-3.45829252723e-59)*X+1.10109000948e-54)*X-2.94854105574e-50)*X+6.60274774225e-46)*X-1.22708309395e-41)*X+1.87412804271e-37)*X-2.32316065069e-33)*X+2.30046310128e-29)*X-1.78304928219e-25)*X+1.0534361431e-21)*X-4.5791256059e-18)*X+1.39448963045e-14)*X-2.76963858661e-11)*X+3.20180968581e-08)*X-1.7483403854e-05)*X+10.006685239</w:t>
+      </w:r>
+    </w:p>
+    <w:p/>
+    <w:p>
       <w:r>
         <w:br w:type="page"/>
       </w:r>
     </w:p>
     <w:p>
-      <w:pPr>
-        <w:pStyle w:val="Heading2"/>
-      </w:pPr>
       <w:r>
         <w:lastRenderedPageBreak/>
-        <w:t>FFT</w:t>
-      </w:r>
-    </w:p>
-    <w:p>
-      <w:r>
-        <w:t>The FFT filters apply a Fast Fourier Transform to the data to create the frequency spectrum.</w:t>
-      </w:r>
-    </w:p>
-    <w:p>
-      <w:r>
-        <w:t>If the original data had an x axis in seconds the new x axis will be scaled in frequency (Hz).</w:t>
-      </w:r>
-    </w:p>
-    <w:p>
-      <w:r>
-        <w:t>The FFT assumes a constant time step is present in the supplied csv file – csvgraph will warn you if this is not true.</w:t>
-      </w:r>
-    </w:p>
-    <w:p>
-      <w:r>
-        <w:t>The result can either be viewed as a magnitude or log(magnitude)</w:t>
-      </w:r>
-      <w:r>
-        <w:t xml:space="preserve"> [ in dB]</w:t>
-      </w:r>
-      <w:r>
-        <w:t xml:space="preserve">, using the log form compresses the dynamic range so that small values are easier to see. </w:t>
-      </w:r>
-    </w:p>
-    <w:p>
-      <w:r>
-        <w:t>The supplied file csvfun2.csv has a number of waveforms that illustrate the Fourier transform.</w:t>
-      </w:r>
-    </w:p>
-    <w:p>
-      <w:r>
-        <w:t xml:space="preserve">The first </w:t>
-      </w:r>
-      <w:r>
-        <w:t>graph below</w:t>
-      </w:r>
-      <w:r>
-        <w:t xml:space="preserve"> is column 7 of this file which shows 271Hz, 50Hz and 1Hz sinewaves – in the time domain </w:t>
-      </w:r>
-      <w:r>
-        <w:t xml:space="preserve">(with “None” selected as a filter) </w:t>
-      </w:r>
-      <w:r>
-        <w:t>this gives:</w:t>
+        <w:t>The file csvfun1.csv gives a more realistic</w:t>
+      </w:r>
+      <w:r>
+        <w:t xml:space="preserve"> example</w:t>
+      </w:r>
+      <w:r>
+        <w:t xml:space="preserve"> of polynomial fitting – the screen shot below shows a 1</w:t>
+      </w:r>
+      <w:r>
+        <w:rPr>
+          <w:vertAlign w:val="superscript"/>
+        </w:rPr>
+        <w:t>st</w:t>
+      </w:r>
+      <w:r>
+        <w:t>, 2</w:t>
+      </w:r>
+      <w:r>
+        <w:rPr>
+          <w:vertAlign w:val="superscript"/>
+        </w:rPr>
+        <w:t>nd</w:t>
+      </w:r>
+      <w:r>
+        <w:t xml:space="preserve"> and 3</w:t>
+      </w:r>
+      <w:r>
+        <w:rPr>
+          <w:vertAlign w:val="superscript"/>
+        </w:rPr>
+        <w:t>rd</w:t>
+      </w:r>
+      <w:r>
+        <w:t xml:space="preserve"> order fit to exp(-i/10) – it can be seen that the 3</w:t>
+      </w:r>
+      <w:r>
+        <w:rPr>
+          <w:vertAlign w:val="superscript"/>
+        </w:rPr>
+        <w:t>rd</w:t>
+      </w:r>
+      <w:r>
+        <w:t xml:space="preserve"> order polynomial is a very good fit:</w:t>
       </w:r>
     </w:p>
     <w:p>
@@ -4015,10 +4281,10 @@
           <w:noProof/>
         </w:rPr>
         <w:drawing>
-          <wp:inline distT="0" distB="0" distL="0" distR="0" wp14:anchorId="1AE5CB83" wp14:editId="4F0507DC">
+          <wp:inline distT="0" distB="0" distL="0" distR="0" wp14:anchorId="5A150B4F" wp14:editId="7AB8E819">
             <wp:extent cx="5731510" cy="4363085"/>
             <wp:effectExtent l="0" t="0" r="2540" b="0"/>
-            <wp:docPr id="30" name="Picture 30"/>
+            <wp:docPr id="28" name="Picture 28"/>
             <wp:cNvGraphicFramePr>
               <a:graphicFrameLocks xmlns:a="http://schemas.openxmlformats.org/drawingml/2006/main" noChangeAspect="1"/>
             </wp:cNvGraphicFramePr>
@@ -4053,13 +4319,158 @@
     </w:p>
     <w:p>
       <w:r>
-        <w:t>While in the frequency domain we can</w:t>
-      </w:r>
-      <w:r>
-        <w:t xml:space="preserve"> clearly</w:t>
-      </w:r>
-      <w:r>
-        <w:t xml:space="preserve"> see the 3 individual frequencies:</w:t>
+        <w:br w:type="page"/>
+      </w:r>
+    </w:p>
+    <w:p>
+      <w:r>
+        <w:lastRenderedPageBreak/>
+        <w:t>Note that a polynomial fit may require a quite high order (and thus a complex equation) to fit shapes that could be better described by one of the other equations listed earlier.</w:t>
+      </w:r>
+    </w:p>
+    <w:p>
+      <w:r>
+        <w:t xml:space="preserve">As an example, see the graph below which shows a </w:t>
+      </w:r>
+      <w:r>
+        <w:t xml:space="preserve">Logarithmic </w:t>
+      </w:r>
+      <w:r>
+        <w:t>regression fits it exactly with a simple equation (with two coefficients)</w:t>
+      </w:r>
+      <w:r>
+        <w:t xml:space="preserve"> y=m*log(x)+c with m=-2 and c=3</w:t>
+      </w:r>
+      <w:r>
+        <w:t>, whereas even an 10</w:t>
+      </w:r>
+      <w:r>
+        <w:rPr>
+          <w:vertAlign w:val="superscript"/>
+        </w:rPr>
+        <w:t>th</w:t>
+      </w:r>
+      <w:r>
+        <w:t xml:space="preserve"> order polynomial (with </w:t>
+      </w:r>
+      <w:r>
+        <w:t>eleven</w:t>
+      </w:r>
+      <w:r>
+        <w:t xml:space="preserve"> coefficients) is not as accurate</w:t>
+      </w:r>
+      <w:r>
+        <w:t xml:space="preserve"> (</w:t>
+      </w:r>
+      <w:r>
+        <w:t>while i</w:t>
+      </w:r>
+      <w:r>
+        <w:t>t</w:t>
+      </w:r>
+      <w:r>
+        <w:t xml:space="preserve"> captures the overall shape quite well </w:t>
+      </w:r>
+      <w:r>
+        <w:t>it has an error of 0.56 which is 19% at x=1).</w:t>
+      </w:r>
+    </w:p>
+    <w:p>
+      <w:r>
+        <w:t>The accuracy of the polynomial fit is given in the 2</w:t>
+      </w:r>
+      <w:r>
+        <w:rPr>
+          <w:vertAlign w:val="superscript"/>
+        </w:rPr>
+        <w:t>nd</w:t>
+      </w:r>
+      <w:r>
+        <w:t xml:space="preserve"> csv graph window together with the equation – in this case this gives:</w:t>
+      </w:r>
+    </w:p>
+    <w:p>
+      <w:pPr>
+        <w:autoSpaceDE w:val="0"/>
+        <w:autoSpaceDN w:val="0"/>
+        <w:adjustRightInd w:val="0"/>
+        <w:spacing w:after="0" w:line="240" w:lineRule="auto"/>
+        <w:rPr>
+          <w:rFonts w:ascii="MS Sans Serif" w:hAnsi="MS Sans Serif" w:cs="MS Sans Serif"/>
+          <w:sz w:val="16"/>
+          <w:szCs w:val="16"/>
+        </w:rPr>
+      </w:pPr>
+      <w:r>
+        <w:rPr>
+          <w:rFonts w:ascii="MS Sans Serif" w:hAnsi="MS Sans Serif" w:cs="MS Sans Serif"/>
+          <w:sz w:val="16"/>
+          <w:szCs w:val="16"/>
+        </w:rPr>
+        <w:t>Polynomial approximating function is:</w:t>
+      </w:r>
+    </w:p>
+    <w:p>
+      <w:pPr>
+        <w:autoSpaceDE w:val="0"/>
+        <w:autoSpaceDN w:val="0"/>
+        <w:adjustRightInd w:val="0"/>
+        <w:spacing w:after="0" w:line="240" w:lineRule="auto"/>
+        <w:rPr>
+          <w:rFonts w:ascii="MS Sans Serif" w:hAnsi="MS Sans Serif" w:cs="MS Sans Serif"/>
+          <w:sz w:val="16"/>
+          <w:szCs w:val="16"/>
+        </w:rPr>
+      </w:pPr>
+      <w:r>
+        <w:rPr>
+          <w:rFonts w:ascii="MS Sans Serif" w:hAnsi="MS Sans Serif" w:cs="MS Sans Serif"/>
+          <w:sz w:val="16"/>
+          <w:szCs w:val="16"/>
+        </w:rPr>
+        <w:t>Y=(((((((((3.95024207162e-19*X-4.19902777376e-16)*X+1.92483796192e-13)*X-4.9806768972e-11)*X+7.99852880753e-09)*X-8.25907300266e-07)*X+5.5007335504e-05)*X-0.00231419319452)*X+0.0590981377101)*X-0.902570371669)*X+3.28864444205</w:t>
+      </w:r>
+    </w:p>
+    <w:p>
+      <w:pPr>
+        <w:autoSpaceDE w:val="0"/>
+        <w:autoSpaceDN w:val="0"/>
+        <w:adjustRightInd w:val="0"/>
+        <w:spacing w:after="0" w:line="240" w:lineRule="auto"/>
+        <w:rPr>
+          <w:rFonts w:ascii="MS Sans Serif" w:hAnsi="MS Sans Serif" w:cs="MS Sans Serif"/>
+          <w:sz w:val="16"/>
+          <w:szCs w:val="16"/>
+        </w:rPr>
+      </w:pPr>
+      <w:r>
+        <w:rPr>
+          <w:rFonts w:ascii="MS Sans Serif" w:hAnsi="MS Sans Serif" w:cs="MS Sans Serif"/>
+          <w:sz w:val="16"/>
+          <w:szCs w:val="16"/>
+        </w:rPr>
+        <w:t xml:space="preserve">  with orthogonal poly   : max abs error is 0.557087795729, rms error is 0.0613672600078</w:t>
+      </w:r>
+    </w:p>
+    <w:p>
+      <w:r>
+        <w:rPr>
+          <w:rFonts w:ascii="MS Sans Serif" w:hAnsi="MS Sans Serif" w:cs="MS Sans Serif"/>
+          <w:sz w:val="16"/>
+          <w:szCs w:val="16"/>
+        </w:rPr>
+        <w:t xml:space="preserve">  with conventional poly: max abs error is 0.557087795729, rms error is 0.0613672600078</w:t>
+      </w:r>
+    </w:p>
+    <w:p>
+      <w:r>
+        <w:t xml:space="preserve">This is why it worth trying all the simpler regressions offered by csvgraph before resorting to a high order </w:t>
+      </w:r>
+      <w:r>
+        <w:t xml:space="preserve">(greater than 3) </w:t>
+      </w:r>
+      <w:r>
+        <w:t>polynomial.</w:t>
       </w:r>
     </w:p>
     <w:p>
@@ -4067,12 +4478,11 @@
         <w:rPr>
           <w:noProof/>
         </w:rPr>
-        <w:lastRenderedPageBreak/>
         <w:drawing>
-          <wp:inline distT="0" distB="0" distL="0" distR="0" wp14:anchorId="10E7C5D7" wp14:editId="013E4CE9">
+          <wp:inline distT="0" distB="0" distL="0" distR="0" wp14:anchorId="643A5F28" wp14:editId="1CFC789F">
             <wp:extent cx="5731510" cy="4363085"/>
             <wp:effectExtent l="0" t="0" r="2540" b="0"/>
-            <wp:docPr id="29" name="Picture 29"/>
+            <wp:docPr id="40" name="Picture 40"/>
             <wp:cNvGraphicFramePr>
               <a:graphicFrameLocks xmlns:a="http://schemas.openxmlformats.org/drawingml/2006/main" noChangeAspect="1"/>
             </wp:cNvGraphicFramePr>
@@ -4106,14 +4516,73 @@
       </w:r>
     </w:p>
     <w:p>
+      <w:pPr>
+        <w:rPr>
+          <w:rFonts w:asciiTheme="majorHAnsi" w:eastAsiaTheme="majorEastAsia" w:hAnsiTheme="majorHAnsi" w:cstheme="majorBidi"/>
+          <w:color w:val="365F91" w:themeColor="accent1" w:themeShade="BF"/>
+          <w:sz w:val="26"/>
+          <w:szCs w:val="26"/>
+        </w:rPr>
+      </w:pPr>
       <w:r>
         <w:br w:type="page"/>
       </w:r>
     </w:p>
     <w:p>
+      <w:pPr>
+        <w:pStyle w:val="Heading2"/>
+      </w:pPr>
       <w:r>
         <w:lastRenderedPageBreak/>
-        <w:t>If we view the log(magnitude) plot:</w:t>
+        <w:t>FFT</w:t>
+      </w:r>
+    </w:p>
+    <w:p>
+      <w:r>
+        <w:t>The FFT filters apply a Fast Fourier Transform to the data to create the frequency spectrum.</w:t>
+      </w:r>
+    </w:p>
+    <w:p>
+      <w:r>
+        <w:t>If the original data had an x axis in seconds the new x axis will be scaled in frequency (Hz).</w:t>
+      </w:r>
+    </w:p>
+    <w:p>
+      <w:r>
+        <w:t>The FFT assumes a constant time step is present in the supplied csv file – csvgraph will warn you if this is not true.</w:t>
+      </w:r>
+    </w:p>
+    <w:p>
+      <w:r>
+        <w:t>The result can either be viewed as a magnitude or log(magnitude)</w:t>
+      </w:r>
+      <w:r>
+        <w:t xml:space="preserve"> [ in dB]</w:t>
+      </w:r>
+      <w:r>
+        <w:t xml:space="preserve">, using the log form compresses the dynamic range so that small values are easier to see. </w:t>
+      </w:r>
+    </w:p>
+    <w:p>
+      <w:r>
+        <w:t>The supplied file csvfun2.csv has a number of waveforms that illustrate the Fourier transform.</w:t>
+      </w:r>
+    </w:p>
+    <w:p>
+      <w:r>
+        <w:t xml:space="preserve">The first </w:t>
+      </w:r>
+      <w:r>
+        <w:t>graph below</w:t>
+      </w:r>
+      <w:r>
+        <w:t xml:space="preserve"> is column 7 of this file which shows 271Hz, 50Hz and 1Hz sinewaves – in the time domain </w:t>
+      </w:r>
+      <w:r>
+        <w:t xml:space="preserve">(with “None” selected as a filter) </w:t>
+      </w:r>
+      <w:r>
+        <w:t>this gives:</w:t>
       </w:r>
     </w:p>
     <w:p>
@@ -4122,10 +4591,10 @@
           <w:noProof/>
         </w:rPr>
         <w:drawing>
-          <wp:inline distT="0" distB="0" distL="0" distR="0" wp14:anchorId="28D05616" wp14:editId="658F2549">
+          <wp:inline distT="0" distB="0" distL="0" distR="0" wp14:anchorId="1AE5CB83" wp14:editId="4F0507DC">
             <wp:extent cx="5731510" cy="4363085"/>
             <wp:effectExtent l="0" t="0" r="2540" b="0"/>
-            <wp:docPr id="31" name="Picture 31"/>
+            <wp:docPr id="30" name="Picture 30"/>
             <wp:cNvGraphicFramePr>
               <a:graphicFrameLocks xmlns:a="http://schemas.openxmlformats.org/drawingml/2006/main" noChangeAspect="1"/>
             </wp:cNvGraphicFramePr>
@@ -4160,42 +4629,26 @@
     </w:p>
     <w:p>
       <w:r>
-        <w:t xml:space="preserve">It can be seen that what appeared to be zero when viewed on a linear scale </w:t>
-      </w:r>
-      <w:r>
-        <w:t>are</w:t>
-      </w:r>
-      <w:r>
-        <w:t xml:space="preserve"> actually very small numbers – but again the peaks are clearly visible.</w:t>
-      </w:r>
-    </w:p>
-    <w:p>
-      <w:r>
-        <w:br w:type="page"/>
-      </w:r>
-    </w:p>
-    <w:p>
-      <w:r>
+        <w:t>While in the frequency domain we can</w:t>
+      </w:r>
+      <w:r>
+        <w:t xml:space="preserve"> clearly</w:t>
+      </w:r>
+      <w:r>
+        <w:t xml:space="preserve"> see the 3 individual frequencies:</w:t>
+      </w:r>
+    </w:p>
+    <w:p>
+      <w:r>
+        <w:rPr>
+          <w:noProof/>
+        </w:rPr>
         <w:lastRenderedPageBreak/>
-        <w:t xml:space="preserve">This effect </w:t>
-      </w:r>
-      <w:r>
-        <w:t xml:space="preserve">(small non-zero values) </w:t>
-      </w:r>
-      <w:r>
-        <w:t>can be reduced a little by using a “window” function and csvgraph offers the Hanning (sometimes called the Hann) window function and its effect can be seen below:</w:t>
-      </w:r>
-    </w:p>
-    <w:p>
-      <w:r>
-        <w:rPr>
-          <w:noProof/>
-        </w:rPr>
         <w:drawing>
-          <wp:inline distT="0" distB="0" distL="0" distR="0" wp14:anchorId="67A35473" wp14:editId="4A56301C">
+          <wp:inline distT="0" distB="0" distL="0" distR="0" wp14:anchorId="10E7C5D7" wp14:editId="013E4CE9">
             <wp:extent cx="5731510" cy="4363085"/>
             <wp:effectExtent l="0" t="0" r="2540" b="0"/>
-            <wp:docPr id="32" name="Picture 32"/>
+            <wp:docPr id="29" name="Picture 29"/>
             <wp:cNvGraphicFramePr>
               <a:graphicFrameLocks xmlns:a="http://schemas.openxmlformats.org/drawingml/2006/main" noChangeAspect="1"/>
             </wp:cNvGraphicFramePr>
@@ -4230,35 +4683,13 @@
     </w:p>
     <w:p>
       <w:r>
-        <w:t>For more information on FFT’s and windowing functions please search the web or read one of the many books on this subject.</w:t>
-      </w:r>
-    </w:p>
-    <w:p>
-      <w:r>
         <w:br w:type="page"/>
       </w:r>
     </w:p>
     <w:p>
-      <w:pPr>
-        <w:pStyle w:val="Heading1"/>
-      </w:pPr>
       <w:r>
         <w:lastRenderedPageBreak/>
-        <w:t>Undocking the control panel</w:t>
-      </w:r>
-    </w:p>
-    <w:p>
-      <w:r>
-        <w:t>If the right-hand control panel is clicked in an area where there is no control then it will “undock” from the graph window to give a 3</w:t>
-      </w:r>
-      <w:r>
-        <w:rPr>
-          <w:vertAlign w:val="superscript"/>
-        </w:rPr>
-        <w:t>rd</w:t>
-      </w:r>
-      <w:r>
-        <w:t xml:space="preserve"> csvgraph window:</w:t>
+        <w:t>If we view the log(magnitude) plot:</w:t>
       </w:r>
     </w:p>
     <w:p>
@@ -4267,10 +4698,10 @@
           <w:noProof/>
         </w:rPr>
         <w:drawing>
-          <wp:inline distT="0" distB="0" distL="0" distR="0" wp14:anchorId="08CBB9EF" wp14:editId="70F47D2C">
-            <wp:extent cx="2114543" cy="7271445"/>
-            <wp:effectExtent l="0" t="0" r="635" b="5715"/>
-            <wp:docPr id="33" name="Picture 33"/>
+          <wp:inline distT="0" distB="0" distL="0" distR="0" wp14:anchorId="28D05616" wp14:editId="658F2549">
+            <wp:extent cx="5731510" cy="4363085"/>
+            <wp:effectExtent l="0" t="0" r="2540" b="0"/>
+            <wp:docPr id="31" name="Picture 31"/>
             <wp:cNvGraphicFramePr>
               <a:graphicFrameLocks xmlns:a="http://schemas.openxmlformats.org/drawingml/2006/main" noChangeAspect="1"/>
             </wp:cNvGraphicFramePr>
@@ -4290,6 +4721,151 @@
                   <pic:spPr>
                     <a:xfrm>
                       <a:off x="0" y="0"/>
+                      <a:ext cx="5731510" cy="4363085"/>
+                    </a:xfrm>
+                    <a:prstGeom prst="rect">
+                      <a:avLst/>
+                    </a:prstGeom>
+                  </pic:spPr>
+                </pic:pic>
+              </a:graphicData>
+            </a:graphic>
+          </wp:inline>
+        </w:drawing>
+      </w:r>
+    </w:p>
+    <w:p>
+      <w:r>
+        <w:t xml:space="preserve">It can be seen that what appeared to be zero when viewed on a linear scale </w:t>
+      </w:r>
+      <w:r>
+        <w:t>are</w:t>
+      </w:r>
+      <w:r>
+        <w:t xml:space="preserve"> actually very small numbers – but again the peaks are clearly visible.</w:t>
+      </w:r>
+    </w:p>
+    <w:p>
+      <w:r>
+        <w:br w:type="page"/>
+      </w:r>
+    </w:p>
+    <w:p>
+      <w:r>
+        <w:lastRenderedPageBreak/>
+        <w:t xml:space="preserve">This effect </w:t>
+      </w:r>
+      <w:r>
+        <w:t xml:space="preserve">(small non-zero values) </w:t>
+      </w:r>
+      <w:r>
+        <w:t>can be reduced a little by using a “window” function and csvgraph offers the Hanning (sometimes called the Hann) window function and its effect can be seen below:</w:t>
+      </w:r>
+    </w:p>
+    <w:p>
+      <w:r>
+        <w:rPr>
+          <w:noProof/>
+        </w:rPr>
+        <w:drawing>
+          <wp:inline distT="0" distB="0" distL="0" distR="0" wp14:anchorId="67A35473" wp14:editId="4A56301C">
+            <wp:extent cx="5731510" cy="4363085"/>
+            <wp:effectExtent l="0" t="0" r="2540" b="0"/>
+            <wp:docPr id="32" name="Picture 32"/>
+            <wp:cNvGraphicFramePr>
+              <a:graphicFrameLocks xmlns:a="http://schemas.openxmlformats.org/drawingml/2006/main" noChangeAspect="1"/>
+            </wp:cNvGraphicFramePr>
+            <a:graphic xmlns:a="http://schemas.openxmlformats.org/drawingml/2006/main">
+              <a:graphicData uri="http://schemas.openxmlformats.org/drawingml/2006/picture">
+                <pic:pic xmlns:pic="http://schemas.openxmlformats.org/drawingml/2006/picture">
+                  <pic:nvPicPr>
+                    <pic:cNvPr id="1" name=""/>
+                    <pic:cNvPicPr/>
+                  </pic:nvPicPr>
+                  <pic:blipFill>
+                    <a:blip r:embed="rId36"/>
+                    <a:stretch>
+                      <a:fillRect/>
+                    </a:stretch>
+                  </pic:blipFill>
+                  <pic:spPr>
+                    <a:xfrm>
+                      <a:off x="0" y="0"/>
+                      <a:ext cx="5731510" cy="4363085"/>
+                    </a:xfrm>
+                    <a:prstGeom prst="rect">
+                      <a:avLst/>
+                    </a:prstGeom>
+                  </pic:spPr>
+                </pic:pic>
+              </a:graphicData>
+            </a:graphic>
+          </wp:inline>
+        </w:drawing>
+      </w:r>
+    </w:p>
+    <w:p>
+      <w:r>
+        <w:t>For more information on FFT’s and windowing functions please search the web or read one of the many books on this subject.</w:t>
+      </w:r>
+    </w:p>
+    <w:p>
+      <w:r>
+        <w:br w:type="page"/>
+      </w:r>
+    </w:p>
+    <w:p>
+      <w:pPr>
+        <w:pStyle w:val="Heading1"/>
+      </w:pPr>
+      <w:r>
+        <w:lastRenderedPageBreak/>
+        <w:t>Undocking the control panel</w:t>
+      </w:r>
+    </w:p>
+    <w:p>
+      <w:r>
+        <w:t>If the right-hand control panel is clicked in an area where there is no control then it will “undock” from the graph window to give a 3</w:t>
+      </w:r>
+      <w:r>
+        <w:rPr>
+          <w:vertAlign w:val="superscript"/>
+        </w:rPr>
+        <w:t>rd</w:t>
+      </w:r>
+      <w:r>
+        <w:t xml:space="preserve"> csvgraph window:</w:t>
+      </w:r>
+    </w:p>
+    <w:p>
+      <w:r>
+        <w:rPr>
+          <w:noProof/>
+        </w:rPr>
+        <w:drawing>
+          <wp:inline distT="0" distB="0" distL="0" distR="0" wp14:anchorId="08CBB9EF" wp14:editId="70F47D2C">
+            <wp:extent cx="2114543" cy="7271445"/>
+            <wp:effectExtent l="0" t="0" r="635" b="5715"/>
+            <wp:docPr id="33" name="Picture 33"/>
+            <wp:cNvGraphicFramePr>
+              <a:graphicFrameLocks xmlns:a="http://schemas.openxmlformats.org/drawingml/2006/main" noChangeAspect="1"/>
+            </wp:cNvGraphicFramePr>
+            <a:graphic xmlns:a="http://schemas.openxmlformats.org/drawingml/2006/main">
+              <a:graphicData uri="http://schemas.openxmlformats.org/drawingml/2006/picture">
+                <pic:pic xmlns:pic="http://schemas.openxmlformats.org/drawingml/2006/picture">
+                  <pic:nvPicPr>
+                    <pic:cNvPr id="1" name=""/>
+                    <pic:cNvPicPr/>
+                  </pic:nvPicPr>
+                  <pic:blipFill>
+                    <a:blip r:embed="rId37"/>
+                    <a:stretch>
+                      <a:fillRect/>
+                    </a:stretch>
+                  </pic:blipFill>
+                  <pic:spPr>
+                    <a:xfrm>
+                      <a:off x="0" y="0"/>
                       <a:ext cx="2133920" cy="7338077"/>
                     </a:xfrm>
                     <a:prstGeom prst="rect">
@@ -4580,7 +5156,7 @@
       <w:r>
         <w:t xml:space="preserve">, see for example </w:t>
       </w:r>
-      <w:hyperlink r:id="rId36" w:history="1">
+      <w:hyperlink r:id="rId38" w:history="1">
         <w:r>
           <w:rPr>
             <w:rStyle w:val="Hyperlink"/>
@@ -4663,7 +5239,7 @@
       <w:r>
         <w:t xml:space="preserve">++ compiler is available at </w:t>
       </w:r>
-      <w:hyperlink r:id="rId37" w:history="1">
+      <w:hyperlink r:id="rId39" w:history="1">
         <w:r>
           <w:rPr>
             <w:rStyle w:val="Hyperlink"/>
@@ -4848,9 +5424,70 @@
         <w:t>No changes to function.</w:t>
       </w:r>
     </w:p>
+    <w:p>
+      <w:r>
+        <w:t xml:space="preserve">2v1 – 21/3/2021 – more curve fitting options </w:t>
+      </w:r>
+      <w:proofErr w:type="gramStart"/>
+      <w:r>
+        <w:t>added;  y</w:t>
+      </w:r>
+      <w:proofErr w:type="gramEnd"/>
+      <w:r>
+        <w:t>=</w:t>
+      </w:r>
+      <w:proofErr w:type="spellStart"/>
+      <w:r>
+        <w:t>a+b</w:t>
+      </w:r>
+      <w:proofErr w:type="spellEnd"/>
+      <w:r>
+        <w:t>*sqrt(x)+c*</w:t>
+      </w:r>
+      <w:proofErr w:type="spellStart"/>
+      <w:r>
+        <w:t>x+d</w:t>
+      </w:r>
+      <w:proofErr w:type="spellEnd"/>
+      <w:r>
+        <w:t>*x^1.5, y=(</w:t>
+      </w:r>
+      <w:proofErr w:type="spellStart"/>
+      <w:r>
+        <w:t>a+bx</w:t>
+      </w:r>
+      <w:proofErr w:type="spellEnd"/>
+      <w:r>
+        <w:t xml:space="preserve">)/(1+cx), </w:t>
+      </w:r>
+    </w:p>
+    <w:p>
+      <w:pPr>
+        <w:ind w:left="1440"/>
+      </w:pPr>
+      <w:r>
+        <w:t>y=(a+bx+cx^2)/(1+dx+ex^2), polynomials on sqrt(</w:t>
+      </w:r>
+      <w:r>
+        <w:t>x</w:t>
+      </w:r>
+      <w:r>
+        <w:t>) of user defined order and rational functions (polynomial/polynomial) to a user defined order.</w:t>
+      </w:r>
+    </w:p>
+    <w:p>
+      <w:pPr>
+        <w:ind w:firstLine="720"/>
+      </w:pPr>
+    </w:p>
+    <w:p>
+      <w:pPr>
+        <w:ind w:firstLine="720"/>
+      </w:pPr>
+    </w:p>
     <w:sectPr>
-      <w:headerReference w:type="default" r:id="rId38"/>
-      <w:footerReference w:type="default" r:id="rId39"/>
+      <w:headerReference w:type="default" r:id="rId40"/>
+      <w:footerReference w:type="default" r:id="rId41"/>
       <w:pgSz w:w="11906" w:h="16838"/>
       <w:pgMar w:top="1440" w:right="1440" w:bottom="1440" w:left="1440" w:header="708" w:footer="708" w:gutter="0"/>
       <w:cols w:space="708"/>
@@ -5061,7 +5698,7 @@
       <w:t>v</w:t>
     </w:r>
     <w:r>
-      <w:t>0</w:t>
+      <w:t>1</w:t>
     </w:r>
     <w:r>
       <w:t xml:space="preserve"> manual.</w:t>

</xml_diff>

<commit_message>
Files uploaded for 2v3
</commit_message>
<xml_diff>
--- a/csvgraph.docx
+++ b/csvgraph.docx
@@ -1,6 +1,6 @@
 
 <file path=word/document.xml><?xml version="1.0" encoding="utf-8"?>
-<w:document xmlns:wpc="http://schemas.microsoft.com/office/word/2010/wordprocessingCanvas" xmlns:cx="http://schemas.microsoft.com/office/drawing/2014/chartex" xmlns:cx1="http://schemas.microsoft.com/office/drawing/2015/9/8/chartex" xmlns:cx2="http://schemas.microsoft.com/office/drawing/2015/10/21/chartex" xmlns:cx3="http://schemas.microsoft.com/office/drawing/2016/5/9/chartex" xmlns:cx4="http://schemas.microsoft.com/office/drawing/2016/5/10/chartex" xmlns:cx5="http://schemas.microsoft.com/office/drawing/2016/5/11/chartex" xmlns:cx6="http://schemas.microsoft.com/office/drawing/2016/5/12/chartex" xmlns:cx7="http://schemas.microsoft.com/office/drawing/2016/5/13/chartex" xmlns:cx8="http://schemas.microsoft.com/office/drawing/2016/5/14/chartex" xmlns:mc="http://schemas.openxmlformats.org/markup-compatibility/2006" xmlns:aink="http://schemas.microsoft.com/office/drawing/2016/ink" xmlns:am3d="http://schemas.microsoft.com/office/drawing/2017/model3d" xmlns:o="urn:schemas-microsoft-com:office:office" xmlns:r="http://schemas.openxmlformats.org/officeDocument/2006/relationships" xmlns:m="http://schemas.openxmlformats.org/officeDocument/2006/math" xmlns:v="urn:schemas-microsoft-com:vml" xmlns:wp14="http://schemas.microsoft.com/office/word/2010/wordprocessingDrawing" xmlns:wp="http://schemas.openxmlformats.org/drawingml/2006/wordprocessingDrawing" xmlns:w10="urn:schemas-microsoft-com:office:word" xmlns:w="http://schemas.openxmlformats.org/wordprocessingml/2006/main" xmlns:w14="http://schemas.microsoft.com/office/word/2010/wordml" xmlns:w15="http://schemas.microsoft.com/office/word/2012/wordml" xmlns:w16cex="http://schemas.microsoft.com/office/word/2018/wordml/cex" xmlns:w16cid="http://schemas.microsoft.com/office/word/2016/wordml/cid" xmlns:w16="http://schemas.microsoft.com/office/word/2018/wordml" xmlns:w16se="http://schemas.microsoft.com/office/word/2015/wordml/symex" xmlns:wpg="http://schemas.microsoft.com/office/word/2010/wordprocessingGroup" xmlns:wpi="http://schemas.microsoft.com/office/word/2010/wordprocessingInk" xmlns:wne="http://schemas.microsoft.com/office/word/2006/wordml" xmlns:wps="http://schemas.microsoft.com/office/word/2010/wordprocessingShape" mc:Ignorable="w14 w15 w16se w16cid w16 w16cex wp14">
+<w:document xmlns:wpc="http://schemas.microsoft.com/office/word/2010/wordprocessingCanvas" xmlns:cx="http://schemas.microsoft.com/office/drawing/2014/chartex" xmlns:cx1="http://schemas.microsoft.com/office/drawing/2015/9/8/chartex" xmlns:cx2="http://schemas.microsoft.com/office/drawing/2015/10/21/chartex" xmlns:cx3="http://schemas.microsoft.com/office/drawing/2016/5/9/chartex" xmlns:cx4="http://schemas.microsoft.com/office/drawing/2016/5/10/chartex" xmlns:cx5="http://schemas.microsoft.com/office/drawing/2016/5/11/chartex" xmlns:cx6="http://schemas.microsoft.com/office/drawing/2016/5/12/chartex" xmlns:cx7="http://schemas.microsoft.com/office/drawing/2016/5/13/chartex" xmlns:cx8="http://schemas.microsoft.com/office/drawing/2016/5/14/chartex" xmlns:mc="http://schemas.openxmlformats.org/markup-compatibility/2006" xmlns:aink="http://schemas.microsoft.com/office/drawing/2016/ink" xmlns:am3d="http://schemas.microsoft.com/office/drawing/2017/model3d" xmlns:o="urn:schemas-microsoft-com:office:office" xmlns:r="http://schemas.openxmlformats.org/officeDocument/2006/relationships" xmlns:m="http://schemas.openxmlformats.org/officeDocument/2006/math" xmlns:v="urn:schemas-microsoft-com:vml" xmlns:wp14="http://schemas.microsoft.com/office/word/2010/wordprocessingDrawing" xmlns:wp="http://schemas.openxmlformats.org/drawingml/2006/wordprocessingDrawing" xmlns:w10="urn:schemas-microsoft-com:office:word" xmlns:w="http://schemas.openxmlformats.org/wordprocessingml/2006/main" xmlns:w14="http://schemas.microsoft.com/office/word/2010/wordml" xmlns:w15="http://schemas.microsoft.com/office/word/2012/wordml" xmlns:w16cex="http://schemas.microsoft.com/office/word/2018/wordml/cex" xmlns:w16cid="http://schemas.microsoft.com/office/word/2016/wordml/cid" xmlns:w16="http://schemas.microsoft.com/office/word/2018/wordml" xmlns:w16sdtdh="http://schemas.microsoft.com/office/word/2020/wordml/sdtdatahash" xmlns:w16se="http://schemas.microsoft.com/office/word/2015/wordml/symex" xmlns:wpg="http://schemas.microsoft.com/office/word/2010/wordprocessingGroup" xmlns:wpi="http://schemas.microsoft.com/office/word/2010/wordprocessingInk" xmlns:wne="http://schemas.microsoft.com/office/word/2006/wordml" xmlns:wps="http://schemas.microsoft.com/office/word/2010/wordprocessingShape" mc:Ignorable="w14 w15 w16se w16cid w16 w16cex w16sdtdh wp14">
   <w:body>
     <w:p>
       <w:pPr>
@@ -18,22 +18,25 @@
         <w:t>2.</w:t>
       </w:r>
       <w:r>
+        <w:t>3</w:t>
+      </w:r>
+      <w:r>
+        <w:t xml:space="preserve"> </w:t>
+      </w:r>
+      <w:r>
+        <w:t>20</w:t>
+      </w:r>
+      <w:r>
+        <w:t>/</w:t>
+      </w:r>
+      <w:r>
+        <w:t>1</w:t>
+      </w:r>
+      <w:r>
+        <w:t>/202</w:t>
+      </w:r>
+      <w:r>
         <w:t>2</w:t>
-      </w:r>
-      <w:r>
-        <w:t xml:space="preserve"> </w:t>
-      </w:r>
-      <w:r>
-        <w:t>5</w:t>
-      </w:r>
-      <w:r>
-        <w:t>/</w:t>
-      </w:r>
-      <w:r>
-        <w:t>4</w:t>
-      </w:r>
-      <w:r>
-        <w:t>/2021</w:t>
       </w:r>
     </w:p>
     <w:p>
@@ -168,11 +171,11 @@
           </mc:Choice>
           <mc:Fallback>
             <w:pict>
-              <v:shapetype w14:anchorId="7CC755D1" id="_x0000_t32" coordsize="21600,21600" o:spt="32" o:oned="t" path="m,l21600,21600e" filled="f">
+              <v:shapetype w14:anchorId="2E440A2A" id="_x0000_t32" coordsize="21600,21600" o:spt="32" o:oned="t" path="m,l21600,21600e" filled="f">
                 <v:path arrowok="t" fillok="f" o:connecttype="none"/>
                 <o:lock v:ext="edit" shapetype="t"/>
               </v:shapetype>
-              <v:shape id="Straight Arrow Connector 55" o:spid="_x0000_s1026" type="#_x0000_t32" style="position:absolute;margin-left:64.35pt;margin-top:25.2pt;width:18.1pt;height:143.2pt;z-index:251662848;visibility:visible;mso-wrap-style:square;mso-wrap-distance-left:9pt;mso-wrap-distance-top:0;mso-wrap-distance-right:9pt;mso-wrap-distance-bottom:0;mso-position-horizontal:absolute;mso-position-horizontal-relative:text;mso-position-vertical:absolute;mso-position-vertical-relative:text" o:gfxdata="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" strokecolor="#4579b8 [3044]">
+              <v:shape id="Straight Arrow Connector 55" o:spid="_x0000_s1026" type="#_x0000_t32" style="position:absolute;margin-left:64.35pt;margin-top:25.2pt;width:18.1pt;height:143.2pt;z-index:251662848;visibility:visible;mso-wrap-style:square;mso-wrap-distance-left:9pt;mso-wrap-distance-top:0;mso-wrap-distance-right:9pt;mso-wrap-distance-bottom:0;mso-position-horizontal:absolute;mso-position-horizontal-relative:text;mso-position-vertical:absolute;mso-position-vertical-relative:text" o:gfxdata="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" strokecolor="#4579b8 [3044]">
                 <v:stroke endarrow="block"/>
               </v:shape>
             </w:pict>
@@ -406,7 +409,7 @@
           </mc:Choice>
           <mc:Fallback>
             <w:pict>
-              <v:shape w14:anchorId="4C18C18C" id="Straight Arrow Connector 5" o:spid="_x0000_s1026" type="#_x0000_t32" style="position:absolute;margin-left:262.5pt;margin-top:345.75pt;width:136.5pt;height:104.25pt;flip:y;z-index:251658752;visibility:visible;mso-wrap-style:square;mso-width-percent:0;mso-height-percent:0;mso-wrap-distance-left:9pt;mso-wrap-distance-top:0;mso-wrap-distance-right:9pt;mso-wrap-distance-bottom:0;mso-position-horizontal:absolute;mso-position-horizontal-relative:text;mso-position-vertical:absolute;mso-position-vertical-relative:text;mso-width-percent:0;mso-height-percent:0;mso-width-relative:margin;mso-height-relative:margin" o:gfxdata="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" strokecolor="#94b64e [3046]">
+              <v:shape w14:anchorId="4D346B52" id="Straight Arrow Connector 5" o:spid="_x0000_s1026" type="#_x0000_t32" style="position:absolute;margin-left:262.5pt;margin-top:345.75pt;width:136.5pt;height:104.25pt;flip:y;z-index:251658752;visibility:visible;mso-wrap-style:square;mso-width-percent:0;mso-height-percent:0;mso-wrap-distance-left:9pt;mso-wrap-distance-top:0;mso-wrap-distance-right:9pt;mso-wrap-distance-bottom:0;mso-position-horizontal:absolute;mso-position-horizontal-relative:text;mso-position-vertical:absolute;mso-position-vertical-relative:text;mso-width-percent:0;mso-height-percent:0;mso-width-relative:margin;mso-height-relative:margin" o:gfxdata="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" strokecolor="#94b64e [3046]">
                 <v:stroke endarrow="block"/>
               </v:shape>
             </w:pict>
@@ -478,7 +481,7 @@
           </mc:Choice>
           <mc:Fallback>
             <w:pict>
-              <v:shape w14:anchorId="1542B55D" id="Straight Arrow Connector 4" o:spid="_x0000_s1026" type="#_x0000_t32" style="position:absolute;margin-left:365.25pt;margin-top:344.25pt;width:33pt;height:41.25pt;flip:x y;z-index:251656704;visibility:visible;mso-wrap-style:square;mso-width-percent:0;mso-height-percent:0;mso-wrap-distance-left:9pt;mso-wrap-distance-top:0;mso-wrap-distance-right:9pt;mso-wrap-distance-bottom:0;mso-position-horizontal:absolute;mso-position-horizontal-relative:text;mso-position-vertical:absolute;mso-position-vertical-relative:text;mso-width-percent:0;mso-height-percent:0;mso-width-relative:margin;mso-height-relative:margin" o:gfxdata="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" strokecolor="#bc4542 [3045]">
+              <v:shape w14:anchorId="217A78F1" id="Straight Arrow Connector 4" o:spid="_x0000_s1026" type="#_x0000_t32" style="position:absolute;margin-left:365.25pt;margin-top:344.25pt;width:33pt;height:41.25pt;flip:x y;z-index:251656704;visibility:visible;mso-wrap-style:square;mso-width-percent:0;mso-height-percent:0;mso-wrap-distance-left:9pt;mso-wrap-distance-top:0;mso-wrap-distance-right:9pt;mso-wrap-distance-bottom:0;mso-position-horizontal:absolute;mso-position-horizontal-relative:text;mso-position-vertical:absolute;mso-position-vertical-relative:text;mso-width-percent:0;mso-height-percent:0;mso-width-relative:margin;mso-height-relative:margin" o:gfxdata="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" strokecolor="#bc4542 [3045]">
                 <v:stroke endarrow="block"/>
               </v:shape>
             </w:pict>
@@ -550,7 +553,7 @@
           </mc:Choice>
           <mc:Fallback>
             <w:pict>
-              <v:shape w14:anchorId="66CC69BE" id="Straight Arrow Connector 3" o:spid="_x0000_s1026" type="#_x0000_t32" style="position:absolute;margin-left:266.25pt;margin-top:279pt;width:87.75pt;height:141pt;flip:y;z-index:251654656;visibility:visible;mso-wrap-style:square;mso-width-percent:0;mso-height-percent:0;mso-wrap-distance-left:9pt;mso-wrap-distance-top:0;mso-wrap-distance-right:9pt;mso-wrap-distance-bottom:0;mso-position-horizontal:absolute;mso-position-horizontal-relative:text;mso-position-vertical:absolute;mso-position-vertical-relative:text;mso-width-percent:0;mso-height-percent:0;mso-width-relative:margin;mso-height-relative:margin" o:gfxdata="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" strokecolor="#4579b8 [3044]">
+              <v:shape w14:anchorId="5E9B3AF8" id="Straight Arrow Connector 3" o:spid="_x0000_s1026" type="#_x0000_t32" style="position:absolute;margin-left:266.25pt;margin-top:279pt;width:87.75pt;height:141pt;flip:y;z-index:251654656;visibility:visible;mso-wrap-style:square;mso-width-percent:0;mso-height-percent:0;mso-wrap-distance-left:9pt;mso-wrap-distance-top:0;mso-wrap-distance-right:9pt;mso-wrap-distance-bottom:0;mso-position-horizontal:absolute;mso-position-horizontal-relative:text;mso-position-vertical:absolute;mso-position-vertical-relative:text;mso-width-percent:0;mso-height-percent:0;mso-width-relative:margin;mso-height-relative:margin" o:gfxdata="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" strokecolor="#4579b8 [3044]">
                 <v:stroke endarrow="block"/>
               </v:shape>
             </w:pict>
@@ -622,7 +625,7 @@
           </mc:Choice>
           <mc:Fallback>
             <w:pict>
-              <v:shape w14:anchorId="25F5437E" id="Straight Arrow Connector 2" o:spid="_x0000_s1026" type="#_x0000_t32" style="position:absolute;margin-left:149.25pt;margin-top:198pt;width:204.75pt;height:224.25pt;flip:y;z-index:251653632;visibility:visible;mso-wrap-style:square;mso-width-percent:0;mso-height-percent:0;mso-wrap-distance-left:9pt;mso-wrap-distance-top:0;mso-wrap-distance-right:9pt;mso-wrap-distance-bottom:0;mso-position-horizontal:absolute;mso-position-horizontal-relative:text;mso-position-vertical:absolute;mso-position-vertical-relative:text;mso-width-percent:0;mso-height-percent:0;mso-width-relative:margin;mso-height-relative:margin" o:gfxdata="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" strokecolor="#4579b8 [3044]">
+              <v:shape w14:anchorId="29EDA591" id="Straight Arrow Connector 2" o:spid="_x0000_s1026" type="#_x0000_t32" style="position:absolute;margin-left:149.25pt;margin-top:198pt;width:204.75pt;height:224.25pt;flip:y;z-index:251653632;visibility:visible;mso-wrap-style:square;mso-width-percent:0;mso-height-percent:0;mso-wrap-distance-left:9pt;mso-wrap-distance-top:0;mso-wrap-distance-right:9pt;mso-wrap-distance-bottom:0;mso-position-horizontal:absolute;mso-position-horizontal-relative:text;mso-position-vertical:absolute;mso-position-vertical-relative:text;mso-width-percent:0;mso-height-percent:0;mso-width-relative:margin;mso-height-relative:margin" o:gfxdata="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" strokecolor="#4579b8 [3044]">
                 <v:stroke endarrow="block"/>
               </v:shape>
             </w:pict>
@@ -834,7 +837,7 @@
           </mc:Choice>
           <mc:Fallback>
             <w:pict>
-              <v:shape w14:anchorId="1CD775F2" id="Straight Arrow Connector 11" o:spid="_x0000_s1026" type="#_x0000_t32" style="position:absolute;margin-left:27.75pt;margin-top:350.25pt;width:30.75pt;height:59.25pt;flip:x y;z-index:251634688;visibility:visible;mso-wrap-style:square;mso-wrap-distance-left:9pt;mso-wrap-distance-top:0;mso-wrap-distance-right:9pt;mso-wrap-distance-bottom:0;mso-position-horizontal:absolute;mso-position-horizontal-relative:text;mso-position-vertical:absolute;mso-position-vertical-relative:text" o:gfxdata="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" strokecolor="#4579b8 [3044]">
+              <v:shape w14:anchorId="0871CB1D" id="Straight Arrow Connector 11" o:spid="_x0000_s1026" type="#_x0000_t32" style="position:absolute;margin-left:27.75pt;margin-top:350.25pt;width:30.75pt;height:59.25pt;flip:x y;z-index:251634688;visibility:visible;mso-wrap-style:square;mso-wrap-distance-left:9pt;mso-wrap-distance-top:0;mso-wrap-distance-right:9pt;mso-wrap-distance-bottom:0;mso-position-horizontal:absolute;mso-position-horizontal-relative:text;mso-position-vertical:absolute;mso-position-vertical-relative:text" o:gfxdata="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" strokecolor="#4579b8 [3044]">
                 <v:stroke endarrow="block"/>
               </v:shape>
             </w:pict>
@@ -973,7 +976,7 @@
           </mc:Choice>
           <mc:Fallback>
             <w:pict>
-              <v:shape w14:anchorId="3A1A364F" id="Straight Arrow Connector 18" o:spid="_x0000_s1026" type="#_x0000_t32" style="position:absolute;margin-left:141pt;margin-top:20.25pt;width:126pt;height:372pt;flip:x y;z-index:251657216;visibility:visible;mso-wrap-style:square;mso-wrap-distance-left:9pt;mso-wrap-distance-top:0;mso-wrap-distance-right:9pt;mso-wrap-distance-bottom:0;mso-position-horizontal:absolute;mso-position-horizontal-relative:text;mso-position-vertical:absolute;mso-position-vertical-relative:text" o:gfxdata="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" strokecolor="#bc4542 [3045]">
+              <v:shape w14:anchorId="1F662BFD" id="Straight Arrow Connector 18" o:spid="_x0000_s1026" type="#_x0000_t32" style="position:absolute;margin-left:141pt;margin-top:20.25pt;width:126pt;height:372pt;flip:x y;z-index:251657216;visibility:visible;mso-wrap-style:square;mso-wrap-distance-left:9pt;mso-wrap-distance-top:0;mso-wrap-distance-right:9pt;mso-wrap-distance-bottom:0;mso-position-horizontal:absolute;mso-position-horizontal-relative:text;mso-position-vertical:absolute;mso-position-vertical-relative:text" o:gfxdata="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" strokecolor="#bc4542 [3045]">
                 <v:stroke endarrow="block"/>
               </v:shape>
             </w:pict>
@@ -1039,7 +1042,7 @@
           </mc:Choice>
           <mc:Fallback>
             <w:pict>
-              <v:shape w14:anchorId="1F2E7E90" id="Straight Arrow Connector 10" o:spid="_x0000_s1026" type="#_x0000_t32" style="position:absolute;margin-left:21pt;margin-top:120.75pt;width:345pt;height:294pt;flip:y;z-index:251612160;visibility:visible;mso-wrap-style:square;mso-wrap-distance-left:9pt;mso-wrap-distance-top:0;mso-wrap-distance-right:9pt;mso-wrap-distance-bottom:0;mso-position-horizontal:absolute;mso-position-horizontal-relative:text;mso-position-vertical:absolute;mso-position-vertical-relative:text" o:gfxdata="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" strokecolor="#4579b8 [3044]">
+              <v:shape w14:anchorId="4929AB83" id="Straight Arrow Connector 10" o:spid="_x0000_s1026" type="#_x0000_t32" style="position:absolute;margin-left:21pt;margin-top:120.75pt;width:345pt;height:294pt;flip:y;z-index:251612160;visibility:visible;mso-wrap-style:square;mso-wrap-distance-left:9pt;mso-wrap-distance-top:0;mso-wrap-distance-right:9pt;mso-wrap-distance-bottom:0;mso-position-horizontal:absolute;mso-position-horizontal-relative:text;mso-position-vertical:absolute;mso-position-vertical-relative:text" o:gfxdata="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" strokecolor="#4579b8 [3044]">
                 <v:stroke endarrow="block"/>
               </v:shape>
             </w:pict>
@@ -1105,7 +1108,7 @@
           </mc:Choice>
           <mc:Fallback>
             <w:pict>
-              <v:shape w14:anchorId="5C186BBC" id="Straight Arrow Connector 9" o:spid="_x0000_s1026" type="#_x0000_t32" style="position:absolute;margin-left:50.25pt;margin-top:129.75pt;width:315.75pt;height:285pt;flip:y;z-index:251600896;visibility:visible;mso-wrap-style:square;mso-wrap-distance-left:9pt;mso-wrap-distance-top:0;mso-wrap-distance-right:9pt;mso-wrap-distance-bottom:0;mso-position-horizontal:absolute;mso-position-horizontal-relative:text;mso-position-vertical:absolute;mso-position-vertical-relative:text" o:gfxdata="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" strokecolor="#4579b8 [3044]">
+              <v:shape w14:anchorId="45787BEE" id="Straight Arrow Connector 9" o:spid="_x0000_s1026" type="#_x0000_t32" style="position:absolute;margin-left:50.25pt;margin-top:129.75pt;width:315.75pt;height:285pt;flip:y;z-index:251600896;visibility:visible;mso-wrap-style:square;mso-wrap-distance-left:9pt;mso-wrap-distance-top:0;mso-wrap-distance-right:9pt;mso-wrap-distance-bottom:0;mso-position-horizontal:absolute;mso-position-horizontal-relative:text;mso-position-vertical:absolute;mso-position-vertical-relative:text" o:gfxdata="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" strokecolor="#4579b8 [3044]">
                 <v:stroke endarrow="block"/>
               </v:shape>
             </w:pict>
@@ -1381,7 +1384,7 @@
           </mc:Choice>
           <mc:Fallback>
             <w:pict>
-              <v:shape w14:anchorId="55A0E63B" id="Straight Arrow Connector 15" o:spid="_x0000_s1026" type="#_x0000_t32" style="position:absolute;margin-left:79.5pt;margin-top:233.25pt;width:4.5pt;height:194.25pt;flip:x y;z-index:251623424;visibility:visible;mso-wrap-style:square;mso-width-percent:0;mso-height-percent:0;mso-wrap-distance-left:9pt;mso-wrap-distance-top:0;mso-wrap-distance-right:9pt;mso-wrap-distance-bottom:0;mso-position-horizontal:absolute;mso-position-horizontal-relative:text;mso-position-vertical:absolute;mso-position-vertical-relative:text;mso-width-percent:0;mso-height-percent:0;mso-width-relative:margin;mso-height-relative:margin" o:gfxdata="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" strokecolor="#4579b8 [3044]">
+              <v:shape w14:anchorId="0F001599" id="Straight Arrow Connector 15" o:spid="_x0000_s1026" type="#_x0000_t32" style="position:absolute;margin-left:79.5pt;margin-top:233.25pt;width:4.5pt;height:194.25pt;flip:x y;z-index:251623424;visibility:visible;mso-wrap-style:square;mso-width-percent:0;mso-height-percent:0;mso-wrap-distance-left:9pt;mso-wrap-distance-top:0;mso-wrap-distance-right:9pt;mso-wrap-distance-bottom:0;mso-position-horizontal:absolute;mso-position-horizontal-relative:text;mso-position-vertical:absolute;mso-position-vertical-relative:text;mso-width-percent:0;mso-height-percent:0;mso-width-relative:margin;mso-height-relative:margin" o:gfxdata="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" strokecolor="#4579b8 [3044]">
                 <v:stroke endarrow="block"/>
               </v:shape>
             </w:pict>
@@ -1447,7 +1450,7 @@
           </mc:Choice>
           <mc:Fallback>
             <w:pict>
-              <v:shape w14:anchorId="3C9A2844" id="Straight Arrow Connector 17" o:spid="_x0000_s1026" type="#_x0000_t32" style="position:absolute;margin-left:34.5pt;margin-top:59.8pt;width:63.75pt;height:558.75pt;flip:x y;z-index:251645952;visibility:visible;mso-wrap-style:square;mso-wrap-distance-left:9pt;mso-wrap-distance-top:0;mso-wrap-distance-right:9pt;mso-wrap-distance-bottom:0;mso-position-horizontal:absolute;mso-position-horizontal-relative:text;mso-position-vertical:absolute;mso-position-vertical-relative:text" o:gfxdata="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" strokecolor="#94b64e [3046]">
+              <v:shape w14:anchorId="35D74B00" id="Straight Arrow Connector 17" o:spid="_x0000_s1026" type="#_x0000_t32" style="position:absolute;margin-left:34.5pt;margin-top:59.8pt;width:63.75pt;height:558.75pt;flip:x y;z-index:251645952;visibility:visible;mso-wrap-style:square;mso-wrap-distance-left:9pt;mso-wrap-distance-top:0;mso-wrap-distance-right:9pt;mso-wrap-distance-bottom:0;mso-position-horizontal:absolute;mso-position-horizontal-relative:text;mso-position-vertical:absolute;mso-position-vertical-relative:text" o:gfxdata="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" strokecolor="#94b64e [3046]">
                 <v:stroke endarrow="block"/>
               </v:shape>
             </w:pict>
@@ -1513,7 +1516,7 @@
           </mc:Choice>
           <mc:Fallback>
             <w:pict>
-              <v:shape w14:anchorId="202B2C86" id="Straight Arrow Connector 14" o:spid="_x0000_s1026" type="#_x0000_t32" style="position:absolute;margin-left:14.25pt;margin-top:107.05pt;width:52.5pt;height:321pt;flip:y;z-index:251679744;visibility:visible;mso-wrap-style:square;mso-wrap-distance-left:9pt;mso-wrap-distance-top:0;mso-wrap-distance-right:9pt;mso-wrap-distance-bottom:0;mso-position-horizontal:absolute;mso-position-horizontal-relative:text;mso-position-vertical:absolute;mso-position-vertical-relative:text" o:gfxdata="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" strokecolor="#4579b8 [3044]">
+              <v:shape w14:anchorId="22E748FC" id="Straight Arrow Connector 14" o:spid="_x0000_s1026" type="#_x0000_t32" style="position:absolute;margin-left:14.25pt;margin-top:107.05pt;width:52.5pt;height:321pt;flip:y;z-index:251679744;visibility:visible;mso-wrap-style:square;mso-wrap-distance-left:9pt;mso-wrap-distance-top:0;mso-wrap-distance-right:9pt;mso-wrap-distance-bottom:0;mso-position-horizontal:absolute;mso-position-horizontal-relative:text;mso-position-vertical:absolute;mso-position-vertical-relative:text" o:gfxdata="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" strokecolor="#4579b8 [3044]">
                 <v:stroke endarrow="block"/>
               </v:shape>
             </w:pict>
@@ -1845,7 +1848,7 @@
           </mc:Choice>
           <mc:Fallback>
             <w:pict>
-              <v:shape w14:anchorId="6C95F843" id="Straight Arrow Connector 52" o:spid="_x0000_s1026" type="#_x0000_t32" style="position:absolute;margin-left:101.55pt;margin-top:9.5pt;width:65.8pt;height:103.2pt;flip:x y;z-index:251724800;visibility:visible;mso-wrap-style:square;mso-width-percent:0;mso-height-percent:0;mso-wrap-distance-left:9pt;mso-wrap-distance-top:0;mso-wrap-distance-right:9pt;mso-wrap-distance-bottom:0;mso-position-horizontal:absolute;mso-position-horizontal-relative:text;mso-position-vertical:absolute;mso-position-vertical-relative:text;mso-width-percent:0;mso-height-percent:0;mso-width-relative:margin;mso-height-relative:margin" o:gfxdata="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" strokecolor="#94b64e [3046]">
+              <v:shape w14:anchorId="1F22FE7E" id="Straight Arrow Connector 52" o:spid="_x0000_s1026" type="#_x0000_t32" style="position:absolute;margin-left:101.55pt;margin-top:9.5pt;width:65.8pt;height:103.2pt;flip:x y;z-index:251724800;visibility:visible;mso-wrap-style:square;mso-width-percent:0;mso-height-percent:0;mso-wrap-distance-left:9pt;mso-wrap-distance-top:0;mso-wrap-distance-right:9pt;mso-wrap-distance-bottom:0;mso-position-horizontal:absolute;mso-position-horizontal-relative:text;mso-position-vertical:absolute;mso-position-vertical-relative:text;mso-width-percent:0;mso-height-percent:0;mso-width-relative:margin;mso-height-relative:margin" o:gfxdata="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" strokecolor="#94b64e [3046]">
                 <v:stroke endarrow="block"/>
               </v:shape>
             </w:pict>
@@ -1917,7 +1920,7 @@
           </mc:Choice>
           <mc:Fallback>
             <w:pict>
-              <v:shape w14:anchorId="366A2BEC" id="Straight Arrow Connector 20" o:spid="_x0000_s1026" type="#_x0000_t32" style="position:absolute;margin-left:72.75pt;margin-top:43.35pt;width:126.75pt;height:138.75pt;flip:x y;z-index:251668480;visibility:visible;mso-wrap-style:square;mso-width-percent:0;mso-height-percent:0;mso-wrap-distance-left:9pt;mso-wrap-distance-top:0;mso-wrap-distance-right:9pt;mso-wrap-distance-bottom:0;mso-position-horizontal:absolute;mso-position-horizontal-relative:text;mso-position-vertical:absolute;mso-position-vertical-relative:text;mso-width-percent:0;mso-height-percent:0;mso-width-relative:margin;mso-height-relative:margin" o:gfxdata="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" strokecolor="#4579b8 [3044]">
+              <v:shape w14:anchorId="20C427D9" id="Straight Arrow Connector 20" o:spid="_x0000_s1026" type="#_x0000_t32" style="position:absolute;margin-left:72.75pt;margin-top:43.35pt;width:126.75pt;height:138.75pt;flip:x y;z-index:251668480;visibility:visible;mso-wrap-style:square;mso-width-percent:0;mso-height-percent:0;mso-wrap-distance-left:9pt;mso-wrap-distance-top:0;mso-wrap-distance-right:9pt;mso-wrap-distance-bottom:0;mso-position-horizontal:absolute;mso-position-horizontal-relative:text;mso-position-vertical:absolute;mso-position-vertical-relative:text;mso-width-percent:0;mso-height-percent:0;mso-width-relative:margin;mso-height-relative:margin" o:gfxdata="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" strokecolor="#4579b8 [3044]">
                 <v:stroke endarrow="block"/>
               </v:shape>
             </w:pict>
@@ -2643,7 +2646,7 @@
           </mc:Choice>
           <mc:Fallback>
             <w:pict>
-              <v:line w14:anchorId="6A4F13D4" id="Straight Connector 41" o:spid="_x0000_s1026" style="position:absolute;flip:x y;z-index:251691008;visibility:visible;mso-wrap-style:square;mso-width-percent:0;mso-height-percent:0;mso-wrap-distance-left:9pt;mso-wrap-distance-top:0;mso-wrap-distance-right:9pt;mso-wrap-distance-bottom:0;mso-position-horizontal:absolute;mso-position-horizontal-relative:text;mso-position-vertical:absolute;mso-position-vertical-relative:text;mso-width-percent:0;mso-height-percent:0;mso-width-relative:margin;mso-height-relative:margin" from="121.9pt,23pt" to="170.1pt,78.55pt" o:gfxdata="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" strokecolor="#4579b8 [3044]"/>
+              <v:line w14:anchorId="7DB0B782" id="Straight Connector 41" o:spid="_x0000_s1026" style="position:absolute;flip:x y;z-index:251691008;visibility:visible;mso-wrap-style:square;mso-width-percent:0;mso-height-percent:0;mso-wrap-distance-left:9pt;mso-wrap-distance-top:0;mso-wrap-distance-right:9pt;mso-wrap-distance-bottom:0;mso-position-horizontal:absolute;mso-position-horizontal-relative:text;mso-position-vertical:absolute;mso-position-vertical-relative:text;mso-width-percent:0;mso-height-percent:0;mso-width-relative:margin;mso-height-relative:margin" from="121.9pt,23pt" to="170.1pt,78.55pt" o:gfxdata="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" strokecolor="#4579b8 [3044]"/>
             </w:pict>
           </mc:Fallback>
         </mc:AlternateContent>
@@ -2719,11 +2722,11 @@
           </mc:Choice>
           <mc:Fallback>
             <w:pict>
-              <v:shapetype w14:anchorId="46F73A18" id="_x0000_t6" coordsize="21600,21600" o:spt="6" path="m,l,21600r21600,xe">
+              <v:shapetype w14:anchorId="509433D9" id="_x0000_t6" coordsize="21600,21600" o:spt="6" path="m,l,21600r21600,xe">
                 <v:stroke joinstyle="miter"/>
                 <v:path gradientshapeok="t" o:connecttype="custom" o:connectlocs="0,0;0,10800;0,21600;10800,21600;21600,21600;10800,10800" textboxrect="1800,12600,12600,19800"/>
               </v:shapetype>
-              <v:shape id="Right Triangle 42" o:spid="_x0000_s1026" type="#_x0000_t6" style="position:absolute;margin-left:134.9pt;margin-top:.8pt;width:23.8pt;height:27.2pt;z-index:251702272;visibility:visible;mso-wrap-style:square;mso-wrap-distance-left:9pt;mso-wrap-distance-top:0;mso-wrap-distance-right:9pt;mso-wrap-distance-bottom:0;mso-position-horizontal:absolute;mso-position-horizontal-relative:text;mso-position-vertical:absolute;mso-position-vertical-relative:text;v-text-anchor:middle" o:gfxdata="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" fillcolor="#4f81bd [3204]" stroked="f" strokeweight="2pt"/>
+              <v:shape id="Right Triangle 42" o:spid="_x0000_s1026" type="#_x0000_t6" style="position:absolute;margin-left:134.9pt;margin-top:.8pt;width:23.8pt;height:27.2pt;z-index:251702272;visibility:visible;mso-wrap-style:square;mso-wrap-distance-left:9pt;mso-wrap-distance-top:0;mso-wrap-distance-right:9pt;mso-wrap-distance-bottom:0;mso-position-horizontal:absolute;mso-position-horizontal-relative:text;mso-position-vertical:absolute;mso-position-vertical-relative:text;v-text-anchor:middle" o:gfxdata="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" fillcolor="#4f81bd [3204]" stroked="f" strokeweight="2pt"/>
             </w:pict>
           </mc:Fallback>
         </mc:AlternateContent>
@@ -2796,7 +2799,7 @@
           </mc:Choice>
           <mc:Fallback>
             <w:pict>
-              <v:oval w14:anchorId="076F01C5" id="Oval 45" o:spid="_x0000_s1026" style="position:absolute;margin-left:133.25pt;margin-top:4.05pt;width:3.6pt;height:3.6pt;z-index:251713536;visibility:visible;mso-wrap-style:square;mso-width-percent:0;mso-wrap-distance-left:9pt;mso-wrap-distance-top:0;mso-wrap-distance-right:9pt;mso-wrap-distance-bottom:0;mso-position-horizontal:absolute;mso-position-horizontal-relative:text;mso-position-vertical:absolute;mso-position-vertical-relative:text;mso-width-percent:0;mso-width-relative:margin;v-text-anchor:middle" o:gfxdata="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" fillcolor="black [3200]" strokecolor="black [1600]" strokeweight="2pt"/>
+              <v:oval w14:anchorId="3DDF1B70" id="Oval 45" o:spid="_x0000_s1026" style="position:absolute;margin-left:133.25pt;margin-top:4.05pt;width:3.6pt;height:3.6pt;z-index:251713536;visibility:visible;mso-wrap-style:square;mso-width-percent:0;mso-wrap-distance-left:9pt;mso-wrap-distance-top:0;mso-wrap-distance-right:9pt;mso-wrap-distance-bottom:0;mso-position-horizontal:absolute;mso-position-horizontal-relative:text;mso-position-vertical:absolute;mso-position-vertical-relative:text;mso-width-percent:0;mso-width-relative:margin;v-text-anchor:middle" o:gfxdata="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" fillcolor="black [3200]" strokecolor="black [1600]" strokeweight="2pt"/>
             </w:pict>
           </mc:Fallback>
         </mc:AlternateContent>
@@ -3930,24 +3933,85 @@
         <w:t xml:space="preserve"> For orders of 1,2,3 it is more efficient to select that particular form from the menu rather than using the general fit with an order of 1,2 or 3 but the results should be identical.</w:t>
       </w:r>
     </w:p>
-    <w:p/>
+    <w:p>
+      <w:r>
+        <w:br w:type="page"/>
+      </w:r>
+    </w:p>
     <w:p>
       <w:pPr>
         <w:pStyle w:val="Heading2"/>
       </w:pPr>
       <w:r>
-        <w:t xml:space="preserve">Y=(a+b*x)/(1+c*x) </w:t>
-      </w:r>
-    </w:p>
-    <w:p>
-      <w:r>
-        <w:t xml:space="preserve">This fits the rational function </w:t>
-      </w:r>
-      <w:r>
-        <w:t>Y=(a+b*x)/(1+c*x)</w:t>
-      </w:r>
-      <w:r>
-        <w:t xml:space="preserve">. </w:t>
+        <w:lastRenderedPageBreak/>
+        <w:t xml:space="preserve">Y=M*X*log2(X)+c </w:t>
+      </w:r>
+    </w:p>
+    <w:p>
+      <w:r>
+        <w:t xml:space="preserve">This fits the function </w:t>
+      </w:r>
+      <w:r>
+        <w:t>Y=</w:t>
+      </w:r>
+      <w:r>
+        <w:t>m*x*log2(x)+c</w:t>
+      </w:r>
+      <w:r>
+        <w:t xml:space="preserve"> using a best (least squares) fit to the input data.</w:t>
+      </w:r>
+    </w:p>
+    <w:p>
+      <w:r>
+        <w:t xml:space="preserve">The supplied data file </w:t>
+      </w:r>
+      <w:r>
+        <w:t>csvfun3.csv</w:t>
+      </w:r>
+      <w:r>
+        <w:t xml:space="preserve"> includes an example, see graph below.</w:t>
+      </w:r>
+    </w:p>
+    <w:p>
+      <w:r>
+        <w:rPr>
+          <w:noProof/>
+        </w:rPr>
+        <w:drawing>
+          <wp:inline distT="0" distB="0" distL="0" distR="0" wp14:anchorId="3E74E61A" wp14:editId="22084610">
+            <wp:extent cx="5731510" cy="5656580"/>
+            <wp:effectExtent l="0" t="0" r="2540" b="1270"/>
+            <wp:docPr id="56" name="Picture 56"/>
+            <wp:cNvGraphicFramePr>
+              <a:graphicFrameLocks xmlns:a="http://schemas.openxmlformats.org/drawingml/2006/main" noChangeAspect="1"/>
+            </wp:cNvGraphicFramePr>
+            <a:graphic xmlns:a="http://schemas.openxmlformats.org/drawingml/2006/main">
+              <a:graphicData uri="http://schemas.openxmlformats.org/drawingml/2006/picture">
+                <pic:pic xmlns:pic="http://schemas.openxmlformats.org/drawingml/2006/picture">
+                  <pic:nvPicPr>
+                    <pic:cNvPr id="1" name=""/>
+                    <pic:cNvPicPr/>
+                  </pic:nvPicPr>
+                  <pic:blipFill>
+                    <a:blip r:embed="rId31"/>
+                    <a:stretch>
+                      <a:fillRect/>
+                    </a:stretch>
+                  </pic:blipFill>
+                  <pic:spPr>
+                    <a:xfrm>
+                      <a:off x="0" y="0"/>
+                      <a:ext cx="5731510" cy="5656580"/>
+                    </a:xfrm>
+                    <a:prstGeom prst="rect">
+                      <a:avLst/>
+                    </a:prstGeom>
+                  </pic:spPr>
+                </pic:pic>
+              </a:graphicData>
+            </a:graphic>
+          </wp:inline>
+        </w:drawing>
       </w:r>
     </w:p>
     <w:p>
@@ -3961,6 +4025,225 @@
         <w:t>nd</w:t>
       </w:r>
       <w:r>
+        <w:t xml:space="preserve"> csv graph window</w:t>
+      </w:r>
+      <w:r>
+        <w:t>, in the case of the example the results were:</w:t>
+      </w:r>
+    </w:p>
+    <w:p>
+      <w:pPr>
+        <w:autoSpaceDE w:val="0"/>
+        <w:autoSpaceDN w:val="0"/>
+        <w:adjustRightInd w:val="0"/>
+        <w:spacing w:after="0" w:line="240" w:lineRule="auto"/>
+        <w:rPr>
+          <w:rFonts w:ascii="MS Sans Serif" w:hAnsi="MS Sans Serif" w:cs="MS Sans Serif"/>
+          <w:sz w:val="16"/>
+          <w:szCs w:val="16"/>
+        </w:rPr>
+      </w:pPr>
+      <w:r>
+        <w:rPr>
+          <w:rFonts w:ascii="MS Sans Serif" w:hAnsi="MS Sans Serif" w:cs="MS Sans Serif"/>
+          <w:sz w:val="16"/>
+          <w:szCs w:val="16"/>
+        </w:rPr>
+        <w:t>Best Least squares curve is Y=1.234*X*log2(X)-1.99999 which has an R^2 of 1</w:t>
+      </w:r>
+    </w:p>
+    <w:p>
+      <w:r>
+        <w:rPr>
+          <w:rFonts w:ascii="MS Sans Serif" w:hAnsi="MS Sans Serif" w:cs="MS Sans Serif"/>
+          <w:sz w:val="16"/>
+          <w:szCs w:val="16"/>
+        </w:rPr>
+        <w:t xml:space="preserve">  Max abs error of above curve is 0.00500488</w:t>
+      </w:r>
+      <w:r>
+        <w:t xml:space="preserve"> </w:t>
+      </w:r>
+    </w:p>
+    <w:p>
+      <w:r>
+        <w:t xml:space="preserve">Note that </w:t>
+      </w:r>
+      <w:r>
+        <w:t xml:space="preserve">while the coefficient m is given for X*log2(X) it is simple to calculate the value of m for a logarithm to a different base by </w:t>
+      </w:r>
+      <w:r>
+        <w:t>divide</w:t>
+      </w:r>
+      <w:r>
+        <w:t xml:space="preserve"> m by </w:t>
+      </w:r>
+      <w:proofErr w:type="gramStart"/>
+      <w:r>
+        <w:t>log(</w:t>
+      </w:r>
+      <w:proofErr w:type="gramEnd"/>
+      <w:r>
+        <w:t xml:space="preserve">2) , for example to get m for ln (log base e) you need to </w:t>
+      </w:r>
+      <w:r>
+        <w:t>divide</w:t>
+      </w:r>
+      <w:r>
+        <w:t xml:space="preserve"> m by ln(2)=</w:t>
+      </w:r>
+      <w:r>
+        <w:t xml:space="preserve"> 0.693147</w:t>
+      </w:r>
+      <w:r>
+        <w:t>.</w:t>
+      </w:r>
+      <w:r>
+        <w:t xml:space="preserve"> Doing this has no impact on the accuracy of the fit.</w:t>
+      </w:r>
+    </w:p>
+    <w:p>
+      <w:r>
+        <w:t>Therefore, in the case of the example above this could also be written as:</w:t>
+      </w:r>
+    </w:p>
+    <w:p>
+      <w:pPr>
+        <w:autoSpaceDE w:val="0"/>
+        <w:autoSpaceDN w:val="0"/>
+        <w:adjustRightInd w:val="0"/>
+        <w:spacing w:after="0" w:line="240" w:lineRule="auto"/>
+        <w:rPr>
+          <w:rFonts w:ascii="MS Sans Serif" w:hAnsi="MS Sans Serif" w:cs="MS Sans Serif"/>
+          <w:sz w:val="16"/>
+          <w:szCs w:val="16"/>
+        </w:rPr>
+      </w:pPr>
+      <w:r>
+        <w:rPr>
+          <w:rFonts w:ascii="MS Sans Serif" w:hAnsi="MS Sans Serif" w:cs="MS Sans Serif"/>
+          <w:sz w:val="16"/>
+          <w:szCs w:val="16"/>
+        </w:rPr>
+        <w:t>Best Least squares curve is Y=</w:t>
+      </w:r>
+      <w:r>
+        <w:t xml:space="preserve"> </w:t>
+      </w:r>
+      <w:r>
+        <w:rPr>
+          <w:rFonts w:ascii="MS Sans Serif" w:hAnsi="MS Sans Serif" w:cs="MS Sans Serif"/>
+          <w:sz w:val="16"/>
+          <w:szCs w:val="16"/>
+        </w:rPr>
+        <w:t>1.78029</w:t>
+      </w:r>
+      <w:r>
+        <w:rPr>
+          <w:rFonts w:ascii="MS Sans Serif" w:hAnsi="MS Sans Serif" w:cs="MS Sans Serif"/>
+          <w:sz w:val="16"/>
+          <w:szCs w:val="16"/>
+        </w:rPr>
+        <w:t>*X*l</w:t>
+      </w:r>
+      <w:r>
+        <w:rPr>
+          <w:rFonts w:ascii="MS Sans Serif" w:hAnsi="MS Sans Serif" w:cs="MS Sans Serif"/>
+          <w:sz w:val="16"/>
+          <w:szCs w:val="16"/>
+        </w:rPr>
+        <w:t>og</w:t>
+      </w:r>
+      <w:r>
+        <w:rPr>
+          <w:rFonts w:ascii="MS Sans Serif" w:hAnsi="MS Sans Serif" w:cs="MS Sans Serif"/>
+          <w:sz w:val="16"/>
+          <w:szCs w:val="16"/>
+        </w:rPr>
+        <w:t>(X)-1.99999</w:t>
+      </w:r>
+    </w:p>
+    <w:p>
+      <w:r>
+        <w:rPr>
+          <w:rFonts w:ascii="MS Sans Serif" w:hAnsi="MS Sans Serif" w:cs="MS Sans Serif"/>
+          <w:sz w:val="16"/>
+          <w:szCs w:val="16"/>
+        </w:rPr>
+        <w:t xml:space="preserve">  Max abs error of above curve is 0.00500488</w:t>
+      </w:r>
+      <w:r>
+        <w:t xml:space="preserve"> </w:t>
+      </w:r>
+    </w:p>
+    <w:p>
+      <w:proofErr w:type="spellStart"/>
+      <w:r>
+        <w:t>Csvgraph</w:t>
+      </w:r>
+      <w:proofErr w:type="spellEnd"/>
+      <w:r>
+        <w:t xml:space="preserve"> does actually supply the equation for </w:t>
+      </w:r>
+      <w:r>
+        <w:t>y=m*x*</w:t>
+      </w:r>
+      <w:r>
+        <w:t>ln</w:t>
+      </w:r>
+      <w:r>
+        <w:t>(x)</w:t>
+      </w:r>
+      <w:r>
+        <w:t xml:space="preserve"> in</w:t>
+      </w:r>
+      <w:r>
+        <w:t xml:space="preserve"> its 2</w:t>
+      </w:r>
+      <w:r>
+        <w:rPr>
+          <w:vertAlign w:val="superscript"/>
+        </w:rPr>
+        <w:t>nd</w:t>
+      </w:r>
+      <w:r>
+        <w:t xml:space="preserve"> window.</w:t>
+      </w:r>
+      <w:r>
+        <w:t xml:space="preserve"> </w:t>
+      </w:r>
+    </w:p>
+    <w:p/>
+    <w:p>
+      <w:pPr>
+        <w:pStyle w:val="Heading2"/>
+      </w:pPr>
+      <w:r>
+        <w:t xml:space="preserve">Y=(a+b*x)/(1+c*x) </w:t>
+      </w:r>
+    </w:p>
+    <w:p>
+      <w:r>
+        <w:t xml:space="preserve">This fits the rational function </w:t>
+      </w:r>
+      <w:r>
+        <w:t>Y=(a+b*x)/(1+c*x)</w:t>
+      </w:r>
+      <w:r>
+        <w:t xml:space="preserve">. </w:t>
+      </w:r>
+    </w:p>
+    <w:p>
+      <w:r>
+        <w:t>As usual, the fitted equation (with numerical values for the coefficients) is found in the 2</w:t>
+      </w:r>
+      <w:r>
+        <w:rPr>
+          <w:vertAlign w:val="superscript"/>
+        </w:rPr>
+        <w:t>nd</w:t>
+      </w:r>
+      <w:r>
         <w:t xml:space="preserve"> csv graph window. </w:t>
       </w:r>
     </w:p>
@@ -4033,6 +4316,12 @@
         <w:t xml:space="preserve"> csv graph window. </w:t>
       </w:r>
     </w:p>
+    <w:p>
+      <w:r>
+        <w:br w:type="page"/>
+      </w:r>
+    </w:p>
+    <w:p/>
     <w:p>
       <w:pPr>
         <w:pStyle w:val="Heading2"/>
@@ -4104,7 +4393,6 @@
     </w:p>
     <w:p>
       <w:r>
-        <w:lastRenderedPageBreak/>
         <w:t>Note that with a very large number of data points specifying a large order may result in a long wait for the results (</w:t>
       </w:r>
       <w:r>
@@ -4167,7 +4455,7 @@
                     <pic:cNvPicPr/>
                   </pic:nvPicPr>
                   <pic:blipFill>
-                    <a:blip r:embed="rId31"/>
+                    <a:blip r:embed="rId32"/>
                     <a:stretch>
                       <a:fillRect/>
                     </a:stretch>
@@ -4283,141 +4571,6 @@
             <wp:extent cx="5731510" cy="4363085"/>
             <wp:effectExtent l="0" t="0" r="2540" b="0"/>
             <wp:docPr id="26" name="Picture 26"/>
-            <wp:cNvGraphicFramePr>
-              <a:graphicFrameLocks xmlns:a="http://schemas.openxmlformats.org/drawingml/2006/main" noChangeAspect="1"/>
-            </wp:cNvGraphicFramePr>
-            <a:graphic xmlns:a="http://schemas.openxmlformats.org/drawingml/2006/main">
-              <a:graphicData uri="http://schemas.openxmlformats.org/drawingml/2006/picture">
-                <pic:pic xmlns:pic="http://schemas.openxmlformats.org/drawingml/2006/picture">
-                  <pic:nvPicPr>
-                    <pic:cNvPr id="1" name=""/>
-                    <pic:cNvPicPr/>
-                  </pic:nvPicPr>
-                  <pic:blipFill>
-                    <a:blip r:embed="rId32"/>
-                    <a:stretch>
-                      <a:fillRect/>
-                    </a:stretch>
-                  </pic:blipFill>
-                  <pic:spPr>
-                    <a:xfrm>
-                      <a:off x="0" y="0"/>
-                      <a:ext cx="5731510" cy="4363085"/>
-                    </a:xfrm>
-                    <a:prstGeom prst="rect">
-                      <a:avLst/>
-                    </a:prstGeom>
-                  </pic:spPr>
-                </pic:pic>
-              </a:graphicData>
-            </a:graphic>
-          </wp:inline>
-        </w:drawing>
-      </w:r>
-    </w:p>
-    <w:p>
-      <w:r>
-        <w:t>Which is the polynomial with the equation</w:t>
-      </w:r>
-      <w:r>
-        <w:t xml:space="preserve"> (as before this is given in the 2</w:t>
-      </w:r>
-      <w:r>
-        <w:rPr>
-          <w:vertAlign w:val="superscript"/>
-        </w:rPr>
-        <w:t>nd</w:t>
-      </w:r>
-      <w:r>
-        <w:t xml:space="preserve"> csvgraph window):</w:t>
-      </w:r>
-    </w:p>
-    <w:p>
-      <w:pPr>
-        <w:autoSpaceDE w:val="0"/>
-        <w:autoSpaceDN w:val="0"/>
-        <w:adjustRightInd w:val="0"/>
-        <w:spacing w:after="0" w:line="240" w:lineRule="auto"/>
-        <w:ind w:left="720"/>
-        <w:rPr>
-          <w:rFonts w:ascii="MS Sans Serif" w:hAnsi="MS Sans Serif" w:cs="MS Sans Serif"/>
-          <w:sz w:val="16"/>
-          <w:szCs w:val="16"/>
-        </w:rPr>
-      </w:pPr>
-      <w:r>
-        <w:rPr>
-          <w:rFonts w:ascii="MS Sans Serif" w:hAnsi="MS Sans Serif" w:cs="MS Sans Serif"/>
-          <w:sz w:val="16"/>
-          <w:szCs w:val="16"/>
-        </w:rPr>
-        <w:t>Y=(((((((((((((((((((((((((((((6.97951274809e-137*X-1.04691504709e-130)*X+7.46518751585e-125)*X-3.36717955513e-119)*X+1.07841837595e-113)*X-2.60977659582e-108)*X+4.95825937558e-103)*X-7.585603359e-98)*X+9.51094773116e-93)*X-9.8953321991e-88)*X+8.61839059489e-83)*X-6.32174846775e-78)*X+3.92052333073e-73)*X-2.05984542296e-68)*X+9.172676001e-64)*X-3.45829252723e-59)*X+1.10109000948e-54)*X-2.94854105574e-50)*X+6.60274774225e-46)*X-1.22708309395e-41)*X+1.87412804271e-37)*X-2.32316065069e-33)*X+2.30046310128e-29)*X-1.78304928219e-25)*X+1.0534361431e-21)*X-4.5791256059e-18)*X+1.39448963045e-14)*X-2.76963858661e-11)*X+3.20180968581e-08)*X-1.7483403854e-05)*X+10.006685239</w:t>
-      </w:r>
-    </w:p>
-    <w:p/>
-    <w:p>
-      <w:r>
-        <w:br w:type="page"/>
-      </w:r>
-    </w:p>
-    <w:p>
-      <w:r>
-        <w:lastRenderedPageBreak/>
-        <w:t>The file csvfun1.csv gives a more realistic</w:t>
-      </w:r>
-      <w:r>
-        <w:t xml:space="preserve"> example</w:t>
-      </w:r>
-      <w:r>
-        <w:t xml:space="preserve"> of polynomial fitting – the screen shot below shows a 1</w:t>
-      </w:r>
-      <w:r>
-        <w:rPr>
-          <w:vertAlign w:val="superscript"/>
-        </w:rPr>
-        <w:t>st</w:t>
-      </w:r>
-      <w:r>
-        <w:t>, 2</w:t>
-      </w:r>
-      <w:r>
-        <w:rPr>
-          <w:vertAlign w:val="superscript"/>
-        </w:rPr>
-        <w:t>nd</w:t>
-      </w:r>
-      <w:r>
-        <w:t xml:space="preserve"> and 3</w:t>
-      </w:r>
-      <w:r>
-        <w:rPr>
-          <w:vertAlign w:val="superscript"/>
-        </w:rPr>
-        <w:t>rd</w:t>
-      </w:r>
-      <w:r>
-        <w:t xml:space="preserve"> order fit to exp(-i/10) – it can be seen that the 3</w:t>
-      </w:r>
-      <w:r>
-        <w:rPr>
-          <w:vertAlign w:val="superscript"/>
-        </w:rPr>
-        <w:t>rd</w:t>
-      </w:r>
-      <w:r>
-        <w:t xml:space="preserve"> order polynomial is a very good fit:</w:t>
-      </w:r>
-    </w:p>
-    <w:p>
-      <w:r>
-        <w:rPr>
-          <w:noProof/>
-        </w:rPr>
-        <w:drawing>
-          <wp:inline distT="0" distB="0" distL="0" distR="0" wp14:anchorId="5A150B4F" wp14:editId="7AB8E819">
-            <wp:extent cx="5731510" cy="4363085"/>
-            <wp:effectExtent l="0" t="0" r="2540" b="0"/>
-            <wp:docPr id="28" name="Picture 28"/>
             <wp:cNvGraphicFramePr>
               <a:graphicFrameLocks xmlns:a="http://schemas.openxmlformats.org/drawingml/2006/main" noChangeAspect="1"/>
             </wp:cNvGraphicFramePr>
@@ -4452,65 +4605,10 @@
     </w:p>
     <w:p>
       <w:r>
-        <w:br w:type="page"/>
-      </w:r>
-    </w:p>
-    <w:p>
-      <w:r>
-        <w:lastRenderedPageBreak/>
-        <w:t>Note that a polynomial fit may require a quite high order (and thus a complex equation) to fit shapes that could be better described by one of the other equations listed earlier.</w:t>
-      </w:r>
-    </w:p>
-    <w:p>
-      <w:r>
-        <w:t xml:space="preserve">As an example, see the graph below which shows a </w:t>
-      </w:r>
-      <w:r>
-        <w:t xml:space="preserve">Logarithmic </w:t>
-      </w:r>
-      <w:r>
-        <w:t>regression fits it exactly with a simple equation (with two coefficients)</w:t>
-      </w:r>
-      <w:r>
-        <w:t xml:space="preserve"> y=m*log(x)+c with m=-2 and c=3</w:t>
-      </w:r>
-      <w:r>
-        <w:t>, whereas even an 10</w:t>
-      </w:r>
-      <w:r>
-        <w:rPr>
-          <w:vertAlign w:val="superscript"/>
-        </w:rPr>
-        <w:t>th</w:t>
-      </w:r>
-      <w:r>
-        <w:t xml:space="preserve"> order polynomial (with </w:t>
-      </w:r>
-      <w:r>
-        <w:t>eleven</w:t>
-      </w:r>
-      <w:r>
-        <w:t xml:space="preserve"> coefficients) is not as accurate</w:t>
-      </w:r>
-      <w:r>
-        <w:t xml:space="preserve"> (</w:t>
-      </w:r>
-      <w:r>
-        <w:t>while i</w:t>
-      </w:r>
-      <w:r>
-        <w:t>t</w:t>
-      </w:r>
-      <w:r>
-        <w:t xml:space="preserve"> captures the overall shape quite well </w:t>
-      </w:r>
-      <w:r>
-        <w:t>it has an error of 0.56 which is 19% at x=1).</w:t>
-      </w:r>
-    </w:p>
-    <w:p>
-      <w:r>
-        <w:t>The accuracy of the polynomial fit is given in the 2</w:t>
+        <w:t>Which is the polynomial with the equation</w:t>
+      </w:r>
+      <w:r>
+        <w:t xml:space="preserve"> (as before this is given in the 2</w:t>
       </w:r>
       <w:r>
         <w:rPr>
@@ -4519,7 +4617,7 @@
         <w:t>nd</w:t>
       </w:r>
       <w:r>
-        <w:t xml:space="preserve"> csv graph window together with the equation – in this case this gives:</w:t>
+        <w:t xml:space="preserve"> csvgraph window):</w:t>
       </w:r>
     </w:p>
     <w:p>
@@ -4528,6 +4626,7 @@
         <w:autoSpaceDN w:val="0"/>
         <w:adjustRightInd w:val="0"/>
         <w:spacing w:after="0" w:line="240" w:lineRule="auto"/>
+        <w:ind w:left="720"/>
         <w:rPr>
           <w:rFonts w:ascii="MS Sans Serif" w:hAnsi="MS Sans Serif" w:cs="MS Sans Serif"/>
           <w:sz w:val="16"/>
@@ -4540,70 +4639,61 @@
           <w:sz w:val="16"/>
           <w:szCs w:val="16"/>
         </w:rPr>
-        <w:t>Polynomial approximating function is:</w:t>
-      </w:r>
-    </w:p>
-    <w:p>
-      <w:pPr>
-        <w:autoSpaceDE w:val="0"/>
-        <w:autoSpaceDN w:val="0"/>
-        <w:adjustRightInd w:val="0"/>
-        <w:spacing w:after="0" w:line="240" w:lineRule="auto"/>
+        <w:t>Y=(((((((((((((((((((((((((((((6.97951274809e-137*X-1.04691504709e-130)*X+7.46518751585e-125)*X-3.36717955513e-119)*X+1.07841837595e-113)*X-2.60977659582e-108)*X+4.95825937558e-103)*X-7.585603359e-98)*X+9.51094773116e-93)*X-9.8953321991e-88)*X+8.61839059489e-83)*X-6.32174846775e-78)*X+3.92052333073e-73)*X-2.05984542296e-68)*X+9.172676001e-64)*X-3.45829252723e-59)*X+1.10109000948e-54)*X-2.94854105574e-50)*X+6.60274774225e-46)*X-1.22708309395e-41)*X+1.87412804271e-37)*X-2.32316065069e-33)*X+2.30046310128e-29)*X-1.78304928219e-25)*X+1.0534361431e-21)*X-4.5791256059e-18)*X+1.39448963045e-14)*X-2.76963858661e-11)*X+3.20180968581e-08)*X-1.7483403854e-05)*X+10.006685239</w:t>
+      </w:r>
+    </w:p>
+    <w:p/>
+    <w:p>
+      <w:r>
+        <w:br w:type="page"/>
+      </w:r>
+    </w:p>
+    <w:p>
+      <w:r>
+        <w:lastRenderedPageBreak/>
+        <w:t>The file csvfun1.csv gives a more realistic</w:t>
+      </w:r>
+      <w:r>
+        <w:t xml:space="preserve"> example</w:t>
+      </w:r>
+      <w:r>
+        <w:t xml:space="preserve"> of polynomial fitting – the screen shot below shows a 1</w:t>
+      </w:r>
+      <w:r>
         <w:rPr>
-          <w:rFonts w:ascii="MS Sans Serif" w:hAnsi="MS Sans Serif" w:cs="MS Sans Serif"/>
-          <w:sz w:val="16"/>
-          <w:szCs w:val="16"/>
+          <w:vertAlign w:val="superscript"/>
         </w:rPr>
-      </w:pPr>
+        <w:t>st</w:t>
+      </w:r>
+      <w:r>
+        <w:t>, 2</w:t>
+      </w:r>
       <w:r>
         <w:rPr>
-          <w:rFonts w:ascii="MS Sans Serif" w:hAnsi="MS Sans Serif" w:cs="MS Sans Serif"/>
-          <w:sz w:val="16"/>
-          <w:szCs w:val="16"/>
+          <w:vertAlign w:val="superscript"/>
         </w:rPr>
-        <w:t>Y=(((((((((3.95024207162e-19*X-4.19902777376e-16)*X+1.92483796192e-13)*X-4.9806768972e-11)*X+7.99852880753e-09)*X-8.25907300266e-07)*X+5.5007335504e-05)*X-0.00231419319452)*X+0.0590981377101)*X-0.902570371669)*X+3.28864444205</w:t>
-      </w:r>
-    </w:p>
-    <w:p>
-      <w:pPr>
-        <w:autoSpaceDE w:val="0"/>
-        <w:autoSpaceDN w:val="0"/>
-        <w:adjustRightInd w:val="0"/>
-        <w:spacing w:after="0" w:line="240" w:lineRule="auto"/>
+        <w:t>nd</w:t>
+      </w:r>
+      <w:r>
+        <w:t xml:space="preserve"> and 3</w:t>
+      </w:r>
+      <w:r>
         <w:rPr>
-          <w:rFonts w:ascii="MS Sans Serif" w:hAnsi="MS Sans Serif" w:cs="MS Sans Serif"/>
-          <w:sz w:val="16"/>
-          <w:szCs w:val="16"/>
+          <w:vertAlign w:val="superscript"/>
         </w:rPr>
-      </w:pPr>
+        <w:t>rd</w:t>
+      </w:r>
+      <w:r>
+        <w:t xml:space="preserve"> order fit to exp(-i/10) – it can be seen that the 3</w:t>
+      </w:r>
       <w:r>
         <w:rPr>
-          <w:rFonts w:ascii="MS Sans Serif" w:hAnsi="MS Sans Serif" w:cs="MS Sans Serif"/>
-          <w:sz w:val="16"/>
-          <w:szCs w:val="16"/>
+          <w:vertAlign w:val="superscript"/>
         </w:rPr>
-        <w:t xml:space="preserve">  with orthogonal poly   : max abs error is 0.557087795729, rms error is 0.0613672600078</w:t>
-      </w:r>
-    </w:p>
-    <w:p>
-      <w:r>
-        <w:rPr>
-          <w:rFonts w:ascii="MS Sans Serif" w:hAnsi="MS Sans Serif" w:cs="MS Sans Serif"/>
-          <w:sz w:val="16"/>
-          <w:szCs w:val="16"/>
-        </w:rPr>
-        <w:t xml:space="preserve">  with conventional poly: max abs error is 0.557087795729, rms error is 0.0613672600078</w:t>
-      </w:r>
-    </w:p>
-    <w:p>
-      <w:r>
-        <w:t xml:space="preserve">This is why it worth trying all the simpler regressions offered by csvgraph before resorting to a high order </w:t>
-      </w:r>
-      <w:r>
-        <w:t xml:space="preserve">(greater than 3) </w:t>
-      </w:r>
-      <w:r>
-        <w:t>polynomial.</w:t>
+        <w:t>rd</w:t>
+      </w:r>
+      <w:r>
+        <w:t xml:space="preserve"> order polynomial is a very good fit:</w:t>
       </w:r>
     </w:p>
     <w:p>
@@ -4612,10 +4702,10 @@
           <w:noProof/>
         </w:rPr>
         <w:drawing>
-          <wp:inline distT="0" distB="0" distL="0" distR="0" wp14:anchorId="643A5F28" wp14:editId="1CFC789F">
+          <wp:inline distT="0" distB="0" distL="0" distR="0" wp14:anchorId="5A150B4F" wp14:editId="7AB8E819">
             <wp:extent cx="5731510" cy="4363085"/>
             <wp:effectExtent l="0" t="0" r="2540" b="0"/>
-            <wp:docPr id="40" name="Picture 40"/>
+            <wp:docPr id="28" name="Picture 28"/>
             <wp:cNvGraphicFramePr>
               <a:graphicFrameLocks xmlns:a="http://schemas.openxmlformats.org/drawingml/2006/main" noChangeAspect="1"/>
             </wp:cNvGraphicFramePr>
@@ -4649,6 +4739,204 @@
       </w:r>
     </w:p>
     <w:p>
+      <w:r>
+        <w:br w:type="page"/>
+      </w:r>
+    </w:p>
+    <w:p>
+      <w:r>
+        <w:lastRenderedPageBreak/>
+        <w:t>Note that a polynomial fit may require a quite high order (and thus a complex equation) to fit shapes that could be better described by one of the other equations listed earlier.</w:t>
+      </w:r>
+    </w:p>
+    <w:p>
+      <w:r>
+        <w:t xml:space="preserve">As an example, see the graph below which shows a </w:t>
+      </w:r>
+      <w:r>
+        <w:t xml:space="preserve">Logarithmic </w:t>
+      </w:r>
+      <w:r>
+        <w:t>regression fits it exactly with a simple equation (with two coefficients)</w:t>
+      </w:r>
+      <w:r>
+        <w:t xml:space="preserve"> y=m*log(x)+c with m=-2 and c=3</w:t>
+      </w:r>
+      <w:r>
+        <w:t>, whereas even an 10</w:t>
+      </w:r>
+      <w:r>
+        <w:rPr>
+          <w:vertAlign w:val="superscript"/>
+        </w:rPr>
+        <w:t>th</w:t>
+      </w:r>
+      <w:r>
+        <w:t xml:space="preserve"> order polynomial (with </w:t>
+      </w:r>
+      <w:r>
+        <w:t>eleven</w:t>
+      </w:r>
+      <w:r>
+        <w:t xml:space="preserve"> coefficients) is not as accurate</w:t>
+      </w:r>
+      <w:r>
+        <w:t xml:space="preserve"> (</w:t>
+      </w:r>
+      <w:r>
+        <w:t>while i</w:t>
+      </w:r>
+      <w:r>
+        <w:t>t</w:t>
+      </w:r>
+      <w:r>
+        <w:t xml:space="preserve"> captures the overall shape quite well </w:t>
+      </w:r>
+      <w:r>
+        <w:t>it has an error of 0.56 which is 19% at x=1).</w:t>
+      </w:r>
+    </w:p>
+    <w:p>
+      <w:r>
+        <w:t>The accuracy of the polynomial fit is given in the 2</w:t>
+      </w:r>
+      <w:r>
+        <w:rPr>
+          <w:vertAlign w:val="superscript"/>
+        </w:rPr>
+        <w:t>nd</w:t>
+      </w:r>
+      <w:r>
+        <w:t xml:space="preserve"> csv graph window together with the equation – in this case this gives:</w:t>
+      </w:r>
+    </w:p>
+    <w:p>
+      <w:pPr>
+        <w:autoSpaceDE w:val="0"/>
+        <w:autoSpaceDN w:val="0"/>
+        <w:adjustRightInd w:val="0"/>
+        <w:spacing w:after="0" w:line="240" w:lineRule="auto"/>
+        <w:rPr>
+          <w:rFonts w:ascii="MS Sans Serif" w:hAnsi="MS Sans Serif" w:cs="MS Sans Serif"/>
+          <w:sz w:val="16"/>
+          <w:szCs w:val="16"/>
+        </w:rPr>
+      </w:pPr>
+      <w:r>
+        <w:rPr>
+          <w:rFonts w:ascii="MS Sans Serif" w:hAnsi="MS Sans Serif" w:cs="MS Sans Serif"/>
+          <w:sz w:val="16"/>
+          <w:szCs w:val="16"/>
+        </w:rPr>
+        <w:t>Polynomial approximating function is:</w:t>
+      </w:r>
+    </w:p>
+    <w:p>
+      <w:pPr>
+        <w:autoSpaceDE w:val="0"/>
+        <w:autoSpaceDN w:val="0"/>
+        <w:adjustRightInd w:val="0"/>
+        <w:spacing w:after="0" w:line="240" w:lineRule="auto"/>
+        <w:rPr>
+          <w:rFonts w:ascii="MS Sans Serif" w:hAnsi="MS Sans Serif" w:cs="MS Sans Serif"/>
+          <w:sz w:val="16"/>
+          <w:szCs w:val="16"/>
+        </w:rPr>
+      </w:pPr>
+      <w:r>
+        <w:rPr>
+          <w:rFonts w:ascii="MS Sans Serif" w:hAnsi="MS Sans Serif" w:cs="MS Sans Serif"/>
+          <w:sz w:val="16"/>
+          <w:szCs w:val="16"/>
+        </w:rPr>
+        <w:t>Y=(((((((((3.95024207162e-19*X-4.19902777376e-16)*X+1.92483796192e-13)*X-4.9806768972e-11)*X+7.99852880753e-09)*X-8.25907300266e-07)*X+5.5007335504e-05)*X-0.00231419319452)*X+0.0590981377101)*X-0.902570371669)*X+3.28864444205</w:t>
+      </w:r>
+    </w:p>
+    <w:p>
+      <w:pPr>
+        <w:autoSpaceDE w:val="0"/>
+        <w:autoSpaceDN w:val="0"/>
+        <w:adjustRightInd w:val="0"/>
+        <w:spacing w:after="0" w:line="240" w:lineRule="auto"/>
+        <w:rPr>
+          <w:rFonts w:ascii="MS Sans Serif" w:hAnsi="MS Sans Serif" w:cs="MS Sans Serif"/>
+          <w:sz w:val="16"/>
+          <w:szCs w:val="16"/>
+        </w:rPr>
+      </w:pPr>
+      <w:r>
+        <w:rPr>
+          <w:rFonts w:ascii="MS Sans Serif" w:hAnsi="MS Sans Serif" w:cs="MS Sans Serif"/>
+          <w:sz w:val="16"/>
+          <w:szCs w:val="16"/>
+        </w:rPr>
+        <w:t xml:space="preserve">  with orthogonal poly   : max abs error is 0.557087795729, rms error is 0.0613672600078</w:t>
+      </w:r>
+    </w:p>
+    <w:p>
+      <w:r>
+        <w:rPr>
+          <w:rFonts w:ascii="MS Sans Serif" w:hAnsi="MS Sans Serif" w:cs="MS Sans Serif"/>
+          <w:sz w:val="16"/>
+          <w:szCs w:val="16"/>
+        </w:rPr>
+        <w:t xml:space="preserve">  with conventional poly: max abs error is 0.557087795729, rms error is 0.0613672600078</w:t>
+      </w:r>
+    </w:p>
+    <w:p>
+      <w:r>
+        <w:t xml:space="preserve">This is why it worth trying all the simpler regressions offered by csvgraph before resorting to a high order </w:t>
+      </w:r>
+      <w:r>
+        <w:t xml:space="preserve">(greater than 3) </w:t>
+      </w:r>
+      <w:r>
+        <w:t>polynomial.</w:t>
+      </w:r>
+    </w:p>
+    <w:p>
+      <w:r>
+        <w:rPr>
+          <w:noProof/>
+        </w:rPr>
+        <w:drawing>
+          <wp:inline distT="0" distB="0" distL="0" distR="0" wp14:anchorId="643A5F28" wp14:editId="1CFC789F">
+            <wp:extent cx="5731510" cy="4363085"/>
+            <wp:effectExtent l="0" t="0" r="2540" b="0"/>
+            <wp:docPr id="40" name="Picture 40"/>
+            <wp:cNvGraphicFramePr>
+              <a:graphicFrameLocks xmlns:a="http://schemas.openxmlformats.org/drawingml/2006/main" noChangeAspect="1"/>
+            </wp:cNvGraphicFramePr>
+            <a:graphic xmlns:a="http://schemas.openxmlformats.org/drawingml/2006/main">
+              <a:graphicData uri="http://schemas.openxmlformats.org/drawingml/2006/picture">
+                <pic:pic xmlns:pic="http://schemas.openxmlformats.org/drawingml/2006/picture">
+                  <pic:nvPicPr>
+                    <pic:cNvPr id="1" name=""/>
+                    <pic:cNvPicPr/>
+                  </pic:nvPicPr>
+                  <pic:blipFill>
+                    <a:blip r:embed="rId35"/>
+                    <a:stretch>
+                      <a:fillRect/>
+                    </a:stretch>
+                  </pic:blipFill>
+                  <pic:spPr>
+                    <a:xfrm>
+                      <a:off x="0" y="0"/>
+                      <a:ext cx="5731510" cy="4363085"/>
+                    </a:xfrm>
+                    <a:prstGeom prst="rect">
+                      <a:avLst/>
+                    </a:prstGeom>
+                  </pic:spPr>
+                </pic:pic>
+              </a:graphicData>
+            </a:graphic>
+          </wp:inline>
+        </w:drawing>
+      </w:r>
+    </w:p>
+    <w:p>
       <w:pPr>
         <w:rPr>
           <w:rFonts w:asciiTheme="majorHAnsi" w:eastAsiaTheme="majorEastAsia" w:hAnsiTheme="majorHAnsi" w:cstheme="majorBidi"/>
@@ -4691,7 +4979,7 @@
                     <pic:cNvPicPr/>
                   </pic:nvPicPr>
                   <pic:blipFill>
-                    <a:blip r:embed="rId35"/>
+                    <a:blip r:embed="rId36"/>
                     <a:stretch>
                       <a:fillRect/>
                     </a:stretch>
@@ -4787,7 +5075,7 @@
                     <pic:cNvPicPr/>
                   </pic:nvPicPr>
                   <pic:blipFill>
-                    <a:blip r:embed="rId36"/>
+                    <a:blip r:embed="rId37"/>
                     <a:stretch>
                       <a:fillRect/>
                     </a:stretch>
@@ -4856,7 +5144,7 @@
                     <pic:cNvPicPr/>
                   </pic:nvPicPr>
                   <pic:blipFill>
-                    <a:blip r:embed="rId35"/>
+                    <a:blip r:embed="rId36"/>
                     <a:stretch>
                       <a:fillRect/>
                     </a:stretch>
@@ -4974,7 +5262,7 @@
                     <pic:cNvPicPr/>
                   </pic:nvPicPr>
                   <pic:blipFill>
-                    <a:blip r:embed="rId37"/>
+                    <a:blip r:embed="rId38"/>
                     <a:stretch>
                       <a:fillRect/>
                     </a:stretch>
@@ -5072,60 +5360,6 @@
             <wp:extent cx="5731510" cy="4363085"/>
             <wp:effectExtent l="0" t="0" r="2540" b="0"/>
             <wp:docPr id="30" name="Picture 30"/>
-            <wp:cNvGraphicFramePr>
-              <a:graphicFrameLocks xmlns:a="http://schemas.openxmlformats.org/drawingml/2006/main" noChangeAspect="1"/>
-            </wp:cNvGraphicFramePr>
-            <a:graphic xmlns:a="http://schemas.openxmlformats.org/drawingml/2006/main">
-              <a:graphicData uri="http://schemas.openxmlformats.org/drawingml/2006/picture">
-                <pic:pic xmlns:pic="http://schemas.openxmlformats.org/drawingml/2006/picture">
-                  <pic:nvPicPr>
-                    <pic:cNvPr id="1" name=""/>
-                    <pic:cNvPicPr/>
-                  </pic:nvPicPr>
-                  <pic:blipFill>
-                    <a:blip r:embed="rId38"/>
-                    <a:stretch>
-                      <a:fillRect/>
-                    </a:stretch>
-                  </pic:blipFill>
-                  <pic:spPr>
-                    <a:xfrm>
-                      <a:off x="0" y="0"/>
-                      <a:ext cx="5731510" cy="4363085"/>
-                    </a:xfrm>
-                    <a:prstGeom prst="rect">
-                      <a:avLst/>
-                    </a:prstGeom>
-                  </pic:spPr>
-                </pic:pic>
-              </a:graphicData>
-            </a:graphic>
-          </wp:inline>
-        </w:drawing>
-      </w:r>
-    </w:p>
-    <w:p>
-      <w:r>
-        <w:t>While in the frequency domain we can</w:t>
-      </w:r>
-      <w:r>
-        <w:t xml:space="preserve"> clearly</w:t>
-      </w:r>
-      <w:r>
-        <w:t xml:space="preserve"> see the 3 individual frequencies:</w:t>
-      </w:r>
-    </w:p>
-    <w:p>
-      <w:r>
-        <w:rPr>
-          <w:noProof/>
-        </w:rPr>
-        <w:lastRenderedPageBreak/>
-        <w:drawing>
-          <wp:inline distT="0" distB="0" distL="0" distR="0" wp14:anchorId="10E7C5D7" wp14:editId="013E4CE9">
-            <wp:extent cx="5731510" cy="4363085"/>
-            <wp:effectExtent l="0" t="0" r="2540" b="0"/>
-            <wp:docPr id="29" name="Picture 29"/>
             <wp:cNvGraphicFramePr>
               <a:graphicFrameLocks xmlns:a="http://schemas.openxmlformats.org/drawingml/2006/main" noChangeAspect="1"/>
             </wp:cNvGraphicFramePr>
@@ -5160,13 +5394,13 @@
     </w:p>
     <w:p>
       <w:r>
-        <w:br w:type="page"/>
-      </w:r>
-    </w:p>
-    <w:p>
-      <w:r>
-        <w:lastRenderedPageBreak/>
-        <w:t>If we view the log(magnitude) plot:</w:t>
+        <w:t>While in the frequency domain we can</w:t>
+      </w:r>
+      <w:r>
+        <w:t xml:space="preserve"> clearly</w:t>
+      </w:r>
+      <w:r>
+        <w:t xml:space="preserve"> see the 3 individual frequencies:</w:t>
       </w:r>
     </w:p>
     <w:p>
@@ -5174,11 +5408,12 @@
         <w:rPr>
           <w:noProof/>
         </w:rPr>
+        <w:lastRenderedPageBreak/>
         <w:drawing>
-          <wp:inline distT="0" distB="0" distL="0" distR="0" wp14:anchorId="28D05616" wp14:editId="658F2549">
+          <wp:inline distT="0" distB="0" distL="0" distR="0" wp14:anchorId="10E7C5D7" wp14:editId="013E4CE9">
             <wp:extent cx="5731510" cy="4363085"/>
             <wp:effectExtent l="0" t="0" r="2540" b="0"/>
-            <wp:docPr id="31" name="Picture 31"/>
+            <wp:docPr id="29" name="Picture 29"/>
             <wp:cNvGraphicFramePr>
               <a:graphicFrameLocks xmlns:a="http://schemas.openxmlformats.org/drawingml/2006/main" noChangeAspect="1"/>
             </wp:cNvGraphicFramePr>
@@ -5213,30 +5448,13 @@
     </w:p>
     <w:p>
       <w:r>
-        <w:t xml:space="preserve">It can be seen that what appeared to be zero when viewed on a linear scale </w:t>
-      </w:r>
-      <w:r>
-        <w:t>are</w:t>
-      </w:r>
-      <w:r>
-        <w:t xml:space="preserve"> actually very small numbers – but again the peaks are clearly visible.</w:t>
-      </w:r>
-    </w:p>
-    <w:p>
-      <w:r>
         <w:br w:type="page"/>
       </w:r>
     </w:p>
     <w:p>
       <w:r>
         <w:lastRenderedPageBreak/>
-        <w:t xml:space="preserve">This effect </w:t>
-      </w:r>
-      <w:r>
-        <w:t xml:space="preserve">(small non-zero values) </w:t>
-      </w:r>
-      <w:r>
-        <w:t>can be reduced a little by using a “window” function and csvgraph offers the Hanning (sometimes called the Hann) window function and its effect can be seen below:</w:t>
+        <w:t>If we view the log(magnitude) plot:</w:t>
       </w:r>
     </w:p>
     <w:p>
@@ -5245,10 +5463,10 @@
           <w:noProof/>
         </w:rPr>
         <w:drawing>
-          <wp:inline distT="0" distB="0" distL="0" distR="0" wp14:anchorId="67A35473" wp14:editId="4A56301C">
+          <wp:inline distT="0" distB="0" distL="0" distR="0" wp14:anchorId="28D05616" wp14:editId="658F2549">
             <wp:extent cx="5731510" cy="4363085"/>
             <wp:effectExtent l="0" t="0" r="2540" b="0"/>
-            <wp:docPr id="32" name="Picture 32"/>
+            <wp:docPr id="31" name="Picture 31"/>
             <wp:cNvGraphicFramePr>
               <a:graphicFrameLocks xmlns:a="http://schemas.openxmlformats.org/drawingml/2006/main" noChangeAspect="1"/>
             </wp:cNvGraphicFramePr>
@@ -5283,6 +5501,76 @@
     </w:p>
     <w:p>
       <w:r>
+        <w:t xml:space="preserve">It can be seen that what appeared to be zero when viewed on a linear scale </w:t>
+      </w:r>
+      <w:r>
+        <w:t>are</w:t>
+      </w:r>
+      <w:r>
+        <w:t xml:space="preserve"> actually very small numbers – but again the peaks are clearly visible.</w:t>
+      </w:r>
+    </w:p>
+    <w:p>
+      <w:r>
+        <w:br w:type="page"/>
+      </w:r>
+    </w:p>
+    <w:p>
+      <w:r>
+        <w:lastRenderedPageBreak/>
+        <w:t xml:space="preserve">This effect </w:t>
+      </w:r>
+      <w:r>
+        <w:t xml:space="preserve">(small non-zero values) </w:t>
+      </w:r>
+      <w:r>
+        <w:t>can be reduced a little by using a “window” function and csvgraph offers the Hanning (sometimes called the Hann) window function and its effect can be seen below:</w:t>
+      </w:r>
+    </w:p>
+    <w:p>
+      <w:r>
+        <w:rPr>
+          <w:noProof/>
+        </w:rPr>
+        <w:drawing>
+          <wp:inline distT="0" distB="0" distL="0" distR="0" wp14:anchorId="67A35473" wp14:editId="4A56301C">
+            <wp:extent cx="5731510" cy="4363085"/>
+            <wp:effectExtent l="0" t="0" r="2540" b="0"/>
+            <wp:docPr id="32" name="Picture 32"/>
+            <wp:cNvGraphicFramePr>
+              <a:graphicFrameLocks xmlns:a="http://schemas.openxmlformats.org/drawingml/2006/main" noChangeAspect="1"/>
+            </wp:cNvGraphicFramePr>
+            <a:graphic xmlns:a="http://schemas.openxmlformats.org/drawingml/2006/main">
+              <a:graphicData uri="http://schemas.openxmlformats.org/drawingml/2006/picture">
+                <pic:pic xmlns:pic="http://schemas.openxmlformats.org/drawingml/2006/picture">
+                  <pic:nvPicPr>
+                    <pic:cNvPr id="1" name=""/>
+                    <pic:cNvPicPr/>
+                  </pic:nvPicPr>
+                  <pic:blipFill>
+                    <a:blip r:embed="rId42"/>
+                    <a:stretch>
+                      <a:fillRect/>
+                    </a:stretch>
+                  </pic:blipFill>
+                  <pic:spPr>
+                    <a:xfrm>
+                      <a:off x="0" y="0"/>
+                      <a:ext cx="5731510" cy="4363085"/>
+                    </a:xfrm>
+                    <a:prstGeom prst="rect">
+                      <a:avLst/>
+                    </a:prstGeom>
+                  </pic:spPr>
+                </pic:pic>
+              </a:graphicData>
+            </a:graphic>
+          </wp:inline>
+        </w:drawing>
+      </w:r>
+    </w:p>
+    <w:p>
+      <w:r>
         <w:t>For more information on FFT’s and windowing functions please search the web or read one of the many books on this subject.</w:t>
       </w:r>
     </w:p>
@@ -5335,7 +5623,7 @@
                     <pic:cNvPicPr/>
                   </pic:nvPicPr>
                   <pic:blipFill>
-                    <a:blip r:embed="rId42"/>
+                    <a:blip r:embed="rId43"/>
                     <a:stretch>
                       <a:fillRect/>
                     </a:stretch>
@@ -5679,7 +5967,7 @@
       <w:r>
         <w:t xml:space="preserve">, see for example </w:t>
       </w:r>
-      <w:hyperlink r:id="rId43" w:history="1">
+      <w:hyperlink r:id="rId44" w:history="1">
         <w:r>
           <w:rPr>
             <w:rStyle w:val="Hyperlink"/>
@@ -5762,7 +6050,7 @@
       <w:r>
         <w:t xml:space="preserve">++ compiler is available at </w:t>
       </w:r>
-      <w:hyperlink r:id="rId44" w:history="1">
+      <w:hyperlink r:id="rId45" w:history="1">
         <w:r>
           <w:rPr>
             <w:rStyle w:val="Hyperlink"/>
@@ -6030,6 +6318,32 @@
       </w:r>
     </w:p>
     <w:p>
+      <w:r>
+        <w:t xml:space="preserve">2v3 - 20/1/2022 – sorting of x co-ordinates (when required) makes use of all available processors </w:t>
+      </w:r>
+    </w:p>
+    <w:p>
+      <w:pPr>
+        <w:ind w:left="720" w:firstLine="720"/>
+      </w:pPr>
+      <w:r>
+        <w:t>and can be significantly faster.</w:t>
+      </w:r>
+    </w:p>
+    <w:p>
+      <w:pPr>
+        <w:ind w:left="720" w:firstLine="720"/>
+      </w:pPr>
+      <w:r>
+        <w:t>Added curve fit for y=m*x*log2(x)+</w:t>
+      </w:r>
+      <w:proofErr w:type="gramStart"/>
+      <w:r>
+        <w:t>c .</w:t>
+      </w:r>
+      <w:proofErr w:type="gramEnd"/>
+    </w:p>
+    <w:p>
       <w:pPr>
         <w:ind w:firstLine="720"/>
       </w:pPr>
@@ -6040,8 +6354,8 @@
       </w:pPr>
     </w:p>
     <w:sectPr>
-      <w:headerReference w:type="default" r:id="rId45"/>
-      <w:footerReference w:type="default" r:id="rId46"/>
+      <w:headerReference w:type="default" r:id="rId46"/>
+      <w:footerReference w:type="default" r:id="rId47"/>
       <w:pgSz w:w="11906" w:h="16838"/>
       <w:pgMar w:top="1440" w:right="1440" w:bottom="1440" w:left="1440" w:header="708" w:footer="708" w:gutter="0"/>
       <w:cols w:space="708"/>
@@ -6052,7 +6366,7 @@
 </file>
 
 <file path=word/endnotes.xml><?xml version="1.0" encoding="utf-8"?>
-<w:endnotes xmlns:wpc="http://schemas.microsoft.com/office/word/2010/wordprocessingCanvas" xmlns:cx="http://schemas.microsoft.com/office/drawing/2014/chartex" xmlns:cx1="http://schemas.microsoft.com/office/drawing/2015/9/8/chartex" xmlns:cx2="http://schemas.microsoft.com/office/drawing/2015/10/21/chartex" xmlns:cx3="http://schemas.microsoft.com/office/drawing/2016/5/9/chartex" xmlns:cx4="http://schemas.microsoft.com/office/drawing/2016/5/10/chartex" xmlns:cx5="http://schemas.microsoft.com/office/drawing/2016/5/11/chartex" xmlns:cx6="http://schemas.microsoft.com/office/drawing/2016/5/12/chartex" xmlns:cx7="http://schemas.microsoft.com/office/drawing/2016/5/13/chartex" xmlns:cx8="http://schemas.microsoft.com/office/drawing/2016/5/14/chartex" xmlns:mc="http://schemas.openxmlformats.org/markup-compatibility/2006" xmlns:aink="http://schemas.microsoft.com/office/drawing/2016/ink" xmlns:am3d="http://schemas.microsoft.com/office/drawing/2017/model3d" xmlns:o="urn:schemas-microsoft-com:office:office" xmlns:r="http://schemas.openxmlformats.org/officeDocument/2006/relationships" xmlns:m="http://schemas.openxmlformats.org/officeDocument/2006/math" xmlns:v="urn:schemas-microsoft-com:vml" xmlns:wp14="http://schemas.microsoft.com/office/word/2010/wordprocessingDrawing" xmlns:wp="http://schemas.openxmlformats.org/drawingml/2006/wordprocessingDrawing" xmlns:w10="urn:schemas-microsoft-com:office:word" xmlns:w="http://schemas.openxmlformats.org/wordprocessingml/2006/main" xmlns:w14="http://schemas.microsoft.com/office/word/2010/wordml" xmlns:w15="http://schemas.microsoft.com/office/word/2012/wordml" xmlns:w16cex="http://schemas.microsoft.com/office/word/2018/wordml/cex" xmlns:w16cid="http://schemas.microsoft.com/office/word/2016/wordml/cid" xmlns:w16="http://schemas.microsoft.com/office/word/2018/wordml" xmlns:w16se="http://schemas.microsoft.com/office/word/2015/wordml/symex" xmlns:wpg="http://schemas.microsoft.com/office/word/2010/wordprocessingGroup" xmlns:wpi="http://schemas.microsoft.com/office/word/2010/wordprocessingInk" xmlns:wne="http://schemas.microsoft.com/office/word/2006/wordml" xmlns:wps="http://schemas.microsoft.com/office/word/2010/wordprocessingShape" mc:Ignorable="w14 w15 w16se w16cid w16 w16cex wp14">
+<w:endnotes xmlns:wpc="http://schemas.microsoft.com/office/word/2010/wordprocessingCanvas" xmlns:cx="http://schemas.microsoft.com/office/drawing/2014/chartex" xmlns:cx1="http://schemas.microsoft.com/office/drawing/2015/9/8/chartex" xmlns:cx2="http://schemas.microsoft.com/office/drawing/2015/10/21/chartex" xmlns:cx3="http://schemas.microsoft.com/office/drawing/2016/5/9/chartex" xmlns:cx4="http://schemas.microsoft.com/office/drawing/2016/5/10/chartex" xmlns:cx5="http://schemas.microsoft.com/office/drawing/2016/5/11/chartex" xmlns:cx6="http://schemas.microsoft.com/office/drawing/2016/5/12/chartex" xmlns:cx7="http://schemas.microsoft.com/office/drawing/2016/5/13/chartex" xmlns:cx8="http://schemas.microsoft.com/office/drawing/2016/5/14/chartex" xmlns:mc="http://schemas.openxmlformats.org/markup-compatibility/2006" xmlns:aink="http://schemas.microsoft.com/office/drawing/2016/ink" xmlns:am3d="http://schemas.microsoft.com/office/drawing/2017/model3d" xmlns:o="urn:schemas-microsoft-com:office:office" xmlns:r="http://schemas.openxmlformats.org/officeDocument/2006/relationships" xmlns:m="http://schemas.openxmlformats.org/officeDocument/2006/math" xmlns:v="urn:schemas-microsoft-com:vml" xmlns:wp14="http://schemas.microsoft.com/office/word/2010/wordprocessingDrawing" xmlns:wp="http://schemas.openxmlformats.org/drawingml/2006/wordprocessingDrawing" xmlns:w10="urn:schemas-microsoft-com:office:word" xmlns:w="http://schemas.openxmlformats.org/wordprocessingml/2006/main" xmlns:w14="http://schemas.microsoft.com/office/word/2010/wordml" xmlns:w15="http://schemas.microsoft.com/office/word/2012/wordml" xmlns:w16cex="http://schemas.microsoft.com/office/word/2018/wordml/cex" xmlns:w16cid="http://schemas.microsoft.com/office/word/2016/wordml/cid" xmlns:w16="http://schemas.microsoft.com/office/word/2018/wordml" xmlns:w16sdtdh="http://schemas.microsoft.com/office/word/2020/wordml/sdtdatahash" xmlns:w16se="http://schemas.microsoft.com/office/word/2015/wordml/symex" xmlns:wpg="http://schemas.microsoft.com/office/word/2010/wordprocessingGroup" xmlns:wpi="http://schemas.microsoft.com/office/word/2010/wordprocessingInk" xmlns:wne="http://schemas.microsoft.com/office/word/2006/wordml" xmlns:wps="http://schemas.microsoft.com/office/word/2010/wordprocessingShape" mc:Ignorable="w14 w15 w16se w16cid w16 w16cex w16sdtdh wp14">
   <w:endnote w:type="separator" w:id="-1">
     <w:p>
       <w:pPr>
@@ -6077,7 +6391,7 @@
 </file>
 
 <file path=word/footer1.xml><?xml version="1.0" encoding="utf-8"?>
-<w:ftr xmlns:wpc="http://schemas.microsoft.com/office/word/2010/wordprocessingCanvas" xmlns:cx="http://schemas.microsoft.com/office/drawing/2014/chartex" xmlns:cx1="http://schemas.microsoft.com/office/drawing/2015/9/8/chartex" xmlns:cx2="http://schemas.microsoft.com/office/drawing/2015/10/21/chartex" xmlns:cx3="http://schemas.microsoft.com/office/drawing/2016/5/9/chartex" xmlns:cx4="http://schemas.microsoft.com/office/drawing/2016/5/10/chartex" xmlns:cx5="http://schemas.microsoft.com/office/drawing/2016/5/11/chartex" xmlns:cx6="http://schemas.microsoft.com/office/drawing/2016/5/12/chartex" xmlns:cx7="http://schemas.microsoft.com/office/drawing/2016/5/13/chartex" xmlns:cx8="http://schemas.microsoft.com/office/drawing/2016/5/14/chartex" xmlns:mc="http://schemas.openxmlformats.org/markup-compatibility/2006" xmlns:aink="http://schemas.microsoft.com/office/drawing/2016/ink" xmlns:am3d="http://schemas.microsoft.com/office/drawing/2017/model3d" xmlns:o="urn:schemas-microsoft-com:office:office" xmlns:r="http://schemas.openxmlformats.org/officeDocument/2006/relationships" xmlns:m="http://schemas.openxmlformats.org/officeDocument/2006/math" xmlns:v="urn:schemas-microsoft-com:vml" xmlns:wp14="http://schemas.microsoft.com/office/word/2010/wordprocessingDrawing" xmlns:wp="http://schemas.openxmlformats.org/drawingml/2006/wordprocessingDrawing" xmlns:w10="urn:schemas-microsoft-com:office:word" xmlns:w="http://schemas.openxmlformats.org/wordprocessingml/2006/main" xmlns:w14="http://schemas.microsoft.com/office/word/2010/wordml" xmlns:w15="http://schemas.microsoft.com/office/word/2012/wordml" xmlns:w16cex="http://schemas.microsoft.com/office/word/2018/wordml/cex" xmlns:w16cid="http://schemas.microsoft.com/office/word/2016/wordml/cid" xmlns:w16="http://schemas.microsoft.com/office/word/2018/wordml" xmlns:w16se="http://schemas.microsoft.com/office/word/2015/wordml/symex" xmlns:wpg="http://schemas.microsoft.com/office/word/2010/wordprocessingGroup" xmlns:wpi="http://schemas.microsoft.com/office/word/2010/wordprocessingInk" xmlns:wne="http://schemas.microsoft.com/office/word/2006/wordml" xmlns:wps="http://schemas.microsoft.com/office/word/2010/wordprocessingShape" mc:Ignorable="w14 w15 w16se w16cid w16 w16cex wp14">
+<w:ftr xmlns:wpc="http://schemas.microsoft.com/office/word/2010/wordprocessingCanvas" xmlns:cx="http://schemas.microsoft.com/office/drawing/2014/chartex" xmlns:cx1="http://schemas.microsoft.com/office/drawing/2015/9/8/chartex" xmlns:cx2="http://schemas.microsoft.com/office/drawing/2015/10/21/chartex" xmlns:cx3="http://schemas.microsoft.com/office/drawing/2016/5/9/chartex" xmlns:cx4="http://schemas.microsoft.com/office/drawing/2016/5/10/chartex" xmlns:cx5="http://schemas.microsoft.com/office/drawing/2016/5/11/chartex" xmlns:cx6="http://schemas.microsoft.com/office/drawing/2016/5/12/chartex" xmlns:cx7="http://schemas.microsoft.com/office/drawing/2016/5/13/chartex" xmlns:cx8="http://schemas.microsoft.com/office/drawing/2016/5/14/chartex" xmlns:mc="http://schemas.openxmlformats.org/markup-compatibility/2006" xmlns:aink="http://schemas.microsoft.com/office/drawing/2016/ink" xmlns:am3d="http://schemas.microsoft.com/office/drawing/2017/model3d" xmlns:o="urn:schemas-microsoft-com:office:office" xmlns:r="http://schemas.openxmlformats.org/officeDocument/2006/relationships" xmlns:m="http://schemas.openxmlformats.org/officeDocument/2006/math" xmlns:v="urn:schemas-microsoft-com:vml" xmlns:wp14="http://schemas.microsoft.com/office/word/2010/wordprocessingDrawing" xmlns:wp="http://schemas.openxmlformats.org/drawingml/2006/wordprocessingDrawing" xmlns:w10="urn:schemas-microsoft-com:office:word" xmlns:w="http://schemas.openxmlformats.org/wordprocessingml/2006/main" xmlns:w14="http://schemas.microsoft.com/office/word/2010/wordml" xmlns:w15="http://schemas.microsoft.com/office/word/2012/wordml" xmlns:w16cex="http://schemas.microsoft.com/office/word/2018/wordml/cex" xmlns:w16cid="http://schemas.microsoft.com/office/word/2016/wordml/cid" xmlns:w16="http://schemas.microsoft.com/office/word/2018/wordml" xmlns:w16sdtdh="http://schemas.microsoft.com/office/word/2020/wordml/sdtdatahash" xmlns:w16se="http://schemas.microsoft.com/office/word/2015/wordml/symex" xmlns:wpg="http://schemas.microsoft.com/office/word/2010/wordprocessingGroup" xmlns:wpi="http://schemas.microsoft.com/office/word/2010/wordprocessingInk" xmlns:wne="http://schemas.microsoft.com/office/word/2006/wordml" xmlns:wps="http://schemas.microsoft.com/office/word/2010/wordprocessingShape" mc:Ignorable="w14 w15 w16se w16cid w16 w16cex w16sdtdh wp14">
   <w:sdt>
     <w:sdtPr>
       <w:id w:val="-603955170"/>
@@ -6207,7 +6521,7 @@
 </file>
 
 <file path=word/footnotes.xml><?xml version="1.0" encoding="utf-8"?>
-<w:footnotes xmlns:wpc="http://schemas.microsoft.com/office/word/2010/wordprocessingCanvas" xmlns:cx="http://schemas.microsoft.com/office/drawing/2014/chartex" xmlns:cx1="http://schemas.microsoft.com/office/drawing/2015/9/8/chartex" xmlns:cx2="http://schemas.microsoft.com/office/drawing/2015/10/21/chartex" xmlns:cx3="http://schemas.microsoft.com/office/drawing/2016/5/9/chartex" xmlns:cx4="http://schemas.microsoft.com/office/drawing/2016/5/10/chartex" xmlns:cx5="http://schemas.microsoft.com/office/drawing/2016/5/11/chartex" xmlns:cx6="http://schemas.microsoft.com/office/drawing/2016/5/12/chartex" xmlns:cx7="http://schemas.microsoft.com/office/drawing/2016/5/13/chartex" xmlns:cx8="http://schemas.microsoft.com/office/drawing/2016/5/14/chartex" xmlns:mc="http://schemas.openxmlformats.org/markup-compatibility/2006" xmlns:aink="http://schemas.microsoft.com/office/drawing/2016/ink" xmlns:am3d="http://schemas.microsoft.com/office/drawing/2017/model3d" xmlns:o="urn:schemas-microsoft-com:office:office" xmlns:r="http://schemas.openxmlformats.org/officeDocument/2006/relationships" xmlns:m="http://schemas.openxmlformats.org/officeDocument/2006/math" xmlns:v="urn:schemas-microsoft-com:vml" xmlns:wp14="http://schemas.microsoft.com/office/word/2010/wordprocessingDrawing" xmlns:wp="http://schemas.openxmlformats.org/drawingml/2006/wordprocessingDrawing" xmlns:w10="urn:schemas-microsoft-com:office:word" xmlns:w="http://schemas.openxmlformats.org/wordprocessingml/2006/main" xmlns:w14="http://schemas.microsoft.com/office/word/2010/wordml" xmlns:w15="http://schemas.microsoft.com/office/word/2012/wordml" xmlns:w16cex="http://schemas.microsoft.com/office/word/2018/wordml/cex" xmlns:w16cid="http://schemas.microsoft.com/office/word/2016/wordml/cid" xmlns:w16="http://schemas.microsoft.com/office/word/2018/wordml" xmlns:w16se="http://schemas.microsoft.com/office/word/2015/wordml/symex" xmlns:wpg="http://schemas.microsoft.com/office/word/2010/wordprocessingGroup" xmlns:wpi="http://schemas.microsoft.com/office/word/2010/wordprocessingInk" xmlns:wne="http://schemas.microsoft.com/office/word/2006/wordml" xmlns:wps="http://schemas.microsoft.com/office/word/2010/wordprocessingShape" mc:Ignorable="w14 w15 w16se w16cid w16 w16cex wp14">
+<w:footnotes xmlns:wpc="http://schemas.microsoft.com/office/word/2010/wordprocessingCanvas" xmlns:cx="http://schemas.microsoft.com/office/drawing/2014/chartex" xmlns:cx1="http://schemas.microsoft.com/office/drawing/2015/9/8/chartex" xmlns:cx2="http://schemas.microsoft.com/office/drawing/2015/10/21/chartex" xmlns:cx3="http://schemas.microsoft.com/office/drawing/2016/5/9/chartex" xmlns:cx4="http://schemas.microsoft.com/office/drawing/2016/5/10/chartex" xmlns:cx5="http://schemas.microsoft.com/office/drawing/2016/5/11/chartex" xmlns:cx6="http://schemas.microsoft.com/office/drawing/2016/5/12/chartex" xmlns:cx7="http://schemas.microsoft.com/office/drawing/2016/5/13/chartex" xmlns:cx8="http://schemas.microsoft.com/office/drawing/2016/5/14/chartex" xmlns:mc="http://schemas.openxmlformats.org/markup-compatibility/2006" xmlns:aink="http://schemas.microsoft.com/office/drawing/2016/ink" xmlns:am3d="http://schemas.microsoft.com/office/drawing/2017/model3d" xmlns:o="urn:schemas-microsoft-com:office:office" xmlns:r="http://schemas.openxmlformats.org/officeDocument/2006/relationships" xmlns:m="http://schemas.openxmlformats.org/officeDocument/2006/math" xmlns:v="urn:schemas-microsoft-com:vml" xmlns:wp14="http://schemas.microsoft.com/office/word/2010/wordprocessingDrawing" xmlns:wp="http://schemas.openxmlformats.org/drawingml/2006/wordprocessingDrawing" xmlns:w10="urn:schemas-microsoft-com:office:word" xmlns:w="http://schemas.openxmlformats.org/wordprocessingml/2006/main" xmlns:w14="http://schemas.microsoft.com/office/word/2010/wordml" xmlns:w15="http://schemas.microsoft.com/office/word/2012/wordml" xmlns:w16cex="http://schemas.microsoft.com/office/word/2018/wordml/cex" xmlns:w16cid="http://schemas.microsoft.com/office/word/2016/wordml/cid" xmlns:w16="http://schemas.microsoft.com/office/word/2018/wordml" xmlns:w16sdtdh="http://schemas.microsoft.com/office/word/2020/wordml/sdtdatahash" xmlns:w16se="http://schemas.microsoft.com/office/word/2015/wordml/symex" xmlns:wpg="http://schemas.microsoft.com/office/word/2010/wordprocessingGroup" xmlns:wpi="http://schemas.microsoft.com/office/word/2010/wordprocessingInk" xmlns:wne="http://schemas.microsoft.com/office/word/2006/wordml" xmlns:wps="http://schemas.microsoft.com/office/word/2010/wordprocessingShape" mc:Ignorable="w14 w15 w16se w16cid w16 w16cex w16sdtdh wp14">
   <w:footnote w:type="separator" w:id="-1">
     <w:p>
       <w:pPr>
@@ -6232,13 +6546,18 @@
 </file>
 
 <file path=word/header1.xml><?xml version="1.0" encoding="utf-8"?>
-<w:hdr xmlns:wpc="http://schemas.microsoft.com/office/word/2010/wordprocessingCanvas" xmlns:cx="http://schemas.microsoft.com/office/drawing/2014/chartex" xmlns:cx1="http://schemas.microsoft.com/office/drawing/2015/9/8/chartex" xmlns:cx2="http://schemas.microsoft.com/office/drawing/2015/10/21/chartex" xmlns:cx3="http://schemas.microsoft.com/office/drawing/2016/5/9/chartex" xmlns:cx4="http://schemas.microsoft.com/office/drawing/2016/5/10/chartex" xmlns:cx5="http://schemas.microsoft.com/office/drawing/2016/5/11/chartex" xmlns:cx6="http://schemas.microsoft.com/office/drawing/2016/5/12/chartex" xmlns:cx7="http://schemas.microsoft.com/office/drawing/2016/5/13/chartex" xmlns:cx8="http://schemas.microsoft.com/office/drawing/2016/5/14/chartex" xmlns:mc="http://schemas.openxmlformats.org/markup-compatibility/2006" xmlns:aink="http://schemas.microsoft.com/office/drawing/2016/ink" xmlns:am3d="http://schemas.microsoft.com/office/drawing/2017/model3d" xmlns:o="urn:schemas-microsoft-com:office:office" xmlns:r="http://schemas.openxmlformats.org/officeDocument/2006/relationships" xmlns:m="http://schemas.openxmlformats.org/officeDocument/2006/math" xmlns:v="urn:schemas-microsoft-com:vml" xmlns:wp14="http://schemas.microsoft.com/office/word/2010/wordprocessingDrawing" xmlns:wp="http://schemas.openxmlformats.org/drawingml/2006/wordprocessingDrawing" xmlns:w10="urn:schemas-microsoft-com:office:word" xmlns:w="http://schemas.openxmlformats.org/wordprocessingml/2006/main" xmlns:w14="http://schemas.microsoft.com/office/word/2010/wordml" xmlns:w15="http://schemas.microsoft.com/office/word/2012/wordml" xmlns:w16cex="http://schemas.microsoft.com/office/word/2018/wordml/cex" xmlns:w16cid="http://schemas.microsoft.com/office/word/2016/wordml/cid" xmlns:w16="http://schemas.microsoft.com/office/word/2018/wordml" xmlns:w16se="http://schemas.microsoft.com/office/word/2015/wordml/symex" xmlns:wpg="http://schemas.microsoft.com/office/word/2010/wordprocessingGroup" xmlns:wpi="http://schemas.microsoft.com/office/word/2010/wordprocessingInk" xmlns:wne="http://schemas.microsoft.com/office/word/2006/wordml" xmlns:wps="http://schemas.microsoft.com/office/word/2010/wordprocessingShape" mc:Ignorable="w14 w15 w16se w16cid w16 w16cex wp14">
+<w:hdr xmlns:wpc="http://schemas.microsoft.com/office/word/2010/wordprocessingCanvas" xmlns:cx="http://schemas.microsoft.com/office/drawing/2014/chartex" xmlns:cx1="http://schemas.microsoft.com/office/drawing/2015/9/8/chartex" xmlns:cx2="http://schemas.microsoft.com/office/drawing/2015/10/21/chartex" xmlns:cx3="http://schemas.microsoft.com/office/drawing/2016/5/9/chartex" xmlns:cx4="http://schemas.microsoft.com/office/drawing/2016/5/10/chartex" xmlns:cx5="http://schemas.microsoft.com/office/drawing/2016/5/11/chartex" xmlns:cx6="http://schemas.microsoft.com/office/drawing/2016/5/12/chartex" xmlns:cx7="http://schemas.microsoft.com/office/drawing/2016/5/13/chartex" xmlns:cx8="http://schemas.microsoft.com/office/drawing/2016/5/14/chartex" xmlns:mc="http://schemas.openxmlformats.org/markup-compatibility/2006" xmlns:aink="http://schemas.microsoft.com/office/drawing/2016/ink" xmlns:am3d="http://schemas.microsoft.com/office/drawing/2017/model3d" xmlns:o="urn:schemas-microsoft-com:office:office" xmlns:r="http://schemas.openxmlformats.org/officeDocument/2006/relationships" xmlns:m="http://schemas.openxmlformats.org/officeDocument/2006/math" xmlns:v="urn:schemas-microsoft-com:vml" xmlns:wp14="http://schemas.microsoft.com/office/word/2010/wordprocessingDrawing" xmlns:wp="http://schemas.openxmlformats.org/drawingml/2006/wordprocessingDrawing" xmlns:w10="urn:schemas-microsoft-com:office:word" xmlns:w="http://schemas.openxmlformats.org/wordprocessingml/2006/main" xmlns:w14="http://schemas.microsoft.com/office/word/2010/wordml" xmlns:w15="http://schemas.microsoft.com/office/word/2012/wordml" xmlns:w16cex="http://schemas.microsoft.com/office/word/2018/wordml/cex" xmlns:w16cid="http://schemas.microsoft.com/office/word/2016/wordml/cid" xmlns:w16="http://schemas.microsoft.com/office/word/2018/wordml" xmlns:w16sdtdh="http://schemas.microsoft.com/office/word/2020/wordml/sdtdatahash" xmlns:w16se="http://schemas.microsoft.com/office/word/2015/wordml/symex" xmlns:wpg="http://schemas.microsoft.com/office/word/2010/wordprocessingGroup" xmlns:wpi="http://schemas.microsoft.com/office/word/2010/wordprocessingInk" xmlns:wne="http://schemas.microsoft.com/office/word/2006/wordml" xmlns:wps="http://schemas.microsoft.com/office/word/2010/wordprocessingShape" mc:Ignorable="w14 w15 w16se w16cid w16 w16cex w16sdtdh wp14">
   <w:p>
     <w:pPr>
       <w:pStyle w:val="Header"/>
     </w:pPr>
+    <w:proofErr w:type="spellStart"/>
     <w:r>
-      <w:t xml:space="preserve">Csvgraph </w:t>
+      <w:t>Csvgraph</w:t>
+    </w:r>
+    <w:proofErr w:type="spellEnd"/>
+    <w:r>
+      <w:t xml:space="preserve"> </w:t>
     </w:r>
     <w:r>
       <w:t>2</w:t>
@@ -6247,7 +6566,7 @@
       <w:t>v</w:t>
     </w:r>
     <w:r>
-      <w:t>2</w:t>
+      <w:t>3</w:t>
     </w:r>
     <w:r>
       <w:t xml:space="preserve"> manual.</w:t>
@@ -6257,7 +6576,7 @@
 </file>
 
 <file path=word/numbering.xml><?xml version="1.0" encoding="utf-8"?>
-<w:numbering xmlns:wpc="http://schemas.microsoft.com/office/word/2010/wordprocessingCanvas" xmlns:cx="http://schemas.microsoft.com/office/drawing/2014/chartex" xmlns:cx1="http://schemas.microsoft.com/office/drawing/2015/9/8/chartex" xmlns:cx2="http://schemas.microsoft.com/office/drawing/2015/10/21/chartex" xmlns:cx3="http://schemas.microsoft.com/office/drawing/2016/5/9/chartex" xmlns:cx4="http://schemas.microsoft.com/office/drawing/2016/5/10/chartex" xmlns:cx5="http://schemas.microsoft.com/office/drawing/2016/5/11/chartex" xmlns:cx6="http://schemas.microsoft.com/office/drawing/2016/5/12/chartex" xmlns:cx7="http://schemas.microsoft.com/office/drawing/2016/5/13/chartex" xmlns:cx8="http://schemas.microsoft.com/office/drawing/2016/5/14/chartex" xmlns:mc="http://schemas.openxmlformats.org/markup-compatibility/2006" xmlns:aink="http://schemas.microsoft.com/office/drawing/2016/ink" xmlns:am3d="http://schemas.microsoft.com/office/drawing/2017/model3d" xmlns:o="urn:schemas-microsoft-com:office:office" xmlns:r="http://schemas.openxmlformats.org/officeDocument/2006/relationships" xmlns:m="http://schemas.openxmlformats.org/officeDocument/2006/math" xmlns:v="urn:schemas-microsoft-com:vml" xmlns:wp14="http://schemas.microsoft.com/office/word/2010/wordprocessingDrawing" xmlns:wp="http://schemas.openxmlformats.org/drawingml/2006/wordprocessingDrawing" xmlns:w10="urn:schemas-microsoft-com:office:word" xmlns:w="http://schemas.openxmlformats.org/wordprocessingml/2006/main" xmlns:w14="http://schemas.microsoft.com/office/word/2010/wordml" xmlns:w15="http://schemas.microsoft.com/office/word/2012/wordml" xmlns:w16cex="http://schemas.microsoft.com/office/word/2018/wordml/cex" xmlns:w16cid="http://schemas.microsoft.com/office/word/2016/wordml/cid" xmlns:w16="http://schemas.microsoft.com/office/word/2018/wordml" xmlns:w16se="http://schemas.microsoft.com/office/word/2015/wordml/symex" xmlns:wpg="http://schemas.microsoft.com/office/word/2010/wordprocessingGroup" xmlns:wpi="http://schemas.microsoft.com/office/word/2010/wordprocessingInk" xmlns:wne="http://schemas.microsoft.com/office/word/2006/wordml" xmlns:wps="http://schemas.microsoft.com/office/word/2010/wordprocessingShape" mc:Ignorable="w14 w15 w16se w16cid w16 w16cex wp14">
+<w:numbering xmlns:wpc="http://schemas.microsoft.com/office/word/2010/wordprocessingCanvas" xmlns:cx="http://schemas.microsoft.com/office/drawing/2014/chartex" xmlns:cx1="http://schemas.microsoft.com/office/drawing/2015/9/8/chartex" xmlns:cx2="http://schemas.microsoft.com/office/drawing/2015/10/21/chartex" xmlns:cx3="http://schemas.microsoft.com/office/drawing/2016/5/9/chartex" xmlns:cx4="http://schemas.microsoft.com/office/drawing/2016/5/10/chartex" xmlns:cx5="http://schemas.microsoft.com/office/drawing/2016/5/11/chartex" xmlns:cx6="http://schemas.microsoft.com/office/drawing/2016/5/12/chartex" xmlns:cx7="http://schemas.microsoft.com/office/drawing/2016/5/13/chartex" xmlns:cx8="http://schemas.microsoft.com/office/drawing/2016/5/14/chartex" xmlns:mc="http://schemas.openxmlformats.org/markup-compatibility/2006" xmlns:aink="http://schemas.microsoft.com/office/drawing/2016/ink" xmlns:am3d="http://schemas.microsoft.com/office/drawing/2017/model3d" xmlns:o="urn:schemas-microsoft-com:office:office" xmlns:r="http://schemas.openxmlformats.org/officeDocument/2006/relationships" xmlns:m="http://schemas.openxmlformats.org/officeDocument/2006/math" xmlns:v="urn:schemas-microsoft-com:vml" xmlns:wp14="http://schemas.microsoft.com/office/word/2010/wordprocessingDrawing" xmlns:wp="http://schemas.openxmlformats.org/drawingml/2006/wordprocessingDrawing" xmlns:w10="urn:schemas-microsoft-com:office:word" xmlns:w="http://schemas.openxmlformats.org/wordprocessingml/2006/main" xmlns:w14="http://schemas.microsoft.com/office/word/2010/wordml" xmlns:w15="http://schemas.microsoft.com/office/word/2012/wordml" xmlns:w16cex="http://schemas.microsoft.com/office/word/2018/wordml/cex" xmlns:w16cid="http://schemas.microsoft.com/office/word/2016/wordml/cid" xmlns:w16="http://schemas.microsoft.com/office/word/2018/wordml" xmlns:w16sdtdh="http://schemas.microsoft.com/office/word/2020/wordml/sdtdatahash" xmlns:w16se="http://schemas.microsoft.com/office/word/2015/wordml/symex" xmlns:wpg="http://schemas.microsoft.com/office/word/2010/wordprocessingGroup" xmlns:wpi="http://schemas.microsoft.com/office/word/2010/wordprocessingInk" xmlns:wne="http://schemas.microsoft.com/office/word/2006/wordml" xmlns:wps="http://schemas.microsoft.com/office/word/2010/wordprocessingShape" mc:Ignorable="w14 w15 w16se w16cid w16 w16cex w16sdtdh wp14">
   <w:abstractNum w:abstractNumId="0" w15:restartNumberingAfterBreak="0">
     <w:nsid w:val="FFFFFF7C"/>
     <w:multiLevelType w:val="singleLevel"/>
@@ -6881,7 +7200,7 @@
 </file>
 
 <file path=word/styles.xml><?xml version="1.0" encoding="utf-8"?>
-<w:styles xmlns:mc="http://schemas.openxmlformats.org/markup-compatibility/2006" xmlns:r="http://schemas.openxmlformats.org/officeDocument/2006/relationships" xmlns:w="http://schemas.openxmlformats.org/wordprocessingml/2006/main" xmlns:w14="http://schemas.microsoft.com/office/word/2010/wordml" xmlns:w15="http://schemas.microsoft.com/office/word/2012/wordml" xmlns:w16cex="http://schemas.microsoft.com/office/word/2018/wordml/cex" xmlns:w16cid="http://schemas.microsoft.com/office/word/2016/wordml/cid" xmlns:w16="http://schemas.microsoft.com/office/word/2018/wordml" xmlns:w16se="http://schemas.microsoft.com/office/word/2015/wordml/symex" mc:Ignorable="w14 w15 w16se w16cid w16 w16cex">
+<w:styles xmlns:mc="http://schemas.openxmlformats.org/markup-compatibility/2006" xmlns:r="http://schemas.openxmlformats.org/officeDocument/2006/relationships" xmlns:w="http://schemas.openxmlformats.org/wordprocessingml/2006/main" xmlns:w14="http://schemas.microsoft.com/office/word/2010/wordml" xmlns:w15="http://schemas.microsoft.com/office/word/2012/wordml" xmlns:w16cex="http://schemas.microsoft.com/office/word/2018/wordml/cex" xmlns:w16cid="http://schemas.microsoft.com/office/word/2016/wordml/cid" xmlns:w16="http://schemas.microsoft.com/office/word/2018/wordml" xmlns:w16sdtdh="http://schemas.microsoft.com/office/word/2020/wordml/sdtdatahash" xmlns:w16se="http://schemas.microsoft.com/office/word/2015/wordml/symex" mc:Ignorable="w14 w15 w16se w16cid w16 w16cex w16sdtdh">
   <w:docDefaults>
     <w:rPrDefault>
       <w:rPr>

</xml_diff>

<commit_message>
files updated for 3v7 release
</commit_message>
<xml_diff>
--- a/csvgraph.docx
+++ b/csvgraph.docx
@@ -18,13 +18,13 @@
         <w:t>3.</w:t>
       </w:r>
       <w:r>
-        <w:t>6</w:t>
+        <w:t>7</w:t>
       </w:r>
       <w:r>
         <w:t xml:space="preserve"> </w:t>
       </w:r>
       <w:r>
-        <w:t>3</w:t>
+        <w:t>10</w:t>
       </w:r>
       <w:r>
         <w:t>/</w:t>
@@ -1272,10 +1272,10 @@
     <w:p>
       <w:r>
         <w:drawing>
-          <wp:inline distT="0" distB="0" distL="0" distR="0" wp14:anchorId="41F227AA" wp14:editId="01E87157">
-            <wp:extent cx="2838846" cy="1943371"/>
-            <wp:effectExtent l="0" t="0" r="0" b="0"/>
-            <wp:docPr id="306126376" name="Picture 1"/>
+          <wp:inline distT="0" distB="0" distL="0" distR="0" wp14:anchorId="44A84232" wp14:editId="06005501">
+            <wp:extent cx="2772162" cy="1838582"/>
+            <wp:effectExtent l="0" t="0" r="9525" b="9525"/>
+            <wp:docPr id="582735676" name="Picture 1"/>
             <wp:cNvGraphicFramePr>
               <a:graphicFrameLocks xmlns:a="http://schemas.openxmlformats.org/drawingml/2006/main" noChangeAspect="1"/>
             </wp:cNvGraphicFramePr>
@@ -1283,7 +1283,7 @@
               <a:graphicData uri="http://schemas.openxmlformats.org/drawingml/2006/picture">
                 <pic:pic xmlns:pic="http://schemas.openxmlformats.org/drawingml/2006/picture">
                   <pic:nvPicPr>
-                    <pic:cNvPr id="306126376" name=""/>
+                    <pic:cNvPr id="582735676" name=""/>
                     <pic:cNvPicPr/>
                   </pic:nvPicPr>
                   <pic:blipFill>
@@ -1295,7 +1295,7 @@
                   <pic:spPr>
                     <a:xfrm>
                       <a:off x="0" y="0"/>
-                      <a:ext cx="2838846" cy="1943371"/>
+                      <a:ext cx="2772162" cy="1838582"/>
                     </a:xfrm>
                     <a:prstGeom prst="rect">
                       <a:avLst/>
@@ -1344,7 +1344,18 @@
     </w:p>
     <w:p>
       <w:r>
-        <w:t xml:space="preserve">Graphs legends normally just consist of the Y column name, if the “Add filename to legend” box is ricked then the basename of the filename is added which can be useful for example if the same Y column is being plotted from several different files. </w:t>
+        <w:t xml:space="preserve">Graphs legends normally just consist of the Y column name, if the “Add filename to legend” box is </w:t>
+      </w:r>
+      <w:r>
+        <w:t>t</w:t>
+      </w:r>
+      <w:r>
+        <w:t xml:space="preserve">icked then the basename of the filename is added which can be useful for example if the same Y column is being plotted from several different files. </w:t>
+      </w:r>
+    </w:p>
+    <w:p>
+      <w:r>
+        <w:t xml:space="preserve">Traces are not visible on the region of the screen where legends are displayed, this is not normally an issue (the Y (vertical) axis can always be rescaled to avoid this). If many traces are added the legends can take up a large area of the screen, in which case unticking the “Show legends” tick-box will remove the legends from the graph. </w:t>
       </w:r>
     </w:p>
     <w:p>
@@ -1633,6 +1644,9 @@
         <w:t xml:space="preserve"> </w:t>
       </w:r>
       <w:r>
+        <w:rPr>
+          <w:noProof/>
+        </w:rPr>
         <w:drawing>
           <wp:inline distT="0" distB="0" distL="0" distR="0" wp14:anchorId="323A64D7" wp14:editId="053B5AEF">
             <wp:extent cx="2857899" cy="3162741"/>
@@ -2217,6 +2231,9 @@
         </mc:AlternateContent>
       </w:r>
       <w:r>
+        <w:rPr>
+          <w:noProof/>
+        </w:rPr>
         <w:drawing>
           <wp:inline distT="0" distB="0" distL="0" distR="0" wp14:anchorId="1F9279D7" wp14:editId="5158E214">
             <wp:extent cx="2857899" cy="1267002"/>
@@ -6689,6 +6706,9 @@
     </w:p>
     <w:p>
       <w:r>
+        <w:rPr>
+          <w:noProof/>
+        </w:rPr>
         <w:drawing>
           <wp:inline distT="0" distB="0" distL="0" distR="0" wp14:anchorId="1E36ABCC" wp14:editId="244A5CEE">
             <wp:extent cx="2122327" cy="7105650"/>
@@ -6858,6 +6878,9 @@
       <w:r>
         <w:t xml:space="preserve"> version.</w:t>
       </w:r>
+      <w:r>
+        <w:t xml:space="preserve"> As of version 3.7, csvgraph is built with Builder C++ 11.3.</w:t>
+      </w:r>
     </w:p>
     <w:p>
       <w:r>
@@ -8708,10 +8731,48 @@
       </w:pPr>
       <w:r>
         <w:lastRenderedPageBreak/>
+        <w:t xml:space="preserve"> Long column headers now cause a scroll bar to be automatically added to the X &amp; Y listboxes so they can be fully seen</w:t>
+      </w:r>
+      <w:r>
+        <w:t>.</w:t>
+      </w:r>
+    </w:p>
+    <w:p>
+      <w:pPr>
+        <w:ind w:left="720"/>
+      </w:pPr>
+      <w:r>
+        <w:t>Save x range on screen as CSV added to File menu.</w:t>
+      </w:r>
+    </w:p>
+    <w:p>
+      <w:pPr>
+        <w:ind w:left="720"/>
+      </w:pPr>
+      <w:r>
+        <w:t>Option (tickbox) added to add basename of filename to legends of traces on the graph,</w:t>
+      </w:r>
+      <w:r>
         <w:t xml:space="preserve"> </w:t>
       </w:r>
       <w:r>
-        <w:t>Long column headers now cause a scroll bar to be automatically added to the X &amp; Y listboxes so they can be fully seen</w:t>
+        <w:t>which is useful if the same column is read from multiple files.</w:t>
+      </w:r>
+    </w:p>
+    <w:p>
+      <w:pPr>
+        <w:ind w:left="720"/>
+      </w:pPr>
+      <w:r>
+        <w:t>Y axis title automatically added unless user specifies one (based on column header of 1st trace added).</w:t>
+      </w:r>
+    </w:p>
+    <w:p>
+      <w:pPr>
+        <w:ind w:left="720"/>
+      </w:pPr>
+      <w:r>
+        <w:t>Added option to load X as Value/60 (sec-&gt;min), Val/3600 (sec-&gt;hrs), val/86400 (sec-&gt;days)</w:t>
       </w:r>
       <w:r>
         <w:t>.</w:t>
@@ -8722,7 +8783,27 @@
         <w:ind w:left="720"/>
       </w:pPr>
       <w:r>
-        <w:t>Save x range on screen as CSV added to File menu.</w:t>
+        <w:t>Error handling for X values in a user defined date/time format improved, and trailing whitespace now allowed</w:t>
+      </w:r>
+      <w:r>
+        <w:t>.</w:t>
+      </w:r>
+    </w:p>
+    <w:p>
+      <w:r>
+        <w:t>3v</w:t>
+      </w:r>
+      <w:r>
+        <w:t>7</w:t>
+      </w:r>
+      <w:r>
+        <w:t xml:space="preserve"> </w:t>
+      </w:r>
+      <w:r>
+        <w:t>10</w:t>
+      </w:r>
+      <w:r>
+        <w:t>/6/2023 –</w:t>
       </w:r>
     </w:p>
     <w:p>
@@ -8730,13 +8811,13 @@
         <w:ind w:left="720"/>
       </w:pPr>
       <w:r>
-        <w:t>Option (tickbox) added to add basename of filename to legends of traces on the graph,</w:t>
-      </w:r>
-      <w:r>
-        <w:t xml:space="preserve"> </w:t>
-      </w:r>
-      <w:r>
-        <w:t>which is useful if the same column is read from multiple files.</w:t>
+        <w:t>“Show legends” tick-box</w:t>
+      </w:r>
+      <w:r>
+        <w:t xml:space="preserve"> added</w:t>
+      </w:r>
+      <w:r>
+        <w:t>.</w:t>
       </w:r>
     </w:p>
     <w:p>
@@ -8744,7 +8825,13 @@
         <w:ind w:left="720"/>
       </w:pPr>
       <w:r>
-        <w:t>Y axis title automatically added unless user specifies one (based on column header of 1st trace added).</w:t>
+        <w:t xml:space="preserve">Changed to using </w:t>
+      </w:r>
+      <w:r>
+        <w:t>Builder C++ 11.3</w:t>
+      </w:r>
+      <w:r>
+        <w:t xml:space="preserve"> compiler.</w:t>
       </w:r>
     </w:p>
     <w:p>
@@ -8752,10 +8839,7 @@
         <w:ind w:left="720"/>
       </w:pPr>
       <w:r>
-        <w:t>Added option to load X as Value/60 (sec-&gt;min), Val/3600 (sec-&gt;hrs), val/86400 (sec-&gt;days)</w:t>
-      </w:r>
-      <w:r>
-        <w:t>.</w:t>
+        <w:t>Title is now centred above the graph.</w:t>
       </w:r>
     </w:p>
     <w:p>
@@ -8763,13 +8847,9 @@
         <w:ind w:left="720"/>
       </w:pPr>
       <w:r>
-        <w:t>Error handling for X values in a user defined date/time format improved, and trailing whitespace now allowed</w:t>
-      </w:r>
-      <w:r>
-        <w:t>.</w:t>
-      </w:r>
-    </w:p>
-    <w:p/>
+        <w:t>Minor changes to sizes, fonts, etc in csvgraph.</w:t>
+      </w:r>
+    </w:p>
     <w:p>
       <w:r>
         <w:t xml:space="preserve"> </w:t>
@@ -8981,7 +9061,7 @@
       <w:t>v</w:t>
     </w:r>
     <w:r>
-      <w:t>6</w:t>
+      <w:t>7</w:t>
     </w:r>
     <w:r>
       <w:t xml:space="preserve"> manual.</w:t>

</xml_diff>

<commit_message>
files for 3v10 uploaded
3v10 adds a Smoothing spline filter
</commit_message>
<xml_diff>
--- a/csvgraph.docx
+++ b/csvgraph.docx
@@ -18,19 +18,19 @@
         <w:t>3.</w:t>
       </w:r>
       <w:r>
-        <w:t>9</w:t>
+        <w:t>10</w:t>
       </w:r>
       <w:r>
         <w:t xml:space="preserve"> </w:t>
       </w:r>
       <w:r>
-        <w:t>25</w:t>
+        <w:t>6</w:t>
       </w:r>
       <w:r>
         <w:t>/</w:t>
       </w:r>
       <w:r>
-        <w:t>2</w:t>
+        <w:t>4</w:t>
       </w:r>
       <w:r>
         <w:t>/202</w:t>
@@ -3376,15 +3376,15 @@
       <w:pPr>
         <w:pStyle w:val="Heading2"/>
       </w:pPr>
-      <w:bookmarkStart w:id="3" w:name="_Hlk159872173"/>
-      <w:bookmarkStart w:id="4" w:name="_Ref159872203"/>
+      <w:bookmarkStart w:id="3" w:name="_Ref159872203"/>
+      <w:bookmarkStart w:id="4" w:name="_Hlk159872173"/>
       <w:r>
         <w:lastRenderedPageBreak/>
         <w:t>Savitzky Golay smoothing</w:t>
       </w:r>
-      <w:bookmarkEnd w:id="4"/>
-    </w:p>
-    <w:bookmarkEnd w:id="3"/>
+      <w:bookmarkEnd w:id="3"/>
+    </w:p>
+    <w:bookmarkEnd w:id="4"/>
     <w:p>
       <w:r>
         <w:t xml:space="preserve">This takes successive subsets of </w:t>
@@ -3595,53 +3595,82 @@
         <w:t>of data by simpliﬁed least-squares procedures”, Anal. Chem. 36 (8) (1964) 1627–1639.</w:t>
       </w:r>
     </w:p>
-    <w:p/>
+    <w:p>
+      <w:r>
+        <w:br w:type="page"/>
+      </w:r>
+    </w:p>
     <w:p>
       <w:pPr>
         <w:pStyle w:val="Heading2"/>
       </w:pPr>
       <w:r>
-        <w:t>Linear Filter</w:t>
-      </w:r>
-    </w:p>
-    <w:p>
-      <w:r>
-        <w:t xml:space="preserve">This is a low pass filter with the </w:t>
-      </w:r>
-      <w:r>
-        <w:t xml:space="preserve">order and </w:t>
-      </w:r>
-      <w:r>
-        <w:t>time constant specified.</w:t>
-      </w:r>
-    </w:p>
-    <w:p>
-      <w:r>
-        <w:t>Using the same data as the Median filter above (</w:t>
-      </w:r>
-      <w:r>
-        <w:t xml:space="preserve">order 1 and </w:t>
-      </w:r>
-      <w:r>
-        <w:t>2 sec time constant) gives:</w:t>
-      </w:r>
-    </w:p>
-    <w:p/>
-    <w:p/>
-    <w:p>
-      <w:r>
         <w:lastRenderedPageBreak/>
-        <w:t xml:space="preserve"> </w:t>
-      </w:r>
+        <w:t>Smoothing Spline Filter</w:t>
+      </w:r>
+    </w:p>
+    <w:p>
+      <w:r>
+        <w:t xml:space="preserve">This filter assumes the underlying data is smooth and allows you to trade-off how closely the input data is followed vs the smoothness of the </w:t>
+      </w:r>
+      <w:r>
+        <w:t xml:space="preserve">resulting </w:t>
+      </w:r>
+      <w:r>
+        <w:t>curve. If the filter time constant is set to zero the output of this filter is identical to its input (it fits exactly</w:t>
+      </w:r>
+      <w:r>
+        <w:t xml:space="preserve"> but has no smoothing</w:t>
+      </w:r>
+      <w:r>
+        <w:t>), if the filter time constant is set equal to the total x range, then the result will be a straight line (which has a second derivative of zero and so is considered perfectly smooth). Intermediate values for the filter time constant will give a degree of smoothing (larger values giving more smoothing). Technically this filter works by fitting a cubic spline with a knot at every x value</w:t>
+      </w:r>
+      <w:r>
+        <w:t xml:space="preserve"> – for more details see for example </w:t>
+      </w:r>
+      <w:r>
+        <w:t>Carl de Boor, "A Practical Guide to Splines", 1978, in particular chapter XIV</w:t>
+      </w:r>
+      <w:r>
+        <w:t xml:space="preserve">. The implementation in </w:t>
+      </w:r>
+      <w:r>
+        <w:t>C</w:t>
+      </w:r>
+      <w:r>
+        <w:t xml:space="preserve">svgraph is very fast, but does need a moderate amount of spare memory. Note most other implementations of smoothing splines use a value 0-&gt;1 or 0-&gt;infinity to vary the trade-off between fitting the data and smoothness – as stated above </w:t>
+      </w:r>
+      <w:r>
+        <w:t>C</w:t>
+      </w:r>
+      <w:r>
+        <w:t>svgraph uses a “time constant” for compatibility with its other filters</w:t>
+      </w:r>
+      <w:r>
+        <w:t>, and this approach normally allows a suitable amount of filtering to be quickly selected.</w:t>
+      </w:r>
+    </w:p>
+    <w:p>
+      <w:r>
+        <w:t>The image below shows the impact of varying degrees of filtering on a sine wave of increasing frequency with a significant amount of normally distributed noise</w:t>
+      </w:r>
+      <w:r>
+        <w:t>, and a vertical offset of 100</w:t>
+      </w:r>
+      <w:r>
+        <w:t xml:space="preserve"> added:</w:t>
+      </w:r>
+    </w:p>
+    <w:p>
       <w:r>
         <w:rPr>
           <w:noProof/>
         </w:rPr>
         <w:drawing>
-          <wp:inline distT="0" distB="0" distL="0" distR="0" wp14:anchorId="5ACFD0EF" wp14:editId="3B165FBB">
-            <wp:extent cx="5731510" cy="4363085"/>
-            <wp:effectExtent l="0" t="0" r="2540" b="0"/>
-            <wp:docPr id="23" name="Picture 23"/>
+          <wp:inline distT="0" distB="0" distL="0" distR="0" wp14:anchorId="12100A7A" wp14:editId="53F88093">
+            <wp:extent cx="5731510" cy="5673725"/>
+            <wp:effectExtent l="0" t="0" r="2540" b="3175"/>
+            <wp:docPr id="82374065" name="Picture 1"/>
             <wp:cNvGraphicFramePr>
               <a:graphicFrameLocks xmlns:a="http://schemas.openxmlformats.org/drawingml/2006/main" noChangeAspect="1"/>
             </wp:cNvGraphicFramePr>
@@ -3649,7 +3678,7 @@
               <a:graphicData uri="http://schemas.openxmlformats.org/drawingml/2006/picture">
                 <pic:pic xmlns:pic="http://schemas.openxmlformats.org/drawingml/2006/picture">
                   <pic:nvPicPr>
-                    <pic:cNvPr id="1" name=""/>
+                    <pic:cNvPr id="82374065" name=""/>
                     <pic:cNvPicPr/>
                   </pic:nvPicPr>
                   <pic:blipFill>
@@ -3661,7 +3690,7 @@
                   <pic:spPr>
                     <a:xfrm>
                       <a:off x="0" y="0"/>
-                      <a:ext cx="5731510" cy="4363085"/>
+                      <a:ext cx="5731510" cy="5673725"/>
                     </a:xfrm>
                     <a:prstGeom prst="rect">
                       <a:avLst/>
@@ -3676,7 +3705,32 @@
     </w:p>
     <w:p>
       <w:r>
-        <w:t>Zooming into one of the spikes shows that while this filter has reduced the height of the spikes it has also extended their duration:</w:t>
+        <w:lastRenderedPageBreak/>
+        <w:t xml:space="preserve">If we zoom in and also plot the noise free function </w:t>
+      </w:r>
+      <w:r>
+        <w:t xml:space="preserve">and a </w:t>
+      </w:r>
+      <w:r>
+        <w:t>Savitzky Golay smoothing order 2</w:t>
+      </w:r>
+      <w:r>
+        <w:t xml:space="preserve"> for comparison</w:t>
+      </w:r>
+      <w:r>
+        <w:t>,</w:t>
+      </w:r>
+      <w:r>
+        <w:t xml:space="preserve"> we see that the smoothing spline has very accurately recovered the noise free data from the very noisy input</w:t>
+      </w:r>
+      <w:r>
+        <w:t xml:space="preserve">, while the </w:t>
+      </w:r>
+      <w:r>
+        <w:t>Savitzky Golay smoothing</w:t>
+      </w:r>
+      <w:r>
+        <w:t xml:space="preserve"> leaves quite a lot of noise:</w:t>
       </w:r>
     </w:p>
     <w:p>
@@ -3684,12 +3738,11 @@
         <w:rPr>
           <w:noProof/>
         </w:rPr>
-        <w:lastRenderedPageBreak/>
         <w:drawing>
-          <wp:inline distT="0" distB="0" distL="0" distR="0" wp14:anchorId="299D2DE7" wp14:editId="64634BEB">
-            <wp:extent cx="5731510" cy="4363085"/>
-            <wp:effectExtent l="0" t="0" r="2540" b="0"/>
-            <wp:docPr id="24" name="Picture 24"/>
+          <wp:inline distT="0" distB="0" distL="0" distR="0" wp14:anchorId="7E29AB08" wp14:editId="0BCFD059">
+            <wp:extent cx="5731510" cy="5673725"/>
+            <wp:effectExtent l="0" t="0" r="2540" b="3175"/>
+            <wp:docPr id="1208323496" name="Picture 1"/>
             <wp:cNvGraphicFramePr>
               <a:graphicFrameLocks xmlns:a="http://schemas.openxmlformats.org/drawingml/2006/main" noChangeAspect="1"/>
             </wp:cNvGraphicFramePr>
@@ -3697,7 +3750,7 @@
               <a:graphicData uri="http://schemas.openxmlformats.org/drawingml/2006/picture">
                 <pic:pic xmlns:pic="http://schemas.openxmlformats.org/drawingml/2006/picture">
                   <pic:nvPicPr>
-                    <pic:cNvPr id="1" name=""/>
+                    <pic:cNvPr id="1208323496" name=""/>
                     <pic:cNvPicPr/>
                   </pic:nvPicPr>
                   <pic:blipFill>
@@ -3709,7 +3762,7 @@
                   <pic:spPr>
                     <a:xfrm>
                       <a:off x="0" y="0"/>
-                      <a:ext cx="5731510" cy="4363085"/>
+                      <a:ext cx="5731510" cy="5673725"/>
                     </a:xfrm>
                     <a:prstGeom prst="rect">
                       <a:avLst/>
@@ -3724,80 +3777,86 @@
     </w:p>
     <w:p>
       <w:r>
-        <w:t>This is implemented as a n</w:t>
+        <w:t xml:space="preserve">The time constant used is not normally very critical (you can get a closer fit to the real function with different time-constants in this example – but normally you would not have access to the noisy free data for comparison!). </w:t>
+      </w:r>
+    </w:p>
+    <w:p>
+      <w:r>
+        <w:t xml:space="preserve">As noted in the section on </w:t>
+      </w:r>
+      <w:r>
+        <w:t>Savitzky Golay smoothing</w:t>
+      </w:r>
+      <w:r>
+        <w:t>, fitting polynomials to rapidly changing waveforms can result in large overshoots and this effect can sometimes be seen with smoothing splines (which fit a series of piecewise 3</w:t>
       </w:r>
       <w:r>
         <w:rPr>
           <w:vertAlign w:val="superscript"/>
         </w:rPr>
+        <w:t>rd</w:t>
+      </w:r>
+      <w:r>
+        <w:t xml:space="preserve"> order (cubic) polynomials to the data). In many</w:t>
+      </w:r>
+      <w:r>
+        <w:t xml:space="preserve"> such</w:t>
+      </w:r>
+      <w:r>
+        <w:t xml:space="preserve"> cases it is possible to select a suitable filter time-constant that gives an acceptable output using a smoothing spline filter, but smoothing splines give their best results where the underlying data is known to be smoothly varying.</w:t>
+      </w:r>
+    </w:p>
+    <w:p>
+      <w:r>
+        <w:br w:type="page"/>
+      </w:r>
+    </w:p>
+    <w:p>
+      <w:pPr>
+        <w:pStyle w:val="Heading2"/>
+      </w:pPr>
+      <w:r>
+        <w:lastRenderedPageBreak/>
+        <w:t>Linear Filter</w:t>
+      </w:r>
+    </w:p>
+    <w:p>
+      <w:r>
+        <w:t xml:space="preserve">This is a low pass filter with the </w:t>
+      </w:r>
+      <w:r>
+        <w:t xml:space="preserve">order and </w:t>
+      </w:r>
+      <w:r>
+        <w:t>time constant specified.</w:t>
+      </w:r>
+    </w:p>
+    <w:p>
+      <w:r>
+        <w:t>Using the same data as the Median filter above (</w:t>
+      </w:r>
+      <w:r>
+        <w:t xml:space="preserve">order 1 and </w:t>
+      </w:r>
+      <w:r>
+        <w:t>2 sec time constant) gives:</w:t>
+      </w:r>
+    </w:p>
+    <w:p/>
+    <w:p/>
+    <w:p>
+      <w:r>
         <w:t xml:space="preserve"> </w:t>
       </w:r>
-      <w:r>
-        <w:t xml:space="preserve">cascaded </w:t>
-      </w:r>
-      <w:r>
-        <w:t>first order</w:t>
-      </w:r>
-      <w:r>
-        <w:t xml:space="preserve"> filter</w:t>
-      </w:r>
-      <w:r>
-        <w:t>s</w:t>
-      </w:r>
-      <w:r>
-        <w:t xml:space="preserve"> (</w:t>
-      </w:r>
-      <w:r>
-        <w:t xml:space="preserve">giving </w:t>
-      </w:r>
-      <w:r>
-        <w:t xml:space="preserve">10*order dB/decade). Order=0 gives no filtering. Order =1 gives same filtering as on versions of csvgraph prior to 2v2. The higher the order the longer the execution time, but this is unlikely to be an issue in practice as order is normally &lt; 10.  </w:t>
-      </w:r>
-    </w:p>
-    <w:p>
-      <w:r>
-        <w:t>In the other (textual) csvgraph window the -3dB frequency of the filter is given.</w:t>
-      </w:r>
-    </w:p>
-    <w:p>
-      <w:r>
-        <w:t>If more filtering than that provided by order 10 is required one of the other filter options might be more appropriate.</w:t>
-      </w:r>
-    </w:p>
-    <w:p>
-      <w:r>
-        <w:br w:type="page"/>
-      </w:r>
-    </w:p>
-    <w:p>
-      <w:pPr>
-        <w:pStyle w:val="Heading2"/>
-      </w:pPr>
-      <w:r>
-        <w:lastRenderedPageBreak/>
-        <w:t>Linear Regression</w:t>
-      </w:r>
-    </w:p>
-    <w:p>
-      <w:r>
-        <w:t>Selecting this filter will result in a straight line which is the best (least squares) fit to the input data.</w:t>
-      </w:r>
-    </w:p>
-    <w:p>
-      <w:r>
-        <w:t>In the example above this gives:</w:t>
-      </w:r>
-    </w:p>
-    <w:p>
       <w:r>
         <w:rPr>
           <w:noProof/>
         </w:rPr>
         <w:drawing>
-          <wp:inline distT="0" distB="0" distL="0" distR="0" wp14:anchorId="284E44B9" wp14:editId="50645F0C">
+          <wp:inline distT="0" distB="0" distL="0" distR="0" wp14:anchorId="5ACFD0EF" wp14:editId="3B165FBB">
             <wp:extent cx="5731510" cy="4363085"/>
             <wp:effectExtent l="0" t="0" r="2540" b="0"/>
-            <wp:docPr id="25" name="Picture 25"/>
+            <wp:docPr id="23" name="Picture 23"/>
             <wp:cNvGraphicFramePr>
               <a:graphicFrameLocks xmlns:a="http://schemas.openxmlformats.org/drawingml/2006/main" noChangeAspect="1"/>
             </wp:cNvGraphicFramePr>
@@ -3832,6 +3891,167 @@
     </w:p>
     <w:p>
       <w:r>
+        <w:br w:type="page"/>
+      </w:r>
+    </w:p>
+    <w:p>
+      <w:r>
+        <w:lastRenderedPageBreak/>
+        <w:t>Zooming into one of the spikes shows that while this filter has reduced the height of the spikes it has also extended their duration:</w:t>
+      </w:r>
+    </w:p>
+    <w:p>
+      <w:r>
+        <w:rPr>
+          <w:noProof/>
+        </w:rPr>
+        <w:drawing>
+          <wp:inline distT="0" distB="0" distL="0" distR="0" wp14:anchorId="299D2DE7" wp14:editId="64634BEB">
+            <wp:extent cx="5731510" cy="4363085"/>
+            <wp:effectExtent l="0" t="0" r="2540" b="0"/>
+            <wp:docPr id="24" name="Picture 24"/>
+            <wp:cNvGraphicFramePr>
+              <a:graphicFrameLocks xmlns:a="http://schemas.openxmlformats.org/drawingml/2006/main" noChangeAspect="1"/>
+            </wp:cNvGraphicFramePr>
+            <a:graphic xmlns:a="http://schemas.openxmlformats.org/drawingml/2006/main">
+              <a:graphicData uri="http://schemas.openxmlformats.org/drawingml/2006/picture">
+                <pic:pic xmlns:pic="http://schemas.openxmlformats.org/drawingml/2006/picture">
+                  <pic:nvPicPr>
+                    <pic:cNvPr id="1" name=""/>
+                    <pic:cNvPicPr/>
+                  </pic:nvPicPr>
+                  <pic:blipFill>
+                    <a:blip r:embed="rId26"/>
+                    <a:stretch>
+                      <a:fillRect/>
+                    </a:stretch>
+                  </pic:blipFill>
+                  <pic:spPr>
+                    <a:xfrm>
+                      <a:off x="0" y="0"/>
+                      <a:ext cx="5731510" cy="4363085"/>
+                    </a:xfrm>
+                    <a:prstGeom prst="rect">
+                      <a:avLst/>
+                    </a:prstGeom>
+                  </pic:spPr>
+                </pic:pic>
+              </a:graphicData>
+            </a:graphic>
+          </wp:inline>
+        </w:drawing>
+      </w:r>
+    </w:p>
+    <w:p>
+      <w:r>
+        <w:t>This is implemented as a n</w:t>
+      </w:r>
+      <w:r>
+        <w:rPr>
+          <w:vertAlign w:val="superscript"/>
+        </w:rPr>
+        <w:t xml:space="preserve"> </w:t>
+      </w:r>
+      <w:r>
+        <w:t xml:space="preserve">cascaded </w:t>
+      </w:r>
+      <w:r>
+        <w:t>first order</w:t>
+      </w:r>
+      <w:r>
+        <w:t xml:space="preserve"> filter</w:t>
+      </w:r>
+      <w:r>
+        <w:t>s</w:t>
+      </w:r>
+      <w:r>
+        <w:t xml:space="preserve"> (</w:t>
+      </w:r>
+      <w:r>
+        <w:t xml:space="preserve">giving </w:t>
+      </w:r>
+      <w:r>
+        <w:t xml:space="preserve">10*order dB/decade). Order=0 gives no filtering. Order =1 gives same filtering as on versions of csvgraph prior to 2v2. The higher the order the longer the execution time, but this is unlikely to be an issue in practice as order is normally &lt; 10.  </w:t>
+      </w:r>
+    </w:p>
+    <w:p>
+      <w:r>
+        <w:t>In the other (textual) csvgraph window the -3dB frequency of the filter is given.</w:t>
+      </w:r>
+    </w:p>
+    <w:p>
+      <w:r>
+        <w:t>If more filtering than that provided by order 10 is required one of the other filter options might be more appropriate.</w:t>
+      </w:r>
+    </w:p>
+    <w:p>
+      <w:r>
+        <w:br w:type="page"/>
+      </w:r>
+    </w:p>
+    <w:p>
+      <w:pPr>
+        <w:pStyle w:val="Heading2"/>
+      </w:pPr>
+      <w:r>
+        <w:lastRenderedPageBreak/>
+        <w:t>Linear Regression</w:t>
+      </w:r>
+    </w:p>
+    <w:p>
+      <w:r>
+        <w:t>Selecting this filter will result in a straight line which is the best (least squares) fit to the input data.</w:t>
+      </w:r>
+    </w:p>
+    <w:p>
+      <w:r>
+        <w:t>In the example above this gives:</w:t>
+      </w:r>
+    </w:p>
+    <w:p>
+      <w:r>
+        <w:rPr>
+          <w:noProof/>
+        </w:rPr>
+        <w:drawing>
+          <wp:inline distT="0" distB="0" distL="0" distR="0" wp14:anchorId="284E44B9" wp14:editId="50645F0C">
+            <wp:extent cx="5731510" cy="4363085"/>
+            <wp:effectExtent l="0" t="0" r="2540" b="0"/>
+            <wp:docPr id="25" name="Picture 25"/>
+            <wp:cNvGraphicFramePr>
+              <a:graphicFrameLocks xmlns:a="http://schemas.openxmlformats.org/drawingml/2006/main" noChangeAspect="1"/>
+            </wp:cNvGraphicFramePr>
+            <a:graphic xmlns:a="http://schemas.openxmlformats.org/drawingml/2006/main">
+              <a:graphicData uri="http://schemas.openxmlformats.org/drawingml/2006/picture">
+                <pic:pic xmlns:pic="http://schemas.openxmlformats.org/drawingml/2006/picture">
+                  <pic:nvPicPr>
+                    <pic:cNvPr id="1" name=""/>
+                    <pic:cNvPicPr/>
+                  </pic:nvPicPr>
+                  <pic:blipFill>
+                    <a:blip r:embed="rId27"/>
+                    <a:stretch>
+                      <a:fillRect/>
+                    </a:stretch>
+                  </pic:blipFill>
+                  <pic:spPr>
+                    <a:xfrm>
+                      <a:off x="0" y="0"/>
+                      <a:ext cx="5731510" cy="4363085"/>
+                    </a:xfrm>
+                    <a:prstGeom prst="rect">
+                      <a:avLst/>
+                    </a:prstGeom>
+                  </pic:spPr>
+                </pic:pic>
+              </a:graphicData>
+            </a:graphic>
+          </wp:inline>
+        </w:drawing>
+      </w:r>
+    </w:p>
+    <w:p>
+      <w:r>
         <w:t>If you look at the other csvgraph window you will see the text:</w:t>
       </w:r>
     </w:p>
@@ -3911,7 +4131,13 @@
     </w:p>
     <w:p>
       <w:r>
-        <w:t>In version 1v3 and above there are two versions of Linear Regression, y=mx and y=mx+c.</w:t>
+        <w:t xml:space="preserve">In version </w:t>
+      </w:r>
+      <w:r>
+        <w:t xml:space="preserve">Csvgraph </w:t>
+      </w:r>
+      <w:r>
+        <w:t>1v3 and above there are two versions of Linear Regression, y=mx and y=mx+c.</w:t>
       </w:r>
     </w:p>
     <w:p>
@@ -3938,6 +4164,17 @@
       </w:r>
       <w:r>
         <w:t xml:space="preserve"> linear regression minimises the sum of squared errors between the measurements and the fitted straight line. So, if the correct value is 10 and the estimated value is 12 the squared error is 4.</w:t>
+      </w:r>
+    </w:p>
+    <w:p>
+      <w:r>
+        <w:t xml:space="preserve">In </w:t>
+      </w:r>
+      <w:r>
+        <w:t>C</w:t>
+      </w:r>
+      <w:r>
+        <w:t>svgraph 3v10 and above using a smoothing spline filter with a very large time-constant (at least equal to the total span of x values) gives identical results to a y=mx+c linear regression.</w:t>
       </w:r>
     </w:p>
     <w:p>
@@ -4330,7 +4567,7 @@
                     <pic:cNvPicPr/>
                   </pic:nvPicPr>
                   <pic:blipFill>
-                    <a:blip r:embed="rId26"/>
+                    <a:blip r:embed="rId28"/>
                     <a:stretch>
                       <a:fillRect/>
                     </a:stretch>
@@ -4455,7 +4692,7 @@
                     <pic:cNvPicPr/>
                   </pic:nvPicPr>
                   <pic:blipFill>
-                    <a:blip r:embed="rId27"/>
+                    <a:blip r:embed="rId29"/>
                     <a:stretch>
                       <a:fillRect/>
                     </a:stretch>
@@ -4568,181 +4805,6 @@
             <wp:extent cx="5731510" cy="4363085"/>
             <wp:effectExtent l="0" t="0" r="2540" b="0"/>
             <wp:docPr id="34" name="Picture 34"/>
-            <wp:cNvGraphicFramePr>
-              <a:graphicFrameLocks xmlns:a="http://schemas.openxmlformats.org/drawingml/2006/main" noChangeAspect="1"/>
-            </wp:cNvGraphicFramePr>
-            <a:graphic xmlns:a="http://schemas.openxmlformats.org/drawingml/2006/main">
-              <a:graphicData uri="http://schemas.openxmlformats.org/drawingml/2006/picture">
-                <pic:pic xmlns:pic="http://schemas.openxmlformats.org/drawingml/2006/picture">
-                  <pic:nvPicPr>
-                    <pic:cNvPr id="1" name=""/>
-                    <pic:cNvPicPr/>
-                  </pic:nvPicPr>
-                  <pic:blipFill>
-                    <a:blip r:embed="rId28"/>
-                    <a:stretch>
-                      <a:fillRect/>
-                    </a:stretch>
-                  </pic:blipFill>
-                  <pic:spPr>
-                    <a:xfrm>
-                      <a:off x="0" y="0"/>
-                      <a:ext cx="5731510" cy="4363085"/>
-                    </a:xfrm>
-                    <a:prstGeom prst="rect">
-                      <a:avLst/>
-                    </a:prstGeom>
-                  </pic:spPr>
-                </pic:pic>
-              </a:graphicData>
-            </a:graphic>
-          </wp:inline>
-        </w:drawing>
-      </w:r>
-    </w:p>
-    <w:p>
-      <w:pPr>
-        <w:rPr>
-          <w:rFonts w:asciiTheme="majorHAnsi" w:eastAsiaTheme="majorEastAsia" w:hAnsiTheme="majorHAnsi" w:cstheme="majorBidi"/>
-          <w:color w:val="365F91" w:themeColor="accent1" w:themeShade="BF"/>
-          <w:sz w:val="26"/>
-          <w:szCs w:val="26"/>
-        </w:rPr>
-      </w:pPr>
-      <w:r>
-        <w:br w:type="page"/>
-      </w:r>
-    </w:p>
-    <w:p>
-      <w:pPr>
-        <w:pStyle w:val="Heading2"/>
-      </w:pPr>
-      <w:r>
-        <w:lastRenderedPageBreak/>
-        <w:t>Power Regression</w:t>
-      </w:r>
-    </w:p>
-    <w:p>
-      <w:r>
-        <w:t>Fits the equation y=c*x</w:t>
-      </w:r>
-      <w:r>
-        <w:rPr>
-          <w:vertAlign w:val="superscript"/>
-        </w:rPr>
-        <w:t>m</w:t>
-      </w:r>
-      <w:r>
-        <w:t xml:space="preserve"> using a best (least squares) fit to the input data.</w:t>
-      </w:r>
-    </w:p>
-    <w:p>
-      <w:r>
-        <w:t xml:space="preserve">The supplied data file </w:t>
-      </w:r>
-      <w:r>
-        <w:t>csvfun3.csv</w:t>
-      </w:r>
-      <w:r>
-        <w:t xml:space="preserve"> includes an example, see graph below.</w:t>
-      </w:r>
-    </w:p>
-    <w:p>
-      <w:r>
-        <w:rPr>
-          <w:noProof/>
-        </w:rPr>
-        <w:drawing>
-          <wp:inline distT="0" distB="0" distL="0" distR="0" wp14:anchorId="27F00678" wp14:editId="1F758420">
-            <wp:extent cx="5731510" cy="4363085"/>
-            <wp:effectExtent l="0" t="0" r="2540" b="0"/>
-            <wp:docPr id="35" name="Picture 35"/>
-            <wp:cNvGraphicFramePr>
-              <a:graphicFrameLocks xmlns:a="http://schemas.openxmlformats.org/drawingml/2006/main" noChangeAspect="1"/>
-            </wp:cNvGraphicFramePr>
-            <a:graphic xmlns:a="http://schemas.openxmlformats.org/drawingml/2006/main">
-              <a:graphicData uri="http://schemas.openxmlformats.org/drawingml/2006/picture">
-                <pic:pic xmlns:pic="http://schemas.openxmlformats.org/drawingml/2006/picture">
-                  <pic:nvPicPr>
-                    <pic:cNvPr id="1" name=""/>
-                    <pic:cNvPicPr/>
-                  </pic:nvPicPr>
-                  <pic:blipFill>
-                    <a:blip r:embed="rId29"/>
-                    <a:stretch>
-                      <a:fillRect/>
-                    </a:stretch>
-                  </pic:blipFill>
-                  <pic:spPr>
-                    <a:xfrm>
-                      <a:off x="0" y="0"/>
-                      <a:ext cx="5731510" cy="4363085"/>
-                    </a:xfrm>
-                    <a:prstGeom prst="rect">
-                      <a:avLst/>
-                    </a:prstGeom>
-                  </pic:spPr>
-                </pic:pic>
-              </a:graphicData>
-            </a:graphic>
-          </wp:inline>
-        </w:drawing>
-      </w:r>
-    </w:p>
-    <w:p>
-      <w:pPr>
-        <w:rPr>
-          <w:rFonts w:asciiTheme="majorHAnsi" w:eastAsiaTheme="majorEastAsia" w:hAnsiTheme="majorHAnsi" w:cstheme="majorBidi"/>
-          <w:color w:val="365F91" w:themeColor="accent1" w:themeShade="BF"/>
-          <w:sz w:val="26"/>
-          <w:szCs w:val="26"/>
-        </w:rPr>
-      </w:pPr>
-      <w:r>
-        <w:br w:type="page"/>
-      </w:r>
-    </w:p>
-    <w:p>
-      <w:pPr>
-        <w:pStyle w:val="Heading2"/>
-      </w:pPr>
-      <w:r>
-        <w:lastRenderedPageBreak/>
-        <w:t>R</w:t>
-      </w:r>
-      <w:r>
-        <w:t>eciprocal</w:t>
-      </w:r>
-      <w:r>
-        <w:t xml:space="preserve"> Regression</w:t>
-      </w:r>
-    </w:p>
-    <w:p>
-      <w:r>
-        <w:t>Fits the equation y= (m/x)+c using a best (least squares) fit to the input data.</w:t>
-      </w:r>
-    </w:p>
-    <w:p>
-      <w:r>
-        <w:t xml:space="preserve">The supplied data file </w:t>
-      </w:r>
-      <w:r>
-        <w:t>csvfun3.csv</w:t>
-      </w:r>
-      <w:r>
-        <w:t xml:space="preserve"> includes an example, see graph below.</w:t>
-      </w:r>
-    </w:p>
-    <w:p>
-      <w:r>
-        <w:rPr>
-          <w:noProof/>
-        </w:rPr>
-        <w:drawing>
-          <wp:inline distT="0" distB="0" distL="0" distR="0" wp14:anchorId="4ACD687A" wp14:editId="547AE76F">
-            <wp:extent cx="5731510" cy="4363085"/>
-            <wp:effectExtent l="0" t="0" r="2540" b="0"/>
-            <wp:docPr id="36" name="Picture 36"/>
             <wp:cNvGraphicFramePr>
               <a:graphicFrameLocks xmlns:a="http://schemas.openxmlformats.org/drawingml/2006/main" noChangeAspect="1"/>
             </wp:cNvGraphicFramePr>
@@ -4794,12 +4856,21 @@
       </w:pPr>
       <w:r>
         <w:lastRenderedPageBreak/>
-        <w:t>Inverse Linear Regression</w:t>
-      </w:r>
-    </w:p>
-    <w:p>
-      <w:r>
-        <w:t>Fits the equation y=1/(m*x+c) using a best (least squares) fit to the input data.</w:t>
+        <w:t>Power Regression</w:t>
+      </w:r>
+    </w:p>
+    <w:p>
+      <w:r>
+        <w:t>Fits the equation y=c*x</w:t>
+      </w:r>
+      <w:r>
+        <w:rPr>
+          <w:vertAlign w:val="superscript"/>
+        </w:rPr>
+        <w:t>m</w:t>
+      </w:r>
+      <w:r>
+        <w:t xml:space="preserve"> using a best (least squares) fit to the input data.</w:t>
       </w:r>
     </w:p>
     <w:p>
@@ -4819,10 +4890,10 @@
           <w:noProof/>
         </w:rPr>
         <w:drawing>
-          <wp:inline distT="0" distB="0" distL="0" distR="0" wp14:anchorId="57BCB6D7" wp14:editId="4C1230A4">
+          <wp:inline distT="0" distB="0" distL="0" distR="0" wp14:anchorId="27F00678" wp14:editId="1F758420">
             <wp:extent cx="5731510" cy="4363085"/>
             <wp:effectExtent l="0" t="0" r="2540" b="0"/>
-            <wp:docPr id="37" name="Picture 37"/>
+            <wp:docPr id="35" name="Picture 35"/>
             <wp:cNvGraphicFramePr>
               <a:graphicFrameLocks xmlns:a="http://schemas.openxmlformats.org/drawingml/2006/main" noChangeAspect="1"/>
             </wp:cNvGraphicFramePr>
@@ -4874,12 +4945,18 @@
       </w:pPr>
       <w:r>
         <w:lastRenderedPageBreak/>
-        <w:t>Hyperbolic Regression</w:t>
-      </w:r>
-    </w:p>
-    <w:p>
-      <w:r>
-        <w:t>Fits the equation y=x/(m*x+c) using a best (least squares) fit to the input data.</w:t>
+        <w:t>R</w:t>
+      </w:r>
+      <w:r>
+        <w:t>eciprocal</w:t>
+      </w:r>
+      <w:r>
+        <w:t xml:space="preserve"> Regression</w:t>
+      </w:r>
+    </w:p>
+    <w:p>
+      <w:r>
+        <w:t>Fits the equation y= (m/x)+c using a best (least squares) fit to the input data.</w:t>
       </w:r>
     </w:p>
     <w:p>
@@ -4899,10 +4976,10 @@
           <w:noProof/>
         </w:rPr>
         <w:drawing>
-          <wp:inline distT="0" distB="0" distL="0" distR="0" wp14:anchorId="6B39A9D1" wp14:editId="29E2805F">
+          <wp:inline distT="0" distB="0" distL="0" distR="0" wp14:anchorId="4ACD687A" wp14:editId="547AE76F">
             <wp:extent cx="5731510" cy="4363085"/>
             <wp:effectExtent l="0" t="0" r="2540" b="0"/>
-            <wp:docPr id="38" name="Picture 38"/>
+            <wp:docPr id="36" name="Picture 36"/>
             <wp:cNvGraphicFramePr>
               <a:graphicFrameLocks xmlns:a="http://schemas.openxmlformats.org/drawingml/2006/main" noChangeAspect="1"/>
             </wp:cNvGraphicFramePr>
@@ -4954,12 +5031,12 @@
       </w:pPr>
       <w:r>
         <w:lastRenderedPageBreak/>
-        <w:t>Square Root Regression</w:t>
-      </w:r>
-    </w:p>
-    <w:p>
-      <w:r>
-        <w:t>Fits the equation y=m*sqrt(x)+c using a best (least squares) fit to the input data.</w:t>
+        <w:t>Inverse Linear Regression</w:t>
+      </w:r>
+    </w:p>
+    <w:p>
+      <w:r>
+        <w:t>Fits the equation y=1/(m*x+c) using a best (least squares) fit to the input data.</w:t>
       </w:r>
     </w:p>
     <w:p>
@@ -4979,10 +5056,10 @@
           <w:noProof/>
         </w:rPr>
         <w:drawing>
-          <wp:inline distT="0" distB="0" distL="0" distR="0" wp14:anchorId="7C62FD65" wp14:editId="41088E81">
+          <wp:inline distT="0" distB="0" distL="0" distR="0" wp14:anchorId="57BCB6D7" wp14:editId="4C1230A4">
             <wp:extent cx="5731510" cy="4363085"/>
             <wp:effectExtent l="0" t="0" r="2540" b="0"/>
-            <wp:docPr id="39" name="Picture 39"/>
+            <wp:docPr id="37" name="Picture 37"/>
             <wp:cNvGraphicFramePr>
               <a:graphicFrameLocks xmlns:a="http://schemas.openxmlformats.org/drawingml/2006/main" noChangeAspect="1"/>
             </wp:cNvGraphicFramePr>
@@ -5034,6 +5111,166 @@
       </w:pPr>
       <w:r>
         <w:lastRenderedPageBreak/>
+        <w:t>Hyperbolic Regression</w:t>
+      </w:r>
+    </w:p>
+    <w:p>
+      <w:r>
+        <w:t>Fits the equation y=x/(m*x+c) using a best (least squares) fit to the input data.</w:t>
+      </w:r>
+    </w:p>
+    <w:p>
+      <w:r>
+        <w:t xml:space="preserve">The supplied data file </w:t>
+      </w:r>
+      <w:r>
+        <w:t>csvfun3.csv</w:t>
+      </w:r>
+      <w:r>
+        <w:t xml:space="preserve"> includes an example, see graph below.</w:t>
+      </w:r>
+    </w:p>
+    <w:p>
+      <w:r>
+        <w:rPr>
+          <w:noProof/>
+        </w:rPr>
+        <w:drawing>
+          <wp:inline distT="0" distB="0" distL="0" distR="0" wp14:anchorId="6B39A9D1" wp14:editId="29E2805F">
+            <wp:extent cx="5731510" cy="4363085"/>
+            <wp:effectExtent l="0" t="0" r="2540" b="0"/>
+            <wp:docPr id="38" name="Picture 38"/>
+            <wp:cNvGraphicFramePr>
+              <a:graphicFrameLocks xmlns:a="http://schemas.openxmlformats.org/drawingml/2006/main" noChangeAspect="1"/>
+            </wp:cNvGraphicFramePr>
+            <a:graphic xmlns:a="http://schemas.openxmlformats.org/drawingml/2006/main">
+              <a:graphicData uri="http://schemas.openxmlformats.org/drawingml/2006/picture">
+                <pic:pic xmlns:pic="http://schemas.openxmlformats.org/drawingml/2006/picture">
+                  <pic:nvPicPr>
+                    <pic:cNvPr id="1" name=""/>
+                    <pic:cNvPicPr/>
+                  </pic:nvPicPr>
+                  <pic:blipFill>
+                    <a:blip r:embed="rId34"/>
+                    <a:stretch>
+                      <a:fillRect/>
+                    </a:stretch>
+                  </pic:blipFill>
+                  <pic:spPr>
+                    <a:xfrm>
+                      <a:off x="0" y="0"/>
+                      <a:ext cx="5731510" cy="4363085"/>
+                    </a:xfrm>
+                    <a:prstGeom prst="rect">
+                      <a:avLst/>
+                    </a:prstGeom>
+                  </pic:spPr>
+                </pic:pic>
+              </a:graphicData>
+            </a:graphic>
+          </wp:inline>
+        </w:drawing>
+      </w:r>
+    </w:p>
+    <w:p>
+      <w:pPr>
+        <w:rPr>
+          <w:rFonts w:asciiTheme="majorHAnsi" w:eastAsiaTheme="majorEastAsia" w:hAnsiTheme="majorHAnsi" w:cstheme="majorBidi"/>
+          <w:color w:val="365F91" w:themeColor="accent1" w:themeShade="BF"/>
+          <w:sz w:val="26"/>
+          <w:szCs w:val="26"/>
+        </w:rPr>
+      </w:pPr>
+      <w:r>
+        <w:br w:type="page"/>
+      </w:r>
+    </w:p>
+    <w:p>
+      <w:pPr>
+        <w:pStyle w:val="Heading2"/>
+      </w:pPr>
+      <w:r>
+        <w:lastRenderedPageBreak/>
+        <w:t>Square Root Regression</w:t>
+      </w:r>
+    </w:p>
+    <w:p>
+      <w:r>
+        <w:t>Fits the equation y=m*sqrt(x)+c using a best (least squares) fit to the input data.</w:t>
+      </w:r>
+    </w:p>
+    <w:p>
+      <w:r>
+        <w:t xml:space="preserve">The supplied data file </w:t>
+      </w:r>
+      <w:r>
+        <w:t>csvfun3.csv</w:t>
+      </w:r>
+      <w:r>
+        <w:t xml:space="preserve"> includes an example, see graph below.</w:t>
+      </w:r>
+    </w:p>
+    <w:p>
+      <w:r>
+        <w:rPr>
+          <w:noProof/>
+        </w:rPr>
+        <w:drawing>
+          <wp:inline distT="0" distB="0" distL="0" distR="0" wp14:anchorId="7C62FD65" wp14:editId="41088E81">
+            <wp:extent cx="5731510" cy="4363085"/>
+            <wp:effectExtent l="0" t="0" r="2540" b="0"/>
+            <wp:docPr id="39" name="Picture 39"/>
+            <wp:cNvGraphicFramePr>
+              <a:graphicFrameLocks xmlns:a="http://schemas.openxmlformats.org/drawingml/2006/main" noChangeAspect="1"/>
+            </wp:cNvGraphicFramePr>
+            <a:graphic xmlns:a="http://schemas.openxmlformats.org/drawingml/2006/main">
+              <a:graphicData uri="http://schemas.openxmlformats.org/drawingml/2006/picture">
+                <pic:pic xmlns:pic="http://schemas.openxmlformats.org/drawingml/2006/picture">
+                  <pic:nvPicPr>
+                    <pic:cNvPr id="1" name=""/>
+                    <pic:cNvPicPr/>
+                  </pic:nvPicPr>
+                  <pic:blipFill>
+                    <a:blip r:embed="rId35"/>
+                    <a:stretch>
+                      <a:fillRect/>
+                    </a:stretch>
+                  </pic:blipFill>
+                  <pic:spPr>
+                    <a:xfrm>
+                      <a:off x="0" y="0"/>
+                      <a:ext cx="5731510" cy="4363085"/>
+                    </a:xfrm>
+                    <a:prstGeom prst="rect">
+                      <a:avLst/>
+                    </a:prstGeom>
+                  </pic:spPr>
+                </pic:pic>
+              </a:graphicData>
+            </a:graphic>
+          </wp:inline>
+        </w:drawing>
+      </w:r>
+    </w:p>
+    <w:p>
+      <w:pPr>
+        <w:rPr>
+          <w:rFonts w:asciiTheme="majorHAnsi" w:eastAsiaTheme="majorEastAsia" w:hAnsiTheme="majorHAnsi" w:cstheme="majorBidi"/>
+          <w:color w:val="365F91" w:themeColor="accent1" w:themeShade="BF"/>
+          <w:sz w:val="26"/>
+          <w:szCs w:val="26"/>
+        </w:rPr>
+      </w:pPr>
+      <w:r>
+        <w:br w:type="page"/>
+      </w:r>
+    </w:p>
+    <w:p>
+      <w:pPr>
+        <w:pStyle w:val="Heading2"/>
+      </w:pPr>
+      <w:r>
+        <w:lastRenderedPageBreak/>
         <w:t>Y=a*x+b*sqrt(X)+c</w:t>
       </w:r>
     </w:p>
@@ -5153,7 +5390,7 @@
                     <pic:cNvPicPr/>
                   </pic:nvPicPr>
                   <pic:blipFill>
-                    <a:blip r:embed="rId34"/>
+                    <a:blip r:embed="rId36"/>
                     <a:stretch>
                       <a:fillRect/>
                     </a:stretch>
@@ -5263,7 +5500,7 @@
                     <pic:cNvPicPr/>
                   </pic:nvPicPr>
                   <pic:blipFill>
-                    <a:blip r:embed="rId35"/>
+                    <a:blip r:embed="rId37"/>
                     <a:stretch>
                       <a:fillRect/>
                     </a:stretch>
@@ -5401,7 +5638,7 @@
                     <pic:cNvPicPr/>
                   </pic:nvPicPr>
                   <pic:blipFill>
-                    <a:blip r:embed="rId36"/>
+                    <a:blip r:embed="rId38"/>
                     <a:stretch>
                       <a:fillRect/>
                     </a:stretch>
@@ -5757,7 +5994,7 @@
                     <pic:cNvPicPr/>
                   </pic:nvPicPr>
                   <pic:blipFill>
-                    <a:blip r:embed="rId35"/>
+                    <a:blip r:embed="rId37"/>
                     <a:stretch>
                       <a:fillRect/>
                     </a:stretch>
@@ -5862,7 +6099,7 @@
                     <pic:cNvPicPr/>
                   </pic:nvPicPr>
                   <pic:blipFill>
-                    <a:blip r:embed="rId37"/>
+                    <a:blip r:embed="rId39"/>
                     <a:stretch>
                       <a:fillRect/>
                     </a:stretch>
@@ -5978,339 +6215,6 @@
             <wp:extent cx="5731510" cy="4363085"/>
             <wp:effectExtent l="0" t="0" r="2540" b="0"/>
             <wp:docPr id="26" name="Picture 26"/>
-            <wp:cNvGraphicFramePr>
-              <a:graphicFrameLocks xmlns:a="http://schemas.openxmlformats.org/drawingml/2006/main" noChangeAspect="1"/>
-            </wp:cNvGraphicFramePr>
-            <a:graphic xmlns:a="http://schemas.openxmlformats.org/drawingml/2006/main">
-              <a:graphicData uri="http://schemas.openxmlformats.org/drawingml/2006/picture">
-                <pic:pic xmlns:pic="http://schemas.openxmlformats.org/drawingml/2006/picture">
-                  <pic:nvPicPr>
-                    <pic:cNvPr id="1" name=""/>
-                    <pic:cNvPicPr/>
-                  </pic:nvPicPr>
-                  <pic:blipFill>
-                    <a:blip r:embed="rId38"/>
-                    <a:stretch>
-                      <a:fillRect/>
-                    </a:stretch>
-                  </pic:blipFill>
-                  <pic:spPr>
-                    <a:xfrm>
-                      <a:off x="0" y="0"/>
-                      <a:ext cx="5731510" cy="4363085"/>
-                    </a:xfrm>
-                    <a:prstGeom prst="rect">
-                      <a:avLst/>
-                    </a:prstGeom>
-                  </pic:spPr>
-                </pic:pic>
-              </a:graphicData>
-            </a:graphic>
-          </wp:inline>
-        </w:drawing>
-      </w:r>
-    </w:p>
-    <w:p>
-      <w:r>
-        <w:t>Which is the polynomial with the equation</w:t>
-      </w:r>
-      <w:r>
-        <w:t xml:space="preserve"> (as before this is given in the 2</w:t>
-      </w:r>
-      <w:r>
-        <w:rPr>
-          <w:vertAlign w:val="superscript"/>
-        </w:rPr>
-        <w:t>nd</w:t>
-      </w:r>
-      <w:r>
-        <w:t xml:space="preserve"> csvgraph window):</w:t>
-      </w:r>
-    </w:p>
-    <w:p>
-      <w:pPr>
-        <w:autoSpaceDE w:val="0"/>
-        <w:autoSpaceDN w:val="0"/>
-        <w:adjustRightInd w:val="0"/>
-        <w:spacing w:after="0" w:line="240" w:lineRule="auto"/>
-        <w:ind w:left="720"/>
-        <w:rPr>
-          <w:rFonts w:ascii="MS Sans Serif" w:hAnsi="MS Sans Serif" w:cs="MS Sans Serif"/>
-          <w:sz w:val="16"/>
-          <w:szCs w:val="16"/>
-        </w:rPr>
-      </w:pPr>
-      <w:r>
-        <w:rPr>
-          <w:rFonts w:ascii="MS Sans Serif" w:hAnsi="MS Sans Serif" w:cs="MS Sans Serif"/>
-          <w:sz w:val="16"/>
-          <w:szCs w:val="16"/>
-        </w:rPr>
-        <w:t>Y=(((((((((((((((((((((((((((((6.97951274809e-137*X-1.04691504709e-130)*X+7.46518751585e-125)*X-3.36717955513e-119)*X+1.07841837595e-113)*X-2.60977659582e-108)*X+4.95825937558e-103)*X-7.585603359e-98)*X+9.51094773116e-93)*X-9.8953321991e-88)*X+8.61839059489e-83)*X-6.32174846775e-78)*X+3.92052333073e-73)*X-2.05984542296e-68)*X+9.172676001e-64)*X-3.45829252723e-59)*X+1.10109000948e-54)*X-2.94854105574e-50)*X+6.60274774225e-46)*X-1.22708309395e-41)*X+1.87412804271e-37)*X-2.32316065069e-33)*X+2.30046310128e-29)*X-1.78304928219e-25)*X+1.0534361431e-21)*X-4.5791256059e-18)*X+1.39448963045e-14)*X-2.76963858661e-11)*X+3.20180968581e-08)*X-1.7483403854e-05)*X+10.006685239</w:t>
-      </w:r>
-    </w:p>
-    <w:p/>
-    <w:p>
-      <w:r>
-        <w:br w:type="page"/>
-      </w:r>
-    </w:p>
-    <w:p>
-      <w:r>
-        <w:lastRenderedPageBreak/>
-        <w:t>The file csvfun1.csv gives a more realistic</w:t>
-      </w:r>
-      <w:r>
-        <w:t xml:space="preserve"> example</w:t>
-      </w:r>
-      <w:r>
-        <w:t xml:space="preserve"> of polynomial fitting – the screen shot below shows a 1</w:t>
-      </w:r>
-      <w:r>
-        <w:rPr>
-          <w:vertAlign w:val="superscript"/>
-        </w:rPr>
-        <w:t>st</w:t>
-      </w:r>
-      <w:r>
-        <w:t>, 2</w:t>
-      </w:r>
-      <w:r>
-        <w:rPr>
-          <w:vertAlign w:val="superscript"/>
-        </w:rPr>
-        <w:t>nd</w:t>
-      </w:r>
-      <w:r>
-        <w:t xml:space="preserve"> and 3</w:t>
-      </w:r>
-      <w:r>
-        <w:rPr>
-          <w:vertAlign w:val="superscript"/>
-        </w:rPr>
-        <w:t>rd</w:t>
-      </w:r>
-      <w:r>
-        <w:t xml:space="preserve"> order fit to exp(-i/10) – it can be seen that the 3</w:t>
-      </w:r>
-      <w:r>
-        <w:rPr>
-          <w:vertAlign w:val="superscript"/>
-        </w:rPr>
-        <w:t>rd</w:t>
-      </w:r>
-      <w:r>
-        <w:t xml:space="preserve"> order polynomial is a very good fit:</w:t>
-      </w:r>
-    </w:p>
-    <w:p>
-      <w:r>
-        <w:rPr>
-          <w:noProof/>
-        </w:rPr>
-        <w:drawing>
-          <wp:inline distT="0" distB="0" distL="0" distR="0" wp14:anchorId="5A150B4F" wp14:editId="7AB8E819">
-            <wp:extent cx="5731510" cy="4363085"/>
-            <wp:effectExtent l="0" t="0" r="2540" b="0"/>
-            <wp:docPr id="28" name="Picture 28"/>
-            <wp:cNvGraphicFramePr>
-              <a:graphicFrameLocks xmlns:a="http://schemas.openxmlformats.org/drawingml/2006/main" noChangeAspect="1"/>
-            </wp:cNvGraphicFramePr>
-            <a:graphic xmlns:a="http://schemas.openxmlformats.org/drawingml/2006/main">
-              <a:graphicData uri="http://schemas.openxmlformats.org/drawingml/2006/picture">
-                <pic:pic xmlns:pic="http://schemas.openxmlformats.org/drawingml/2006/picture">
-                  <pic:nvPicPr>
-                    <pic:cNvPr id="1" name=""/>
-                    <pic:cNvPicPr/>
-                  </pic:nvPicPr>
-                  <pic:blipFill>
-                    <a:blip r:embed="rId39"/>
-                    <a:stretch>
-                      <a:fillRect/>
-                    </a:stretch>
-                  </pic:blipFill>
-                  <pic:spPr>
-                    <a:xfrm>
-                      <a:off x="0" y="0"/>
-                      <a:ext cx="5731510" cy="4363085"/>
-                    </a:xfrm>
-                    <a:prstGeom prst="rect">
-                      <a:avLst/>
-                    </a:prstGeom>
-                  </pic:spPr>
-                </pic:pic>
-              </a:graphicData>
-            </a:graphic>
-          </wp:inline>
-        </w:drawing>
-      </w:r>
-    </w:p>
-    <w:p>
-      <w:r>
-        <w:br w:type="page"/>
-      </w:r>
-    </w:p>
-    <w:p>
-      <w:r>
-        <w:lastRenderedPageBreak/>
-        <w:t>Note that a polynomial fit may require a quite high order (and thus a complex equation) to fit shapes that could be better described by one of the other equations listed earlier.</w:t>
-      </w:r>
-    </w:p>
-    <w:p>
-      <w:r>
-        <w:t xml:space="preserve">As an example, see the graph below which shows a </w:t>
-      </w:r>
-      <w:r>
-        <w:t xml:space="preserve">Logarithmic </w:t>
-      </w:r>
-      <w:r>
-        <w:t>regression fits it exactly with a simple equation (with two coefficients)</w:t>
-      </w:r>
-      <w:r>
-        <w:t xml:space="preserve"> y=m*log(x)+c with m=-2 and c=3</w:t>
-      </w:r>
-      <w:r>
-        <w:t>, whereas even an 10</w:t>
-      </w:r>
-      <w:r>
-        <w:rPr>
-          <w:vertAlign w:val="superscript"/>
-        </w:rPr>
-        <w:t>th</w:t>
-      </w:r>
-      <w:r>
-        <w:t xml:space="preserve"> order polynomial (with </w:t>
-      </w:r>
-      <w:r>
-        <w:t>eleven</w:t>
-      </w:r>
-      <w:r>
-        <w:t xml:space="preserve"> coefficients) is not as accurate</w:t>
-      </w:r>
-      <w:r>
-        <w:t xml:space="preserve"> (</w:t>
-      </w:r>
-      <w:r>
-        <w:t>while i</w:t>
-      </w:r>
-      <w:r>
-        <w:t>t</w:t>
-      </w:r>
-      <w:r>
-        <w:t xml:space="preserve"> captures the overall shape quite well </w:t>
-      </w:r>
-      <w:r>
-        <w:t>it has an error of 0.56 which is 19% at x=1).</w:t>
-      </w:r>
-    </w:p>
-    <w:p>
-      <w:r>
-        <w:t>The accuracy of the polynomial fit is given in the 2</w:t>
-      </w:r>
-      <w:r>
-        <w:rPr>
-          <w:vertAlign w:val="superscript"/>
-        </w:rPr>
-        <w:t>nd</w:t>
-      </w:r>
-      <w:r>
-        <w:t xml:space="preserve"> csv graph window together with the equation – in this case this gives:</w:t>
-      </w:r>
-    </w:p>
-    <w:p>
-      <w:pPr>
-        <w:autoSpaceDE w:val="0"/>
-        <w:autoSpaceDN w:val="0"/>
-        <w:adjustRightInd w:val="0"/>
-        <w:spacing w:after="0" w:line="240" w:lineRule="auto"/>
-        <w:rPr>
-          <w:rFonts w:ascii="MS Sans Serif" w:hAnsi="MS Sans Serif" w:cs="MS Sans Serif"/>
-          <w:sz w:val="16"/>
-          <w:szCs w:val="16"/>
-        </w:rPr>
-      </w:pPr>
-      <w:r>
-        <w:rPr>
-          <w:rFonts w:ascii="MS Sans Serif" w:hAnsi="MS Sans Serif" w:cs="MS Sans Serif"/>
-          <w:sz w:val="16"/>
-          <w:szCs w:val="16"/>
-        </w:rPr>
-        <w:t>Polynomial approximating function is:</w:t>
-      </w:r>
-    </w:p>
-    <w:p>
-      <w:pPr>
-        <w:autoSpaceDE w:val="0"/>
-        <w:autoSpaceDN w:val="0"/>
-        <w:adjustRightInd w:val="0"/>
-        <w:spacing w:after="0" w:line="240" w:lineRule="auto"/>
-        <w:rPr>
-          <w:rFonts w:ascii="MS Sans Serif" w:hAnsi="MS Sans Serif" w:cs="MS Sans Serif"/>
-          <w:sz w:val="16"/>
-          <w:szCs w:val="16"/>
-        </w:rPr>
-      </w:pPr>
-      <w:r>
-        <w:rPr>
-          <w:rFonts w:ascii="MS Sans Serif" w:hAnsi="MS Sans Serif" w:cs="MS Sans Serif"/>
-          <w:sz w:val="16"/>
-          <w:szCs w:val="16"/>
-        </w:rPr>
-        <w:t>Y=(((((((((3.95024207162e-19*X-4.19902777376e-16)*X+1.92483796192e-13)*X-4.9806768972e-11)*X+7.99852880753e-09)*X-8.25907300266e-07)*X+5.5007335504e-05)*X-0.00231419319452)*X+0.0590981377101)*X-0.902570371669)*X+3.28864444205</w:t>
-      </w:r>
-    </w:p>
-    <w:p>
-      <w:pPr>
-        <w:autoSpaceDE w:val="0"/>
-        <w:autoSpaceDN w:val="0"/>
-        <w:adjustRightInd w:val="0"/>
-        <w:spacing w:after="0" w:line="240" w:lineRule="auto"/>
-        <w:rPr>
-          <w:rFonts w:ascii="MS Sans Serif" w:hAnsi="MS Sans Serif" w:cs="MS Sans Serif"/>
-          <w:sz w:val="16"/>
-          <w:szCs w:val="16"/>
-        </w:rPr>
-      </w:pPr>
-      <w:r>
-        <w:rPr>
-          <w:rFonts w:ascii="MS Sans Serif" w:hAnsi="MS Sans Serif" w:cs="MS Sans Serif"/>
-          <w:sz w:val="16"/>
-          <w:szCs w:val="16"/>
-        </w:rPr>
-        <w:t xml:space="preserve">  with orthogonal poly   : max abs error is 0.557087795729, rms error is 0.0613672600078</w:t>
-      </w:r>
-    </w:p>
-    <w:p>
-      <w:r>
-        <w:rPr>
-          <w:rFonts w:ascii="MS Sans Serif" w:hAnsi="MS Sans Serif" w:cs="MS Sans Serif"/>
-          <w:sz w:val="16"/>
-          <w:szCs w:val="16"/>
-        </w:rPr>
-        <w:t xml:space="preserve">  with conventional poly: max abs error is 0.557087795729, rms error is 0.0613672600078</w:t>
-      </w:r>
-    </w:p>
-    <w:p>
-      <w:r>
-        <w:t xml:space="preserve">This is why it worth trying all the simpler regressions offered by csvgraph before resorting to a high order </w:t>
-      </w:r>
-      <w:r>
-        <w:t xml:space="preserve">(greater than 3) </w:t>
-      </w:r>
-      <w:r>
-        <w:t>polynomial.</w:t>
-      </w:r>
-    </w:p>
-    <w:p>
-      <w:r>
-        <w:rPr>
-          <w:noProof/>
-        </w:rPr>
-        <w:drawing>
-          <wp:inline distT="0" distB="0" distL="0" distR="0" wp14:anchorId="643A5F28" wp14:editId="1CFC789F">
-            <wp:extent cx="5731510" cy="4363085"/>
-            <wp:effectExtent l="0" t="0" r="2540" b="0"/>
-            <wp:docPr id="40" name="Picture 40"/>
             <wp:cNvGraphicFramePr>
               <a:graphicFrameLocks xmlns:a="http://schemas.openxmlformats.org/drawingml/2006/main" noChangeAspect="1"/>
             </wp:cNvGraphicFramePr>
@@ -6344,6 +6248,339 @@
       </w:r>
     </w:p>
     <w:p>
+      <w:r>
+        <w:t>Which is the polynomial with the equation</w:t>
+      </w:r>
+      <w:r>
+        <w:t xml:space="preserve"> (as before this is given in the 2</w:t>
+      </w:r>
+      <w:r>
+        <w:rPr>
+          <w:vertAlign w:val="superscript"/>
+        </w:rPr>
+        <w:t>nd</w:t>
+      </w:r>
+      <w:r>
+        <w:t xml:space="preserve"> csvgraph window):</w:t>
+      </w:r>
+    </w:p>
+    <w:p>
+      <w:pPr>
+        <w:autoSpaceDE w:val="0"/>
+        <w:autoSpaceDN w:val="0"/>
+        <w:adjustRightInd w:val="0"/>
+        <w:spacing w:after="0" w:line="240" w:lineRule="auto"/>
+        <w:ind w:left="720"/>
+        <w:rPr>
+          <w:rFonts w:ascii="MS Sans Serif" w:hAnsi="MS Sans Serif" w:cs="MS Sans Serif"/>
+          <w:sz w:val="16"/>
+          <w:szCs w:val="16"/>
+        </w:rPr>
+      </w:pPr>
+      <w:r>
+        <w:rPr>
+          <w:rFonts w:ascii="MS Sans Serif" w:hAnsi="MS Sans Serif" w:cs="MS Sans Serif"/>
+          <w:sz w:val="16"/>
+          <w:szCs w:val="16"/>
+        </w:rPr>
+        <w:t>Y=(((((((((((((((((((((((((((((6.97951274809e-137*X-1.04691504709e-130)*X+7.46518751585e-125)*X-3.36717955513e-119)*X+1.07841837595e-113)*X-2.60977659582e-108)*X+4.95825937558e-103)*X-7.585603359e-98)*X+9.51094773116e-93)*X-9.8953321991e-88)*X+8.61839059489e-83)*X-6.32174846775e-78)*X+3.92052333073e-73)*X-2.05984542296e-68)*X+9.172676001e-64)*X-3.45829252723e-59)*X+1.10109000948e-54)*X-2.94854105574e-50)*X+6.60274774225e-46)*X-1.22708309395e-41)*X+1.87412804271e-37)*X-2.32316065069e-33)*X+2.30046310128e-29)*X-1.78304928219e-25)*X+1.0534361431e-21)*X-4.5791256059e-18)*X+1.39448963045e-14)*X-2.76963858661e-11)*X+3.20180968581e-08)*X-1.7483403854e-05)*X+10.006685239</w:t>
+      </w:r>
+    </w:p>
+    <w:p/>
+    <w:p>
+      <w:r>
+        <w:br w:type="page"/>
+      </w:r>
+    </w:p>
+    <w:p>
+      <w:r>
+        <w:lastRenderedPageBreak/>
+        <w:t>The file csvfun1.csv gives a more realistic</w:t>
+      </w:r>
+      <w:r>
+        <w:t xml:space="preserve"> example</w:t>
+      </w:r>
+      <w:r>
+        <w:t xml:space="preserve"> of polynomial fitting – the screen shot below shows a 1</w:t>
+      </w:r>
+      <w:r>
+        <w:rPr>
+          <w:vertAlign w:val="superscript"/>
+        </w:rPr>
+        <w:t>st</w:t>
+      </w:r>
+      <w:r>
+        <w:t>, 2</w:t>
+      </w:r>
+      <w:r>
+        <w:rPr>
+          <w:vertAlign w:val="superscript"/>
+        </w:rPr>
+        <w:t>nd</w:t>
+      </w:r>
+      <w:r>
+        <w:t xml:space="preserve"> and 3</w:t>
+      </w:r>
+      <w:r>
+        <w:rPr>
+          <w:vertAlign w:val="superscript"/>
+        </w:rPr>
+        <w:t>rd</w:t>
+      </w:r>
+      <w:r>
+        <w:t xml:space="preserve"> order fit to exp(-i/10) – it can be seen that the 3</w:t>
+      </w:r>
+      <w:r>
+        <w:rPr>
+          <w:vertAlign w:val="superscript"/>
+        </w:rPr>
+        <w:t>rd</w:t>
+      </w:r>
+      <w:r>
+        <w:t xml:space="preserve"> order polynomial is a very good fit:</w:t>
+      </w:r>
+    </w:p>
+    <w:p>
+      <w:r>
+        <w:rPr>
+          <w:noProof/>
+        </w:rPr>
+        <w:drawing>
+          <wp:inline distT="0" distB="0" distL="0" distR="0" wp14:anchorId="5A150B4F" wp14:editId="7AB8E819">
+            <wp:extent cx="5731510" cy="4363085"/>
+            <wp:effectExtent l="0" t="0" r="2540" b="0"/>
+            <wp:docPr id="28" name="Picture 28"/>
+            <wp:cNvGraphicFramePr>
+              <a:graphicFrameLocks xmlns:a="http://schemas.openxmlformats.org/drawingml/2006/main" noChangeAspect="1"/>
+            </wp:cNvGraphicFramePr>
+            <a:graphic xmlns:a="http://schemas.openxmlformats.org/drawingml/2006/main">
+              <a:graphicData uri="http://schemas.openxmlformats.org/drawingml/2006/picture">
+                <pic:pic xmlns:pic="http://schemas.openxmlformats.org/drawingml/2006/picture">
+                  <pic:nvPicPr>
+                    <pic:cNvPr id="1" name=""/>
+                    <pic:cNvPicPr/>
+                  </pic:nvPicPr>
+                  <pic:blipFill>
+                    <a:blip r:embed="rId41"/>
+                    <a:stretch>
+                      <a:fillRect/>
+                    </a:stretch>
+                  </pic:blipFill>
+                  <pic:spPr>
+                    <a:xfrm>
+                      <a:off x="0" y="0"/>
+                      <a:ext cx="5731510" cy="4363085"/>
+                    </a:xfrm>
+                    <a:prstGeom prst="rect">
+                      <a:avLst/>
+                    </a:prstGeom>
+                  </pic:spPr>
+                </pic:pic>
+              </a:graphicData>
+            </a:graphic>
+          </wp:inline>
+        </w:drawing>
+      </w:r>
+    </w:p>
+    <w:p>
+      <w:r>
+        <w:br w:type="page"/>
+      </w:r>
+    </w:p>
+    <w:p>
+      <w:r>
+        <w:lastRenderedPageBreak/>
+        <w:t>Note that a polynomial fit may require a quite high order (and thus a complex equation) to fit shapes that could be better described by one of the other equations listed earlier.</w:t>
+      </w:r>
+    </w:p>
+    <w:p>
+      <w:r>
+        <w:t xml:space="preserve">As an example, see the graph below which shows a </w:t>
+      </w:r>
+      <w:r>
+        <w:t xml:space="preserve">Logarithmic </w:t>
+      </w:r>
+      <w:r>
+        <w:t>regression fits it exactly with a simple equation (with two coefficients)</w:t>
+      </w:r>
+      <w:r>
+        <w:t xml:space="preserve"> y=m*log(x)+c with m=-2 and c=3</w:t>
+      </w:r>
+      <w:r>
+        <w:t>, whereas even an 10</w:t>
+      </w:r>
+      <w:r>
+        <w:rPr>
+          <w:vertAlign w:val="superscript"/>
+        </w:rPr>
+        <w:t>th</w:t>
+      </w:r>
+      <w:r>
+        <w:t xml:space="preserve"> order polynomial (with </w:t>
+      </w:r>
+      <w:r>
+        <w:t>eleven</w:t>
+      </w:r>
+      <w:r>
+        <w:t xml:space="preserve"> coefficients) is not as accurate</w:t>
+      </w:r>
+      <w:r>
+        <w:t xml:space="preserve"> (</w:t>
+      </w:r>
+      <w:r>
+        <w:t>while i</w:t>
+      </w:r>
+      <w:r>
+        <w:t>t</w:t>
+      </w:r>
+      <w:r>
+        <w:t xml:space="preserve"> captures the overall shape quite well </w:t>
+      </w:r>
+      <w:r>
+        <w:t>it has an error of 0.56 which is 19% at x=1).</w:t>
+      </w:r>
+    </w:p>
+    <w:p>
+      <w:r>
+        <w:t>The accuracy of the polynomial fit is given in the 2</w:t>
+      </w:r>
+      <w:r>
+        <w:rPr>
+          <w:vertAlign w:val="superscript"/>
+        </w:rPr>
+        <w:t>nd</w:t>
+      </w:r>
+      <w:r>
+        <w:t xml:space="preserve"> csv graph window together with the equation – in this case this gives:</w:t>
+      </w:r>
+    </w:p>
+    <w:p>
+      <w:pPr>
+        <w:autoSpaceDE w:val="0"/>
+        <w:autoSpaceDN w:val="0"/>
+        <w:adjustRightInd w:val="0"/>
+        <w:spacing w:after="0" w:line="240" w:lineRule="auto"/>
+        <w:rPr>
+          <w:rFonts w:ascii="MS Sans Serif" w:hAnsi="MS Sans Serif" w:cs="MS Sans Serif"/>
+          <w:sz w:val="16"/>
+          <w:szCs w:val="16"/>
+        </w:rPr>
+      </w:pPr>
+      <w:r>
+        <w:rPr>
+          <w:rFonts w:ascii="MS Sans Serif" w:hAnsi="MS Sans Serif" w:cs="MS Sans Serif"/>
+          <w:sz w:val="16"/>
+          <w:szCs w:val="16"/>
+        </w:rPr>
+        <w:t>Polynomial approximating function is:</w:t>
+      </w:r>
+    </w:p>
+    <w:p>
+      <w:pPr>
+        <w:autoSpaceDE w:val="0"/>
+        <w:autoSpaceDN w:val="0"/>
+        <w:adjustRightInd w:val="0"/>
+        <w:spacing w:after="0" w:line="240" w:lineRule="auto"/>
+        <w:rPr>
+          <w:rFonts w:ascii="MS Sans Serif" w:hAnsi="MS Sans Serif" w:cs="MS Sans Serif"/>
+          <w:sz w:val="16"/>
+          <w:szCs w:val="16"/>
+        </w:rPr>
+      </w:pPr>
+      <w:r>
+        <w:rPr>
+          <w:rFonts w:ascii="MS Sans Serif" w:hAnsi="MS Sans Serif" w:cs="MS Sans Serif"/>
+          <w:sz w:val="16"/>
+          <w:szCs w:val="16"/>
+        </w:rPr>
+        <w:t>Y=(((((((((3.95024207162e-19*X-4.19902777376e-16)*X+1.92483796192e-13)*X-4.9806768972e-11)*X+7.99852880753e-09)*X-8.25907300266e-07)*X+5.5007335504e-05)*X-0.00231419319452)*X+0.0590981377101)*X-0.902570371669)*X+3.28864444205</w:t>
+      </w:r>
+    </w:p>
+    <w:p>
+      <w:pPr>
+        <w:autoSpaceDE w:val="0"/>
+        <w:autoSpaceDN w:val="0"/>
+        <w:adjustRightInd w:val="0"/>
+        <w:spacing w:after="0" w:line="240" w:lineRule="auto"/>
+        <w:rPr>
+          <w:rFonts w:ascii="MS Sans Serif" w:hAnsi="MS Sans Serif" w:cs="MS Sans Serif"/>
+          <w:sz w:val="16"/>
+          <w:szCs w:val="16"/>
+        </w:rPr>
+      </w:pPr>
+      <w:r>
+        <w:rPr>
+          <w:rFonts w:ascii="MS Sans Serif" w:hAnsi="MS Sans Serif" w:cs="MS Sans Serif"/>
+          <w:sz w:val="16"/>
+          <w:szCs w:val="16"/>
+        </w:rPr>
+        <w:t xml:space="preserve">  with orthogonal poly   : max abs error is 0.557087795729, rms error is 0.0613672600078</w:t>
+      </w:r>
+    </w:p>
+    <w:p>
+      <w:r>
+        <w:rPr>
+          <w:rFonts w:ascii="MS Sans Serif" w:hAnsi="MS Sans Serif" w:cs="MS Sans Serif"/>
+          <w:sz w:val="16"/>
+          <w:szCs w:val="16"/>
+        </w:rPr>
+        <w:t xml:space="preserve">  with conventional poly: max abs error is 0.557087795729, rms error is 0.0613672600078</w:t>
+      </w:r>
+    </w:p>
+    <w:p>
+      <w:r>
+        <w:t xml:space="preserve">This is why it worth trying all the simpler regressions offered by csvgraph before resorting to a high order </w:t>
+      </w:r>
+      <w:r>
+        <w:t xml:space="preserve">(greater than 3) </w:t>
+      </w:r>
+      <w:r>
+        <w:t>polynomial.</w:t>
+      </w:r>
+    </w:p>
+    <w:p>
+      <w:r>
+        <w:rPr>
+          <w:noProof/>
+        </w:rPr>
+        <w:drawing>
+          <wp:inline distT="0" distB="0" distL="0" distR="0" wp14:anchorId="643A5F28" wp14:editId="1CFC789F">
+            <wp:extent cx="5731510" cy="4363085"/>
+            <wp:effectExtent l="0" t="0" r="2540" b="0"/>
+            <wp:docPr id="40" name="Picture 40"/>
+            <wp:cNvGraphicFramePr>
+              <a:graphicFrameLocks xmlns:a="http://schemas.openxmlformats.org/drawingml/2006/main" noChangeAspect="1"/>
+            </wp:cNvGraphicFramePr>
+            <a:graphic xmlns:a="http://schemas.openxmlformats.org/drawingml/2006/main">
+              <a:graphicData uri="http://schemas.openxmlformats.org/drawingml/2006/picture">
+                <pic:pic xmlns:pic="http://schemas.openxmlformats.org/drawingml/2006/picture">
+                  <pic:nvPicPr>
+                    <pic:cNvPr id="1" name=""/>
+                    <pic:cNvPicPr/>
+                  </pic:nvPicPr>
+                  <pic:blipFill>
+                    <a:blip r:embed="rId42"/>
+                    <a:stretch>
+                      <a:fillRect/>
+                    </a:stretch>
+                  </pic:blipFill>
+                  <pic:spPr>
+                    <a:xfrm>
+                      <a:off x="0" y="0"/>
+                      <a:ext cx="5731510" cy="4363085"/>
+                    </a:xfrm>
+                    <a:prstGeom prst="rect">
+                      <a:avLst/>
+                    </a:prstGeom>
+                  </pic:spPr>
+                </pic:pic>
+              </a:graphicData>
+            </a:graphic>
+          </wp:inline>
+        </w:drawing>
+      </w:r>
+    </w:p>
+    <w:p>
       <w:pPr>
         <w:rPr>
           <w:rFonts w:asciiTheme="majorHAnsi" w:eastAsiaTheme="majorEastAsia" w:hAnsiTheme="majorHAnsi" w:cstheme="majorBidi"/>
@@ -6386,7 +6623,7 @@
                     <pic:cNvPicPr/>
                   </pic:nvPicPr>
                   <pic:blipFill>
-                    <a:blip r:embed="rId41"/>
+                    <a:blip r:embed="rId43"/>
                     <a:stretch>
                       <a:fillRect/>
                     </a:stretch>
@@ -6494,7 +6731,7 @@
                     <pic:cNvPicPr/>
                   </pic:nvPicPr>
                   <pic:blipFill>
-                    <a:blip r:embed="rId42"/>
+                    <a:blip r:embed="rId44"/>
                     <a:stretch>
                       <a:fillRect/>
                     </a:stretch>
@@ -6536,18 +6773,12 @@
         <w:t>nd</w:t>
       </w:r>
       <w:r>
-        <w:t xml:space="preserve"> </w:t>
-      </w:r>
-      <w:r>
-        <w:t>Derivative</w:t>
-      </w:r>
-    </w:p>
-    <w:p>
-      <w:r>
-        <w:t>Selecting this option results in the</w:t>
-      </w:r>
-      <w:r>
-        <w:t xml:space="preserve"> 2</w:t>
+        <w:t xml:space="preserve"> Derivative</w:t>
+      </w:r>
+    </w:p>
+    <w:p>
+      <w:r>
+        <w:t>Selecting this option results in the 2</w:t>
       </w:r>
       <w:r>
         <w:rPr>
@@ -6556,10 +6787,7 @@
         <w:t>nd</w:t>
       </w:r>
       <w:r>
-        <w:t xml:space="preserve"> </w:t>
-      </w:r>
-      <w:r>
-        <w:t>derivative of the input (</w:t>
+        <w:t xml:space="preserve"> derivative of the input (</w:t>
       </w:r>
       <w:r>
         <w:rPr>
@@ -6606,13 +6834,7 @@
     </w:p>
     <w:p>
       <w:r>
-        <w:t>This is a new function in</w:t>
-      </w:r>
-      <w:r>
-        <w:t xml:space="preserve"> version 3v9, the </w:t>
-      </w:r>
-      <w:r>
-        <w:t>2</w:t>
+        <w:t>This is a new function in version 3v9, the 2</w:t>
       </w:r>
       <w:r>
         <w:rPr>
@@ -6621,31 +6843,22 @@
         <w:t>nd</w:t>
       </w:r>
       <w:r>
+        <w:t xml:space="preserve"> derivative is calculated using</w:t>
+      </w:r>
+      <w:r>
         <w:t xml:space="preserve"> </w:t>
       </w:r>
       <w:r>
-        <w:t>derivative is calculated using</w:t>
+        <w:t>25-point</w:t>
       </w:r>
       <w:r>
         <w:t xml:space="preserve"> </w:t>
       </w:r>
       <w:r>
-        <w:t>25-point</w:t>
-      </w:r>
-      <w:r>
-        <w:t xml:space="preserve"> </w:t>
-      </w:r>
-      <w:r>
         <w:t>Savitzky Golay smoothing</w:t>
       </w:r>
       <w:r>
-        <w:t xml:space="preserve"> and then symbolically </w:t>
-      </w:r>
-      <w:r>
-        <w:t xml:space="preserve">twice </w:t>
-      </w:r>
-      <w:r>
-        <w:t xml:space="preserve">differentiating the fitted polynomial see section </w:t>
+        <w:t xml:space="preserve"> and then symbolically twice differentiating the fitted polynomial see section </w:t>
       </w:r>
       <w:r>
         <w:fldChar w:fldCharType="begin"/>
@@ -6663,10 +6876,7 @@
         <w:fldChar w:fldCharType="end"/>
       </w:r>
       <w:r>
-        <w:t xml:space="preserve"> . This means a degree of filtering is applied before the </w:t>
-      </w:r>
-      <w:r>
-        <w:t>2</w:t>
+        <w:t xml:space="preserve"> . This means a degree of filtering is applied before the 2</w:t>
       </w:r>
       <w:r>
         <w:rPr>
@@ -6675,10 +6885,7 @@
         <w:t>nd</w:t>
       </w:r>
       <w:r>
-        <w:t xml:space="preserve"> </w:t>
-      </w:r>
-      <w:r>
-        <w:t>derivative is calculated, and the setting for the polynomial order also has an effect.</w:t>
+        <w:t xml:space="preserve"> derivative is calculated, and the setting for the polynomial order also has an effect.</w:t>
       </w:r>
     </w:p>
     <w:p>
@@ -6707,7 +6914,7 @@
                     <pic:cNvPicPr/>
                   </pic:nvPicPr>
                   <pic:blipFill>
-                    <a:blip r:embed="rId43"/>
+                    <a:blip r:embed="rId45"/>
                     <a:stretch>
                       <a:fillRect/>
                     </a:stretch>
@@ -6730,10 +6937,7 @@
     </w:p>
     <w:p>
       <w:r>
-        <w:t xml:space="preserve">This example shows the “noise” resulting from the </w:t>
-      </w:r>
-      <w:r>
-        <w:t>2</w:t>
+        <w:t>This example shows the “noise” resulting from the 2</w:t>
       </w:r>
       <w:r>
         <w:rPr>
@@ -6742,16 +6946,7 @@
         <w:t>nd</w:t>
       </w:r>
       <w:r>
-        <w:t xml:space="preserve"> </w:t>
-      </w:r>
-      <w:r>
-        <w:t xml:space="preserve">derivative (which should be a constant </w:t>
-      </w:r>
-      <w:r>
-        <w:t>4</w:t>
-      </w:r>
-      <w:r>
-        <w:t>).</w:t>
+        <w:t xml:space="preserve"> derivative (which should be a constant 4).</w:t>
       </w:r>
     </w:p>
     <w:p>
@@ -6797,7 +6992,7 @@
                     <pic:cNvPicPr/>
                   </pic:nvPicPr>
                   <pic:blipFill>
-                    <a:blip r:embed="rId41"/>
+                    <a:blip r:embed="rId43"/>
                     <a:stretch>
                       <a:fillRect/>
                     </a:stretch>
@@ -6915,7 +7110,7 @@
                     <pic:cNvPicPr/>
                   </pic:nvPicPr>
                   <pic:blipFill>
-                    <a:blip r:embed="rId44"/>
+                    <a:blip r:embed="rId46"/>
                     <a:stretch>
                       <a:fillRect/>
                     </a:stretch>
@@ -7013,113 +7208,6 @@
             <wp:extent cx="5731510" cy="4363085"/>
             <wp:effectExtent l="0" t="0" r="2540" b="0"/>
             <wp:docPr id="30" name="Picture 30"/>
-            <wp:cNvGraphicFramePr>
-              <a:graphicFrameLocks xmlns:a="http://schemas.openxmlformats.org/drawingml/2006/main" noChangeAspect="1"/>
-            </wp:cNvGraphicFramePr>
-            <a:graphic xmlns:a="http://schemas.openxmlformats.org/drawingml/2006/main">
-              <a:graphicData uri="http://schemas.openxmlformats.org/drawingml/2006/picture">
-                <pic:pic xmlns:pic="http://schemas.openxmlformats.org/drawingml/2006/picture">
-                  <pic:nvPicPr>
-                    <pic:cNvPr id="1" name=""/>
-                    <pic:cNvPicPr/>
-                  </pic:nvPicPr>
-                  <pic:blipFill>
-                    <a:blip r:embed="rId45"/>
-                    <a:stretch>
-                      <a:fillRect/>
-                    </a:stretch>
-                  </pic:blipFill>
-                  <pic:spPr>
-                    <a:xfrm>
-                      <a:off x="0" y="0"/>
-                      <a:ext cx="5731510" cy="4363085"/>
-                    </a:xfrm>
-                    <a:prstGeom prst="rect">
-                      <a:avLst/>
-                    </a:prstGeom>
-                  </pic:spPr>
-                </pic:pic>
-              </a:graphicData>
-            </a:graphic>
-          </wp:inline>
-        </w:drawing>
-      </w:r>
-    </w:p>
-    <w:p>
-      <w:r>
-        <w:t>While in the frequency domain we can</w:t>
-      </w:r>
-      <w:r>
-        <w:t xml:space="preserve"> clearly</w:t>
-      </w:r>
-      <w:r>
-        <w:t xml:space="preserve"> see the 3 individual frequencies:</w:t>
-      </w:r>
-    </w:p>
-    <w:p>
-      <w:r>
-        <w:rPr>
-          <w:noProof/>
-        </w:rPr>
-        <w:lastRenderedPageBreak/>
-        <w:drawing>
-          <wp:inline distT="0" distB="0" distL="0" distR="0" wp14:anchorId="10E7C5D7" wp14:editId="013E4CE9">
-            <wp:extent cx="5731510" cy="4363085"/>
-            <wp:effectExtent l="0" t="0" r="2540" b="0"/>
-            <wp:docPr id="29" name="Picture 29"/>
-            <wp:cNvGraphicFramePr>
-              <a:graphicFrameLocks xmlns:a="http://schemas.openxmlformats.org/drawingml/2006/main" noChangeAspect="1"/>
-            </wp:cNvGraphicFramePr>
-            <a:graphic xmlns:a="http://schemas.openxmlformats.org/drawingml/2006/main">
-              <a:graphicData uri="http://schemas.openxmlformats.org/drawingml/2006/picture">
-                <pic:pic xmlns:pic="http://schemas.openxmlformats.org/drawingml/2006/picture">
-                  <pic:nvPicPr>
-                    <pic:cNvPr id="1" name=""/>
-                    <pic:cNvPicPr/>
-                  </pic:nvPicPr>
-                  <pic:blipFill>
-                    <a:blip r:embed="rId46"/>
-                    <a:stretch>
-                      <a:fillRect/>
-                    </a:stretch>
-                  </pic:blipFill>
-                  <pic:spPr>
-                    <a:xfrm>
-                      <a:off x="0" y="0"/>
-                      <a:ext cx="5731510" cy="4363085"/>
-                    </a:xfrm>
-                    <a:prstGeom prst="rect">
-                      <a:avLst/>
-                    </a:prstGeom>
-                  </pic:spPr>
-                </pic:pic>
-              </a:graphicData>
-            </a:graphic>
-          </wp:inline>
-        </w:drawing>
-      </w:r>
-    </w:p>
-    <w:p>
-      <w:r>
-        <w:br w:type="page"/>
-      </w:r>
-    </w:p>
-    <w:p>
-      <w:r>
-        <w:lastRenderedPageBreak/>
-        <w:t>If we view the log(magnitude) plot:</w:t>
-      </w:r>
-    </w:p>
-    <w:p>
-      <w:r>
-        <w:rPr>
-          <w:noProof/>
-        </w:rPr>
-        <w:drawing>
-          <wp:inline distT="0" distB="0" distL="0" distR="0" wp14:anchorId="28D05616" wp14:editId="658F2549">
-            <wp:extent cx="5731510" cy="4363085"/>
-            <wp:effectExtent l="0" t="0" r="2540" b="0"/>
-            <wp:docPr id="31" name="Picture 31"/>
             <wp:cNvGraphicFramePr>
               <a:graphicFrameLocks xmlns:a="http://schemas.openxmlformats.org/drawingml/2006/main" noChangeAspect="1"/>
             </wp:cNvGraphicFramePr>
@@ -7154,30 +7242,13 @@
     </w:p>
     <w:p>
       <w:r>
-        <w:t xml:space="preserve">It can be seen that what appeared to be zero when viewed on a linear scale </w:t>
-      </w:r>
-      <w:r>
-        <w:t>are</w:t>
-      </w:r>
-      <w:r>
-        <w:t xml:space="preserve"> actually very small numbers – but again the peaks are clearly visible.</w:t>
-      </w:r>
-    </w:p>
-    <w:p>
-      <w:r>
-        <w:br w:type="page"/>
-      </w:r>
-    </w:p>
-    <w:p>
-      <w:r>
-        <w:lastRenderedPageBreak/>
-        <w:t xml:space="preserve">This effect </w:t>
-      </w:r>
-      <w:r>
-        <w:t xml:space="preserve">(small non-zero values) </w:t>
-      </w:r>
-      <w:r>
-        <w:t>can be reduced a little by using a “window” function and csvgraph offers the Hanning (sometimes called the Hann) window function and its effect can be seen below:</w:t>
+        <w:t>While in the frequency domain we can</w:t>
+      </w:r>
+      <w:r>
+        <w:t xml:space="preserve"> clearly</w:t>
+      </w:r>
+      <w:r>
+        <w:t xml:space="preserve"> see the 3 individual frequencies:</w:t>
       </w:r>
     </w:p>
     <w:p>
@@ -7185,11 +7256,12 @@
         <w:rPr>
           <w:noProof/>
         </w:rPr>
+        <w:lastRenderedPageBreak/>
         <w:drawing>
-          <wp:inline distT="0" distB="0" distL="0" distR="0" wp14:anchorId="67A35473" wp14:editId="4A56301C">
+          <wp:inline distT="0" distB="0" distL="0" distR="0" wp14:anchorId="10E7C5D7" wp14:editId="013E4CE9">
             <wp:extent cx="5731510" cy="4363085"/>
             <wp:effectExtent l="0" t="0" r="2540" b="0"/>
-            <wp:docPr id="32" name="Picture 32"/>
+            <wp:docPr id="29" name="Picture 29"/>
             <wp:cNvGraphicFramePr>
               <a:graphicFrameLocks xmlns:a="http://schemas.openxmlformats.org/drawingml/2006/main" noChangeAspect="1"/>
             </wp:cNvGraphicFramePr>
@@ -7224,6 +7296,129 @@
     </w:p>
     <w:p>
       <w:r>
+        <w:br w:type="page"/>
+      </w:r>
+    </w:p>
+    <w:p>
+      <w:r>
+        <w:lastRenderedPageBreak/>
+        <w:t>If we view the log(magnitude) plot:</w:t>
+      </w:r>
+    </w:p>
+    <w:p>
+      <w:r>
+        <w:rPr>
+          <w:noProof/>
+        </w:rPr>
+        <w:drawing>
+          <wp:inline distT="0" distB="0" distL="0" distR="0" wp14:anchorId="28D05616" wp14:editId="658F2549">
+            <wp:extent cx="5731510" cy="4363085"/>
+            <wp:effectExtent l="0" t="0" r="2540" b="0"/>
+            <wp:docPr id="31" name="Picture 31"/>
+            <wp:cNvGraphicFramePr>
+              <a:graphicFrameLocks xmlns:a="http://schemas.openxmlformats.org/drawingml/2006/main" noChangeAspect="1"/>
+            </wp:cNvGraphicFramePr>
+            <a:graphic xmlns:a="http://schemas.openxmlformats.org/drawingml/2006/main">
+              <a:graphicData uri="http://schemas.openxmlformats.org/drawingml/2006/picture">
+                <pic:pic xmlns:pic="http://schemas.openxmlformats.org/drawingml/2006/picture">
+                  <pic:nvPicPr>
+                    <pic:cNvPr id="1" name=""/>
+                    <pic:cNvPicPr/>
+                  </pic:nvPicPr>
+                  <pic:blipFill>
+                    <a:blip r:embed="rId49"/>
+                    <a:stretch>
+                      <a:fillRect/>
+                    </a:stretch>
+                  </pic:blipFill>
+                  <pic:spPr>
+                    <a:xfrm>
+                      <a:off x="0" y="0"/>
+                      <a:ext cx="5731510" cy="4363085"/>
+                    </a:xfrm>
+                    <a:prstGeom prst="rect">
+                      <a:avLst/>
+                    </a:prstGeom>
+                  </pic:spPr>
+                </pic:pic>
+              </a:graphicData>
+            </a:graphic>
+          </wp:inline>
+        </w:drawing>
+      </w:r>
+    </w:p>
+    <w:p>
+      <w:r>
+        <w:t xml:space="preserve">It can be seen that what appeared to be zero when viewed on a linear scale </w:t>
+      </w:r>
+      <w:r>
+        <w:t>are</w:t>
+      </w:r>
+      <w:r>
+        <w:t xml:space="preserve"> actually very small numbers – but again the peaks are clearly visible.</w:t>
+      </w:r>
+    </w:p>
+    <w:p>
+      <w:r>
+        <w:br w:type="page"/>
+      </w:r>
+    </w:p>
+    <w:p>
+      <w:r>
+        <w:lastRenderedPageBreak/>
+        <w:t xml:space="preserve">This effect </w:t>
+      </w:r>
+      <w:r>
+        <w:t xml:space="preserve">(small non-zero values) </w:t>
+      </w:r>
+      <w:r>
+        <w:t>can be reduced a little by using a “window” function and csvgraph offers the Hanning (sometimes called the Hann) window function and its effect can be seen below:</w:t>
+      </w:r>
+    </w:p>
+    <w:p>
+      <w:r>
+        <w:rPr>
+          <w:noProof/>
+        </w:rPr>
+        <w:drawing>
+          <wp:inline distT="0" distB="0" distL="0" distR="0" wp14:anchorId="67A35473" wp14:editId="4A56301C">
+            <wp:extent cx="5731510" cy="4363085"/>
+            <wp:effectExtent l="0" t="0" r="2540" b="0"/>
+            <wp:docPr id="32" name="Picture 32"/>
+            <wp:cNvGraphicFramePr>
+              <a:graphicFrameLocks xmlns:a="http://schemas.openxmlformats.org/drawingml/2006/main" noChangeAspect="1"/>
+            </wp:cNvGraphicFramePr>
+            <a:graphic xmlns:a="http://schemas.openxmlformats.org/drawingml/2006/main">
+              <a:graphicData uri="http://schemas.openxmlformats.org/drawingml/2006/picture">
+                <pic:pic xmlns:pic="http://schemas.openxmlformats.org/drawingml/2006/picture">
+                  <pic:nvPicPr>
+                    <pic:cNvPr id="1" name=""/>
+                    <pic:cNvPicPr/>
+                  </pic:nvPicPr>
+                  <pic:blipFill>
+                    <a:blip r:embed="rId50"/>
+                    <a:stretch>
+                      <a:fillRect/>
+                    </a:stretch>
+                  </pic:blipFill>
+                  <pic:spPr>
+                    <a:xfrm>
+                      <a:off x="0" y="0"/>
+                      <a:ext cx="5731510" cy="4363085"/>
+                    </a:xfrm>
+                    <a:prstGeom prst="rect">
+                      <a:avLst/>
+                    </a:prstGeom>
+                  </pic:spPr>
+                </pic:pic>
+              </a:graphicData>
+            </a:graphic>
+          </wp:inline>
+        </w:drawing>
+      </w:r>
+    </w:p>
+    <w:p>
+      <w:r>
         <w:t>For more information on FFT’s and windowing functions please search the web or read one of the many books on this subject.</w:t>
       </w:r>
     </w:p>
@@ -7276,7 +7471,7 @@
                     <pic:cNvPicPr/>
                   </pic:nvPicPr>
                   <pic:blipFill>
-                    <a:blip r:embed="rId49"/>
+                    <a:blip r:embed="rId51"/>
                     <a:stretch>
                       <a:fillRect/>
                     </a:stretch>
@@ -7392,7 +7587,7 @@
       <w:r>
         <w:t xml:space="preserve">(or similar), you can either run anyway (the executable from github - </w:t>
       </w:r>
-      <w:hyperlink r:id="rId50" w:history="1">
+      <w:hyperlink r:id="rId52" w:history="1">
         <w:r>
           <w:rPr>
             <w:rStyle w:val="Hyperlink"/>
@@ -7403,7 +7598,7 @@
       <w:r>
         <w:t xml:space="preserve">  should be safe) or compile your own executable from the source files (a free version of the required Builder C++ compiler is available at </w:t>
       </w:r>
-      <w:hyperlink r:id="rId51" w:history="1">
+      <w:hyperlink r:id="rId53" w:history="1">
         <w:r>
           <w:rPr>
             <w:rStyle w:val="Hyperlink"/>
@@ -7807,7 +8002,7 @@
       <w:r>
         <w:t xml:space="preserve">, see for example </w:t>
       </w:r>
-      <w:hyperlink r:id="rId52" w:history="1">
+      <w:hyperlink r:id="rId54" w:history="1">
         <w:r>
           <w:rPr>
             <w:rStyle w:val="Hyperlink"/>
@@ -9495,10 +9690,7 @@
         <w:ind w:left="720"/>
       </w:pPr>
       <w:r>
-        <w:t>C</w:t>
-      </w:r>
-      <w:r>
-        <w:t>an now open a file that excel already has open (and error messages are better on failing to open files)</w:t>
+        <w:t>Can now open a file that excel already has open (and error messages are better on failing to open files)</w:t>
       </w:r>
     </w:p>
     <w:p>
@@ -9532,13 +9724,7 @@
         <w:t>10 is</w:t>
       </w:r>
       <w:r>
-        <w:t xml:space="preserve"> actually used, can be set </w:t>
-      </w:r>
-      <w:r>
-        <w:t>1</w:t>
-      </w:r>
-      <w:r>
-        <w:t>-&gt;infinity by user).</w:t>
+        <w:t xml:space="preserve"> actually used, can be set 1-&gt;infinity by user).</w:t>
       </w:r>
     </w:p>
     <w:p>
@@ -9555,22 +9741,7 @@
         <w:t>25 points</w:t>
       </w:r>
       <w:r>
-        <w:t xml:space="preserve">, </w:t>
-      </w:r>
-      <w:r>
-        <w:t>with user specified order</w:t>
-      </w:r>
-      <w:r>
-        <w:t xml:space="preserve">, </w:t>
-      </w:r>
-      <w:r>
-        <w:t>1-&gt;</w:t>
-      </w:r>
-      <w:r>
-        <w:t>10 is</w:t>
-      </w:r>
-      <w:r>
-        <w:t xml:space="preserve"> actually used, can be set 1-&gt;infinity by user).</w:t>
+        <w:t>, with user specified order, 1-&gt;10 is actually used, can be set 1-&gt;infinity by user).</w:t>
       </w:r>
     </w:p>
     <w:p>
@@ -9584,19 +9755,7 @@
         <w:t>ative</w:t>
       </w:r>
       <w:r>
-        <w:t xml:space="preserve"> (d2y/d2x) to list of filters </w:t>
-      </w:r>
-      <w:r>
-        <w:t>which uses a 25-point</w:t>
-      </w:r>
-      <w:r>
-        <w:t xml:space="preserve"> Savitzky Golay algorithm with user specified order (1-&gt;</w:t>
-      </w:r>
-      <w:r>
-        <w:t>10 is</w:t>
-      </w:r>
-      <w:r>
-        <w:t xml:space="preserve"> actually used, can be set 1-&gt;infinity by user).</w:t>
+        <w:t xml:space="preserve"> (d2y/d2x) to list of filters which uses a 25-point Savitzky Golay algorithm with user specified order (1-&gt;10 is actually used, can be set 1-&gt;infinity by user).</w:t>
       </w:r>
     </w:p>
     <w:p>
@@ -9618,10 +9777,7 @@
         <w:ind w:left="720"/>
       </w:pPr>
       <w:r>
-        <w:t>A</w:t>
-      </w:r>
-      <w:r>
-        <w:t>dded constant "nan" for expressions</w:t>
+        <w:t>Added constant "nan" for expressions</w:t>
       </w:r>
       <w:r>
         <w:t>.</w:t>
@@ -9643,10 +9799,7 @@
         <w:ind w:left="720"/>
       </w:pPr>
       <w:r>
-        <w:t>A</w:t>
-      </w:r>
-      <w:r>
-        <w:t>dded "variables" x and line to expressions. x is current x value, and line is current line number.</w:t>
+        <w:t>Added "variables" x and line to expressions. x is current x value, and line is current line number.</w:t>
       </w:r>
     </w:p>
     <w:p>
@@ -9673,10 +9826,33 @@
       <w:r>
         <w:t xml:space="preserve"> </w:t>
       </w:r>
-    </w:p>
+      <w:r>
+        <w:t>3v</w:t>
+      </w:r>
+      <w:r>
+        <w:t>10</w:t>
+      </w:r>
+      <w:r>
+        <w:t xml:space="preserve"> 6/</w:t>
+      </w:r>
+      <w:r>
+        <w:t>4</w:t>
+      </w:r>
+      <w:r>
+        <w:t>/2024</w:t>
+      </w:r>
+    </w:p>
+    <w:p>
+      <w:r>
+        <w:tab/>
+        <w:t>Smoothing spline filter added.</w:t>
+      </w:r>
+    </w:p>
+    <w:p/>
+    <w:p/>
     <w:sectPr>
-      <w:headerReference w:type="default" r:id="rId53"/>
-      <w:footerReference w:type="default" r:id="rId54"/>
+      <w:headerReference w:type="default" r:id="rId55"/>
+      <w:footerReference w:type="default" r:id="rId56"/>
       <w:pgSz w:w="11906" w:h="16838"/>
       <w:pgMar w:top="1440" w:right="1440" w:bottom="1440" w:left="1440" w:header="708" w:footer="708" w:gutter="0"/>
       <w:cols w:space="708"/>
@@ -9880,7 +10056,7 @@
       <w:t>v</w:t>
     </w:r>
     <w:r>
-      <w:t>9</w:t>
+      <w:t>10</w:t>
     </w:r>
     <w:r>
       <w:t xml:space="preserve"> manual.</w:t>

</xml_diff>

<commit_message>
files for 4v0 uploaded
</commit_message>
<xml_diff>
--- a/csvgraph.docx
+++ b/csvgraph.docx
@@ -15,22 +15,19 @@
         <w:t xml:space="preserve">Manual for Version </w:t>
       </w:r>
       <w:r>
-        <w:t>3.</w:t>
-      </w:r>
-      <w:r>
-        <w:t>10</w:t>
+        <w:t>4v0</w:t>
       </w:r>
       <w:r>
         <w:t xml:space="preserve"> </w:t>
       </w:r>
       <w:r>
-        <w:t>6</w:t>
+        <w:t>3</w:t>
       </w:r>
       <w:r>
         <w:t>/</w:t>
       </w:r>
       <w:r>
-        <w:t>4</w:t>
+        <w:t>7</w:t>
       </w:r>
       <w:r>
         <w:t>/202</w:t>
@@ -1376,7 +1373,28 @@
     </w:p>
     <w:p>
       <w:r>
-        <w:t>Graphs can be saved to files by pressing the “Plot saveas” button on the bottom of the screen or using the menu File/Save/Save plot as. Plots can be saved as bmp, jpg, gif or png files. Note the graphs title is not saved (or copied to the clipboard) as in most uses this will be added as a caption to the graphic.</w:t>
+        <w:t>Graphs can be saved to files by pressing the “Plot saveas” button on the bottom of the screen or using the menu File/Save/Save plot as. Plots can be saved as bmp, jpg, gif</w:t>
+      </w:r>
+      <w:r>
+        <w:t xml:space="preserve">, </w:t>
+      </w:r>
+      <w:r>
+        <w:t>png</w:t>
+      </w:r>
+      <w:r>
+        <w:t>,</w:t>
+      </w:r>
+      <w:r>
+        <w:t xml:space="preserve"> </w:t>
+      </w:r>
+      <w:r>
+        <w:t>tiff and wdp</w:t>
+      </w:r>
+      <w:r>
+        <w:t xml:space="preserve"> </w:t>
+      </w:r>
+      <w:r>
+        <w:t>files. Note the graphs title is not saved (or copied to the clipboard) as in most uses this will be added as a caption to the graphic.</w:t>
       </w:r>
     </w:p>
     <w:p>
@@ -1404,9 +1422,33 @@
       <w:r>
         <w:t xml:space="preserve"> Normally the complete range of x values data is saved to the csv file, but the “save xrange on screen as CSV” menu selection just saves the range of X values that are currently shown on the screen, so allowing a portion of the currently loaded file to be saved.</w:t>
       </w:r>
-    </w:p>
-    <w:p>
-      <w:r>
+      <w:r>
+        <w:t xml:space="preserve"> </w:t>
+      </w:r>
+    </w:p>
+    <w:p>
+      <w:r>
+        <w:t xml:space="preserve">When saving a csv file, </w:t>
+      </w:r>
+      <w:r>
+        <w:t xml:space="preserve">if the file contains non-7-bit ASCII characters (e.g. Unicode characters like £ or €) </w:t>
+      </w:r>
+      <w:r>
+        <w:t xml:space="preserve">you have the option to specify that the file is created </w:t>
+      </w:r>
+      <w:r>
+        <w:t xml:space="preserve">as a UTF-8 format file </w:t>
+      </w:r>
+      <w:r>
+        <w:t>with a BOM</w:t>
+      </w:r>
+      <w:r>
+        <w:t xml:space="preserve"> (Byte Order Mark), or it can be saved as a plain ASCII (or utf-8 file without a BOM). It is necessary to save files containing Unicode characters as UTF-8 with a BOM for recent versions of Excel to be able to load it as a csv file.</w:t>
+      </w:r>
+    </w:p>
+    <w:p>
+      <w:r>
+        <w:lastRenderedPageBreak/>
         <w:br w:type="page"/>
       </w:r>
     </w:p>
@@ -4753,6 +4795,9 @@
         </w:rPr>
       </w:pPr>
       <w:r>
+        <w:t>Note points with a negative x value are ignored.</w:t>
+      </w:r>
+      <w:r>
         <w:rPr>
           <w:rFonts w:ascii="MS Sans Serif" w:hAnsi="MS Sans Serif" w:cs="MS Sans Serif"/>
           <w:sz w:val="16"/>
@@ -5255,12 +5300,14 @@
     <w:p>
       <w:pPr>
         <w:rPr>
-          <w:rFonts w:asciiTheme="majorHAnsi" w:eastAsiaTheme="majorEastAsia" w:hAnsiTheme="majorHAnsi" w:cstheme="majorBidi"/>
-          <w:color w:val="365F91" w:themeColor="accent1" w:themeShade="BF"/>
-          <w:sz w:val="26"/>
-          <w:szCs w:val="26"/>
+          <w:rFonts w:ascii="MS Sans Serif" w:hAnsi="MS Sans Serif" w:cs="MS Sans Serif"/>
+          <w:sz w:val="16"/>
+          <w:szCs w:val="16"/>
         </w:rPr>
       </w:pPr>
+      <w:r>
+        <w:t>Note points with a negative x value are ignored.</w:t>
+      </w:r>
       <w:r>
         <w:br w:type="page"/>
       </w:r>
@@ -5362,14 +5409,6 @@
       </w:r>
     </w:p>
     <w:p>
-      <w:pPr>
-        <w:rPr>
-          <w:rFonts w:asciiTheme="majorHAnsi" w:eastAsiaTheme="majorEastAsia" w:hAnsiTheme="majorHAnsi" w:cstheme="majorBidi"/>
-          <w:color w:val="365F91" w:themeColor="accent1" w:themeShade="BF"/>
-          <w:sz w:val="26"/>
-          <w:szCs w:val="26"/>
-        </w:rPr>
-      </w:pPr>
       <w:r>
         <w:rPr>
           <w:noProof/>
@@ -5410,6 +5449,19 @@
           </wp:inline>
         </w:drawing>
       </w:r>
+    </w:p>
+    <w:p>
+      <w:pPr>
+        <w:rPr>
+          <w:rFonts w:asciiTheme="majorHAnsi" w:eastAsiaTheme="majorEastAsia" w:hAnsiTheme="majorHAnsi" w:cstheme="majorBidi"/>
+          <w:color w:val="365F91" w:themeColor="accent1" w:themeShade="BF"/>
+          <w:sz w:val="26"/>
+          <w:szCs w:val="26"/>
+        </w:rPr>
+      </w:pPr>
+      <w:r>
+        <w:t>Note points with a negative x value are ignored.</w:t>
+      </w:r>
       <w:r>
         <w:br w:type="page"/>
       </w:r>
@@ -5464,6 +5516,11 @@
       </w:r>
       <w:r>
         <w:t xml:space="preserve"> csv graph window. </w:t>
+      </w:r>
+    </w:p>
+    <w:p>
+      <w:r>
+        <w:t>Note points with a negative x value are ignored.</w:t>
       </w:r>
     </w:p>
     <w:p>
@@ -5576,6 +5633,11 @@
       </w:r>
       <w:r>
         <w:t xml:space="preserve"> For orders of 1,2,3 it is more efficient to select that particular form from the menu rather than using the general fit with an order of 1,2 or 3 but the results should be identical.</w:t>
+      </w:r>
+    </w:p>
+    <w:p>
+      <w:r>
+        <w:t>Note points with a negative x value are ignored.</w:t>
       </w:r>
     </w:p>
     <w:p>
@@ -7916,7 +7978,13 @@
     </w:p>
     <w:p>
       <w:r>
-        <w:t xml:space="preserve">Two variables can also be used x (which is the current x value) and </w:t>
+        <w:t xml:space="preserve">Two variables can also be used x (which is the current x value) </w:t>
+      </w:r>
+      <w:r>
+        <w:t xml:space="preserve">[ the x can be in upper (X) or lower case (x)] </w:t>
+      </w:r>
+      <w:r>
+        <w:t xml:space="preserve">and </w:t>
       </w:r>
       <w:r>
         <w:t xml:space="preserve">line which is the current line number. The values for </w:t>
@@ -9827,25 +9895,155 @@
         <w:t xml:space="preserve"> </w:t>
       </w:r>
       <w:r>
-        <w:t>3v</w:t>
-      </w:r>
-      <w:r>
-        <w:t>10</w:t>
-      </w:r>
-      <w:r>
-        <w:t xml:space="preserve"> 6/</w:t>
-      </w:r>
-      <w:r>
-        <w:t>4</w:t>
-      </w:r>
-      <w:r>
-        <w:t>/2024</w:t>
+        <w:t>3v10 6/4/2024</w:t>
       </w:r>
     </w:p>
     <w:p>
       <w:r>
         <w:tab/>
         <w:t>Smoothing spline filter added.</w:t>
+      </w:r>
+    </w:p>
+    <w:p>
+      <w:r>
+        <w:t>4v0 3/7/2024</w:t>
+      </w:r>
+    </w:p>
+    <w:p>
+      <w:r>
+        <w:tab/>
+        <w:t xml:space="preserve">Csvgraph now works with Unicode </w:t>
+      </w:r>
+      <w:r>
+        <w:t>text (</w:t>
+      </w:r>
+      <w:r>
+        <w:t>uft-8</w:t>
+      </w:r>
+      <w:r>
+        <w:t>) so any characters can be used</w:t>
+      </w:r>
+      <w:r>
+        <w:t>. That means that a csv file that is uft-8 encoded will be correctly read, and i</w:t>
+      </w:r>
+      <w:r>
+        <w:t>t</w:t>
+      </w:r>
+      <w:r>
+        <w:t xml:space="preserve">s BOM </w:t>
+      </w:r>
+      <w:r>
+        <w:t xml:space="preserve">(Byte Order Mark) </w:t>
+      </w:r>
+      <w:r>
+        <w:t xml:space="preserve">if present </w:t>
+      </w:r>
+      <w:r>
+        <w:t xml:space="preserve">correctly </w:t>
+      </w:r>
+      <w:r>
+        <w:t xml:space="preserve">processed. Column headings, the main titles and axis titles can all include utf8 characters. Utf-8 is backwards compatible with </w:t>
+      </w:r>
+      <w:r>
+        <w:t>7-bit</w:t>
+      </w:r>
+      <w:r>
+        <w:t xml:space="preserve"> ASCII so “conventional” csv files should be processed exactly as before. When saving a csv </w:t>
+      </w:r>
+      <w:r>
+        <w:t>file,</w:t>
+      </w:r>
+      <w:r>
+        <w:t xml:space="preserve"> you have the option to specify that the file is created with a BOM. Filenames and the </w:t>
+      </w:r>
+      <w:r>
+        <w:t>paths</w:t>
+      </w:r>
+      <w:r>
+        <w:t xml:space="preserve"> to files may also contain Unicode characters (utf-8). </w:t>
+      </w:r>
+      <w:r>
+        <w:t xml:space="preserve"> Note that saving a CSV file with recent versions of Excel creates a utf-8 format csv file with a BOM, and a BOM is required for Excel to recognise the csv file if you try and open it.</w:t>
+      </w:r>
+    </w:p>
+    <w:p>
+      <w:r>
+        <w:t xml:space="preserve">       Other changes:</w:t>
+      </w:r>
+    </w:p>
+    <w:p>
+      <w:pPr>
+        <w:pStyle w:val="ListParagraph"/>
+        <w:numPr>
+          <w:ilvl w:val="0"/>
+          <w:numId w:val="18"/>
+        </w:numPr>
+      </w:pPr>
+      <w:r>
+        <w:t xml:space="preserve">Screen images can be saved as </w:t>
+      </w:r>
+      <w:r>
+        <w:t>BMP, jpg, png, gif, tiff and wdg format.</w:t>
+      </w:r>
+      <w:r>
+        <w:t xml:space="preserve"> </w:t>
+      </w:r>
+    </w:p>
+    <w:p>
+      <w:pPr>
+        <w:pStyle w:val="ListParagraph"/>
+        <w:numPr>
+          <w:ilvl w:val="0"/>
+          <w:numId w:val="18"/>
+        </w:numPr>
+      </w:pPr>
+      <w:r>
+        <w:t>? operator can be used freely in expressions e.g. (</w:t>
+      </w:r>
+      <w:r>
+        <w:t>$1==0?0:1)</w:t>
+      </w:r>
+      <w:r>
+        <w:t xml:space="preserve"> is now accepted as a valid expression (previously it would only work with the brackets removed)</w:t>
+      </w:r>
+    </w:p>
+    <w:p>
+      <w:pPr>
+        <w:pStyle w:val="ListParagraph"/>
+        <w:numPr>
+          <w:ilvl w:val="0"/>
+          <w:numId w:val="18"/>
+        </w:numPr>
+      </w:pPr>
+      <w:r>
+        <w:t>for regression in polynomials of sqrt(x), points with negative x are now ignored.</w:t>
+      </w:r>
+    </w:p>
+    <w:p>
+      <w:pPr>
+        <w:pStyle w:val="ListParagraph"/>
+        <w:numPr>
+          <w:ilvl w:val="0"/>
+          <w:numId w:val="18"/>
+        </w:numPr>
+      </w:pPr>
+      <w:r>
+        <w:t>A</w:t>
+      </w:r>
+      <w:r>
+        <w:t xml:space="preserve">llowed X as well as x in expressions </w:t>
+      </w:r>
+      <w:r>
+        <w:t>(useful</w:t>
+      </w:r>
+      <w:r>
+        <w:t xml:space="preserve"> as cut and paste of equations </w:t>
+      </w:r>
+      <w:r>
+        <w:t xml:space="preserve">[ e.g. from a curve fit] </w:t>
+      </w:r>
+      <w:r>
+        <w:t>may use X)</w:t>
       </w:r>
     </w:p>
     <w:p/>
@@ -10050,13 +10248,13 @@
       <w:t xml:space="preserve">Csvgraph </w:t>
     </w:r>
     <w:r>
-      <w:t>3</w:t>
+      <w:t>4</w:t>
     </w:r>
     <w:r>
       <w:t>v</w:t>
     </w:r>
     <w:r>
-      <w:t>10</w:t>
+      <w:t>0</w:t>
     </w:r>
     <w:r>
       <w:t xml:space="preserve"> manual.</w:t>
@@ -10775,6 +10973,119 @@
     </w:lvl>
   </w:abstractNum>
   <w:abstractNum w:abstractNumId="15" w15:restartNumberingAfterBreak="0">
+    <w:nsid w:val="58B96D61"/>
+    <w:multiLevelType w:val="hybridMultilevel"/>
+    <w:tmpl w:val="C3229030"/>
+    <w:lvl w:ilvl="0" w:tplc="08090001">
+      <w:start w:val="1"/>
+      <w:numFmt w:val="bullet"/>
+      <w:lvlText w:val=""/>
+      <w:lvlJc w:val="left"/>
+      <w:pPr>
+        <w:ind w:left="1440" w:hanging="360"/>
+      </w:pPr>
+      <w:rPr>
+        <w:rFonts w:ascii="Symbol" w:hAnsi="Symbol" w:hint="default"/>
+      </w:rPr>
+    </w:lvl>
+    <w:lvl w:ilvl="1" w:tplc="08090003" w:tentative="1">
+      <w:start w:val="1"/>
+      <w:numFmt w:val="bullet"/>
+      <w:lvlText w:val="o"/>
+      <w:lvlJc w:val="left"/>
+      <w:pPr>
+        <w:ind w:left="2160" w:hanging="360"/>
+      </w:pPr>
+      <w:rPr>
+        <w:rFonts w:ascii="Courier New" w:hAnsi="Courier New" w:cs="Courier New" w:hint="default"/>
+      </w:rPr>
+    </w:lvl>
+    <w:lvl w:ilvl="2" w:tplc="08090005" w:tentative="1">
+      <w:start w:val="1"/>
+      <w:numFmt w:val="bullet"/>
+      <w:lvlText w:val=""/>
+      <w:lvlJc w:val="left"/>
+      <w:pPr>
+        <w:ind w:left="2880" w:hanging="360"/>
+      </w:pPr>
+      <w:rPr>
+        <w:rFonts w:ascii="Wingdings" w:hAnsi="Wingdings" w:hint="default"/>
+      </w:rPr>
+    </w:lvl>
+    <w:lvl w:ilvl="3" w:tplc="08090001" w:tentative="1">
+      <w:start w:val="1"/>
+      <w:numFmt w:val="bullet"/>
+      <w:lvlText w:val=""/>
+      <w:lvlJc w:val="left"/>
+      <w:pPr>
+        <w:ind w:left="3600" w:hanging="360"/>
+      </w:pPr>
+      <w:rPr>
+        <w:rFonts w:ascii="Symbol" w:hAnsi="Symbol" w:hint="default"/>
+      </w:rPr>
+    </w:lvl>
+    <w:lvl w:ilvl="4" w:tplc="08090003" w:tentative="1">
+      <w:start w:val="1"/>
+      <w:numFmt w:val="bullet"/>
+      <w:lvlText w:val="o"/>
+      <w:lvlJc w:val="left"/>
+      <w:pPr>
+        <w:ind w:left="4320" w:hanging="360"/>
+      </w:pPr>
+      <w:rPr>
+        <w:rFonts w:ascii="Courier New" w:hAnsi="Courier New" w:cs="Courier New" w:hint="default"/>
+      </w:rPr>
+    </w:lvl>
+    <w:lvl w:ilvl="5" w:tplc="08090005" w:tentative="1">
+      <w:start w:val="1"/>
+      <w:numFmt w:val="bullet"/>
+      <w:lvlText w:val=""/>
+      <w:lvlJc w:val="left"/>
+      <w:pPr>
+        <w:ind w:left="5040" w:hanging="360"/>
+      </w:pPr>
+      <w:rPr>
+        <w:rFonts w:ascii="Wingdings" w:hAnsi="Wingdings" w:hint="default"/>
+      </w:rPr>
+    </w:lvl>
+    <w:lvl w:ilvl="6" w:tplc="08090001" w:tentative="1">
+      <w:start w:val="1"/>
+      <w:numFmt w:val="bullet"/>
+      <w:lvlText w:val=""/>
+      <w:lvlJc w:val="left"/>
+      <w:pPr>
+        <w:ind w:left="5760" w:hanging="360"/>
+      </w:pPr>
+      <w:rPr>
+        <w:rFonts w:ascii="Symbol" w:hAnsi="Symbol" w:hint="default"/>
+      </w:rPr>
+    </w:lvl>
+    <w:lvl w:ilvl="7" w:tplc="08090003" w:tentative="1">
+      <w:start w:val="1"/>
+      <w:numFmt w:val="bullet"/>
+      <w:lvlText w:val="o"/>
+      <w:lvlJc w:val="left"/>
+      <w:pPr>
+        <w:ind w:left="6480" w:hanging="360"/>
+      </w:pPr>
+      <w:rPr>
+        <w:rFonts w:ascii="Courier New" w:hAnsi="Courier New" w:cs="Courier New" w:hint="default"/>
+      </w:rPr>
+    </w:lvl>
+    <w:lvl w:ilvl="8" w:tplc="08090005" w:tentative="1">
+      <w:start w:val="1"/>
+      <w:numFmt w:val="bullet"/>
+      <w:lvlText w:val=""/>
+      <w:lvlJc w:val="left"/>
+      <w:pPr>
+        <w:ind w:left="7200" w:hanging="360"/>
+      </w:pPr>
+      <w:rPr>
+        <w:rFonts w:ascii="Wingdings" w:hAnsi="Wingdings" w:hint="default"/>
+      </w:rPr>
+    </w:lvl>
+  </w:abstractNum>
+  <w:abstractNum w:abstractNumId="16" w15:restartNumberingAfterBreak="0">
     <w:nsid w:val="7B205C0A"/>
     <w:multiLevelType w:val="multilevel"/>
     <w:tmpl w:val="EAE269E0"/>
@@ -10880,7 +11191,7 @@
     <w:abstractNumId w:val="14"/>
   </w:num>
   <w:num w:numId="4" w16cid:durableId="1171992885">
-    <w:abstractNumId w:val="15"/>
+    <w:abstractNumId w:val="16"/>
   </w:num>
   <w:num w:numId="5" w16cid:durableId="1054934999">
     <w:abstractNumId w:val="9"/>
@@ -10919,6 +11230,9 @@
     <w:abstractNumId w:val="12"/>
   </w:num>
   <w:num w:numId="17" w16cid:durableId="1135684194">
+    <w:abstractNumId w:val="16"/>
+  </w:num>
+  <w:num w:numId="18" w16cid:durableId="1963538220">
     <w:abstractNumId w:val="15"/>
   </w:num>
 </w:numbering>

</xml_diff>

<commit_message>
Files updated for 4v1 release
</commit_message>
<xml_diff>
--- a/csvgraph.docx
+++ b/csvgraph.docx
@@ -15,19 +15,22 @@
         <w:t xml:space="preserve">Manual for Version </w:t>
       </w:r>
       <w:r>
-        <w:t>4v0</w:t>
+        <w:t>4v</w:t>
+      </w:r>
+      <w:r>
+        <w:t>1</w:t>
       </w:r>
       <w:r>
         <w:t xml:space="preserve"> </w:t>
       </w:r>
       <w:r>
-        <w:t>3</w:t>
+        <w:t>7</w:t>
       </w:r>
       <w:r>
         <w:t>/</w:t>
       </w:r>
       <w:r>
-        <w:t>7</w:t>
+        <w:t>11</w:t>
       </w:r>
       <w:r>
         <w:t>/202</w:t>
@@ -1388,62 +1391,44 @@
         <w:t xml:space="preserve"> </w:t>
       </w:r>
       <w:r>
-        <w:t>tiff and wdp</w:t>
+        <w:t xml:space="preserve">tiff and wdp </w:t>
+      </w:r>
+      <w:r>
+        <w:t>files. Note the graphs title is not saved (or copied to the clipboard) as in most uses this will be added as a caption to the graphic.</w:t>
+      </w:r>
+    </w:p>
+    <w:p>
+      <w:r>
+        <w:t xml:space="preserve">The data within a graph </w:t>
+      </w:r>
+      <w:r>
+        <w:t xml:space="preserve">can be saved </w:t>
+      </w:r>
+      <w:r>
+        <w:t>(which is useful if this has been calculated or filtered – see later for how to do this) by using the menu File/Save/Save Data as csv.</w:t>
+      </w:r>
+      <w:r>
+        <w:t xml:space="preserve"> In this case the x values from the first trace </w:t>
+      </w:r>
+      <w:r>
+        <w:t xml:space="preserve">are used for the resultant csv file – if </w:t>
+      </w:r>
+      <w:r>
+        <w:t>necessary,</w:t>
+      </w:r>
+      <w:r>
+        <w:t xml:space="preserve"> the y values for traces 2 and above are interpolated if they don’t have the same x values as the first trace.</w:t>
+      </w:r>
+      <w:r>
+        <w:t xml:space="preserve"> Normally the complete range of x values data is saved to the csv file, but the “save xrange on screen as CSV” menu selection just saves the range of X values that are currently shown on the screen, so allowing a portion of the currently loaded file to be saved.</w:t>
       </w:r>
       <w:r>
         <w:t xml:space="preserve"> </w:t>
       </w:r>
-      <w:r>
-        <w:t>files. Note the graphs title is not saved (or copied to the clipboard) as in most uses this will be added as a caption to the graphic.</w:t>
-      </w:r>
-    </w:p>
-    <w:p>
-      <w:r>
-        <w:t xml:space="preserve">The data within a graph </w:t>
-      </w:r>
-      <w:r>
-        <w:t xml:space="preserve">can be saved </w:t>
-      </w:r>
-      <w:r>
-        <w:t>(which is useful if this has been calculated or filtered – see later for how to do this) by using the menu File/Save/Save Data as csv.</w:t>
-      </w:r>
-      <w:r>
-        <w:t xml:space="preserve"> In this case the x values from the first trace </w:t>
-      </w:r>
-      <w:r>
-        <w:t xml:space="preserve">are used for the resultant csv file – if </w:t>
-      </w:r>
-      <w:r>
-        <w:t>necessary,</w:t>
-      </w:r>
-      <w:r>
-        <w:t xml:space="preserve"> the y values for traces 2 and above are interpolated if they don’t have the same x values as the first trace.</w:t>
-      </w:r>
-      <w:r>
-        <w:t xml:space="preserve"> Normally the complete range of x values data is saved to the csv file, but the “save xrange on screen as CSV” menu selection just saves the range of X values that are currently shown on the screen, so allowing a portion of the currently loaded file to be saved.</w:t>
-      </w:r>
-      <w:r>
-        <w:t xml:space="preserve"> </w:t>
-      </w:r>
-    </w:p>
-    <w:p>
-      <w:r>
-        <w:t xml:space="preserve">When saving a csv file, </w:t>
-      </w:r>
-      <w:r>
-        <w:t xml:space="preserve">if the file contains non-7-bit ASCII characters (e.g. Unicode characters like £ or €) </w:t>
-      </w:r>
-      <w:r>
-        <w:t xml:space="preserve">you have the option to specify that the file is created </w:t>
-      </w:r>
-      <w:r>
-        <w:t xml:space="preserve">as a UTF-8 format file </w:t>
-      </w:r>
-      <w:r>
-        <w:t>with a BOM</w:t>
-      </w:r>
-      <w:r>
-        <w:t xml:space="preserve"> (Byte Order Mark), or it can be saved as a plain ASCII (or utf-8 file without a BOM). It is necessary to save files containing Unicode characters as UTF-8 with a BOM for recent versions of Excel to be able to load it as a csv file.</w:t>
+    </w:p>
+    <w:p>
+      <w:r>
+        <w:t>When saving a csv file, if the file contains non-7-bit ASCII characters (e.g. Unicode characters like £ or €) you have the option to specify that the file is created as a UTF-8 format file with a BOM (Byte Order Mark), or it can be saved as a plain ASCII (or utf-8 file without a BOM). It is necessary to save files containing Unicode characters as UTF-8 with a BOM for recent versions of Excel to be able to load it as a csv file.</w:t>
       </w:r>
     </w:p>
     <w:p>
@@ -3190,7 +3175,13 @@
     </w:p>
     <w:p>
       <w:r>
-        <w:t>The output of Standard Median Filter at a point is the median value of</w:t>
+        <w:t>The output of Standard Median Filter</w:t>
+      </w:r>
+      <w:r>
+        <w:t xml:space="preserve"> (also called a central moving median filter)</w:t>
+      </w:r>
+      <w:r>
+        <w:t xml:space="preserve"> at a point is the median value of</w:t>
       </w:r>
       <w:r>
         <w:t xml:space="preserve"> </w:t>
@@ -3307,23 +3298,29 @@
     <w:bookmarkEnd w:id="2"/>
     <w:p>
       <w:r>
-        <w:t xml:space="preserve">From version 2v6 the </w:t>
+        <w:t xml:space="preserve">From version </w:t>
+      </w:r>
+      <w:r>
+        <w:t>4v1</w:t>
+      </w:r>
+      <w:r>
+        <w:t xml:space="preserve"> the </w:t>
       </w:r>
       <w:r>
         <w:t xml:space="preserve">standard </w:t>
       </w:r>
       <w:r>
-        <w:t xml:space="preserve">median filter uses an exact median of points +/- the specified filter time constant if the number of points in the data is &lt;=10,000 while for a larger number of data </w:t>
+        <w:t xml:space="preserve">median filter uses an exact median of points +/- the specified filter time constant if </w:t>
+      </w:r>
+      <w:r>
+        <w:t xml:space="preserve">the filtering can complete within 10 seconds, after this time it uses an </w:t>
       </w:r>
       <w:r>
         <w:lastRenderedPageBreak/>
-        <w:t>points it uses an approximation that appears exact if the graph is viewed with its standard scaling (</w:t>
-      </w:r>
-      <w:r>
-        <w:t>i.e.,</w:t>
-      </w:r>
-      <w:r>
-        <w:t xml:space="preserve"> without any zooming). </w:t>
+        <w:t>approximation that is normally more accurate and faster than the approach used previously for a large number of data points.</w:t>
+      </w:r>
+      <w:r>
+        <w:t xml:space="preserve"> </w:t>
       </w:r>
     </w:p>
     <w:p>
@@ -4037,6 +4034,402 @@
       </w:pPr>
       <w:r>
         <w:lastRenderedPageBreak/>
+        <w:t>Central Moving Average Filter</w:t>
+      </w:r>
+    </w:p>
+    <w:p>
+      <w:r>
+        <w:t>This works in a very similar way to the standard median filter.</w:t>
+      </w:r>
+    </w:p>
+    <w:p>
+      <w:r>
+        <w:t xml:space="preserve">The output of </w:t>
+      </w:r>
+      <w:r>
+        <w:t xml:space="preserve">the </w:t>
+      </w:r>
+      <w:r>
+        <w:t xml:space="preserve">central moving </w:t>
+      </w:r>
+      <w:r>
+        <w:t>average</w:t>
+      </w:r>
+      <w:r>
+        <w:t xml:space="preserve"> filter</w:t>
+      </w:r>
+      <w:r>
+        <w:t xml:space="preserve"> </w:t>
+      </w:r>
+      <w:r>
+        <w:t xml:space="preserve">at a point is the </w:t>
+      </w:r>
+      <w:r>
+        <w:t>average</w:t>
+      </w:r>
+      <w:r>
+        <w:t xml:space="preserve"> value of the input data inside the window centred at the point. </w:t>
+      </w:r>
+    </w:p>
+    <w:p>
+      <w:r>
+        <w:t>If {x(k) | 1 ≤ k ≥ L} is the input and {y(k) | 1 ≤ k ≥ L} the output of a central moving average filter of window size 2N + 1, then:</w:t>
+      </w:r>
+    </w:p>
+    <w:p>
+      <w:pPr>
+        <w:ind w:firstLine="720"/>
+      </w:pPr>
+      <w:r>
+        <w:t xml:space="preserve">y(k) = </w:t>
+      </w:r>
+      <w:r>
+        <w:t>average {</w:t>
+      </w:r>
+      <w:r>
+        <w:t xml:space="preserve">x(k-N),..x(k - 1), x(k),x(k+1),..x(k+N)} </w:t>
+      </w:r>
+    </w:p>
+    <w:p>
+      <w:r>
+        <w:t>Note that the “window size” is set by the filter time constant – the window is +/- “filter time constant” either side of the current x value.</w:t>
+      </w:r>
+    </w:p>
+    <w:p>
+      <w:r>
+        <w:t>This filter executes extremely quickly.</w:t>
+      </w:r>
+    </w:p>
+    <w:p>
+      <w:r>
+        <w:t>T</w:t>
+      </w:r>
+      <w:r>
+        <w:t xml:space="preserve">he (exact) </w:t>
+      </w:r>
+      <w:r>
+        <w:t>average</w:t>
+      </w:r>
+      <w:r>
+        <w:t xml:space="preserve"> of the whole data can be found by supplying a very large value for the time constant.</w:t>
+      </w:r>
+    </w:p>
+    <w:p>
+      <w:r>
+        <w:t>Using the same example data/scale as using in the “None” example above, with a 2 sec time constant, this gives:</w:t>
+      </w:r>
+    </w:p>
+    <w:p>
+      <w:r>
+        <w:rPr>
+          <w:noProof/>
+        </w:rPr>
+        <w:drawing>
+          <wp:inline distT="0" distB="0" distL="0" distR="0" wp14:anchorId="7CB1F401" wp14:editId="03AB9664">
+            <wp:extent cx="5731510" cy="4380230"/>
+            <wp:effectExtent l="0" t="0" r="2540" b="1270"/>
+            <wp:docPr id="1231069199" name="Picture 1"/>
+            <wp:cNvGraphicFramePr>
+              <a:graphicFrameLocks xmlns:a="http://schemas.openxmlformats.org/drawingml/2006/main" noChangeAspect="1"/>
+            </wp:cNvGraphicFramePr>
+            <a:graphic xmlns:a="http://schemas.openxmlformats.org/drawingml/2006/main">
+              <a:graphicData uri="http://schemas.openxmlformats.org/drawingml/2006/picture">
+                <pic:pic xmlns:pic="http://schemas.openxmlformats.org/drawingml/2006/picture">
+                  <pic:nvPicPr>
+                    <pic:cNvPr id="1231069199" name=""/>
+                    <pic:cNvPicPr/>
+                  </pic:nvPicPr>
+                  <pic:blipFill>
+                    <a:blip r:embed="rId27"/>
+                    <a:stretch>
+                      <a:fillRect/>
+                    </a:stretch>
+                  </pic:blipFill>
+                  <pic:spPr>
+                    <a:xfrm>
+                      <a:off x="0" y="0"/>
+                      <a:ext cx="5731510" cy="4380230"/>
+                    </a:xfrm>
+                    <a:prstGeom prst="rect">
+                      <a:avLst/>
+                    </a:prstGeom>
+                  </pic:spPr>
+                </pic:pic>
+              </a:graphicData>
+            </a:graphic>
+          </wp:inline>
+        </w:drawing>
+      </w:r>
+    </w:p>
+    <w:p>
+      <w:r>
+        <w:t>Zooming in shows that while the amplitude of the “spikes” has been reduced, the shape is preserved (compare to the linear filter above):</w:t>
+      </w:r>
+    </w:p>
+    <w:p>
+      <w:r>
+        <w:rPr>
+          <w:noProof/>
+        </w:rPr>
+        <w:lastRenderedPageBreak/>
+        <w:drawing>
+          <wp:inline distT="0" distB="0" distL="0" distR="0" wp14:anchorId="7B76EC90" wp14:editId="38015F12">
+            <wp:extent cx="5731510" cy="5673725"/>
+            <wp:effectExtent l="0" t="0" r="2540" b="3175"/>
+            <wp:docPr id="187718647" name="Picture 1"/>
+            <wp:cNvGraphicFramePr>
+              <a:graphicFrameLocks xmlns:a="http://schemas.openxmlformats.org/drawingml/2006/main" noChangeAspect="1"/>
+            </wp:cNvGraphicFramePr>
+            <a:graphic xmlns:a="http://schemas.openxmlformats.org/drawingml/2006/main">
+              <a:graphicData uri="http://schemas.openxmlformats.org/drawingml/2006/picture">
+                <pic:pic xmlns:pic="http://schemas.openxmlformats.org/drawingml/2006/picture">
+                  <pic:nvPicPr>
+                    <pic:cNvPr id="187718647" name=""/>
+                    <pic:cNvPicPr/>
+                  </pic:nvPicPr>
+                  <pic:blipFill>
+                    <a:blip r:embed="rId28"/>
+                    <a:stretch>
+                      <a:fillRect/>
+                    </a:stretch>
+                  </pic:blipFill>
+                  <pic:spPr>
+                    <a:xfrm>
+                      <a:off x="0" y="0"/>
+                      <a:ext cx="5731510" cy="5673725"/>
+                    </a:xfrm>
+                    <a:prstGeom prst="rect">
+                      <a:avLst/>
+                    </a:prstGeom>
+                  </pic:spPr>
+                </pic:pic>
+              </a:graphicData>
+            </a:graphic>
+          </wp:inline>
+        </w:drawing>
+      </w:r>
+    </w:p>
+    <w:p>
+      <w:r>
+        <w:br w:type="page"/>
+      </w:r>
+    </w:p>
+    <w:p>
+      <w:r>
+        <w:lastRenderedPageBreak/>
+        <w:t>This type of filter is good a locally removing noise, and can also be used to smooth features (by increasing the filter time constant</w:t>
+      </w:r>
+      <w:r>
+        <w:t>):</w:t>
+      </w:r>
+    </w:p>
+    <w:p>
+      <w:r>
+        <w:rPr>
+          <w:noProof/>
+        </w:rPr>
+        <w:drawing>
+          <wp:inline distT="0" distB="0" distL="0" distR="0" wp14:anchorId="6533CA99" wp14:editId="30E9B1EB">
+            <wp:extent cx="5731510" cy="5673725"/>
+            <wp:effectExtent l="0" t="0" r="2540" b="3175"/>
+            <wp:docPr id="468475248" name="Picture 1"/>
+            <wp:cNvGraphicFramePr>
+              <a:graphicFrameLocks xmlns:a="http://schemas.openxmlformats.org/drawingml/2006/main" noChangeAspect="1"/>
+            </wp:cNvGraphicFramePr>
+            <a:graphic xmlns:a="http://schemas.openxmlformats.org/drawingml/2006/main">
+              <a:graphicData uri="http://schemas.openxmlformats.org/drawingml/2006/picture">
+                <pic:pic xmlns:pic="http://schemas.openxmlformats.org/drawingml/2006/picture">
+                  <pic:nvPicPr>
+                    <pic:cNvPr id="468475248" name=""/>
+                    <pic:cNvPicPr/>
+                  </pic:nvPicPr>
+                  <pic:blipFill>
+                    <a:blip r:embed="rId29"/>
+                    <a:stretch>
+                      <a:fillRect/>
+                    </a:stretch>
+                  </pic:blipFill>
+                  <pic:spPr>
+                    <a:xfrm>
+                      <a:off x="0" y="0"/>
+                      <a:ext cx="5731510" cy="5673725"/>
+                    </a:xfrm>
+                    <a:prstGeom prst="rect">
+                      <a:avLst/>
+                    </a:prstGeom>
+                  </pic:spPr>
+                </pic:pic>
+              </a:graphicData>
+            </a:graphic>
+          </wp:inline>
+        </w:drawing>
+      </w:r>
+    </w:p>
+    <w:p/>
+    <w:p>
+      <w:r>
+        <w:br w:type="page"/>
+      </w:r>
+    </w:p>
+    <w:p>
+      <w:pPr>
+        <w:pStyle w:val="Heading2"/>
+      </w:pPr>
+      <w:r>
+        <w:lastRenderedPageBreak/>
+        <w:t>Kalman Filter</w:t>
+      </w:r>
+    </w:p>
+    <w:p>
+      <w:r>
+        <w:t>Csvgraph implements a 0</w:t>
+      </w:r>
+      <w:r>
+        <w:rPr>
+          <w:vertAlign w:val="superscript"/>
+        </w:rPr>
+        <w:t>th</w:t>
+      </w:r>
+      <w:r>
+        <w:t xml:space="preserve"> order Kalman filter </w:t>
+      </w:r>
+      <w:r>
+        <w:t>(i.e.</w:t>
+      </w:r>
+      <w:r>
+        <w:t xml:space="preserve"> the underlying assumption is that the measured value is constant but measurements are corrupted by noise). The standard deviation of the noise is supplied as the “filter time constant”.</w:t>
+      </w:r>
+    </w:p>
+    <w:p>
+      <w:r>
+        <w:t>Some example results are shown below where it can be seen as the “filter time constant” is increased the amount of filtering is increased:</w:t>
+      </w:r>
+    </w:p>
+    <w:p>
+      <w:r>
+        <w:rPr>
+          <w:noProof/>
+        </w:rPr>
+        <w:drawing>
+          <wp:inline distT="0" distB="0" distL="0" distR="0" wp14:anchorId="1D91C796" wp14:editId="0BE80E4F">
+            <wp:extent cx="5731510" cy="4380230"/>
+            <wp:effectExtent l="0" t="0" r="2540" b="1270"/>
+            <wp:docPr id="667859712" name="Picture 1"/>
+            <wp:cNvGraphicFramePr>
+              <a:graphicFrameLocks xmlns:a="http://schemas.openxmlformats.org/drawingml/2006/main" noChangeAspect="1"/>
+            </wp:cNvGraphicFramePr>
+            <a:graphic xmlns:a="http://schemas.openxmlformats.org/drawingml/2006/main">
+              <a:graphicData uri="http://schemas.openxmlformats.org/drawingml/2006/picture">
+                <pic:pic xmlns:pic="http://schemas.openxmlformats.org/drawingml/2006/picture">
+                  <pic:nvPicPr>
+                    <pic:cNvPr id="667859712" name=""/>
+                    <pic:cNvPicPr/>
+                  </pic:nvPicPr>
+                  <pic:blipFill>
+                    <a:blip r:embed="rId30"/>
+                    <a:stretch>
+                      <a:fillRect/>
+                    </a:stretch>
+                  </pic:blipFill>
+                  <pic:spPr>
+                    <a:xfrm>
+                      <a:off x="0" y="0"/>
+                      <a:ext cx="5731510" cy="4380230"/>
+                    </a:xfrm>
+                    <a:prstGeom prst="rect">
+                      <a:avLst/>
+                    </a:prstGeom>
+                  </pic:spPr>
+                </pic:pic>
+              </a:graphicData>
+            </a:graphic>
+          </wp:inline>
+        </w:drawing>
+      </w:r>
+    </w:p>
+    <w:p>
+      <w:r>
+        <w:br w:type="page"/>
+      </w:r>
+    </w:p>
+    <w:p>
+      <w:r>
+        <w:lastRenderedPageBreak/>
+        <w:t>Lower values give good noise removal without distorting the shape of the waveform:</w:t>
+      </w:r>
+    </w:p>
+    <w:p>
+      <w:r>
+        <w:rPr>
+          <w:noProof/>
+        </w:rPr>
+        <w:drawing>
+          <wp:inline distT="0" distB="0" distL="0" distR="0" wp14:anchorId="26996D90" wp14:editId="235BF1C6">
+            <wp:extent cx="5731510" cy="4380230"/>
+            <wp:effectExtent l="0" t="0" r="2540" b="1270"/>
+            <wp:docPr id="1072217250" name="Picture 1"/>
+            <wp:cNvGraphicFramePr>
+              <a:graphicFrameLocks xmlns:a="http://schemas.openxmlformats.org/drawingml/2006/main" noChangeAspect="1"/>
+            </wp:cNvGraphicFramePr>
+            <a:graphic xmlns:a="http://schemas.openxmlformats.org/drawingml/2006/main">
+              <a:graphicData uri="http://schemas.openxmlformats.org/drawingml/2006/picture">
+                <pic:pic xmlns:pic="http://schemas.openxmlformats.org/drawingml/2006/picture">
+                  <pic:nvPicPr>
+                    <pic:cNvPr id="1072217250" name=""/>
+                    <pic:cNvPicPr/>
+                  </pic:nvPicPr>
+                  <pic:blipFill>
+                    <a:blip r:embed="rId31"/>
+                    <a:stretch>
+                      <a:fillRect/>
+                    </a:stretch>
+                  </pic:blipFill>
+                  <pic:spPr>
+                    <a:xfrm>
+                      <a:off x="0" y="0"/>
+                      <a:ext cx="5731510" cy="4380230"/>
+                    </a:xfrm>
+                    <a:prstGeom prst="rect">
+                      <a:avLst/>
+                    </a:prstGeom>
+                  </pic:spPr>
+                </pic:pic>
+              </a:graphicData>
+            </a:graphic>
+          </wp:inline>
+        </w:drawing>
+      </w:r>
+    </w:p>
+    <w:p>
+      <w:r>
+        <w:t>If the standard deviation of the noise is constant and known the Kalman filter gives the optimum estimate of the underlying value. For more details see one of the many books on Kalman filtering for example “Tracking and Kalman Filtering Made Easy” by Eli Brookner</w:t>
+      </w:r>
+      <w:r>
+        <w:t xml:space="preserve">, </w:t>
+      </w:r>
+      <w:hyperlink r:id="rId32" w:history="1">
+        <w:r>
+          <w:rPr>
+            <w:rStyle w:val="Hyperlink"/>
+          </w:rPr>
+          <w:t>https://onlinelibrary.wiley.com/doi/book/10.1002/0471224197</w:t>
+        </w:r>
+      </w:hyperlink>
+      <w:r>
+        <w:t xml:space="preserve"> </w:t>
+      </w:r>
+    </w:p>
+    <w:p>
+      <w:r>
+        <w:br w:type="page"/>
+      </w:r>
+    </w:p>
+    <w:p>
+      <w:pPr>
+        <w:pStyle w:val="Heading2"/>
+      </w:pPr>
+      <w:r>
+        <w:lastRenderedPageBreak/>
         <w:t>Linear Regression</w:t>
       </w:r>
     </w:p>
@@ -4045,6 +4438,7 @@
         <w:t>Selecting this filter will result in a straight line which is the best (least squares) fit to the input data.</w:t>
       </w:r>
     </w:p>
+    <w:p/>
     <w:p>
       <w:r>
         <w:t>In the example above this gives:</w:t>
@@ -4071,7 +4465,7 @@
                     <pic:cNvPicPr/>
                   </pic:nvPicPr>
                   <pic:blipFill>
-                    <a:blip r:embed="rId27"/>
+                    <a:blip r:embed="rId33"/>
                     <a:stretch>
                       <a:fillRect/>
                     </a:stretch>
@@ -4609,7 +5003,7 @@
                     <pic:cNvPicPr/>
                   </pic:nvPicPr>
                   <pic:blipFill>
-                    <a:blip r:embed="rId28"/>
+                    <a:blip r:embed="rId34"/>
                     <a:stretch>
                       <a:fillRect/>
                     </a:stretch>
@@ -4734,7 +5128,7 @@
                     <pic:cNvPicPr/>
                   </pic:nvPicPr>
                   <pic:blipFill>
-                    <a:blip r:embed="rId29"/>
+                    <a:blip r:embed="rId35"/>
                     <a:stretch>
                       <a:fillRect/>
                     </a:stretch>
@@ -4861,7 +5255,7 @@
                     <pic:cNvPicPr/>
                   </pic:nvPicPr>
                   <pic:blipFill>
-                    <a:blip r:embed="rId30"/>
+                    <a:blip r:embed="rId36"/>
                     <a:stretch>
                       <a:fillRect/>
                     </a:stretch>
@@ -4950,7 +5344,7 @@
                     <pic:cNvPicPr/>
                   </pic:nvPicPr>
                   <pic:blipFill>
-                    <a:blip r:embed="rId31"/>
+                    <a:blip r:embed="rId37"/>
                     <a:stretch>
                       <a:fillRect/>
                     </a:stretch>
@@ -5036,7 +5430,7 @@
                     <pic:cNvPicPr/>
                   </pic:nvPicPr>
                   <pic:blipFill>
-                    <a:blip r:embed="rId32"/>
+                    <a:blip r:embed="rId38"/>
                     <a:stretch>
                       <a:fillRect/>
                     </a:stretch>
@@ -5116,7 +5510,7 @@
                     <pic:cNvPicPr/>
                   </pic:nvPicPr>
                   <pic:blipFill>
-                    <a:blip r:embed="rId33"/>
+                    <a:blip r:embed="rId39"/>
                     <a:stretch>
                       <a:fillRect/>
                     </a:stretch>
@@ -5185,1098 +5579,6 @@
             <wp:extent cx="5731510" cy="4363085"/>
             <wp:effectExtent l="0" t="0" r="2540" b="0"/>
             <wp:docPr id="38" name="Picture 38"/>
-            <wp:cNvGraphicFramePr>
-              <a:graphicFrameLocks xmlns:a="http://schemas.openxmlformats.org/drawingml/2006/main" noChangeAspect="1"/>
-            </wp:cNvGraphicFramePr>
-            <a:graphic xmlns:a="http://schemas.openxmlformats.org/drawingml/2006/main">
-              <a:graphicData uri="http://schemas.openxmlformats.org/drawingml/2006/picture">
-                <pic:pic xmlns:pic="http://schemas.openxmlformats.org/drawingml/2006/picture">
-                  <pic:nvPicPr>
-                    <pic:cNvPr id="1" name=""/>
-                    <pic:cNvPicPr/>
-                  </pic:nvPicPr>
-                  <pic:blipFill>
-                    <a:blip r:embed="rId34"/>
-                    <a:stretch>
-                      <a:fillRect/>
-                    </a:stretch>
-                  </pic:blipFill>
-                  <pic:spPr>
-                    <a:xfrm>
-                      <a:off x="0" y="0"/>
-                      <a:ext cx="5731510" cy="4363085"/>
-                    </a:xfrm>
-                    <a:prstGeom prst="rect">
-                      <a:avLst/>
-                    </a:prstGeom>
-                  </pic:spPr>
-                </pic:pic>
-              </a:graphicData>
-            </a:graphic>
-          </wp:inline>
-        </w:drawing>
-      </w:r>
-    </w:p>
-    <w:p>
-      <w:pPr>
-        <w:rPr>
-          <w:rFonts w:asciiTheme="majorHAnsi" w:eastAsiaTheme="majorEastAsia" w:hAnsiTheme="majorHAnsi" w:cstheme="majorBidi"/>
-          <w:color w:val="365F91" w:themeColor="accent1" w:themeShade="BF"/>
-          <w:sz w:val="26"/>
-          <w:szCs w:val="26"/>
-        </w:rPr>
-      </w:pPr>
-      <w:r>
-        <w:br w:type="page"/>
-      </w:r>
-    </w:p>
-    <w:p>
-      <w:pPr>
-        <w:pStyle w:val="Heading2"/>
-      </w:pPr>
-      <w:r>
-        <w:lastRenderedPageBreak/>
-        <w:t>Square Root Regression</w:t>
-      </w:r>
-    </w:p>
-    <w:p>
-      <w:r>
-        <w:t>Fits the equation y=m*sqrt(x)+c using a best (least squares) fit to the input data.</w:t>
-      </w:r>
-    </w:p>
-    <w:p>
-      <w:r>
-        <w:t xml:space="preserve">The supplied data file </w:t>
-      </w:r>
-      <w:r>
-        <w:t>csvfun3.csv</w:t>
-      </w:r>
-      <w:r>
-        <w:t xml:space="preserve"> includes an example, see graph below.</w:t>
-      </w:r>
-    </w:p>
-    <w:p>
-      <w:r>
-        <w:rPr>
-          <w:noProof/>
-        </w:rPr>
-        <w:drawing>
-          <wp:inline distT="0" distB="0" distL="0" distR="0" wp14:anchorId="7C62FD65" wp14:editId="41088E81">
-            <wp:extent cx="5731510" cy="4363085"/>
-            <wp:effectExtent l="0" t="0" r="2540" b="0"/>
-            <wp:docPr id="39" name="Picture 39"/>
-            <wp:cNvGraphicFramePr>
-              <a:graphicFrameLocks xmlns:a="http://schemas.openxmlformats.org/drawingml/2006/main" noChangeAspect="1"/>
-            </wp:cNvGraphicFramePr>
-            <a:graphic xmlns:a="http://schemas.openxmlformats.org/drawingml/2006/main">
-              <a:graphicData uri="http://schemas.openxmlformats.org/drawingml/2006/picture">
-                <pic:pic xmlns:pic="http://schemas.openxmlformats.org/drawingml/2006/picture">
-                  <pic:nvPicPr>
-                    <pic:cNvPr id="1" name=""/>
-                    <pic:cNvPicPr/>
-                  </pic:nvPicPr>
-                  <pic:blipFill>
-                    <a:blip r:embed="rId35"/>
-                    <a:stretch>
-                      <a:fillRect/>
-                    </a:stretch>
-                  </pic:blipFill>
-                  <pic:spPr>
-                    <a:xfrm>
-                      <a:off x="0" y="0"/>
-                      <a:ext cx="5731510" cy="4363085"/>
-                    </a:xfrm>
-                    <a:prstGeom prst="rect">
-                      <a:avLst/>
-                    </a:prstGeom>
-                  </pic:spPr>
-                </pic:pic>
-              </a:graphicData>
-            </a:graphic>
-          </wp:inline>
-        </w:drawing>
-      </w:r>
-    </w:p>
-    <w:p>
-      <w:pPr>
-        <w:rPr>
-          <w:rFonts w:ascii="MS Sans Serif" w:hAnsi="MS Sans Serif" w:cs="MS Sans Serif"/>
-          <w:sz w:val="16"/>
-          <w:szCs w:val="16"/>
-        </w:rPr>
-      </w:pPr>
-      <w:r>
-        <w:t>Note points with a negative x value are ignored.</w:t>
-      </w:r>
-      <w:r>
-        <w:br w:type="page"/>
-      </w:r>
-    </w:p>
-    <w:p>
-      <w:pPr>
-        <w:pStyle w:val="Heading2"/>
-      </w:pPr>
-      <w:r>
-        <w:lastRenderedPageBreak/>
-        <w:t>Y=a*x+b*sqrt(X)+c</w:t>
-      </w:r>
-    </w:p>
-    <w:p>
-      <w:r>
-        <w:t>This f</w:t>
-      </w:r>
-      <w:r>
-        <w:t>its the equation y=a*x+b*sqrt(x)+c using a best (least squares) fit to the input data.</w:t>
-      </w:r>
-    </w:p>
-    <w:p>
-      <w:r>
-        <w:t xml:space="preserve">The </w:t>
-      </w:r>
-      <w:r>
-        <w:t>built-in</w:t>
-      </w:r>
-      <w:r>
-        <w:t xml:space="preserve"> maths capabilities of csvgraph allows us to create a</w:t>
-      </w:r>
-      <w:r>
-        <w:t xml:space="preserve"> suitable</w:t>
-      </w:r>
-      <w:r>
-        <w:t xml:space="preserve"> example</w:t>
-      </w:r>
-      <w:r>
-        <w:t xml:space="preserve"> as in csvfun3.csv X is the first column ($1).</w:t>
-      </w:r>
-    </w:p>
-    <w:p>
-      <w:r>
-        <w:t>Looking in the 2</w:t>
-      </w:r>
-      <w:r>
-        <w:rPr>
-          <w:vertAlign w:val="superscript"/>
-        </w:rPr>
-        <w:t>nd</w:t>
-      </w:r>
-      <w:r>
-        <w:t xml:space="preserve"> csv graph window the fitted equation is found:</w:t>
-      </w:r>
-    </w:p>
-    <w:p>
-      <w:pPr>
-        <w:autoSpaceDE w:val="0"/>
-        <w:autoSpaceDN w:val="0"/>
-        <w:adjustRightInd w:val="0"/>
-        <w:spacing w:after="0" w:line="240" w:lineRule="auto"/>
-        <w:ind w:left="720"/>
-        <w:rPr>
-          <w:rFonts w:ascii="MS Sans Serif" w:hAnsi="MS Sans Serif" w:cs="MS Sans Serif"/>
-          <w:sz w:val="16"/>
-          <w:szCs w:val="16"/>
-        </w:rPr>
-      </w:pPr>
-      <w:r>
-        <w:rPr>
-          <w:rFonts w:ascii="MS Sans Serif" w:hAnsi="MS Sans Serif" w:cs="MS Sans Serif"/>
-          <w:sz w:val="16"/>
-          <w:szCs w:val="16"/>
-        </w:rPr>
-        <w:t>Best fit found is Y=0.1*X-2*sqrt(X)+5</w:t>
-      </w:r>
-    </w:p>
-    <w:p>
-      <w:pPr>
-        <w:ind w:left="720"/>
-        <w:rPr>
-          <w:rFonts w:ascii="MS Sans Serif" w:hAnsi="MS Sans Serif" w:cs="MS Sans Serif"/>
-          <w:sz w:val="16"/>
-          <w:szCs w:val="16"/>
-        </w:rPr>
-      </w:pPr>
-      <w:r>
-        <w:rPr>
-          <w:rFonts w:ascii="MS Sans Serif" w:hAnsi="MS Sans Serif" w:cs="MS Sans Serif"/>
-          <w:sz w:val="16"/>
-          <w:szCs w:val="16"/>
-        </w:rPr>
-        <w:t xml:space="preserve">  Max abs error of above curve is 4.76837e-07</w:t>
-      </w:r>
-    </w:p>
-    <w:p>
-      <w:r>
-        <w:t>The resultant graph is shown below:</w:t>
-      </w:r>
-    </w:p>
-    <w:p>
-      <w:r>
-        <w:rPr>
-          <w:noProof/>
-        </w:rPr>
-        <w:drawing>
-          <wp:inline distT="0" distB="0" distL="0" distR="0" wp14:anchorId="51819570" wp14:editId="25608D74">
-            <wp:extent cx="5731510" cy="5645150"/>
-            <wp:effectExtent l="0" t="0" r="2540" b="0"/>
-            <wp:docPr id="44" name="Picture 44"/>
-            <wp:cNvGraphicFramePr>
-              <a:graphicFrameLocks xmlns:a="http://schemas.openxmlformats.org/drawingml/2006/main" noChangeAspect="1"/>
-            </wp:cNvGraphicFramePr>
-            <a:graphic xmlns:a="http://schemas.openxmlformats.org/drawingml/2006/main">
-              <a:graphicData uri="http://schemas.openxmlformats.org/drawingml/2006/picture">
-                <pic:pic xmlns:pic="http://schemas.openxmlformats.org/drawingml/2006/picture">
-                  <pic:nvPicPr>
-                    <pic:cNvPr id="1" name=""/>
-                    <pic:cNvPicPr/>
-                  </pic:nvPicPr>
-                  <pic:blipFill>
-                    <a:blip r:embed="rId36"/>
-                    <a:stretch>
-                      <a:fillRect/>
-                    </a:stretch>
-                  </pic:blipFill>
-                  <pic:spPr>
-                    <a:xfrm>
-                      <a:off x="0" y="0"/>
-                      <a:ext cx="5731510" cy="5645150"/>
-                    </a:xfrm>
-                    <a:prstGeom prst="rect">
-                      <a:avLst/>
-                    </a:prstGeom>
-                  </pic:spPr>
-                </pic:pic>
-              </a:graphicData>
-            </a:graphic>
-          </wp:inline>
-        </w:drawing>
-      </w:r>
-    </w:p>
-    <w:p>
-      <w:pPr>
-        <w:rPr>
-          <w:rFonts w:asciiTheme="majorHAnsi" w:eastAsiaTheme="majorEastAsia" w:hAnsiTheme="majorHAnsi" w:cstheme="majorBidi"/>
-          <w:color w:val="365F91" w:themeColor="accent1" w:themeShade="BF"/>
-          <w:sz w:val="26"/>
-          <w:szCs w:val="26"/>
-        </w:rPr>
-      </w:pPr>
-      <w:r>
-        <w:t>Note points with a negative x value are ignored.</w:t>
-      </w:r>
-      <w:r>
-        <w:br w:type="page"/>
-      </w:r>
-    </w:p>
-    <w:p>
-      <w:pPr>
-        <w:pStyle w:val="Heading2"/>
-        <w:rPr>
-          <w:vertAlign w:val="superscript"/>
-        </w:rPr>
-      </w:pPr>
-      <w:r>
-        <w:lastRenderedPageBreak/>
-        <w:t>Y=a+b*sqrt(x)+c*x+d*x</w:t>
-      </w:r>
-      <w:r>
-        <w:rPr>
-          <w:vertAlign w:val="superscript"/>
-        </w:rPr>
-        <w:t>1.5</w:t>
-      </w:r>
-    </w:p>
-    <w:p>
-      <w:r>
-        <w:t>This is similar to the function above but has one more term (d*x</w:t>
-      </w:r>
-      <w:r>
-        <w:rPr>
-          <w:vertAlign w:val="superscript"/>
-        </w:rPr>
-        <w:t>1.</w:t>
-      </w:r>
-      <w:r>
-        <w:rPr>
-          <w:vertAlign w:val="superscript"/>
-        </w:rPr>
-        <w:t>5)</w:t>
-      </w:r>
-      <w:r>
-        <w:t>.</w:t>
-      </w:r>
-    </w:p>
-    <w:p>
-      <w:r>
-        <w:t>As usual, the fitted equation (with numerical values for the coefficients) is found in the 2</w:t>
-      </w:r>
-      <w:r>
-        <w:rPr>
-          <w:vertAlign w:val="superscript"/>
-        </w:rPr>
-        <w:t>nd</w:t>
-      </w:r>
-      <w:r>
-        <w:t xml:space="preserve"> csv graph window. </w:t>
-      </w:r>
-    </w:p>
-    <w:p>
-      <w:r>
-        <w:t>Note points with a negative x value are ignored.</w:t>
-      </w:r>
-    </w:p>
-    <w:p>
-      <w:pPr>
-        <w:pStyle w:val="Heading2"/>
-      </w:pPr>
-      <w:r>
-        <w:t>Polynomial in sqrt(x)</w:t>
-      </w:r>
-    </w:p>
-    <w:p>
-      <w:r>
-        <w:t>The general case (polynomials in sqrt(x)) is also available by selecting “Poly in sqrt(x) order:” and specifying the required order in the “order” box to the right.</w:t>
-      </w:r>
-    </w:p>
-    <w:p>
-      <w:r>
-        <w:rPr>
-          <w:noProof/>
-        </w:rPr>
-        <w:drawing>
-          <wp:inline distT="0" distB="0" distL="0" distR="0" wp14:anchorId="651E7D3F" wp14:editId="5DB7C602">
-            <wp:extent cx="2743200" cy="914400"/>
-            <wp:effectExtent l="0" t="0" r="0" b="0"/>
-            <wp:docPr id="47" name="Picture 47"/>
-            <wp:cNvGraphicFramePr>
-              <a:graphicFrameLocks xmlns:a="http://schemas.openxmlformats.org/drawingml/2006/main" noChangeAspect="1"/>
-            </wp:cNvGraphicFramePr>
-            <a:graphic xmlns:a="http://schemas.openxmlformats.org/drawingml/2006/main">
-              <a:graphicData uri="http://schemas.openxmlformats.org/drawingml/2006/picture">
-                <pic:pic xmlns:pic="http://schemas.openxmlformats.org/drawingml/2006/picture">
-                  <pic:nvPicPr>
-                    <pic:cNvPr id="1" name=""/>
-                    <pic:cNvPicPr/>
-                  </pic:nvPicPr>
-                  <pic:blipFill>
-                    <a:blip r:embed="rId37"/>
-                    <a:stretch>
-                      <a:fillRect/>
-                    </a:stretch>
-                  </pic:blipFill>
-                  <pic:spPr>
-                    <a:xfrm>
-                      <a:off x="0" y="0"/>
-                      <a:ext cx="2743200" cy="914400"/>
-                    </a:xfrm>
-                    <a:prstGeom prst="rect">
-                      <a:avLst/>
-                    </a:prstGeom>
-                  </pic:spPr>
-                </pic:pic>
-              </a:graphicData>
-            </a:graphic>
-          </wp:inline>
-        </w:drawing>
-      </w:r>
-    </w:p>
-    <w:p>
-      <w:r>
-        <w:t xml:space="preserve">For </w:t>
-      </w:r>
-      <w:r>
-        <w:t>example,</w:t>
-      </w:r>
-      <w:r>
-        <w:t xml:space="preserve"> selecting order=2 will fit</w:t>
-      </w:r>
-      <w:r>
-        <w:t xml:space="preserve"> Y=a*x+b*sqrt(X)+c</w:t>
-      </w:r>
-      <w:r>
-        <w:t>.</w:t>
-      </w:r>
-    </w:p>
-    <w:p>
-      <w:r>
-        <w:t>As usual, the fitted equation (with numerical values for the coefficients) is found in the 2</w:t>
-      </w:r>
-      <w:r>
-        <w:rPr>
-          <w:vertAlign w:val="superscript"/>
-        </w:rPr>
-        <w:t>nd</w:t>
-      </w:r>
-      <w:r>
-        <w:t xml:space="preserve"> csv graph window. Not all powers of x may be present (only non-zero coefficients are shown).</w:t>
-      </w:r>
-    </w:p>
-    <w:p>
-      <w:r>
-        <w:t>Note that with a very large number of data points specifying a large order may result in a long wait for the results (</w:t>
-      </w:r>
-      <w:r>
-        <w:t>e.g.,</w:t>
-      </w:r>
-      <w:r>
-        <w:t xml:space="preserve"> order 10 will take ~ </w:t>
-      </w:r>
-      <w:r>
-        <w:t>0.5</w:t>
-      </w:r>
-      <w:r>
-        <w:t xml:space="preserve"> minute on a reasonably modern PC, while order 20 will take about 1 minute both for 15 </w:t>
-      </w:r>
-      <w:r>
-        <w:t>million</w:t>
-      </w:r>
-      <w:r>
-        <w:t xml:space="preserve"> data points).</w:t>
-      </w:r>
-      <w:r>
-        <w:t xml:space="preserve"> For orders of 1,2,3 it is more efficient to select that particular form from the menu rather than using the general fit with an order of 1,2 or 3 but the results should be identical.</w:t>
-      </w:r>
-    </w:p>
-    <w:p>
-      <w:r>
-        <w:t>Note points with a negative x value are ignored.</w:t>
-      </w:r>
-    </w:p>
-    <w:p>
-      <w:r>
-        <w:br w:type="page"/>
-      </w:r>
-    </w:p>
-    <w:p>
-      <w:pPr>
-        <w:pStyle w:val="Heading2"/>
-      </w:pPr>
-      <w:r>
-        <w:lastRenderedPageBreak/>
-        <w:t xml:space="preserve">Y=M*X*log2(X)+c </w:t>
-      </w:r>
-    </w:p>
-    <w:p>
-      <w:r>
-        <w:t xml:space="preserve">This fits the function </w:t>
-      </w:r>
-      <w:r>
-        <w:t>Y=</w:t>
-      </w:r>
-      <w:r>
-        <w:t>m*x*log2(x)+c</w:t>
-      </w:r>
-      <w:r>
-        <w:t xml:space="preserve"> using a best (least squares) fit to the input data.</w:t>
-      </w:r>
-    </w:p>
-    <w:p>
-      <w:r>
-        <w:t xml:space="preserve">The supplied data file </w:t>
-      </w:r>
-      <w:r>
-        <w:t>csvfun3.csv</w:t>
-      </w:r>
-      <w:r>
-        <w:t xml:space="preserve"> includes an example, see graph below.</w:t>
-      </w:r>
-    </w:p>
-    <w:p>
-      <w:r>
-        <w:rPr>
-          <w:noProof/>
-        </w:rPr>
-        <w:drawing>
-          <wp:inline distT="0" distB="0" distL="0" distR="0" wp14:anchorId="3E74E61A" wp14:editId="22084610">
-            <wp:extent cx="5731510" cy="5656580"/>
-            <wp:effectExtent l="0" t="0" r="2540" b="1270"/>
-            <wp:docPr id="56" name="Picture 56"/>
-            <wp:cNvGraphicFramePr>
-              <a:graphicFrameLocks xmlns:a="http://schemas.openxmlformats.org/drawingml/2006/main" noChangeAspect="1"/>
-            </wp:cNvGraphicFramePr>
-            <a:graphic xmlns:a="http://schemas.openxmlformats.org/drawingml/2006/main">
-              <a:graphicData uri="http://schemas.openxmlformats.org/drawingml/2006/picture">
-                <pic:pic xmlns:pic="http://schemas.openxmlformats.org/drawingml/2006/picture">
-                  <pic:nvPicPr>
-                    <pic:cNvPr id="1" name=""/>
-                    <pic:cNvPicPr/>
-                  </pic:nvPicPr>
-                  <pic:blipFill>
-                    <a:blip r:embed="rId38"/>
-                    <a:stretch>
-                      <a:fillRect/>
-                    </a:stretch>
-                  </pic:blipFill>
-                  <pic:spPr>
-                    <a:xfrm>
-                      <a:off x="0" y="0"/>
-                      <a:ext cx="5731510" cy="5656580"/>
-                    </a:xfrm>
-                    <a:prstGeom prst="rect">
-                      <a:avLst/>
-                    </a:prstGeom>
-                  </pic:spPr>
-                </pic:pic>
-              </a:graphicData>
-            </a:graphic>
-          </wp:inline>
-        </w:drawing>
-      </w:r>
-    </w:p>
-    <w:p>
-      <w:r>
-        <w:t>As usual, the fitted equation (with numerical values for the coefficients) is found in the 2</w:t>
-      </w:r>
-      <w:r>
-        <w:rPr>
-          <w:vertAlign w:val="superscript"/>
-        </w:rPr>
-        <w:t>nd</w:t>
-      </w:r>
-      <w:r>
-        <w:t xml:space="preserve"> csv graph window</w:t>
-      </w:r>
-      <w:r>
-        <w:t>, in the case of the example the results were:</w:t>
-      </w:r>
-    </w:p>
-    <w:p>
-      <w:pPr>
-        <w:autoSpaceDE w:val="0"/>
-        <w:autoSpaceDN w:val="0"/>
-        <w:adjustRightInd w:val="0"/>
-        <w:spacing w:after="0" w:line="240" w:lineRule="auto"/>
-        <w:rPr>
-          <w:rFonts w:ascii="MS Sans Serif" w:hAnsi="MS Sans Serif" w:cs="MS Sans Serif"/>
-          <w:sz w:val="16"/>
-          <w:szCs w:val="16"/>
-        </w:rPr>
-      </w:pPr>
-      <w:r>
-        <w:rPr>
-          <w:rFonts w:ascii="MS Sans Serif" w:hAnsi="MS Sans Serif" w:cs="MS Sans Serif"/>
-          <w:sz w:val="16"/>
-          <w:szCs w:val="16"/>
-        </w:rPr>
-        <w:t>Best Least squares curve is Y=1.234*X*log2(X)-1.99999 which has an R^2 of 1</w:t>
-      </w:r>
-    </w:p>
-    <w:p>
-      <w:r>
-        <w:rPr>
-          <w:rFonts w:ascii="MS Sans Serif" w:hAnsi="MS Sans Serif" w:cs="MS Sans Serif"/>
-          <w:sz w:val="16"/>
-          <w:szCs w:val="16"/>
-        </w:rPr>
-        <w:t xml:space="preserve">  Max abs error of above curve is 0.00500488</w:t>
-      </w:r>
-      <w:r>
-        <w:t xml:space="preserve"> </w:t>
-      </w:r>
-    </w:p>
-    <w:p>
-      <w:r>
-        <w:t xml:space="preserve">Note that </w:t>
-      </w:r>
-      <w:r>
-        <w:t xml:space="preserve">while the coefficient m is given for X*log2(X) it is simple to calculate the value of m for a logarithm to a different base by </w:t>
-      </w:r>
-      <w:r>
-        <w:t>divide</w:t>
-      </w:r>
-      <w:r>
-        <w:t xml:space="preserve"> m by log(2</w:t>
-      </w:r>
-      <w:r>
-        <w:t>),</w:t>
-      </w:r>
-      <w:r>
-        <w:t xml:space="preserve"> for example to get m for ln (log base e) you need to </w:t>
-      </w:r>
-      <w:r>
-        <w:t>divide</w:t>
-      </w:r>
-      <w:r>
-        <w:t xml:space="preserve"> m by ln(2)=</w:t>
-      </w:r>
-      <w:r>
-        <w:t xml:space="preserve"> 0.693147</w:t>
-      </w:r>
-      <w:r>
-        <w:t>.</w:t>
-      </w:r>
-      <w:r>
-        <w:t xml:space="preserve"> Doing this has no impact on the accuracy of the fit.</w:t>
-      </w:r>
-    </w:p>
-    <w:p>
-      <w:r>
-        <w:t>Therefore, in the case of the example above this could also be written as:</w:t>
-      </w:r>
-    </w:p>
-    <w:p>
-      <w:pPr>
-        <w:autoSpaceDE w:val="0"/>
-        <w:autoSpaceDN w:val="0"/>
-        <w:adjustRightInd w:val="0"/>
-        <w:spacing w:after="0" w:line="240" w:lineRule="auto"/>
-        <w:rPr>
-          <w:rFonts w:ascii="MS Sans Serif" w:hAnsi="MS Sans Serif" w:cs="MS Sans Serif"/>
-          <w:sz w:val="16"/>
-          <w:szCs w:val="16"/>
-        </w:rPr>
-      </w:pPr>
-      <w:r>
-        <w:rPr>
-          <w:rFonts w:ascii="MS Sans Serif" w:hAnsi="MS Sans Serif" w:cs="MS Sans Serif"/>
-          <w:sz w:val="16"/>
-          <w:szCs w:val="16"/>
-        </w:rPr>
-        <w:t>Best Least squares curve is Y=</w:t>
-      </w:r>
-      <w:r>
-        <w:t xml:space="preserve"> </w:t>
-      </w:r>
-      <w:r>
-        <w:rPr>
-          <w:rFonts w:ascii="MS Sans Serif" w:hAnsi="MS Sans Serif" w:cs="MS Sans Serif"/>
-          <w:sz w:val="16"/>
-          <w:szCs w:val="16"/>
-        </w:rPr>
-        <w:t>1.78029</w:t>
-      </w:r>
-      <w:r>
-        <w:rPr>
-          <w:rFonts w:ascii="MS Sans Serif" w:hAnsi="MS Sans Serif" w:cs="MS Sans Serif"/>
-          <w:sz w:val="16"/>
-          <w:szCs w:val="16"/>
-        </w:rPr>
-        <w:t>*X*l</w:t>
-      </w:r>
-      <w:r>
-        <w:rPr>
-          <w:rFonts w:ascii="MS Sans Serif" w:hAnsi="MS Sans Serif" w:cs="MS Sans Serif"/>
-          <w:sz w:val="16"/>
-          <w:szCs w:val="16"/>
-        </w:rPr>
-        <w:t>og</w:t>
-      </w:r>
-      <w:r>
-        <w:rPr>
-          <w:rFonts w:ascii="MS Sans Serif" w:hAnsi="MS Sans Serif" w:cs="MS Sans Serif"/>
-          <w:sz w:val="16"/>
-          <w:szCs w:val="16"/>
-        </w:rPr>
-        <w:t>(X)-1.99999</w:t>
-      </w:r>
-    </w:p>
-    <w:p>
-      <w:r>
-        <w:rPr>
-          <w:rFonts w:ascii="MS Sans Serif" w:hAnsi="MS Sans Serif" w:cs="MS Sans Serif"/>
-          <w:sz w:val="16"/>
-          <w:szCs w:val="16"/>
-        </w:rPr>
-        <w:t xml:space="preserve">  Max abs error of above curve is 0.00500488</w:t>
-      </w:r>
-      <w:r>
-        <w:t xml:space="preserve"> </w:t>
-      </w:r>
-    </w:p>
-    <w:p>
-      <w:r>
-        <w:t xml:space="preserve">Csvgraph does actually supply the equation for </w:t>
-      </w:r>
-      <w:r>
-        <w:t>y=m*x*</w:t>
-      </w:r>
-      <w:r>
-        <w:t>ln</w:t>
-      </w:r>
-      <w:r>
-        <w:t>(x)</w:t>
-      </w:r>
-      <w:r>
-        <w:t xml:space="preserve"> in</w:t>
-      </w:r>
-      <w:r>
-        <w:t xml:space="preserve"> its 2</w:t>
-      </w:r>
-      <w:r>
-        <w:rPr>
-          <w:vertAlign w:val="superscript"/>
-        </w:rPr>
-        <w:t>nd</w:t>
-      </w:r>
-      <w:r>
-        <w:t xml:space="preserve"> window.</w:t>
-      </w:r>
-      <w:r>
-        <w:t xml:space="preserve"> </w:t>
-      </w:r>
-    </w:p>
-    <w:p/>
-    <w:p>
-      <w:pPr>
-        <w:pStyle w:val="Heading2"/>
-      </w:pPr>
-      <w:r>
-        <w:t xml:space="preserve">Y=(a+b*x)/(1+c*x) </w:t>
-      </w:r>
-    </w:p>
-    <w:p>
-      <w:r>
-        <w:t xml:space="preserve">This fits the rational function </w:t>
-      </w:r>
-      <w:r>
-        <w:t>Y=(a+b*x)/(1+c*x)</w:t>
-      </w:r>
-      <w:r>
-        <w:t xml:space="preserve">. </w:t>
-      </w:r>
-    </w:p>
-    <w:p>
-      <w:r>
-        <w:t>As usual, the fitted equation (with numerical values for the coefficients) is found in the 2</w:t>
-      </w:r>
-      <w:r>
-        <w:rPr>
-          <w:vertAlign w:val="superscript"/>
-        </w:rPr>
-        <w:t>nd</w:t>
-      </w:r>
-      <w:r>
-        <w:t xml:space="preserve"> csv graph window. </w:t>
-      </w:r>
-    </w:p>
-    <w:p>
-      <w:pPr>
-        <w:pStyle w:val="Heading2"/>
-      </w:pPr>
-      <w:r>
-        <w:t>Y=(a+bx+cx</w:t>
-      </w:r>
-      <w:r>
-        <w:rPr>
-          <w:vertAlign w:val="superscript"/>
-        </w:rPr>
-        <w:t>2</w:t>
-      </w:r>
-      <w:r>
-        <w:t>)/(1+dx+ex</w:t>
-      </w:r>
-      <w:r>
-        <w:rPr>
-          <w:vertAlign w:val="superscript"/>
-        </w:rPr>
-        <w:t>2</w:t>
-      </w:r>
-      <w:r>
-        <w:t>)</w:t>
-      </w:r>
-    </w:p>
-    <w:p>
-      <w:r>
-        <w:t xml:space="preserve">This fits the rational function </w:t>
-      </w:r>
-      <w:r>
-        <w:t>Y=(a+bx+cx</w:t>
-      </w:r>
-      <w:r>
-        <w:rPr>
-          <w:vertAlign w:val="superscript"/>
-        </w:rPr>
-        <w:t>2</w:t>
-      </w:r>
-      <w:r>
-        <w:t>)/(1+dx+ex</w:t>
-      </w:r>
-      <w:r>
-        <w:rPr>
-          <w:vertAlign w:val="superscript"/>
-        </w:rPr>
-        <w:t>2</w:t>
-      </w:r>
-      <w:r>
-        <w:t>)</w:t>
-      </w:r>
-      <w:r>
-        <w:t>.</w:t>
-      </w:r>
-    </w:p>
-    <w:p>
-      <w:r>
-        <w:t>As usual, the fitted equation (with numerical values for the coefficients) is found in the 2</w:t>
-      </w:r>
-      <w:r>
-        <w:rPr>
-          <w:vertAlign w:val="superscript"/>
-        </w:rPr>
-        <w:t>nd</w:t>
-      </w:r>
-      <w:r>
-        <w:t xml:space="preserve"> csv graph window. </w:t>
-      </w:r>
-    </w:p>
-    <w:p>
-      <w:r>
-        <w:br w:type="page"/>
-      </w:r>
-    </w:p>
-    <w:p/>
-    <w:p>
-      <w:pPr>
-        <w:pStyle w:val="Heading2"/>
-      </w:pPr>
-      <w:r>
-        <w:t>Rational (poly/poly)</w:t>
-      </w:r>
-    </w:p>
-    <w:p>
-      <w:r>
-        <w:t>The general case (polynomial/polynomial) is also available by selecting “rational (poly/poly) order:” and specifying the required order in the “order” box to the right.</w:t>
-      </w:r>
-    </w:p>
-    <w:p>
-      <w:r>
-        <w:rPr>
-          <w:noProof/>
-        </w:rPr>
-        <w:drawing>
-          <wp:inline distT="0" distB="0" distL="0" distR="0" wp14:anchorId="72455F79" wp14:editId="6A6CA4EF">
-            <wp:extent cx="2743200" cy="914400"/>
-            <wp:effectExtent l="0" t="0" r="0" b="0"/>
-            <wp:docPr id="48" name="Picture 48"/>
-            <wp:cNvGraphicFramePr>
-              <a:graphicFrameLocks xmlns:a="http://schemas.openxmlformats.org/drawingml/2006/main" noChangeAspect="1"/>
-            </wp:cNvGraphicFramePr>
-            <a:graphic xmlns:a="http://schemas.openxmlformats.org/drawingml/2006/main">
-              <a:graphicData uri="http://schemas.openxmlformats.org/drawingml/2006/picture">
-                <pic:pic xmlns:pic="http://schemas.openxmlformats.org/drawingml/2006/picture">
-                  <pic:nvPicPr>
-                    <pic:cNvPr id="1" name=""/>
-                    <pic:cNvPicPr/>
-                  </pic:nvPicPr>
-                  <pic:blipFill>
-                    <a:blip r:embed="rId37"/>
-                    <a:stretch>
-                      <a:fillRect/>
-                    </a:stretch>
-                  </pic:blipFill>
-                  <pic:spPr>
-                    <a:xfrm>
-                      <a:off x="0" y="0"/>
-                      <a:ext cx="2743200" cy="914400"/>
-                    </a:xfrm>
-                    <a:prstGeom prst="rect">
-                      <a:avLst/>
-                    </a:prstGeom>
-                  </pic:spPr>
-                </pic:pic>
-              </a:graphicData>
-            </a:graphic>
-          </wp:inline>
-        </w:drawing>
-      </w:r>
-    </w:p>
-    <w:p>
-      <w:r>
-        <w:t>As usual, the fitted equation (with numerical values for the coefficients) is found in the 2</w:t>
-      </w:r>
-      <w:r>
-        <w:rPr>
-          <w:vertAlign w:val="superscript"/>
-        </w:rPr>
-        <w:t>nd</w:t>
-      </w:r>
-      <w:r>
-        <w:t xml:space="preserve"> csv graph window. Not all powers of x may be present (only non-zero coefficients are shown).</w:t>
-      </w:r>
-    </w:p>
-    <w:p>
-      <w:r>
-        <w:t>Note that with a very large number of data points specifying a large order may result in a long wait for the results (</w:t>
-      </w:r>
-      <w:r>
-        <w:t>e.g.,</w:t>
-      </w:r>
-      <w:r>
-        <w:t xml:space="preserve"> order 10 will take ~ </w:t>
-      </w:r>
-      <w:r>
-        <w:t>0.5</w:t>
-      </w:r>
-      <w:r>
-        <w:t xml:space="preserve"> minute on a reasonably modern PC, while order 20 will take about </w:t>
-      </w:r>
-      <w:r>
-        <w:t>1</w:t>
-      </w:r>
-      <w:r>
-        <w:t xml:space="preserve"> minute </w:t>
-      </w:r>
-      <w:r>
-        <w:t xml:space="preserve">both </w:t>
-      </w:r>
-      <w:r>
-        <w:t xml:space="preserve">for 15 </w:t>
-      </w:r>
-      <w:r>
-        <w:t>million</w:t>
-      </w:r>
-      <w:r>
-        <w:t xml:space="preserve"> data points).</w:t>
-      </w:r>
-      <w:r>
-        <w:t xml:space="preserve"> For small values of order, it is more efficient to select the required equation directly from the available list rather than use this general case, but the results should be identical whichever approach is used.</w:t>
-      </w:r>
-    </w:p>
-    <w:p>
-      <w:r>
-        <w:t xml:space="preserve">Ratios of polynomials can give a better fit to many functions than using a higher order polynomial </w:t>
-      </w:r>
-      <w:r>
-        <w:t>e.g.</w:t>
-      </w:r>
-      <w:r>
-        <w:t>:</w:t>
-      </w:r>
-    </w:p>
-    <w:p>
-      <w:r>
-        <w:rPr>
-          <w:noProof/>
-        </w:rPr>
-        <w:drawing>
-          <wp:inline distT="0" distB="0" distL="0" distR="0" wp14:anchorId="11C30E0C" wp14:editId="431EB1D3">
-            <wp:extent cx="4029205" cy="3960459"/>
-            <wp:effectExtent l="0" t="0" r="0" b="2540"/>
-            <wp:docPr id="51" name="Picture 51"/>
-            <wp:cNvGraphicFramePr>
-              <a:graphicFrameLocks xmlns:a="http://schemas.openxmlformats.org/drawingml/2006/main" noChangeAspect="1"/>
-            </wp:cNvGraphicFramePr>
-            <a:graphic xmlns:a="http://schemas.openxmlformats.org/drawingml/2006/main">
-              <a:graphicData uri="http://schemas.openxmlformats.org/drawingml/2006/picture">
-                <pic:pic xmlns:pic="http://schemas.openxmlformats.org/drawingml/2006/picture">
-                  <pic:nvPicPr>
-                    <pic:cNvPr id="1" name=""/>
-                    <pic:cNvPicPr/>
-                  </pic:nvPicPr>
-                  <pic:blipFill>
-                    <a:blip r:embed="rId39"/>
-                    <a:stretch>
-                      <a:fillRect/>
-                    </a:stretch>
-                  </pic:blipFill>
-                  <pic:spPr>
-                    <a:xfrm>
-                      <a:off x="0" y="0"/>
-                      <a:ext cx="4034504" cy="3965668"/>
-                    </a:xfrm>
-                    <a:prstGeom prst="rect">
-                      <a:avLst/>
-                    </a:prstGeom>
-                  </pic:spPr>
-                </pic:pic>
-              </a:graphicData>
-            </a:graphic>
-          </wp:inline>
-        </w:drawing>
-      </w:r>
-    </w:p>
-    <w:p>
-      <w:pPr>
-        <w:rPr>
-          <w:rFonts w:asciiTheme="majorHAnsi" w:eastAsiaTheme="majorEastAsia" w:hAnsiTheme="majorHAnsi" w:cstheme="majorBidi"/>
-          <w:color w:val="365F91" w:themeColor="accent1" w:themeShade="BF"/>
-          <w:sz w:val="26"/>
-          <w:szCs w:val="26"/>
-        </w:rPr>
-      </w:pPr>
-      <w:r>
-        <w:t xml:space="preserve">The polynomial fit has a maximum error of 0.726, while the rational fit has a maximum error of 0.439 </w:t>
-      </w:r>
-      <w:r>
-        <w:t>with both using the same number of coefficients. D</w:t>
-      </w:r>
-      <w:r>
-        <w:t>on’t forget in this case a sqrt(x) fit would give an exact match with effectively zero error</w:t>
-      </w:r>
-      <w:r>
-        <w:t xml:space="preserve"> with only two coefficients.</w:t>
-      </w:r>
-      <w:r>
-        <w:br w:type="page"/>
-      </w:r>
-    </w:p>
-    <w:p>
-      <w:pPr>
-        <w:pStyle w:val="Heading2"/>
-      </w:pPr>
-      <w:r>
-        <w:lastRenderedPageBreak/>
-        <w:t>Polynomial fit</w:t>
-      </w:r>
-    </w:p>
-    <w:p>
-      <w:r>
-        <w:t xml:space="preserve">This is a </w:t>
-      </w:r>
-      <w:r>
-        <w:t>more general form than linear regression as the order of the polynomial can be selected.</w:t>
-      </w:r>
-    </w:p>
-    <w:p>
-      <w:r>
-        <w:t xml:space="preserve">If the order is 1 this gives identical results to the </w:t>
-      </w:r>
-      <w:r>
-        <w:t xml:space="preserve">(least squares) </w:t>
-      </w:r>
-      <w:r>
-        <w:t xml:space="preserve">linear regression </w:t>
-      </w:r>
-      <w:r>
-        <w:t xml:space="preserve">y=mx+c </w:t>
-      </w:r>
-      <w:r>
-        <w:t>option, but higher orders can give a better fit.</w:t>
-      </w:r>
-    </w:p>
-    <w:p>
-      <w:r>
-        <w:t xml:space="preserve">Using </w:t>
-      </w:r>
-      <w:r>
-        <w:t>demo1M.csv</w:t>
-      </w:r>
-      <w:r>
-        <w:t xml:space="preserve"> </w:t>
-      </w:r>
-      <w:r>
-        <w:t>and a 30</w:t>
-      </w:r>
-      <w:r>
-        <w:rPr>
-          <w:vertAlign w:val="superscript"/>
-        </w:rPr>
-        <w:t>th</w:t>
-      </w:r>
-      <w:r>
-        <w:t xml:space="preserve"> order polynomial </w:t>
-      </w:r>
-      <w:r>
-        <w:t>gives:</w:t>
-      </w:r>
-    </w:p>
-    <w:p>
-      <w:r>
-        <w:rPr>
-          <w:noProof/>
-        </w:rPr>
-        <w:drawing>
-          <wp:inline distT="0" distB="0" distL="0" distR="0" wp14:anchorId="1F94AF89" wp14:editId="0340290C">
-            <wp:extent cx="5731510" cy="4363085"/>
-            <wp:effectExtent l="0" t="0" r="2540" b="0"/>
-            <wp:docPr id="26" name="Picture 26"/>
             <wp:cNvGraphicFramePr>
               <a:graphicFrameLocks xmlns:a="http://schemas.openxmlformats.org/drawingml/2006/main" noChangeAspect="1"/>
             </wp:cNvGraphicFramePr>
@@ -6310,96 +5612,41 @@
       </w:r>
     </w:p>
     <w:p>
-      <w:r>
-        <w:t>Which is the polynomial with the equation</w:t>
-      </w:r>
-      <w:r>
-        <w:t xml:space="preserve"> (as before this is given in the 2</w:t>
-      </w:r>
-      <w:r>
+      <w:pPr>
         <w:rPr>
-          <w:vertAlign w:val="superscript"/>
+          <w:rFonts w:asciiTheme="majorHAnsi" w:eastAsiaTheme="majorEastAsia" w:hAnsiTheme="majorHAnsi" w:cstheme="majorBidi"/>
+          <w:color w:val="365F91" w:themeColor="accent1" w:themeShade="BF"/>
+          <w:sz w:val="26"/>
+          <w:szCs w:val="26"/>
         </w:rPr>
-        <w:t>nd</w:t>
-      </w:r>
-      <w:r>
-        <w:t xml:space="preserve"> csvgraph window):</w:t>
-      </w:r>
-    </w:p>
-    <w:p>
-      <w:pPr>
-        <w:autoSpaceDE w:val="0"/>
-        <w:autoSpaceDN w:val="0"/>
-        <w:adjustRightInd w:val="0"/>
-        <w:spacing w:after="0" w:line="240" w:lineRule="auto"/>
-        <w:ind w:left="720"/>
-        <w:rPr>
-          <w:rFonts w:ascii="MS Sans Serif" w:hAnsi="MS Sans Serif" w:cs="MS Sans Serif"/>
-          <w:sz w:val="16"/>
-          <w:szCs w:val="16"/>
-        </w:rPr>
-      </w:pPr>
-      <w:r>
-        <w:rPr>
-          <w:rFonts w:ascii="MS Sans Serif" w:hAnsi="MS Sans Serif" w:cs="MS Sans Serif"/>
-          <w:sz w:val="16"/>
-          <w:szCs w:val="16"/>
-        </w:rPr>
-        <w:t>Y=(((((((((((((((((((((((((((((6.97951274809e-137*X-1.04691504709e-130)*X+7.46518751585e-125)*X-3.36717955513e-119)*X+1.07841837595e-113)*X-2.60977659582e-108)*X+4.95825937558e-103)*X-7.585603359e-98)*X+9.51094773116e-93)*X-9.8953321991e-88)*X+8.61839059489e-83)*X-6.32174846775e-78)*X+3.92052333073e-73)*X-2.05984542296e-68)*X+9.172676001e-64)*X-3.45829252723e-59)*X+1.10109000948e-54)*X-2.94854105574e-50)*X+6.60274774225e-46)*X-1.22708309395e-41)*X+1.87412804271e-37)*X-2.32316065069e-33)*X+2.30046310128e-29)*X-1.78304928219e-25)*X+1.0534361431e-21)*X-4.5791256059e-18)*X+1.39448963045e-14)*X-2.76963858661e-11)*X+3.20180968581e-08)*X-1.7483403854e-05)*X+10.006685239</w:t>
-      </w:r>
-    </w:p>
-    <w:p/>
-    <w:p>
+      </w:pPr>
       <w:r>
         <w:br w:type="page"/>
       </w:r>
     </w:p>
     <w:p>
+      <w:pPr>
+        <w:pStyle w:val="Heading2"/>
+      </w:pPr>
       <w:r>
         <w:lastRenderedPageBreak/>
-        <w:t>The file csvfun1.csv gives a more realistic</w:t>
-      </w:r>
-      <w:r>
-        <w:t xml:space="preserve"> example</w:t>
-      </w:r>
-      <w:r>
-        <w:t xml:space="preserve"> of polynomial fitting – the screen shot below shows a 1</w:t>
-      </w:r>
-      <w:r>
-        <w:rPr>
-          <w:vertAlign w:val="superscript"/>
-        </w:rPr>
-        <w:t>st</w:t>
-      </w:r>
-      <w:r>
-        <w:t>, 2</w:t>
-      </w:r>
-      <w:r>
-        <w:rPr>
-          <w:vertAlign w:val="superscript"/>
-        </w:rPr>
-        <w:t>nd</w:t>
-      </w:r>
-      <w:r>
-        <w:t xml:space="preserve"> and 3</w:t>
-      </w:r>
-      <w:r>
-        <w:rPr>
-          <w:vertAlign w:val="superscript"/>
-        </w:rPr>
-        <w:t>rd</w:t>
-      </w:r>
-      <w:r>
-        <w:t xml:space="preserve"> order fit to exp(-i/10) – it can be seen that the 3</w:t>
-      </w:r>
-      <w:r>
-        <w:rPr>
-          <w:vertAlign w:val="superscript"/>
-        </w:rPr>
-        <w:t>rd</w:t>
-      </w:r>
-      <w:r>
-        <w:t xml:space="preserve"> order polynomial is a very good fit:</w:t>
+        <w:t>Square Root Regression</w:t>
+      </w:r>
+    </w:p>
+    <w:p>
+      <w:r>
+        <w:t>Fits the equation y=m*sqrt(x)+c using a best (least squares) fit to the input data.</w:t>
+      </w:r>
+    </w:p>
+    <w:p>
+      <w:r>
+        <w:t xml:space="preserve">The supplied data file </w:t>
+      </w:r>
+      <w:r>
+        <w:t>csvfun3.csv</w:t>
+      </w:r>
+      <w:r>
+        <w:t xml:space="preserve"> includes an example, see graph below.</w:t>
       </w:r>
     </w:p>
     <w:p>
@@ -6408,10 +5655,10 @@
           <w:noProof/>
         </w:rPr>
         <w:drawing>
-          <wp:inline distT="0" distB="0" distL="0" distR="0" wp14:anchorId="5A150B4F" wp14:editId="7AB8E819">
+          <wp:inline distT="0" distB="0" distL="0" distR="0" wp14:anchorId="7C62FD65" wp14:editId="41088E81">
             <wp:extent cx="5731510" cy="4363085"/>
             <wp:effectExtent l="0" t="0" r="2540" b="0"/>
-            <wp:docPr id="28" name="Picture 28"/>
+            <wp:docPr id="39" name="Picture 39"/>
             <wp:cNvGraphicFramePr>
               <a:graphicFrameLocks xmlns:a="http://schemas.openxmlformats.org/drawingml/2006/main" noChangeAspect="1"/>
             </wp:cNvGraphicFramePr>
@@ -6445,6 +5692,1153 @@
       </w:r>
     </w:p>
     <w:p>
+      <w:pPr>
+        <w:rPr>
+          <w:rFonts w:ascii="MS Sans Serif" w:hAnsi="MS Sans Serif" w:cs="MS Sans Serif"/>
+          <w:sz w:val="16"/>
+          <w:szCs w:val="16"/>
+        </w:rPr>
+      </w:pPr>
+      <w:r>
+        <w:t>Note points with a negative x value are ignored.</w:t>
+      </w:r>
+      <w:r>
+        <w:br w:type="page"/>
+      </w:r>
+    </w:p>
+    <w:p>
+      <w:pPr>
+        <w:pStyle w:val="Heading2"/>
+      </w:pPr>
+      <w:r>
+        <w:lastRenderedPageBreak/>
+        <w:t>Y=a*x+b*sqrt(X)+c</w:t>
+      </w:r>
+    </w:p>
+    <w:p>
+      <w:r>
+        <w:t>This f</w:t>
+      </w:r>
+      <w:r>
+        <w:t>its the equation y=a*x+b*sqrt(x)+c using a best (least squares) fit to the input data.</w:t>
+      </w:r>
+    </w:p>
+    <w:p>
+      <w:r>
+        <w:t xml:space="preserve">The </w:t>
+      </w:r>
+      <w:r>
+        <w:t>built-in</w:t>
+      </w:r>
+      <w:r>
+        <w:t xml:space="preserve"> maths capabilities of csvgraph allows us to create a</w:t>
+      </w:r>
+      <w:r>
+        <w:t xml:space="preserve"> suitable</w:t>
+      </w:r>
+      <w:r>
+        <w:t xml:space="preserve"> example</w:t>
+      </w:r>
+      <w:r>
+        <w:t xml:space="preserve"> as in csvfun3.csv X is the first column ($1).</w:t>
+      </w:r>
+    </w:p>
+    <w:p>
+      <w:r>
+        <w:t>Looking in the 2</w:t>
+      </w:r>
+      <w:r>
+        <w:rPr>
+          <w:vertAlign w:val="superscript"/>
+        </w:rPr>
+        <w:t>nd</w:t>
+      </w:r>
+      <w:r>
+        <w:t xml:space="preserve"> csv graph window the fitted equation is found:</w:t>
+      </w:r>
+    </w:p>
+    <w:p>
+      <w:pPr>
+        <w:autoSpaceDE w:val="0"/>
+        <w:autoSpaceDN w:val="0"/>
+        <w:adjustRightInd w:val="0"/>
+        <w:spacing w:after="0" w:line="240" w:lineRule="auto"/>
+        <w:ind w:left="720"/>
+        <w:rPr>
+          <w:rFonts w:ascii="MS Sans Serif" w:hAnsi="MS Sans Serif" w:cs="MS Sans Serif"/>
+          <w:sz w:val="16"/>
+          <w:szCs w:val="16"/>
+        </w:rPr>
+      </w:pPr>
+      <w:r>
+        <w:rPr>
+          <w:rFonts w:ascii="MS Sans Serif" w:hAnsi="MS Sans Serif" w:cs="MS Sans Serif"/>
+          <w:sz w:val="16"/>
+          <w:szCs w:val="16"/>
+        </w:rPr>
+        <w:t>Best fit found is Y=0.1*X-2*sqrt(X)+5</w:t>
+      </w:r>
+    </w:p>
+    <w:p>
+      <w:pPr>
+        <w:ind w:left="720"/>
+        <w:rPr>
+          <w:rFonts w:ascii="MS Sans Serif" w:hAnsi="MS Sans Serif" w:cs="MS Sans Serif"/>
+          <w:sz w:val="16"/>
+          <w:szCs w:val="16"/>
+        </w:rPr>
+      </w:pPr>
+      <w:r>
+        <w:rPr>
+          <w:rFonts w:ascii="MS Sans Serif" w:hAnsi="MS Sans Serif" w:cs="MS Sans Serif"/>
+          <w:sz w:val="16"/>
+          <w:szCs w:val="16"/>
+        </w:rPr>
+        <w:t xml:space="preserve">  Max abs error of above curve is 4.76837e-07</w:t>
+      </w:r>
+    </w:p>
+    <w:p>
+      <w:r>
+        <w:t>The resultant graph is shown below:</w:t>
+      </w:r>
+    </w:p>
+    <w:p>
+      <w:r>
+        <w:rPr>
+          <w:noProof/>
+        </w:rPr>
+        <w:drawing>
+          <wp:inline distT="0" distB="0" distL="0" distR="0" wp14:anchorId="51819570" wp14:editId="25608D74">
+            <wp:extent cx="5731510" cy="5645150"/>
+            <wp:effectExtent l="0" t="0" r="2540" b="0"/>
+            <wp:docPr id="44" name="Picture 44"/>
+            <wp:cNvGraphicFramePr>
+              <a:graphicFrameLocks xmlns:a="http://schemas.openxmlformats.org/drawingml/2006/main" noChangeAspect="1"/>
+            </wp:cNvGraphicFramePr>
+            <a:graphic xmlns:a="http://schemas.openxmlformats.org/drawingml/2006/main">
+              <a:graphicData uri="http://schemas.openxmlformats.org/drawingml/2006/picture">
+                <pic:pic xmlns:pic="http://schemas.openxmlformats.org/drawingml/2006/picture">
+                  <pic:nvPicPr>
+                    <pic:cNvPr id="1" name=""/>
+                    <pic:cNvPicPr/>
+                  </pic:nvPicPr>
+                  <pic:blipFill>
+                    <a:blip r:embed="rId42"/>
+                    <a:stretch>
+                      <a:fillRect/>
+                    </a:stretch>
+                  </pic:blipFill>
+                  <pic:spPr>
+                    <a:xfrm>
+                      <a:off x="0" y="0"/>
+                      <a:ext cx="5731510" cy="5645150"/>
+                    </a:xfrm>
+                    <a:prstGeom prst="rect">
+                      <a:avLst/>
+                    </a:prstGeom>
+                  </pic:spPr>
+                </pic:pic>
+              </a:graphicData>
+            </a:graphic>
+          </wp:inline>
+        </w:drawing>
+      </w:r>
+    </w:p>
+    <w:p>
+      <w:pPr>
+        <w:rPr>
+          <w:rFonts w:asciiTheme="majorHAnsi" w:eastAsiaTheme="majorEastAsia" w:hAnsiTheme="majorHAnsi" w:cstheme="majorBidi"/>
+          <w:color w:val="365F91" w:themeColor="accent1" w:themeShade="BF"/>
+          <w:sz w:val="26"/>
+          <w:szCs w:val="26"/>
+        </w:rPr>
+      </w:pPr>
+      <w:r>
+        <w:t>Note points with a negative x value are ignored.</w:t>
+      </w:r>
+      <w:r>
+        <w:br w:type="page"/>
+      </w:r>
+    </w:p>
+    <w:p>
+      <w:pPr>
+        <w:pStyle w:val="Heading2"/>
+        <w:rPr>
+          <w:vertAlign w:val="superscript"/>
+        </w:rPr>
+      </w:pPr>
+      <w:r>
+        <w:lastRenderedPageBreak/>
+        <w:t>Y=a+b*sqrt(x)+c*x+d*x</w:t>
+      </w:r>
+      <w:r>
+        <w:rPr>
+          <w:vertAlign w:val="superscript"/>
+        </w:rPr>
+        <w:t>1.5</w:t>
+      </w:r>
+    </w:p>
+    <w:p>
+      <w:r>
+        <w:t>This is similar to the function above but has one more term (d*x</w:t>
+      </w:r>
+      <w:r>
+        <w:rPr>
+          <w:vertAlign w:val="superscript"/>
+        </w:rPr>
+        <w:t>1.</w:t>
+      </w:r>
+      <w:r>
+        <w:rPr>
+          <w:vertAlign w:val="superscript"/>
+        </w:rPr>
+        <w:t>5)</w:t>
+      </w:r>
+      <w:r>
+        <w:t>.</w:t>
+      </w:r>
+    </w:p>
+    <w:p>
+      <w:r>
+        <w:t>As usual, the fitted equation (with numerical values for the coefficients) is found in the 2</w:t>
+      </w:r>
+      <w:r>
+        <w:rPr>
+          <w:vertAlign w:val="superscript"/>
+        </w:rPr>
+        <w:t>nd</w:t>
+      </w:r>
+      <w:r>
+        <w:t xml:space="preserve"> csv graph window. </w:t>
+      </w:r>
+    </w:p>
+    <w:p>
+      <w:r>
+        <w:t>Note points with a negative x value are ignored.</w:t>
+      </w:r>
+    </w:p>
+    <w:p>
+      <w:pPr>
+        <w:pStyle w:val="Heading2"/>
+      </w:pPr>
+      <w:r>
+        <w:t>Polynomial in sqrt(x)</w:t>
+      </w:r>
+    </w:p>
+    <w:p>
+      <w:r>
+        <w:t>The general case (polynomials in sqrt(x)) is also available by selecting “Poly in sqrt(x) order:” and specifying the required order in the “order” box to the right.</w:t>
+      </w:r>
+    </w:p>
+    <w:p>
+      <w:r>
+        <w:rPr>
+          <w:noProof/>
+        </w:rPr>
+        <w:drawing>
+          <wp:inline distT="0" distB="0" distL="0" distR="0" wp14:anchorId="651E7D3F" wp14:editId="5DB7C602">
+            <wp:extent cx="2743200" cy="914400"/>
+            <wp:effectExtent l="0" t="0" r="0" b="0"/>
+            <wp:docPr id="47" name="Picture 47"/>
+            <wp:cNvGraphicFramePr>
+              <a:graphicFrameLocks xmlns:a="http://schemas.openxmlformats.org/drawingml/2006/main" noChangeAspect="1"/>
+            </wp:cNvGraphicFramePr>
+            <a:graphic xmlns:a="http://schemas.openxmlformats.org/drawingml/2006/main">
+              <a:graphicData uri="http://schemas.openxmlformats.org/drawingml/2006/picture">
+                <pic:pic xmlns:pic="http://schemas.openxmlformats.org/drawingml/2006/picture">
+                  <pic:nvPicPr>
+                    <pic:cNvPr id="1" name=""/>
+                    <pic:cNvPicPr/>
+                  </pic:nvPicPr>
+                  <pic:blipFill>
+                    <a:blip r:embed="rId43"/>
+                    <a:stretch>
+                      <a:fillRect/>
+                    </a:stretch>
+                  </pic:blipFill>
+                  <pic:spPr>
+                    <a:xfrm>
+                      <a:off x="0" y="0"/>
+                      <a:ext cx="2743200" cy="914400"/>
+                    </a:xfrm>
+                    <a:prstGeom prst="rect">
+                      <a:avLst/>
+                    </a:prstGeom>
+                  </pic:spPr>
+                </pic:pic>
+              </a:graphicData>
+            </a:graphic>
+          </wp:inline>
+        </w:drawing>
+      </w:r>
+    </w:p>
+    <w:p>
+      <w:r>
+        <w:t xml:space="preserve">For </w:t>
+      </w:r>
+      <w:r>
+        <w:t>example,</w:t>
+      </w:r>
+      <w:r>
+        <w:t xml:space="preserve"> selecting order=2 will fit</w:t>
+      </w:r>
+      <w:r>
+        <w:t xml:space="preserve"> Y=a*x+b*sqrt(X)+c</w:t>
+      </w:r>
+      <w:r>
+        <w:t>.</w:t>
+      </w:r>
+    </w:p>
+    <w:p>
+      <w:r>
+        <w:t>As usual, the fitted equation (with numerical values for the coefficients) is found in the 2</w:t>
+      </w:r>
+      <w:r>
+        <w:rPr>
+          <w:vertAlign w:val="superscript"/>
+        </w:rPr>
+        <w:t>nd</w:t>
+      </w:r>
+      <w:r>
+        <w:t xml:space="preserve"> csv graph window. Not all powers of x may be present (only non-zero coefficients are shown).</w:t>
+      </w:r>
+    </w:p>
+    <w:p>
+      <w:r>
+        <w:t>Note that with a very large number of data points specifying a large order may result in a long wait for the results (</w:t>
+      </w:r>
+      <w:r>
+        <w:t>e.g.,</w:t>
+      </w:r>
+      <w:r>
+        <w:t xml:space="preserve"> order 10 will take ~ </w:t>
+      </w:r>
+      <w:r>
+        <w:t>0.5</w:t>
+      </w:r>
+      <w:r>
+        <w:t xml:space="preserve"> minute on a reasonably modern PC, while order 20 will take about 1 minute both for 15 </w:t>
+      </w:r>
+      <w:r>
+        <w:t>million</w:t>
+      </w:r>
+      <w:r>
+        <w:t xml:space="preserve"> data points).</w:t>
+      </w:r>
+      <w:r>
+        <w:t xml:space="preserve"> For orders of 1,2,3 it is more efficient to select that particular form from the menu rather than using the general fit with an order of 1,2 or 3 but the results should be identical.</w:t>
+      </w:r>
+    </w:p>
+    <w:p>
+      <w:r>
+        <w:t>Note points with a negative x value are ignored.</w:t>
+      </w:r>
+    </w:p>
+    <w:p>
+      <w:r>
+        <w:br w:type="page"/>
+      </w:r>
+    </w:p>
+    <w:p>
+      <w:pPr>
+        <w:pStyle w:val="Heading2"/>
+      </w:pPr>
+      <w:r>
+        <w:lastRenderedPageBreak/>
+        <w:t xml:space="preserve">Y=M*X*log2(X)+c </w:t>
+      </w:r>
+    </w:p>
+    <w:p>
+      <w:r>
+        <w:t xml:space="preserve">This fits the function </w:t>
+      </w:r>
+      <w:r>
+        <w:t>Y=</w:t>
+      </w:r>
+      <w:r>
+        <w:t>m*x*log2(x)+c</w:t>
+      </w:r>
+      <w:r>
+        <w:t xml:space="preserve"> using a best (least squares) fit to the input data.</w:t>
+      </w:r>
+    </w:p>
+    <w:p>
+      <w:r>
+        <w:t xml:space="preserve">The supplied data file </w:t>
+      </w:r>
+      <w:r>
+        <w:t>csvfun3.csv</w:t>
+      </w:r>
+      <w:r>
+        <w:t xml:space="preserve"> includes an example, see graph below.</w:t>
+      </w:r>
+    </w:p>
+    <w:p>
+      <w:r>
+        <w:rPr>
+          <w:noProof/>
+        </w:rPr>
+        <w:drawing>
+          <wp:inline distT="0" distB="0" distL="0" distR="0" wp14:anchorId="3E74E61A" wp14:editId="22084610">
+            <wp:extent cx="5731510" cy="5656580"/>
+            <wp:effectExtent l="0" t="0" r="2540" b="1270"/>
+            <wp:docPr id="56" name="Picture 56"/>
+            <wp:cNvGraphicFramePr>
+              <a:graphicFrameLocks xmlns:a="http://schemas.openxmlformats.org/drawingml/2006/main" noChangeAspect="1"/>
+            </wp:cNvGraphicFramePr>
+            <a:graphic xmlns:a="http://schemas.openxmlformats.org/drawingml/2006/main">
+              <a:graphicData uri="http://schemas.openxmlformats.org/drawingml/2006/picture">
+                <pic:pic xmlns:pic="http://schemas.openxmlformats.org/drawingml/2006/picture">
+                  <pic:nvPicPr>
+                    <pic:cNvPr id="1" name=""/>
+                    <pic:cNvPicPr/>
+                  </pic:nvPicPr>
+                  <pic:blipFill>
+                    <a:blip r:embed="rId44"/>
+                    <a:stretch>
+                      <a:fillRect/>
+                    </a:stretch>
+                  </pic:blipFill>
+                  <pic:spPr>
+                    <a:xfrm>
+                      <a:off x="0" y="0"/>
+                      <a:ext cx="5731510" cy="5656580"/>
+                    </a:xfrm>
+                    <a:prstGeom prst="rect">
+                      <a:avLst/>
+                    </a:prstGeom>
+                  </pic:spPr>
+                </pic:pic>
+              </a:graphicData>
+            </a:graphic>
+          </wp:inline>
+        </w:drawing>
+      </w:r>
+    </w:p>
+    <w:p>
+      <w:r>
+        <w:t>As usual, the fitted equation (with numerical values for the coefficients) is found in the 2</w:t>
+      </w:r>
+      <w:r>
+        <w:rPr>
+          <w:vertAlign w:val="superscript"/>
+        </w:rPr>
+        <w:t>nd</w:t>
+      </w:r>
+      <w:r>
+        <w:t xml:space="preserve"> csv graph window</w:t>
+      </w:r>
+      <w:r>
+        <w:t>, in the case of the example the results were:</w:t>
+      </w:r>
+    </w:p>
+    <w:p>
+      <w:pPr>
+        <w:autoSpaceDE w:val="0"/>
+        <w:autoSpaceDN w:val="0"/>
+        <w:adjustRightInd w:val="0"/>
+        <w:spacing w:after="0" w:line="240" w:lineRule="auto"/>
+        <w:rPr>
+          <w:rFonts w:ascii="MS Sans Serif" w:hAnsi="MS Sans Serif" w:cs="MS Sans Serif"/>
+          <w:sz w:val="16"/>
+          <w:szCs w:val="16"/>
+        </w:rPr>
+      </w:pPr>
+      <w:r>
+        <w:rPr>
+          <w:rFonts w:ascii="MS Sans Serif" w:hAnsi="MS Sans Serif" w:cs="MS Sans Serif"/>
+          <w:sz w:val="16"/>
+          <w:szCs w:val="16"/>
+        </w:rPr>
+        <w:t>Best Least squares curve is Y=1.234*X*log2(X)-1.99999 which has an R^2 of 1</w:t>
+      </w:r>
+    </w:p>
+    <w:p>
+      <w:r>
+        <w:rPr>
+          <w:rFonts w:ascii="MS Sans Serif" w:hAnsi="MS Sans Serif" w:cs="MS Sans Serif"/>
+          <w:sz w:val="16"/>
+          <w:szCs w:val="16"/>
+        </w:rPr>
+        <w:t xml:space="preserve">  Max abs error of above curve is 0.00500488</w:t>
+      </w:r>
+      <w:r>
+        <w:t xml:space="preserve"> </w:t>
+      </w:r>
+    </w:p>
+    <w:p>
+      <w:r>
+        <w:t xml:space="preserve">Note that </w:t>
+      </w:r>
+      <w:r>
+        <w:t xml:space="preserve">while the coefficient m is given for X*log2(X) it is simple to calculate the value of m for a logarithm to a different base by </w:t>
+      </w:r>
+      <w:r>
+        <w:t>divide</w:t>
+      </w:r>
+      <w:r>
+        <w:t xml:space="preserve"> m by log(2</w:t>
+      </w:r>
+      <w:r>
+        <w:t>),</w:t>
+      </w:r>
+      <w:r>
+        <w:t xml:space="preserve"> for example to get m for ln (log base e) you need to </w:t>
+      </w:r>
+      <w:r>
+        <w:t>divide</w:t>
+      </w:r>
+      <w:r>
+        <w:t xml:space="preserve"> m by ln(2)=</w:t>
+      </w:r>
+      <w:r>
+        <w:t xml:space="preserve"> 0.693147</w:t>
+      </w:r>
+      <w:r>
+        <w:t>.</w:t>
+      </w:r>
+      <w:r>
+        <w:t xml:space="preserve"> Doing this has no impact on the accuracy of the fit.</w:t>
+      </w:r>
+    </w:p>
+    <w:p>
+      <w:r>
+        <w:t>Therefore, in the case of the example above this could also be written as:</w:t>
+      </w:r>
+    </w:p>
+    <w:p>
+      <w:pPr>
+        <w:autoSpaceDE w:val="0"/>
+        <w:autoSpaceDN w:val="0"/>
+        <w:adjustRightInd w:val="0"/>
+        <w:spacing w:after="0" w:line="240" w:lineRule="auto"/>
+        <w:rPr>
+          <w:rFonts w:ascii="MS Sans Serif" w:hAnsi="MS Sans Serif" w:cs="MS Sans Serif"/>
+          <w:sz w:val="16"/>
+          <w:szCs w:val="16"/>
+        </w:rPr>
+      </w:pPr>
+      <w:r>
+        <w:rPr>
+          <w:rFonts w:ascii="MS Sans Serif" w:hAnsi="MS Sans Serif" w:cs="MS Sans Serif"/>
+          <w:sz w:val="16"/>
+          <w:szCs w:val="16"/>
+        </w:rPr>
+        <w:t>Best Least squares curve is Y=</w:t>
+      </w:r>
+      <w:r>
+        <w:t xml:space="preserve"> </w:t>
+      </w:r>
+      <w:r>
+        <w:rPr>
+          <w:rFonts w:ascii="MS Sans Serif" w:hAnsi="MS Sans Serif" w:cs="MS Sans Serif"/>
+          <w:sz w:val="16"/>
+          <w:szCs w:val="16"/>
+        </w:rPr>
+        <w:t>1.78029</w:t>
+      </w:r>
+      <w:r>
+        <w:rPr>
+          <w:rFonts w:ascii="MS Sans Serif" w:hAnsi="MS Sans Serif" w:cs="MS Sans Serif"/>
+          <w:sz w:val="16"/>
+          <w:szCs w:val="16"/>
+        </w:rPr>
+        <w:t>*X*l</w:t>
+      </w:r>
+      <w:r>
+        <w:rPr>
+          <w:rFonts w:ascii="MS Sans Serif" w:hAnsi="MS Sans Serif" w:cs="MS Sans Serif"/>
+          <w:sz w:val="16"/>
+          <w:szCs w:val="16"/>
+        </w:rPr>
+        <w:t>og</w:t>
+      </w:r>
+      <w:r>
+        <w:rPr>
+          <w:rFonts w:ascii="MS Sans Serif" w:hAnsi="MS Sans Serif" w:cs="MS Sans Serif"/>
+          <w:sz w:val="16"/>
+          <w:szCs w:val="16"/>
+        </w:rPr>
+        <w:t>(X)-1.99999</w:t>
+      </w:r>
+    </w:p>
+    <w:p>
+      <w:r>
+        <w:rPr>
+          <w:rFonts w:ascii="MS Sans Serif" w:hAnsi="MS Sans Serif" w:cs="MS Sans Serif"/>
+          <w:sz w:val="16"/>
+          <w:szCs w:val="16"/>
+        </w:rPr>
+        <w:t xml:space="preserve">  Max abs error of above curve is 0.00500488</w:t>
+      </w:r>
+      <w:r>
+        <w:t xml:space="preserve"> </w:t>
+      </w:r>
+    </w:p>
+    <w:p>
+      <w:r>
+        <w:t xml:space="preserve">Csvgraph does actually supply the equation for </w:t>
+      </w:r>
+      <w:r>
+        <w:t>y=m*x*</w:t>
+      </w:r>
+      <w:r>
+        <w:t>ln</w:t>
+      </w:r>
+      <w:r>
+        <w:t>(x)</w:t>
+      </w:r>
+      <w:r>
+        <w:t xml:space="preserve"> in</w:t>
+      </w:r>
+      <w:r>
+        <w:t xml:space="preserve"> its 2</w:t>
+      </w:r>
+      <w:r>
+        <w:rPr>
+          <w:vertAlign w:val="superscript"/>
+        </w:rPr>
+        <w:t>nd</w:t>
+      </w:r>
+      <w:r>
+        <w:t xml:space="preserve"> window.</w:t>
+      </w:r>
+      <w:r>
+        <w:t xml:space="preserve"> </w:t>
+      </w:r>
+    </w:p>
+    <w:p/>
+    <w:p>
+      <w:pPr>
+        <w:pStyle w:val="Heading2"/>
+      </w:pPr>
+      <w:r>
+        <w:t xml:space="preserve">Y=(a+b*x)/(1+c*x) </w:t>
+      </w:r>
+    </w:p>
+    <w:p>
+      <w:r>
+        <w:t xml:space="preserve">This fits the rational function </w:t>
+      </w:r>
+      <w:r>
+        <w:t>Y=(a+b*x)/(1+c*x)</w:t>
+      </w:r>
+      <w:r>
+        <w:t xml:space="preserve">. </w:t>
+      </w:r>
+    </w:p>
+    <w:p>
+      <w:r>
+        <w:t>As usual, the fitted equation (with numerical values for the coefficients) is found in the 2</w:t>
+      </w:r>
+      <w:r>
+        <w:rPr>
+          <w:vertAlign w:val="superscript"/>
+        </w:rPr>
+        <w:t>nd</w:t>
+      </w:r>
+      <w:r>
+        <w:t xml:space="preserve"> csv graph window. </w:t>
+      </w:r>
+    </w:p>
+    <w:p>
+      <w:pPr>
+        <w:pStyle w:val="Heading2"/>
+      </w:pPr>
+      <w:r>
+        <w:t>Y=(a+bx+cx</w:t>
+      </w:r>
+      <w:r>
+        <w:rPr>
+          <w:vertAlign w:val="superscript"/>
+        </w:rPr>
+        <w:t>2</w:t>
+      </w:r>
+      <w:r>
+        <w:t>)/(1+dx+ex</w:t>
+      </w:r>
+      <w:r>
+        <w:rPr>
+          <w:vertAlign w:val="superscript"/>
+        </w:rPr>
+        <w:t>2</w:t>
+      </w:r>
+      <w:r>
+        <w:t>)</w:t>
+      </w:r>
+    </w:p>
+    <w:p>
+      <w:r>
+        <w:t xml:space="preserve">This fits the rational function </w:t>
+      </w:r>
+      <w:r>
+        <w:t>Y=(a+bx+cx</w:t>
+      </w:r>
+      <w:r>
+        <w:rPr>
+          <w:vertAlign w:val="superscript"/>
+        </w:rPr>
+        <w:t>2</w:t>
+      </w:r>
+      <w:r>
+        <w:t>)/(1+dx+ex</w:t>
+      </w:r>
+      <w:r>
+        <w:rPr>
+          <w:vertAlign w:val="superscript"/>
+        </w:rPr>
+        <w:t>2</w:t>
+      </w:r>
+      <w:r>
+        <w:t>)</w:t>
+      </w:r>
+      <w:r>
+        <w:t>.</w:t>
+      </w:r>
+    </w:p>
+    <w:p>
+      <w:r>
+        <w:t>As usual, the fitted equation (with numerical values for the coefficients) is found in the 2</w:t>
+      </w:r>
+      <w:r>
+        <w:rPr>
+          <w:vertAlign w:val="superscript"/>
+        </w:rPr>
+        <w:t>nd</w:t>
+      </w:r>
+      <w:r>
+        <w:t xml:space="preserve"> csv graph window. </w:t>
+      </w:r>
+    </w:p>
+    <w:p>
+      <w:r>
+        <w:br w:type="page"/>
+      </w:r>
+    </w:p>
+    <w:p/>
+    <w:p>
+      <w:pPr>
+        <w:pStyle w:val="Heading2"/>
+      </w:pPr>
+      <w:r>
+        <w:t>Rational (poly/poly)</w:t>
+      </w:r>
+    </w:p>
+    <w:p>
+      <w:r>
+        <w:t>The general case (polynomial/polynomial) is also available by selecting “rational (poly/poly) order:” and specifying the required order in the “order” box to the right.</w:t>
+      </w:r>
+    </w:p>
+    <w:p>
+      <w:r>
+        <w:rPr>
+          <w:noProof/>
+        </w:rPr>
+        <w:drawing>
+          <wp:inline distT="0" distB="0" distL="0" distR="0" wp14:anchorId="72455F79" wp14:editId="6A6CA4EF">
+            <wp:extent cx="2743200" cy="914400"/>
+            <wp:effectExtent l="0" t="0" r="0" b="0"/>
+            <wp:docPr id="48" name="Picture 48"/>
+            <wp:cNvGraphicFramePr>
+              <a:graphicFrameLocks xmlns:a="http://schemas.openxmlformats.org/drawingml/2006/main" noChangeAspect="1"/>
+            </wp:cNvGraphicFramePr>
+            <a:graphic xmlns:a="http://schemas.openxmlformats.org/drawingml/2006/main">
+              <a:graphicData uri="http://schemas.openxmlformats.org/drawingml/2006/picture">
+                <pic:pic xmlns:pic="http://schemas.openxmlformats.org/drawingml/2006/picture">
+                  <pic:nvPicPr>
+                    <pic:cNvPr id="1" name=""/>
+                    <pic:cNvPicPr/>
+                  </pic:nvPicPr>
+                  <pic:blipFill>
+                    <a:blip r:embed="rId43"/>
+                    <a:stretch>
+                      <a:fillRect/>
+                    </a:stretch>
+                  </pic:blipFill>
+                  <pic:spPr>
+                    <a:xfrm>
+                      <a:off x="0" y="0"/>
+                      <a:ext cx="2743200" cy="914400"/>
+                    </a:xfrm>
+                    <a:prstGeom prst="rect">
+                      <a:avLst/>
+                    </a:prstGeom>
+                  </pic:spPr>
+                </pic:pic>
+              </a:graphicData>
+            </a:graphic>
+          </wp:inline>
+        </w:drawing>
+      </w:r>
+    </w:p>
+    <w:p>
+      <w:r>
+        <w:t>As usual, the fitted equation (with numerical values for the coefficients) is found in the 2</w:t>
+      </w:r>
+      <w:r>
+        <w:rPr>
+          <w:vertAlign w:val="superscript"/>
+        </w:rPr>
+        <w:t>nd</w:t>
+      </w:r>
+      <w:r>
+        <w:t xml:space="preserve"> csv graph window. Not all powers of x may be present (only non-zero coefficients are shown).</w:t>
+      </w:r>
+    </w:p>
+    <w:p>
+      <w:r>
+        <w:t>Note that with a very large number of data points specifying a large order may result in a long wait for the results (</w:t>
+      </w:r>
+      <w:r>
+        <w:t>e.g.,</w:t>
+      </w:r>
+      <w:r>
+        <w:t xml:space="preserve"> order 10 will take ~ </w:t>
+      </w:r>
+      <w:r>
+        <w:t>0.5</w:t>
+      </w:r>
+      <w:r>
+        <w:t xml:space="preserve"> minute on a reasonably modern PC, while order 20 will take about </w:t>
+      </w:r>
+      <w:r>
+        <w:t>1</w:t>
+      </w:r>
+      <w:r>
+        <w:t xml:space="preserve"> minute </w:t>
+      </w:r>
+      <w:r>
+        <w:t xml:space="preserve">both </w:t>
+      </w:r>
+      <w:r>
+        <w:t xml:space="preserve">for 15 </w:t>
+      </w:r>
+      <w:r>
+        <w:t>million</w:t>
+      </w:r>
+      <w:r>
+        <w:t xml:space="preserve"> data points).</w:t>
+      </w:r>
+      <w:r>
+        <w:t xml:space="preserve"> For small values of order, it is more efficient to select the required equation directly from the available list rather than use this general case, but the results should be identical whichever approach is used.</w:t>
+      </w:r>
+    </w:p>
+    <w:p>
+      <w:r>
+        <w:t xml:space="preserve">Ratios of polynomials can give a better fit to many functions than using a higher order polynomial </w:t>
+      </w:r>
+      <w:r>
+        <w:t>e.g.</w:t>
+      </w:r>
+      <w:r>
+        <w:t>:</w:t>
+      </w:r>
+    </w:p>
+    <w:p>
+      <w:r>
+        <w:rPr>
+          <w:noProof/>
+        </w:rPr>
+        <w:drawing>
+          <wp:inline distT="0" distB="0" distL="0" distR="0" wp14:anchorId="11C30E0C" wp14:editId="431EB1D3">
+            <wp:extent cx="4029205" cy="3960459"/>
+            <wp:effectExtent l="0" t="0" r="0" b="2540"/>
+            <wp:docPr id="51" name="Picture 51"/>
+            <wp:cNvGraphicFramePr>
+              <a:graphicFrameLocks xmlns:a="http://schemas.openxmlformats.org/drawingml/2006/main" noChangeAspect="1"/>
+            </wp:cNvGraphicFramePr>
+            <a:graphic xmlns:a="http://schemas.openxmlformats.org/drawingml/2006/main">
+              <a:graphicData uri="http://schemas.openxmlformats.org/drawingml/2006/picture">
+                <pic:pic xmlns:pic="http://schemas.openxmlformats.org/drawingml/2006/picture">
+                  <pic:nvPicPr>
+                    <pic:cNvPr id="1" name=""/>
+                    <pic:cNvPicPr/>
+                  </pic:nvPicPr>
+                  <pic:blipFill>
+                    <a:blip r:embed="rId45"/>
+                    <a:stretch>
+                      <a:fillRect/>
+                    </a:stretch>
+                  </pic:blipFill>
+                  <pic:spPr>
+                    <a:xfrm>
+                      <a:off x="0" y="0"/>
+                      <a:ext cx="4034504" cy="3965668"/>
+                    </a:xfrm>
+                    <a:prstGeom prst="rect">
+                      <a:avLst/>
+                    </a:prstGeom>
+                  </pic:spPr>
+                </pic:pic>
+              </a:graphicData>
+            </a:graphic>
+          </wp:inline>
+        </w:drawing>
+      </w:r>
+    </w:p>
+    <w:p>
+      <w:pPr>
+        <w:rPr>
+          <w:rFonts w:asciiTheme="majorHAnsi" w:eastAsiaTheme="majorEastAsia" w:hAnsiTheme="majorHAnsi" w:cstheme="majorBidi"/>
+          <w:color w:val="365F91" w:themeColor="accent1" w:themeShade="BF"/>
+          <w:sz w:val="26"/>
+          <w:szCs w:val="26"/>
+        </w:rPr>
+      </w:pPr>
+      <w:r>
+        <w:t xml:space="preserve">The polynomial fit has a maximum error of 0.726, while the rational fit has a maximum error of 0.439 </w:t>
+      </w:r>
+      <w:r>
+        <w:t>with both using the same number of coefficients. D</w:t>
+      </w:r>
+      <w:r>
+        <w:t>on’t forget in this case a sqrt(x) fit would give an exact match with effectively zero error</w:t>
+      </w:r>
+      <w:r>
+        <w:t xml:space="preserve"> with only two coefficients.</w:t>
+      </w:r>
+      <w:r>
+        <w:br w:type="page"/>
+      </w:r>
+    </w:p>
+    <w:p>
+      <w:pPr>
+        <w:pStyle w:val="Heading2"/>
+      </w:pPr>
+      <w:r>
+        <w:lastRenderedPageBreak/>
+        <w:t>Polynomial fit</w:t>
+      </w:r>
+    </w:p>
+    <w:p>
+      <w:r>
+        <w:t xml:space="preserve">This is a </w:t>
+      </w:r>
+      <w:r>
+        <w:t>more general form than linear regression as the order of the polynomial can be selected.</w:t>
+      </w:r>
+    </w:p>
+    <w:p>
+      <w:r>
+        <w:t xml:space="preserve">If the order is 1 this gives identical results to the </w:t>
+      </w:r>
+      <w:r>
+        <w:t xml:space="preserve">(least squares) </w:t>
+      </w:r>
+      <w:r>
+        <w:t xml:space="preserve">linear regression </w:t>
+      </w:r>
+      <w:r>
+        <w:t xml:space="preserve">y=mx+c </w:t>
+      </w:r>
+      <w:r>
+        <w:t>option, but higher orders can give a better fit.</w:t>
+      </w:r>
+    </w:p>
+    <w:p>
+      <w:r>
+        <w:t xml:space="preserve">Using </w:t>
+      </w:r>
+      <w:r>
+        <w:t>demo1M.csv</w:t>
+      </w:r>
+      <w:r>
+        <w:t xml:space="preserve"> </w:t>
+      </w:r>
+      <w:r>
+        <w:t>and a 30</w:t>
+      </w:r>
+      <w:r>
+        <w:rPr>
+          <w:vertAlign w:val="superscript"/>
+        </w:rPr>
+        <w:t>th</w:t>
+      </w:r>
+      <w:r>
+        <w:t xml:space="preserve"> order polynomial </w:t>
+      </w:r>
+      <w:r>
+        <w:t>gives:</w:t>
+      </w:r>
+    </w:p>
+    <w:p>
+      <w:r>
+        <w:rPr>
+          <w:noProof/>
+        </w:rPr>
+        <w:drawing>
+          <wp:inline distT="0" distB="0" distL="0" distR="0" wp14:anchorId="1F94AF89" wp14:editId="0340290C">
+            <wp:extent cx="5731510" cy="4363085"/>
+            <wp:effectExtent l="0" t="0" r="2540" b="0"/>
+            <wp:docPr id="26" name="Picture 26"/>
+            <wp:cNvGraphicFramePr>
+              <a:graphicFrameLocks xmlns:a="http://schemas.openxmlformats.org/drawingml/2006/main" noChangeAspect="1"/>
+            </wp:cNvGraphicFramePr>
+            <a:graphic xmlns:a="http://schemas.openxmlformats.org/drawingml/2006/main">
+              <a:graphicData uri="http://schemas.openxmlformats.org/drawingml/2006/picture">
+                <pic:pic xmlns:pic="http://schemas.openxmlformats.org/drawingml/2006/picture">
+                  <pic:nvPicPr>
+                    <pic:cNvPr id="1" name=""/>
+                    <pic:cNvPicPr/>
+                  </pic:nvPicPr>
+                  <pic:blipFill>
+                    <a:blip r:embed="rId46"/>
+                    <a:stretch>
+                      <a:fillRect/>
+                    </a:stretch>
+                  </pic:blipFill>
+                  <pic:spPr>
+                    <a:xfrm>
+                      <a:off x="0" y="0"/>
+                      <a:ext cx="5731510" cy="4363085"/>
+                    </a:xfrm>
+                    <a:prstGeom prst="rect">
+                      <a:avLst/>
+                    </a:prstGeom>
+                  </pic:spPr>
+                </pic:pic>
+              </a:graphicData>
+            </a:graphic>
+          </wp:inline>
+        </w:drawing>
+      </w:r>
+    </w:p>
+    <w:p>
+      <w:r>
+        <w:t>Which is the polynomial with the equation</w:t>
+      </w:r>
+      <w:r>
+        <w:t xml:space="preserve"> (as before this is given in the 2</w:t>
+      </w:r>
+      <w:r>
+        <w:rPr>
+          <w:vertAlign w:val="superscript"/>
+        </w:rPr>
+        <w:t>nd</w:t>
+      </w:r>
+      <w:r>
+        <w:t xml:space="preserve"> csvgraph window):</w:t>
+      </w:r>
+    </w:p>
+    <w:p>
+      <w:pPr>
+        <w:autoSpaceDE w:val="0"/>
+        <w:autoSpaceDN w:val="0"/>
+        <w:adjustRightInd w:val="0"/>
+        <w:spacing w:after="0" w:line="240" w:lineRule="auto"/>
+        <w:ind w:left="720"/>
+        <w:rPr>
+          <w:rFonts w:ascii="MS Sans Serif" w:hAnsi="MS Sans Serif" w:cs="MS Sans Serif"/>
+          <w:sz w:val="16"/>
+          <w:szCs w:val="16"/>
+        </w:rPr>
+      </w:pPr>
+      <w:r>
+        <w:rPr>
+          <w:rFonts w:ascii="MS Sans Serif" w:hAnsi="MS Sans Serif" w:cs="MS Sans Serif"/>
+          <w:sz w:val="16"/>
+          <w:szCs w:val="16"/>
+        </w:rPr>
+        <w:t>Y=(((((((((((((((((((((((((((((6.97951274809e-137*X-1.04691504709e-130)*X+7.46518751585e-125)*X-3.36717955513e-119)*X+1.07841837595e-113)*X-2.60977659582e-108)*X+4.95825937558e-103)*X-7.585603359e-98)*X+9.51094773116e-93)*X-9.8953321991e-88)*X+8.61839059489e-83)*X-6.32174846775e-78)*X+3.92052333073e-73)*X-2.05984542296e-68)*X+9.172676001e-64)*X-3.45829252723e-59)*X+1.10109000948e-54)*X-2.94854105574e-50)*X+6.60274774225e-46)*X-1.22708309395e-41)*X+1.87412804271e-37)*X-2.32316065069e-33)*X+2.30046310128e-29)*X-1.78304928219e-25)*X+1.0534361431e-21)*X-4.5791256059e-18)*X+1.39448963045e-14)*X-2.76963858661e-11)*X+3.20180968581e-08)*X-1.7483403854e-05)*X+10.006685239</w:t>
+      </w:r>
+    </w:p>
+    <w:p/>
+    <w:p>
+      <w:r>
+        <w:br w:type="page"/>
+      </w:r>
+    </w:p>
+    <w:p>
+      <w:r>
+        <w:lastRenderedPageBreak/>
+        <w:t>The file csvfun1.csv gives a more realistic</w:t>
+      </w:r>
+      <w:r>
+        <w:t xml:space="preserve"> example</w:t>
+      </w:r>
+      <w:r>
+        <w:t xml:space="preserve"> of polynomial fitting – the screen shot below shows a 1</w:t>
+      </w:r>
+      <w:r>
+        <w:rPr>
+          <w:vertAlign w:val="superscript"/>
+        </w:rPr>
+        <w:t>st</w:t>
+      </w:r>
+      <w:r>
+        <w:t>, 2</w:t>
+      </w:r>
+      <w:r>
+        <w:rPr>
+          <w:vertAlign w:val="superscript"/>
+        </w:rPr>
+        <w:t>nd</w:t>
+      </w:r>
+      <w:r>
+        <w:t xml:space="preserve"> and 3</w:t>
+      </w:r>
+      <w:r>
+        <w:rPr>
+          <w:vertAlign w:val="superscript"/>
+        </w:rPr>
+        <w:t>rd</w:t>
+      </w:r>
+      <w:r>
+        <w:t xml:space="preserve"> order fit to exp(-i/10) – it can be seen that the 3</w:t>
+      </w:r>
+      <w:r>
+        <w:rPr>
+          <w:vertAlign w:val="superscript"/>
+        </w:rPr>
+        <w:t>rd</w:t>
+      </w:r>
+      <w:r>
+        <w:t xml:space="preserve"> order polynomial is a very good fit:</w:t>
+      </w:r>
+    </w:p>
+    <w:p>
+      <w:r>
+        <w:rPr>
+          <w:noProof/>
+        </w:rPr>
+        <w:drawing>
+          <wp:inline distT="0" distB="0" distL="0" distR="0" wp14:anchorId="5A150B4F" wp14:editId="7AB8E819">
+            <wp:extent cx="5731510" cy="4363085"/>
+            <wp:effectExtent l="0" t="0" r="2540" b="0"/>
+            <wp:docPr id="28" name="Picture 28"/>
+            <wp:cNvGraphicFramePr>
+              <a:graphicFrameLocks xmlns:a="http://schemas.openxmlformats.org/drawingml/2006/main" noChangeAspect="1"/>
+            </wp:cNvGraphicFramePr>
+            <a:graphic xmlns:a="http://schemas.openxmlformats.org/drawingml/2006/main">
+              <a:graphicData uri="http://schemas.openxmlformats.org/drawingml/2006/picture">
+                <pic:pic xmlns:pic="http://schemas.openxmlformats.org/drawingml/2006/picture">
+                  <pic:nvPicPr>
+                    <pic:cNvPr id="1" name=""/>
+                    <pic:cNvPicPr/>
+                  </pic:nvPicPr>
+                  <pic:blipFill>
+                    <a:blip r:embed="rId47"/>
+                    <a:stretch>
+                      <a:fillRect/>
+                    </a:stretch>
+                  </pic:blipFill>
+                  <pic:spPr>
+                    <a:xfrm>
+                      <a:off x="0" y="0"/>
+                      <a:ext cx="5731510" cy="4363085"/>
+                    </a:xfrm>
+                    <a:prstGeom prst="rect">
+                      <a:avLst/>
+                    </a:prstGeom>
+                  </pic:spPr>
+                </pic:pic>
+              </a:graphicData>
+            </a:graphic>
+          </wp:inline>
+        </w:drawing>
+      </w:r>
+    </w:p>
+    <w:p>
       <w:r>
         <w:br w:type="page"/>
       </w:r>
@@ -6621,7 +7015,7 @@
                     <pic:cNvPicPr/>
                   </pic:nvPicPr>
                   <pic:blipFill>
-                    <a:blip r:embed="rId42"/>
+                    <a:blip r:embed="rId48"/>
                     <a:stretch>
                       <a:fillRect/>
                     </a:stretch>
@@ -6685,7 +7079,7 @@
                     <pic:cNvPicPr/>
                   </pic:nvPicPr>
                   <pic:blipFill>
-                    <a:blip r:embed="rId43"/>
+                    <a:blip r:embed="rId49"/>
                     <a:stretch>
                       <a:fillRect/>
                     </a:stretch>
@@ -6793,7 +7187,7 @@
                     <pic:cNvPicPr/>
                   </pic:nvPicPr>
                   <pic:blipFill>
-                    <a:blip r:embed="rId44"/>
+                    <a:blip r:embed="rId50"/>
                     <a:stretch>
                       <a:fillRect/>
                     </a:stretch>
@@ -6976,7 +7370,7 @@
                     <pic:cNvPicPr/>
                   </pic:nvPicPr>
                   <pic:blipFill>
-                    <a:blip r:embed="rId45"/>
+                    <a:blip r:embed="rId51"/>
                     <a:stretch>
                       <a:fillRect/>
                     </a:stretch>
@@ -7054,7 +7448,7 @@
                     <pic:cNvPicPr/>
                   </pic:nvPicPr>
                   <pic:blipFill>
-                    <a:blip r:embed="rId43"/>
+                    <a:blip r:embed="rId49"/>
                     <a:stretch>
                       <a:fillRect/>
                     </a:stretch>
@@ -7172,7 +7566,7 @@
                     <pic:cNvPicPr/>
                   </pic:nvPicPr>
                   <pic:blipFill>
-                    <a:blip r:embed="rId46"/>
+                    <a:blip r:embed="rId52"/>
                     <a:stretch>
                       <a:fillRect/>
                     </a:stretch>
@@ -7281,7 +7675,7 @@
                     <pic:cNvPicPr/>
                   </pic:nvPicPr>
                   <pic:blipFill>
-                    <a:blip r:embed="rId47"/>
+                    <a:blip r:embed="rId53"/>
                     <a:stretch>
                       <a:fillRect/>
                     </a:stretch>
@@ -7335,7 +7729,7 @@
                     <pic:cNvPicPr/>
                   </pic:nvPicPr>
                   <pic:blipFill>
-                    <a:blip r:embed="rId48"/>
+                    <a:blip r:embed="rId54"/>
                     <a:stretch>
                       <a:fillRect/>
                     </a:stretch>
@@ -7388,7 +7782,7 @@
                     <pic:cNvPicPr/>
                   </pic:nvPicPr>
                   <pic:blipFill>
-                    <a:blip r:embed="rId49"/>
+                    <a:blip r:embed="rId55"/>
                     <a:stretch>
                       <a:fillRect/>
                     </a:stretch>
@@ -7458,7 +7852,7 @@
                     <pic:cNvPicPr/>
                   </pic:nvPicPr>
                   <pic:blipFill>
-                    <a:blip r:embed="rId50"/>
+                    <a:blip r:embed="rId56"/>
                     <a:stretch>
                       <a:fillRect/>
                     </a:stretch>
@@ -7533,7 +7927,7 @@
                     <pic:cNvPicPr/>
                   </pic:nvPicPr>
                   <pic:blipFill>
-                    <a:blip r:embed="rId51"/>
+                    <a:blip r:embed="rId57"/>
                     <a:stretch>
                       <a:fillRect/>
                     </a:stretch>
@@ -7649,7 +8043,7 @@
       <w:r>
         <w:t xml:space="preserve">(or similar), you can either run anyway (the executable from github - </w:t>
       </w:r>
-      <w:hyperlink r:id="rId52" w:history="1">
+      <w:hyperlink r:id="rId58" w:history="1">
         <w:r>
           <w:rPr>
             <w:rStyle w:val="Hyperlink"/>
@@ -7660,7 +8054,7 @@
       <w:r>
         <w:t xml:space="preserve">  should be safe) or compile your own executable from the source files (a free version of the required Builder C++ compiler is available at </w:t>
       </w:r>
-      <w:hyperlink r:id="rId53" w:history="1">
+      <w:hyperlink r:id="rId59" w:history="1">
         <w:r>
           <w:rPr>
             <w:rStyle w:val="Hyperlink"/>
@@ -8070,7 +8464,7 @@
       <w:r>
         <w:t xml:space="preserve">, see for example </w:t>
       </w:r>
-      <w:hyperlink r:id="rId54" w:history="1">
+      <w:hyperlink r:id="rId60" w:history="1">
         <w:r>
           <w:rPr>
             <w:rStyle w:val="Hyperlink"/>
@@ -10031,26 +10425,55 @@
         <w:t>A</w:t>
       </w:r>
       <w:r>
-        <w:t xml:space="preserve">llowed X as well as x in expressions </w:t>
-      </w:r>
-      <w:r>
-        <w:t>(useful</w:t>
-      </w:r>
-      <w:r>
-        <w:t xml:space="preserve"> as cut and paste of equations </w:t>
+        <w:t xml:space="preserve">llowed X as well as x in expressions (useful as cut and paste of equations </w:t>
       </w:r>
       <w:r>
         <w:t xml:space="preserve">[ e.g. from a curve fit] </w:t>
       </w:r>
       <w:r>
         <w:t>may use X)</w:t>
+      </w:r>
+    </w:p>
+    <w:p>
+      <w:r>
+        <w:t>4v1 7/11/2024</w:t>
+      </w:r>
+    </w:p>
+    <w:p>
+      <w:r>
+        <w:t>Central moving average and Kalman filters added.</w:t>
+      </w:r>
+    </w:p>
+    <w:p>
+      <w:r>
+        <w:t>Standard median filter implementation improved (faster &amp; more accurate).</w:t>
+      </w:r>
+    </w:p>
+    <w:p>
+      <w:r>
+        <w:t>If equal x values found in the input CSVgraph now allows user to leave them as is or move repeated values slightly so the x values always increase.</w:t>
+      </w:r>
+    </w:p>
+    <w:p>
+      <w:r>
+        <w:t>Minimum absolute/relative error line fit improved (previously occasionally it would not find the best straight line).</w:t>
+      </w:r>
+    </w:p>
+    <w:p>
+      <w:r>
+        <w:t>GMR line fit could in rare situations generate a line with the wrong slope – fixed.</w:t>
+      </w:r>
+    </w:p>
+    <w:p>
+      <w:r>
+        <w:t>Changed to using C++ Builder 12.1 compiler.</w:t>
       </w:r>
     </w:p>
     <w:p/>
     <w:p/>
     <w:sectPr>
-      <w:headerReference w:type="default" r:id="rId55"/>
-      <w:footerReference w:type="default" r:id="rId56"/>
+      <w:headerReference w:type="default" r:id="rId61"/>
+      <w:footerReference w:type="default" r:id="rId62"/>
       <w:pgSz w:w="11906" w:h="16838"/>
       <w:pgMar w:top="1440" w:right="1440" w:bottom="1440" w:left="1440" w:header="708" w:footer="708" w:gutter="0"/>
       <w:cols w:space="708"/>
@@ -10254,7 +10677,7 @@
       <w:t>v</w:t>
     </w:r>
     <w:r>
-      <w:t>0</w:t>
+      <w:t>1</w:t>
     </w:r>
     <w:r>
       <w:t xml:space="preserve"> manual.</w:t>

</xml_diff>